<commit_message>
Revert "Merge branch 'master' of https://github.com/paulocuambe/kliniek-web-api"
This reverts commit 71e986ed9b11d0f199e9ae6051d05b2db29c9172, reversing
changes made to 7f422a4f6bdd3db74e6a72fab183e29f926422e2.
</commit_message>
<xml_diff>
--- a/documentacao/Especificacao_Requisitos_KLINIEK.docx
+++ b/documentacao/Especificacao_Requisitos_KLINIEK.docx
@@ -331,6 +331,15 @@
               </w:rPr>
               <w:t>6</w:t>
             </w:r>
+            <w:ins w:id="0" w:author="Paulo Amosse" w:date="2019-10-01T08:47:00Z">
+              <w:r>
+                <w:rPr>
+                  <w:rFonts w:ascii="Garamond" w:hAnsi="Garamond"/>
+                  <w:sz w:val="22"/>
+                </w:rPr>
+                <w:t>3541</w:t>
+              </w:r>
+            </w:ins>
           </w:p>
         </w:tc>
         <w:tc>
@@ -739,24 +748,24 @@
           <w:rFonts w:ascii="Garamond" w:hAnsi="Garamond"/>
         </w:rPr>
       </w:pPr>
-      <w:bookmarkStart w:id="0" w:name="_Toc344877432"/>
-      <w:bookmarkStart w:id="1" w:name="_Toc344879822"/>
-      <w:bookmarkStart w:id="2" w:name="_Toc346508722"/>
-      <w:bookmarkStart w:id="3" w:name="_Toc346508952"/>
-      <w:bookmarkStart w:id="4" w:name="_Toc346509227"/>
-      <w:bookmarkStart w:id="5" w:name="_Toc19610169"/>
-      <w:bookmarkEnd w:id="0"/>
+      <w:bookmarkStart w:id="1" w:name="_Toc344877432"/>
+      <w:bookmarkStart w:id="2" w:name="_Toc344879822"/>
+      <w:bookmarkStart w:id="3" w:name="_Toc346508722"/>
+      <w:bookmarkStart w:id="4" w:name="_Toc346508952"/>
+      <w:bookmarkStart w:id="5" w:name="_Toc346509227"/>
+      <w:bookmarkStart w:id="6" w:name="_Toc19610169"/>
       <w:bookmarkEnd w:id="1"/>
       <w:bookmarkEnd w:id="2"/>
       <w:bookmarkEnd w:id="3"/>
       <w:bookmarkEnd w:id="4"/>
+      <w:bookmarkEnd w:id="5"/>
       <w:r>
         <w:rPr>
           <w:rFonts w:ascii="Garamond" w:hAnsi="Garamond"/>
         </w:rPr>
         <w:t>Sumário</w:t>
       </w:r>
-      <w:bookmarkEnd w:id="5"/>
+      <w:bookmarkEnd w:id="6"/>
     </w:p>
     <w:p>
       <w:pPr>
@@ -3391,7 +3400,7 @@
           <w:color w:val="FFFFFF"/>
         </w:rPr>
       </w:pPr>
-      <w:bookmarkStart w:id="6" w:name="_Toc19610170"/>
+      <w:bookmarkStart w:id="7" w:name="_Toc19610170"/>
       <w:r>
         <w:rPr>
           <w:rFonts w:ascii="Garamond" w:hAnsi="Garamond"/>
@@ -3407,7 +3416,7 @@
         </w:rPr>
         <w:t>sões</w:t>
       </w:r>
-      <w:bookmarkEnd w:id="6"/>
+      <w:bookmarkEnd w:id="7"/>
     </w:p>
     <w:tbl>
       <w:tblPr>
@@ -3708,8 +3717,8 @@
           <w:color w:val="FFFFFF"/>
         </w:rPr>
       </w:pPr>
-      <w:bookmarkStart w:id="7" w:name="_Toc439994665"/>
-      <w:bookmarkStart w:id="8" w:name="_Toc19610171"/>
+      <w:bookmarkStart w:id="8" w:name="_Toc439994665"/>
+      <w:bookmarkStart w:id="9" w:name="_Toc19610171"/>
       <w:r>
         <w:rPr>
           <w:rFonts w:ascii="Garamond" w:hAnsi="Garamond"/>
@@ -3717,7 +3726,7 @@
         </w:rPr>
         <w:t>In</w:t>
       </w:r>
-      <w:bookmarkEnd w:id="7"/>
+      <w:bookmarkEnd w:id="8"/>
       <w:r>
         <w:rPr>
           <w:rFonts w:ascii="Garamond" w:hAnsi="Garamond"/>
@@ -3725,7 +3734,7 @@
         </w:rPr>
         <w:t>trodução</w:t>
       </w:r>
-      <w:bookmarkEnd w:id="8"/>
+      <w:bookmarkEnd w:id="9"/>
     </w:p>
     <w:p>
       <w:pPr>
@@ -3735,20 +3744,20 @@
           <w:rFonts w:ascii="Garamond" w:hAnsi="Garamond"/>
         </w:rPr>
       </w:pPr>
-      <w:bookmarkStart w:id="9" w:name="_Toc19610172"/>
-      <w:bookmarkStart w:id="10" w:name="_Toc19610173"/>
-      <w:bookmarkStart w:id="11" w:name="_Toc19610174"/>
-      <w:bookmarkStart w:id="12" w:name="_Toc19610175"/>
-      <w:bookmarkEnd w:id="9"/>
+      <w:bookmarkStart w:id="10" w:name="_Toc19610172"/>
+      <w:bookmarkStart w:id="11" w:name="_Toc19610173"/>
+      <w:bookmarkStart w:id="12" w:name="_Toc19610174"/>
+      <w:bookmarkStart w:id="13" w:name="_Toc19610175"/>
       <w:bookmarkEnd w:id="10"/>
       <w:bookmarkEnd w:id="11"/>
+      <w:bookmarkEnd w:id="12"/>
       <w:r>
         <w:rPr>
           <w:rFonts w:ascii="Garamond" w:hAnsi="Garamond"/>
         </w:rPr>
         <w:t>Objetivo do Documento</w:t>
       </w:r>
-      <w:bookmarkEnd w:id="12"/>
+      <w:bookmarkEnd w:id="13"/>
       <w:r>
         <w:rPr>
           <w:rFonts w:ascii="Garamond" w:hAnsi="Garamond"/>
@@ -3799,14 +3808,14 @@
           <w:rFonts w:ascii="Garamond" w:hAnsi="Garamond"/>
         </w:rPr>
       </w:pPr>
-      <w:bookmarkStart w:id="13" w:name="_Toc19610176"/>
+      <w:bookmarkStart w:id="14" w:name="_Toc19610176"/>
       <w:r>
         <w:rPr>
           <w:rFonts w:ascii="Garamond" w:hAnsi="Garamond"/>
         </w:rPr>
         <w:t>Escopo do Produto</w:t>
       </w:r>
-      <w:bookmarkEnd w:id="13"/>
+      <w:bookmarkEnd w:id="14"/>
     </w:p>
     <w:p>
       <w:pPr>
@@ -3923,25 +3932,7 @@
           <w:iCs/>
           <w:spacing w:val="-3"/>
         </w:rPr>
-        <w:t xml:space="preserve"> o processo de tomada de decisão, eliminar a redundância de </w:t>
-      </w:r>
-      <w:proofErr w:type="spellStart"/>
-      <w:r>
-        <w:rPr>
-          <w:rFonts w:ascii="Garamond" w:hAnsi="Garamond"/>
-          <w:iCs/>
-          <w:spacing w:val="-3"/>
-        </w:rPr>
-        <w:t>actividades</w:t>
-      </w:r>
-      <w:proofErr w:type="spellEnd"/>
-      <w:r>
-        <w:rPr>
-          <w:rFonts w:ascii="Garamond" w:hAnsi="Garamond"/>
-          <w:iCs/>
-          <w:spacing w:val="-3"/>
-        </w:rPr>
-        <w:t>, reduzir o tempo de resposta, reduzir as incertezas, incorporação de melhores práticas aos processos internos e garantir maior aproveitamento do tempo nos processos de gestão.</w:t>
+        <w:t xml:space="preserve"> o processo de tomada de decisão, eliminar a redundância de actividades, reduzir o tempo de resposta, reduzir as incertezas, incorporação de melhores práticas aos processos internos e garantir maior aproveitamento do tempo nos processos de gestão.</w:t>
       </w:r>
     </w:p>
     <w:p>
@@ -3972,14 +3963,14 @@
           <w:rFonts w:ascii="Garamond" w:hAnsi="Garamond"/>
         </w:rPr>
       </w:pPr>
-      <w:bookmarkStart w:id="14" w:name="_Toc19610177"/>
+      <w:bookmarkStart w:id="15" w:name="_Toc19610177"/>
       <w:r>
         <w:rPr>
           <w:rFonts w:ascii="Garamond" w:hAnsi="Garamond"/>
         </w:rPr>
         <w:t>Público-Alvo</w:t>
       </w:r>
-      <w:bookmarkEnd w:id="14"/>
+      <w:bookmarkEnd w:id="15"/>
     </w:p>
     <w:p>
       <w:pPr>
@@ -4001,23 +3992,77 @@
         </w:rPr>
         <w:t>KLINIEK</w:t>
       </w:r>
-      <w:r>
-        <w:rPr>
-          <w:rFonts w:ascii="Garamond" w:hAnsi="Garamond"/>
-        </w:rPr>
-        <w:t xml:space="preserve"> </w:t>
-      </w:r>
-      <w:r>
-        <w:rPr>
-          <w:rFonts w:ascii="Garamond" w:hAnsi="Garamond"/>
-        </w:rPr>
-        <w:t xml:space="preserve"> e aos seus potenciais u</w:t>
-      </w:r>
-      <w:r>
-        <w:rPr>
-          <w:rFonts w:ascii="Garamond" w:hAnsi="Garamond"/>
-        </w:rPr>
-        <w:t>tilizadores(Pacientes, médicos e funcionários da clínica)</w:t>
+      <w:ins w:id="16" w:author="Paulo Amosse" w:date="2019-10-01T08:49:00Z">
+        <w:r>
+          <w:rPr>
+            <w:rFonts w:ascii="Garamond" w:hAnsi="Garamond"/>
+          </w:rPr>
+          <w:t xml:space="preserve"> </w:t>
+        </w:r>
+      </w:ins>
+      <w:del w:id="17" w:author="Paulo Amosse" w:date="2019-10-01T08:49:00Z">
+        <w:r>
+          <w:rPr>
+            <w:rFonts w:ascii="Garamond" w:hAnsi="Garamond"/>
+          </w:rPr>
+          <w:delText xml:space="preserve"> </w:delText>
+        </w:r>
+      </w:del>
+      <w:del w:id="18" w:author="Paulo Amosse" w:date="2019-10-01T08:48:00Z">
+        <w:r>
+          <w:rPr>
+            <w:rFonts w:ascii="Garamond" w:hAnsi="Garamond"/>
+          </w:rPr>
+          <w:delText xml:space="preserve"> </w:delText>
+        </w:r>
+      </w:del>
+      <w:r>
+        <w:rPr>
+          <w:rFonts w:ascii="Garamond" w:hAnsi="Garamond"/>
+        </w:rPr>
+        <w:t>e</w:t>
+      </w:r>
+      <w:del w:id="19" w:author="Paulo Amosse" w:date="2019-10-01T08:49:00Z">
+        <w:r>
+          <w:rPr>
+            <w:rFonts w:ascii="Garamond" w:hAnsi="Garamond"/>
+          </w:rPr>
+          <w:delText xml:space="preserve"> </w:delText>
+        </w:r>
+      </w:del>
+      <w:ins w:id="20" w:author="Paulo Amosse" w:date="2019-10-01T08:49:00Z">
+        <w:r>
+          <w:rPr>
+            <w:rFonts w:ascii="Garamond" w:hAnsi="Garamond"/>
+          </w:rPr>
+          <w:t xml:space="preserve"> </w:t>
+        </w:r>
+      </w:ins>
+      <w:r>
+        <w:rPr>
+          <w:rFonts w:ascii="Garamond" w:hAnsi="Garamond"/>
+        </w:rPr>
+        <w:t>aos seus potenciais u</w:t>
+      </w:r>
+      <w:r>
+        <w:rPr>
+          <w:rFonts w:ascii="Garamond" w:hAnsi="Garamond"/>
+        </w:rPr>
+        <w:t>tilizadores</w:t>
+      </w:r>
+      <w:ins w:id="21" w:author="Paulo Amosse" w:date="2019-10-01T08:49:00Z">
+        <w:r>
+          <w:rPr>
+            <w:rFonts w:ascii="Garamond" w:hAnsi="Garamond"/>
+          </w:rPr>
+          <w:t xml:space="preserve"> </w:t>
+        </w:r>
+      </w:ins>
+      <w:r>
+        <w:rPr>
+          <w:rFonts w:ascii="Garamond" w:hAnsi="Garamond"/>
+        </w:rPr>
+        <w:t>(Pacientes, médicos e funcionários da clínica)</w:t>
       </w:r>
       <w:r>
         <w:rPr>
@@ -4034,8 +4079,8 @@
           <w:rFonts w:ascii="Garamond" w:hAnsi="Garamond"/>
         </w:rPr>
       </w:pPr>
-      <w:bookmarkStart w:id="15" w:name="_Toc19610178"/>
-      <w:bookmarkStart w:id="16" w:name="_Toc439994668"/>
+      <w:bookmarkStart w:id="22" w:name="_Toc19610178"/>
+      <w:bookmarkStart w:id="23" w:name="_Toc439994668"/>
       <w:r>
         <w:rPr>
           <w:rFonts w:ascii="Garamond" w:hAnsi="Garamond"/>
@@ -4043,7 +4088,7 @@
         <w:lastRenderedPageBreak/>
         <w:t>Definições, Acrônimos e Abreviações</w:t>
       </w:r>
-      <w:bookmarkEnd w:id="15"/>
+      <w:bookmarkEnd w:id="22"/>
     </w:p>
     <w:p>
       <w:pPr>
@@ -4109,6 +4154,7 @@
         <w:spacing w:line="360" w:lineRule="auto"/>
         <w:jc w:val="both"/>
         <w:rPr>
+          <w:ins w:id="24" w:author="Paulo Amosse" w:date="2019-10-01T08:56:00Z"/>
           <w:rFonts w:ascii="Garamond" w:hAnsi="Garamond"/>
         </w:rPr>
       </w:pPr>
@@ -4128,12 +4174,80 @@
     </w:p>
     <w:p>
       <w:pPr>
+        <w:pStyle w:val="PargrafodaLista"/>
+        <w:numPr>
+          <w:ilvl w:val="0"/>
+          <w:numId w:val="8"/>
+        </w:numPr>
         <w:spacing w:line="360" w:lineRule="auto"/>
         <w:jc w:val="both"/>
         <w:rPr>
           <w:rFonts w:ascii="Garamond" w:hAnsi="Garamond"/>
         </w:rPr>
       </w:pPr>
+      <w:ins w:id="25" w:author="Paulo Amosse" w:date="2019-10-01T08:56:00Z">
+        <w:r>
+          <w:rPr>
+            <w:rFonts w:ascii="Garamond" w:hAnsi="Garamond"/>
+            <w:b/>
+          </w:rPr>
+          <w:t>CID:</w:t>
+        </w:r>
+        <w:r>
+          <w:rPr>
+            <w:rFonts w:ascii="Garamond" w:hAnsi="Garamond"/>
+          </w:rPr>
+          <w:t xml:space="preserve"> </w:t>
+        </w:r>
+        <w:r>
+          <w:rPr>
+            <w:rFonts w:ascii="Arial" w:hAnsi="Arial" w:cs="Arial"/>
+            <w:color w:val="222222"/>
+            <w:sz w:val="21"/>
+            <w:szCs w:val="21"/>
+            <w:shd w:val="clear" w:color="auto" w:fill="FFFFFF"/>
+          </w:rPr>
+          <w:t> </w:t>
+        </w:r>
+        <w:r>
+          <w:rPr>
+            <w:rFonts w:ascii="Garamond" w:hAnsi="Garamond" w:cs="Arial"/>
+            <w:color w:val="222222"/>
+            <w:shd w:val="clear" w:color="auto" w:fill="FFFFFF"/>
+            <w:rPrChange w:id="26" w:author="Paulo Amosse" w:date="2019-10-01T08:57:00Z">
+              <w:rPr>
+                <w:rFonts w:ascii="Arial" w:hAnsi="Arial" w:cs="Arial"/>
+                <w:b/>
+                <w:bCs/>
+                <w:color w:val="222222"/>
+                <w:sz w:val="21"/>
+                <w:szCs w:val="21"/>
+                <w:shd w:val="clear" w:color="auto" w:fill="FFFFFF"/>
+              </w:rPr>
+            </w:rPrChange>
+          </w:rPr>
+          <w:t>Classificação Estatística Internacional de Doenças</w:t>
+        </w:r>
+      </w:ins>
+      <w:ins w:id="27" w:author="Paulo Amosse" w:date="2019-10-01T08:57:00Z">
+        <w:r>
+          <w:rPr>
+            <w:rFonts w:ascii="Garamond" w:hAnsi="Garamond" w:cs="Arial"/>
+            <w:color w:val="222222"/>
+            <w:shd w:val="clear" w:color="auto" w:fill="FFFFFF"/>
+          </w:rPr>
+          <w:t>.</w:t>
+        </w:r>
+      </w:ins>
+    </w:p>
+    <w:p>
+      <w:pPr>
+        <w:spacing w:line="360" w:lineRule="auto"/>
+        <w:jc w:val="both"/>
+        <w:rPr>
+          <w:rFonts w:ascii="Garamond" w:hAnsi="Garamond"/>
+        </w:rPr>
+      </w:pPr>
     </w:p>
     <w:p>
       <w:pPr>
@@ -4143,19 +4257,19 @@
           <w:rFonts w:ascii="Garamond" w:hAnsi="Garamond"/>
         </w:rPr>
       </w:pPr>
-      <w:bookmarkStart w:id="17" w:name="_Toc19610179"/>
-      <w:bookmarkStart w:id="18" w:name="_Toc19610180"/>
-      <w:bookmarkStart w:id="19" w:name="_Toc19610181"/>
-      <w:bookmarkEnd w:id="16"/>
-      <w:bookmarkEnd w:id="17"/>
-      <w:bookmarkEnd w:id="18"/>
+      <w:bookmarkStart w:id="28" w:name="_Toc19610179"/>
+      <w:bookmarkStart w:id="29" w:name="_Toc19610180"/>
+      <w:bookmarkStart w:id="30" w:name="_Toc19610181"/>
+      <w:bookmarkEnd w:id="23"/>
+      <w:bookmarkEnd w:id="28"/>
+      <w:bookmarkEnd w:id="29"/>
       <w:r>
         <w:rPr>
           <w:rFonts w:ascii="Garamond" w:hAnsi="Garamond"/>
         </w:rPr>
         <w:t>Convenções</w:t>
       </w:r>
-      <w:bookmarkEnd w:id="19"/>
+      <w:bookmarkEnd w:id="30"/>
     </w:p>
     <w:p>
       <w:pPr>
@@ -4168,35 +4282,49 @@
         <w:rPr>
           <w:rFonts w:ascii="Garamond" w:hAnsi="Garamond"/>
         </w:rPr>
-        <w:t xml:space="preserve">No presente </w:t>
-      </w:r>
-      <w:proofErr w:type="spellStart"/>
-      <w:r>
-        <w:rPr>
-          <w:rFonts w:ascii="Garamond" w:hAnsi="Garamond"/>
-        </w:rPr>
-        <w:t>documeto</w:t>
-      </w:r>
-      <w:proofErr w:type="spellEnd"/>
-      <w:r>
-        <w:rPr>
-          <w:rFonts w:ascii="Garamond" w:hAnsi="Garamond"/>
-        </w:rPr>
-        <w:t xml:space="preserve">, são adotadas as </w:t>
-      </w:r>
-      <w:proofErr w:type="spellStart"/>
-      <w:r>
-        <w:rPr>
-          <w:rFonts w:ascii="Garamond" w:hAnsi="Garamond"/>
-        </w:rPr>
-        <w:t>senguintes</w:t>
-      </w:r>
-      <w:proofErr w:type="spellEnd"/>
-      <w:r>
-        <w:rPr>
-          <w:rFonts w:ascii="Garamond" w:hAnsi="Garamond"/>
-        </w:rPr>
-        <w:t xml:space="preserve"> convenções:</w:t>
+        <w:t>No presente docume</w:t>
+      </w:r>
+      <w:ins w:id="31" w:author="Paulo Amosse" w:date="2019-10-01T08:49:00Z">
+        <w:r>
+          <w:rPr>
+            <w:rFonts w:ascii="Garamond" w:hAnsi="Garamond"/>
+          </w:rPr>
+          <w:t>n</w:t>
+        </w:r>
+      </w:ins>
+      <w:r>
+        <w:rPr>
+          <w:rFonts w:ascii="Garamond" w:hAnsi="Garamond"/>
+        </w:rPr>
+        <w:t>to</w:t>
+      </w:r>
+      <w:del w:id="32" w:author="Paulo Amosse" w:date="2019-10-01T08:49:00Z">
+        <w:r>
+          <w:rPr>
+            <w:rFonts w:ascii="Garamond" w:hAnsi="Garamond"/>
+          </w:rPr>
+          <w:delText>,</w:delText>
+        </w:r>
+      </w:del>
+      <w:r>
+        <w:rPr>
+          <w:rFonts w:ascii="Garamond" w:hAnsi="Garamond"/>
+        </w:rPr>
+        <w:t xml:space="preserve"> são adotadas as se</w:t>
+      </w:r>
+      <w:del w:id="33" w:author="Paulo Amosse" w:date="2019-10-01T08:49:00Z">
+        <w:r>
+          <w:rPr>
+            <w:rFonts w:ascii="Garamond" w:hAnsi="Garamond"/>
+          </w:rPr>
+          <w:delText>n</w:delText>
+        </w:r>
+      </w:del>
+      <w:r>
+        <w:rPr>
+          <w:rFonts w:ascii="Garamond" w:hAnsi="Garamond"/>
+        </w:rPr>
+        <w:t>guintes convenções:</w:t>
       </w:r>
     </w:p>
     <w:p>
@@ -4321,14 +4449,14 @@
           <w:rFonts w:ascii="Garamond" w:hAnsi="Garamond"/>
         </w:rPr>
       </w:pPr>
-      <w:bookmarkStart w:id="20" w:name="_Toc19610182"/>
+      <w:bookmarkStart w:id="34" w:name="_Toc19610182"/>
       <w:r>
         <w:rPr>
           <w:rFonts w:ascii="Garamond" w:hAnsi="Garamond"/>
         </w:rPr>
         <w:t>Referências</w:t>
       </w:r>
-      <w:bookmarkEnd w:id="20"/>
+      <w:bookmarkEnd w:id="34"/>
     </w:p>
     <w:p>
       <w:pPr>
@@ -4336,10 +4464,10 @@
         <w:spacing w:line="360" w:lineRule="auto"/>
         <w:jc w:val="both"/>
         <w:rPr>
-          <w:ins w:id="21" w:author="Carlos Alberto Junior Massavanhane" w:date="2019-09-24T17:22:00Z"/>
-        </w:rPr>
-      </w:pPr>
-      <w:ins w:id="22" w:author="Carlos Alberto Junior Massavanhane" w:date="2019-09-24T17:22:00Z">
+          <w:ins w:id="35" w:author="Carlos Alberto Junior Massavanhane" w:date="2019-09-24T17:22:00Z"/>
+        </w:rPr>
+      </w:pPr>
+      <w:ins w:id="36" w:author="Carlos Alberto Junior Massavanhane" w:date="2019-09-24T17:22:00Z">
         <w:r>
           <w:fldChar w:fldCharType="begin"/>
         </w:r>
@@ -4369,8 +4497,6 @@
           <w:rFonts w:ascii="Garamond" w:hAnsi="Garamond"/>
         </w:rPr>
       </w:pPr>
-      <w:bookmarkStart w:id="23" w:name="_GoBack"/>
-      <w:bookmarkEnd w:id="23"/>
     </w:p>
     <w:p>
       <w:pPr>
@@ -4405,7 +4531,7 @@
           <w:color w:val="FFFFFF"/>
         </w:rPr>
       </w:pPr>
-      <w:bookmarkStart w:id="24" w:name="_Toc19610183"/>
+      <w:bookmarkStart w:id="37" w:name="_Toc19610183"/>
       <w:r>
         <w:rPr>
           <w:rFonts w:ascii="Garamond" w:hAnsi="Garamond"/>
@@ -4414,7 +4540,7 @@
         <w:lastRenderedPageBreak/>
         <w:t>Visão Geral</w:t>
       </w:r>
-      <w:bookmarkEnd w:id="24"/>
+      <w:bookmarkEnd w:id="37"/>
     </w:p>
     <w:p>
       <w:pPr>
@@ -4424,14 +4550,14 @@
           <w:rFonts w:ascii="Garamond" w:hAnsi="Garamond"/>
         </w:rPr>
       </w:pPr>
-      <w:bookmarkStart w:id="25" w:name="_Toc19610184"/>
+      <w:bookmarkStart w:id="38" w:name="_Toc19610184"/>
       <w:r>
         <w:rPr>
           <w:rFonts w:ascii="Garamond" w:hAnsi="Garamond"/>
         </w:rPr>
         <w:t>Perspectiva do Produto</w:t>
       </w:r>
-      <w:bookmarkEnd w:id="25"/>
+      <w:bookmarkEnd w:id="38"/>
     </w:p>
     <w:p>
       <w:pPr>
@@ -4455,10 +4581,10 @@
           <w:rFonts w:ascii="Garamond" w:hAnsi="Garamond"/>
         </w:rPr>
       </w:pPr>
-      <w:bookmarkStart w:id="26" w:name="_Toc441674339"/>
-      <w:bookmarkStart w:id="27" w:name="_Toc441674427"/>
-      <w:bookmarkStart w:id="28" w:name="_Toc441674525"/>
-      <w:bookmarkStart w:id="29" w:name="_Toc19610185"/>
+      <w:bookmarkStart w:id="39" w:name="_Toc441674339"/>
+      <w:bookmarkStart w:id="40" w:name="_Toc441674427"/>
+      <w:bookmarkStart w:id="41" w:name="_Toc441674525"/>
+      <w:bookmarkStart w:id="42" w:name="_Toc19610185"/>
       <w:r>
         <w:rPr>
           <w:rFonts w:ascii="Garamond" w:hAnsi="Garamond"/>
@@ -4495,9 +4621,9 @@
           </wp:anchor>
         </w:drawing>
       </w:r>
-      <w:bookmarkEnd w:id="26"/>
-      <w:bookmarkEnd w:id="27"/>
-      <w:bookmarkEnd w:id="28"/>
+      <w:bookmarkEnd w:id="39"/>
+      <w:bookmarkEnd w:id="40"/>
+      <w:bookmarkEnd w:id="41"/>
       <w:proofErr w:type="spellStart"/>
       <w:r>
         <w:rPr>
@@ -4512,7 +4638,7 @@
         </w:rPr>
         <w:t xml:space="preserve"> do KLINIEK</w:t>
       </w:r>
-      <w:bookmarkEnd w:id="29"/>
+      <w:bookmarkEnd w:id="42"/>
     </w:p>
     <w:p>
       <w:pPr>
@@ -4529,14 +4655,14 @@
           <w:rFonts w:ascii="Garamond" w:hAnsi="Garamond"/>
         </w:rPr>
       </w:pPr>
-      <w:bookmarkStart w:id="30" w:name="_Toc19610186"/>
+      <w:bookmarkStart w:id="43" w:name="_Toc19610186"/>
       <w:r>
         <w:rPr>
           <w:rFonts w:ascii="Garamond" w:hAnsi="Garamond"/>
         </w:rPr>
         <w:t>Funcionalidade do Produto</w:t>
       </w:r>
-      <w:bookmarkEnd w:id="30"/>
+      <w:bookmarkEnd w:id="43"/>
     </w:p>
     <w:p>
       <w:pPr>
@@ -4654,34 +4780,31 @@
           <w:color w:val="000000"/>
           <w:lang w:val="pt-PT" w:eastAsia="pt-PT" w:bidi="ar-SA"/>
         </w:rPr>
-        <w:t>O presente módulo será desenvolvido com o objectivo de agilizar o atendimento médico e diminuir a utilização de papel. Com ele será possível fazer todos, e várias outras actividades necessárias para melhorar a qualidade no atendimento ao paciente.</w:t>
-      </w:r>
-    </w:p>
-    <w:p>
-      <w:pPr>
-        <w:spacing w:line="240" w:lineRule="auto"/>
-        <w:rPr>
-          <w:rFonts w:ascii="Garamond" w:hAnsi="Garamond" w:cs="Times New Roman"/>
+        <w:t xml:space="preserve">O presente módulo será desenvolvido com o objectivo de agilizar o atendimento médico e diminuir a utilização de papel. </w:t>
+      </w:r>
+      <w:r>
+        <w:rPr>
+          <w:rFonts w:ascii="Garamond" w:hAnsi="Garamond" w:cs="Arial"/>
+          <w:color w:val="000000" w:themeColor="text1"/>
+          <w:highlight w:val="yellow"/>
           <w:lang w:val="pt-PT" w:eastAsia="pt-PT" w:bidi="ar-SA"/>
-        </w:rPr>
-      </w:pPr>
-    </w:p>
-    <w:p>
-      <w:pPr>
-        <w:spacing w:line="240" w:lineRule="auto"/>
-        <w:jc w:val="both"/>
-        <w:rPr>
-          <w:rFonts w:ascii="Garamond" w:hAnsi="Garamond" w:cs="Times New Roman"/>
-          <w:lang w:val="pt-PT" w:eastAsia="pt-PT" w:bidi="ar-SA"/>
-        </w:rPr>
-      </w:pPr>
+          <w:rPrChange w:id="44" w:author="Paulo Amosse" w:date="2019-10-01T08:58:00Z">
+            <w:rPr>
+              <w:rFonts w:ascii="Garamond" w:hAnsi="Garamond" w:cs="Arial"/>
+              <w:color w:val="000000"/>
+              <w:lang w:val="pt-PT" w:eastAsia="pt-PT" w:bidi="ar-SA"/>
+            </w:rPr>
+          </w:rPrChange>
+        </w:rPr>
+        <w:t>Com ele será possível fazer todos</w:t>
+      </w:r>
       <w:r>
         <w:rPr>
           <w:rFonts w:ascii="Garamond" w:hAnsi="Garamond" w:cs="Arial"/>
           <w:color w:val="000000"/>
           <w:lang w:val="pt-PT" w:eastAsia="pt-PT" w:bidi="ar-SA"/>
         </w:rPr>
-        <w:t>As interfaces serão desenvolvidas a partir de diversas experiências de implantações bem sucedidas em diversas instituições, levando em conta as diferenças culturais existentes mas também provendo uma padronização de conceitos que além de agilizar o registo médico, permite maior clareza nas informações, redução de glosas e rapidez na tramitação de documentos o que gera diminuição do tempo de resposta dos sectores de apoio.</w:t>
+        <w:t>, e várias outras actividades necessárias para melhorar a qualidade no atendimento ao paciente.</w:t>
       </w:r>
     </w:p>
     <w:p>
@@ -4708,43 +4831,43 @@
           <w:color w:val="000000"/>
           <w:lang w:val="pt-PT" w:eastAsia="pt-PT" w:bidi="ar-SA"/>
         </w:rPr>
-        <w:t>d)</w:t>
-      </w:r>
+        <w:t>As interfaces serão desenvolvidas a partir de diversas experiências de implantações bem sucedidas em diversas instituições, levando em conta as diferenças culturais existentes mas também provendo uma padronização de conceitos que além de agilizar o registo médico, permite maior clareza nas informações, redução de glosas e rapidez na tramitação de documentos o que gera diminuição do tempo de resposta dos sectores de apoio.</w:t>
+      </w:r>
+    </w:p>
+    <w:p>
+      <w:pPr>
+        <w:spacing w:line="240" w:lineRule="auto"/>
+        <w:rPr>
+          <w:rFonts w:ascii="Garamond" w:hAnsi="Garamond" w:cs="Times New Roman"/>
+          <w:lang w:val="pt-PT" w:eastAsia="pt-PT" w:bidi="ar-SA"/>
+        </w:rPr>
+      </w:pPr>
+    </w:p>
+    <w:p>
+      <w:pPr>
+        <w:spacing w:line="240" w:lineRule="auto"/>
+        <w:jc w:val="both"/>
+        <w:rPr>
+          <w:rFonts w:ascii="Garamond" w:hAnsi="Garamond" w:cs="Times New Roman"/>
+          <w:lang w:val="pt-PT" w:eastAsia="pt-PT" w:bidi="ar-SA"/>
+        </w:rPr>
+      </w:pPr>
       <w:r>
         <w:rPr>
           <w:rFonts w:ascii="Garamond" w:hAnsi="Garamond" w:cs="Arial"/>
           <w:color w:val="000000"/>
           <w:lang w:val="pt-PT" w:eastAsia="pt-PT" w:bidi="ar-SA"/>
         </w:rPr>
-        <w:tab/>
-        <w:t>MÓDULO DE GESTÃO DE MÉDICOS:</w:t>
-      </w:r>
-    </w:p>
-    <w:p>
-      <w:pPr>
-        <w:spacing w:line="240" w:lineRule="auto"/>
-        <w:rPr>
-          <w:rFonts w:ascii="Garamond" w:hAnsi="Garamond" w:cs="Times New Roman"/>
-          <w:lang w:val="pt-PT" w:eastAsia="pt-PT" w:bidi="ar-SA"/>
-        </w:rPr>
-      </w:pPr>
-    </w:p>
-    <w:p>
-      <w:pPr>
-        <w:spacing w:line="240" w:lineRule="auto"/>
-        <w:jc w:val="both"/>
-        <w:rPr>
-          <w:rFonts w:ascii="Garamond" w:hAnsi="Garamond" w:cs="Times New Roman"/>
-          <w:lang w:val="pt-PT" w:eastAsia="pt-PT" w:bidi="ar-SA"/>
-        </w:rPr>
-      </w:pPr>
+        <w:t>d)</w:t>
+      </w:r>
       <w:r>
         <w:rPr>
           <w:rFonts w:ascii="Garamond" w:hAnsi="Garamond" w:cs="Arial"/>
           <w:color w:val="000000"/>
           <w:lang w:val="pt-PT" w:eastAsia="pt-PT" w:bidi="ar-SA"/>
         </w:rPr>
-        <w:t>Com este módulo o médico terá acesso a informações clínicas completas com a possibilidade de pesquisas clínicas, com levantamentos de prontuário por CID, patologia e ainda procura por indicadores textuais digitados durante o atendimento. Possibilita a visualização gráfica de estatísticas da produção médica completa, além de proporcionar a visualização de indicadores de metas referenciais por grupo de ou por procedimentos individualizados. </w:t>
+        <w:tab/>
+        <w:t>MÓDULO DE GESTÃO DE MÉDICOS:</w:t>
       </w:r>
     </w:p>
     <w:p>
@@ -4760,122 +4883,149 @@
       <w:pPr>
         <w:spacing w:line="240" w:lineRule="auto"/>
         <w:jc w:val="both"/>
+        <w:rPr>
+          <w:rFonts w:ascii="Garamond" w:hAnsi="Garamond" w:cs="Times New Roman"/>
+          <w:lang w:val="pt-PT" w:eastAsia="pt-PT" w:bidi="ar-SA"/>
+        </w:rPr>
+      </w:pPr>
+      <w:r>
         <w:rPr>
           <w:rFonts w:ascii="Garamond" w:hAnsi="Garamond" w:cs="Arial"/>
           <w:color w:val="000000"/>
           <w:lang w:val="pt-PT" w:eastAsia="pt-PT" w:bidi="ar-SA"/>
         </w:rPr>
-      </w:pPr>
-      <w:r>
+        <w:t>Com este módulo o médico terá acesso a informações clínicas completas com a possibilidade de pesquisas clínicas, com levantamentos de prontuário por CID, patologia e ainda procura por indicadores textuais digitados durante o atendimento. Possibilita a visualização gráfica de estatísticas da produção médica completa, além de proporcionar a visualização de indicadores de metas referenciais por grupo de ou por procedimentos individualizados. </w:t>
+      </w:r>
+    </w:p>
+    <w:p>
+      <w:pPr>
+        <w:spacing w:line="240" w:lineRule="auto"/>
+        <w:rPr>
+          <w:rFonts w:ascii="Garamond" w:hAnsi="Garamond" w:cs="Times New Roman"/>
+          <w:lang w:val="pt-PT" w:eastAsia="pt-PT" w:bidi="ar-SA"/>
+        </w:rPr>
+      </w:pPr>
+    </w:p>
+    <w:p>
+      <w:pPr>
+        <w:spacing w:line="240" w:lineRule="auto"/>
+        <w:jc w:val="both"/>
         <w:rPr>
           <w:rFonts w:ascii="Garamond" w:hAnsi="Garamond" w:cs="Arial"/>
           <w:color w:val="000000"/>
           <w:lang w:val="pt-PT" w:eastAsia="pt-PT" w:bidi="ar-SA"/>
         </w:rPr>
-        <w:t>e)</w:t>
-      </w:r>
+      </w:pPr>
       <w:r>
         <w:rPr>
           <w:rFonts w:ascii="Garamond" w:hAnsi="Garamond" w:cs="Arial"/>
           <w:color w:val="000000"/>
           <w:lang w:val="pt-PT" w:eastAsia="pt-PT" w:bidi="ar-SA"/>
         </w:rPr>
-        <w:tab/>
-        <w:t>MÓDULO DE GESTÃO DE PAGAMENTOS:</w:t>
-      </w:r>
-    </w:p>
-    <w:p>
-      <w:pPr>
-        <w:spacing w:line="240" w:lineRule="auto"/>
-        <w:jc w:val="both"/>
-        <w:rPr>
-          <w:rFonts w:ascii="Garamond" w:hAnsi="Garamond" w:cs="Times New Roman"/>
-          <w:lang w:val="pt-PT" w:eastAsia="pt-PT" w:bidi="ar-SA"/>
-        </w:rPr>
-      </w:pPr>
+        <w:t>e)</w:t>
+      </w:r>
       <w:r>
         <w:rPr>
           <w:rFonts w:ascii="Garamond" w:hAnsi="Garamond" w:cs="Arial"/>
           <w:color w:val="000000"/>
           <w:lang w:val="pt-PT" w:eastAsia="pt-PT" w:bidi="ar-SA"/>
         </w:rPr>
-        <w:t>Com este módulo, o cliente terá a possiblidade gerir todo fluxo de pagamentos desde a factura até a geração de receibos.</w:t>
+        <w:tab/>
+        <w:t>MÓDULO DE GESTÃO DE PAGAMENTOS:</w:t>
       </w:r>
     </w:p>
     <w:p>
       <w:pPr>
         <w:spacing w:line="240" w:lineRule="auto"/>
         <w:jc w:val="both"/>
+        <w:rPr>
+          <w:rFonts w:ascii="Garamond" w:hAnsi="Garamond" w:cs="Times New Roman"/>
+          <w:lang w:val="pt-PT" w:eastAsia="pt-PT" w:bidi="ar-SA"/>
+        </w:rPr>
+      </w:pPr>
+      <w:r>
         <w:rPr>
           <w:rFonts w:ascii="Garamond" w:hAnsi="Garamond" w:cs="Arial"/>
           <w:color w:val="000000"/>
           <w:lang w:val="pt-PT" w:eastAsia="pt-PT" w:bidi="ar-SA"/>
         </w:rPr>
-      </w:pPr>
+        <w:t>Com este módulo, o cliente terá a possiblidade gerir todo fluxo de pagamentos desde a factura até a geração de receibos.</w:t>
+      </w:r>
     </w:p>
     <w:p>
       <w:pPr>
         <w:spacing w:line="240" w:lineRule="auto"/>
         <w:jc w:val="both"/>
-        <w:rPr>
-          <w:rFonts w:ascii="Garamond" w:hAnsi="Garamond" w:cs="Times New Roman"/>
-          <w:lang w:val="pt-PT" w:eastAsia="pt-PT" w:bidi="ar-SA"/>
-        </w:rPr>
-      </w:pPr>
-    </w:p>
-    <w:p>
-      <w:pPr>
-        <w:spacing w:line="240" w:lineRule="auto"/>
-        <w:jc w:val="both"/>
-        <w:rPr>
-          <w:rFonts w:ascii="Garamond" w:hAnsi="Garamond" w:cs="Times New Roman"/>
-          <w:lang w:val="pt-PT" w:eastAsia="pt-PT" w:bidi="ar-SA"/>
-        </w:rPr>
-      </w:pPr>
-      <w:r>
         <w:rPr>
           <w:rFonts w:ascii="Garamond" w:hAnsi="Garamond" w:cs="Arial"/>
           <w:color w:val="000000"/>
           <w:lang w:val="pt-PT" w:eastAsia="pt-PT" w:bidi="ar-SA"/>
         </w:rPr>
-        <w:t>f)</w:t>
-      </w:r>
+      </w:pPr>
+    </w:p>
+    <w:p>
+      <w:pPr>
+        <w:spacing w:line="240" w:lineRule="auto"/>
+        <w:jc w:val="both"/>
+        <w:rPr>
+          <w:rFonts w:ascii="Garamond" w:hAnsi="Garamond" w:cs="Times New Roman"/>
+          <w:lang w:val="pt-PT" w:eastAsia="pt-PT" w:bidi="ar-SA"/>
+        </w:rPr>
+      </w:pPr>
+    </w:p>
+    <w:p>
+      <w:pPr>
+        <w:spacing w:line="240" w:lineRule="auto"/>
+        <w:jc w:val="both"/>
+        <w:rPr>
+          <w:rFonts w:ascii="Garamond" w:hAnsi="Garamond" w:cs="Times New Roman"/>
+          <w:lang w:val="pt-PT" w:eastAsia="pt-PT" w:bidi="ar-SA"/>
+        </w:rPr>
+      </w:pPr>
       <w:r>
         <w:rPr>
           <w:rFonts w:ascii="Garamond" w:hAnsi="Garamond" w:cs="Arial"/>
           <w:color w:val="000000"/>
           <w:lang w:val="pt-PT" w:eastAsia="pt-PT" w:bidi="ar-SA"/>
         </w:rPr>
-        <w:tab/>
-        <w:t>MÓDULO DE GESTÃO DE RELATÓRIOS:</w:t>
-      </w:r>
-    </w:p>
-    <w:p>
-      <w:pPr>
-        <w:spacing w:line="240" w:lineRule="auto"/>
-        <w:jc w:val="both"/>
+        <w:t>f)</w:t>
+      </w:r>
+      <w:r>
         <w:rPr>
           <w:rFonts w:ascii="Garamond" w:hAnsi="Garamond" w:cs="Arial"/>
           <w:color w:val="000000"/>
           <w:lang w:val="pt-PT" w:eastAsia="pt-PT" w:bidi="ar-SA"/>
         </w:rPr>
-      </w:pPr>
+        <w:tab/>
+        <w:t>MÓDULO DE GESTÃO DE RELATÓRIOS:</w:t>
+      </w:r>
     </w:p>
     <w:p>
       <w:pPr>
         <w:spacing w:line="240" w:lineRule="auto"/>
         <w:jc w:val="both"/>
-        <w:rPr>
-          <w:rFonts w:ascii="Garamond" w:hAnsi="Garamond" w:cs="Times New Roman"/>
-          <w:lang w:val="pt-PT" w:eastAsia="pt-PT" w:bidi="ar-SA"/>
-        </w:rPr>
-      </w:pPr>
-      <w:r>
         <w:rPr>
           <w:rFonts w:ascii="Garamond" w:hAnsi="Garamond" w:cs="Arial"/>
           <w:color w:val="000000"/>
           <w:lang w:val="pt-PT" w:eastAsia="pt-PT" w:bidi="ar-SA"/>
         </w:rPr>
+      </w:pPr>
+    </w:p>
+    <w:p>
+      <w:pPr>
+        <w:spacing w:line="240" w:lineRule="auto"/>
+        <w:jc w:val="both"/>
+        <w:rPr>
+          <w:rFonts w:ascii="Garamond" w:hAnsi="Garamond" w:cs="Times New Roman"/>
+          <w:lang w:val="pt-PT" w:eastAsia="pt-PT" w:bidi="ar-SA"/>
+        </w:rPr>
+      </w:pPr>
+      <w:r>
+        <w:rPr>
+          <w:rFonts w:ascii="Garamond" w:hAnsi="Garamond" w:cs="Arial"/>
+          <w:color w:val="000000"/>
+          <w:lang w:val="pt-PT" w:eastAsia="pt-PT" w:bidi="ar-SA"/>
+        </w:rPr>
         <w:t>Com este módulo, o cliente terá a possiblidade gerar todo tipo de relatorios indicandos na especificação dos requistos.</w:t>
       </w:r>
     </w:p>
@@ -4897,7 +5047,7 @@
           <w:rFonts w:ascii="Garamond" w:hAnsi="Garamond"/>
         </w:rPr>
       </w:pPr>
-      <w:bookmarkStart w:id="31" w:name="_Toc19610187"/>
+      <w:bookmarkStart w:id="45" w:name="_Toc19610187"/>
       <w:r>
         <w:rPr>
           <w:rFonts w:ascii="Garamond" w:hAnsi="Garamond"/>
@@ -4910,7 +5060,7 @@
         </w:rPr>
         <w:t>tilizadores</w:t>
       </w:r>
-      <w:bookmarkEnd w:id="31"/>
+      <w:bookmarkEnd w:id="45"/>
     </w:p>
     <w:p>
       <w:pPr>
@@ -5001,14 +5151,14 @@
           <w:rFonts w:ascii="Garamond" w:hAnsi="Garamond"/>
         </w:rPr>
       </w:pPr>
-      <w:bookmarkStart w:id="32" w:name="_Toc19610188"/>
+      <w:bookmarkStart w:id="46" w:name="_Toc19610188"/>
       <w:r>
         <w:rPr>
           <w:rFonts w:ascii="Garamond" w:hAnsi="Garamond"/>
         </w:rPr>
         <w:t>Ambiente Operacional</w:t>
       </w:r>
-      <w:bookmarkEnd w:id="32"/>
+      <w:bookmarkEnd w:id="46"/>
     </w:p>
     <w:p>
       <w:pPr>
@@ -5060,16 +5210,16 @@
         <w:rPr>
           <w:rFonts w:ascii="Garamond" w:hAnsi="Garamond"/>
         </w:rPr>
-        <w:t xml:space="preserve">Sistema </w:t>
-      </w:r>
-      <w:proofErr w:type="spellStart"/>
-      <w:r>
-        <w:rPr>
-          <w:rFonts w:ascii="Garamond" w:hAnsi="Garamond"/>
-        </w:rPr>
-        <w:t>Operaciona</w:t>
-      </w:r>
-      <w:proofErr w:type="spellEnd"/>
+        <w:t>Sistema Operaciona</w:t>
+      </w:r>
+      <w:ins w:id="47" w:author="Paulo Amosse" w:date="2019-10-01T08:59:00Z">
+        <w:r>
+          <w:rPr>
+            <w:rFonts w:ascii="Garamond" w:hAnsi="Garamond"/>
+          </w:rPr>
+          <w:t>l</w:t>
+        </w:r>
+      </w:ins>
       <w:r>
         <w:rPr>
           <w:rFonts w:ascii="Garamond" w:hAnsi="Garamond"/>
@@ -5113,14 +5263,14 @@
           <w:rFonts w:ascii="Garamond" w:hAnsi="Garamond"/>
         </w:rPr>
       </w:pPr>
-      <w:bookmarkStart w:id="33" w:name="_Toc19610189"/>
+      <w:bookmarkStart w:id="48" w:name="_Toc19610189"/>
       <w:r>
         <w:rPr>
           <w:rFonts w:ascii="Garamond" w:hAnsi="Garamond"/>
         </w:rPr>
         <w:t>Restrições de Projeto e Implementação</w:t>
       </w:r>
-      <w:bookmarkEnd w:id="33"/>
+      <w:bookmarkEnd w:id="48"/>
     </w:p>
     <w:p>
       <w:pPr>
@@ -5144,22 +5294,48 @@
           <w:rFonts w:ascii="Garamond" w:hAnsi="Garamond"/>
         </w:rPr>
       </w:pPr>
-      <w:bookmarkStart w:id="34" w:name="_Toc19610190"/>
+      <w:bookmarkStart w:id="49" w:name="_Toc19610190"/>
       <w:r>
         <w:rPr>
           <w:rFonts w:ascii="Garamond" w:hAnsi="Garamond"/>
         </w:rPr>
         <w:t xml:space="preserve">Documentação do </w:t>
       </w:r>
-      <w:proofErr w:type="spellStart"/>
-      <w:r>
-        <w:rPr>
-          <w:rFonts w:ascii="Garamond" w:hAnsi="Garamond"/>
-        </w:rPr>
-        <w:t>Uitlizador</w:t>
-      </w:r>
-      <w:bookmarkEnd w:id="34"/>
-      <w:proofErr w:type="spellEnd"/>
+      <w:r>
+        <w:rPr>
+          <w:rFonts w:ascii="Garamond" w:hAnsi="Garamond"/>
+        </w:rPr>
+        <w:t>U</w:t>
+      </w:r>
+      <w:del w:id="50" w:author="Paulo Amosse" w:date="2019-10-01T09:00:00Z">
+        <w:r>
+          <w:rPr>
+            <w:rFonts w:ascii="Garamond" w:hAnsi="Garamond"/>
+          </w:rPr>
+          <w:delText>i</w:delText>
+        </w:r>
+      </w:del>
+      <w:r>
+        <w:rPr>
+          <w:rFonts w:ascii="Garamond" w:hAnsi="Garamond"/>
+        </w:rPr>
+        <w:t>t</w:t>
+      </w:r>
+      <w:ins w:id="51" w:author="Paulo Amosse" w:date="2019-10-01T09:00:00Z">
+        <w:r>
+          <w:rPr>
+            <w:rFonts w:ascii="Garamond" w:hAnsi="Garamond"/>
+          </w:rPr>
+          <w:t>i</w:t>
+        </w:r>
+      </w:ins>
+      <w:r>
+        <w:rPr>
+          <w:rFonts w:ascii="Garamond" w:hAnsi="Garamond"/>
+        </w:rPr>
+        <w:t>lizador</w:t>
+      </w:r>
+      <w:bookmarkEnd w:id="49"/>
     </w:p>
     <w:p>
       <w:pPr>
@@ -5173,7 +5349,35 @@
         <w:rPr>
           <w:rFonts w:ascii="Garamond" w:hAnsi="Garamond"/>
         </w:rPr>
-        <w:t>Na página inicial do Sistema, terá uma breve descrição dos Sistema e as suas funcionalidades.</w:t>
+        <w:t>Na página inicial do Sistema, terá uma breve descrição do</w:t>
+      </w:r>
+      <w:del w:id="52" w:author="Paulo Amosse" w:date="2019-10-01T09:00:00Z">
+        <w:r>
+          <w:rPr>
+            <w:rFonts w:ascii="Garamond" w:hAnsi="Garamond"/>
+          </w:rPr>
+          <w:delText>s</w:delText>
+        </w:r>
+      </w:del>
+      <w:r>
+        <w:rPr>
+          <w:rFonts w:ascii="Garamond" w:hAnsi="Garamond"/>
+        </w:rPr>
+        <w:t xml:space="preserve"> Sistema e </w:t>
+      </w:r>
+      <w:ins w:id="53" w:author="Paulo Amosse" w:date="2019-10-01T09:00:00Z">
+        <w:r>
+          <w:rPr>
+            <w:rFonts w:ascii="Garamond" w:hAnsi="Garamond"/>
+          </w:rPr>
+          <w:t>d</w:t>
+        </w:r>
+      </w:ins>
+      <w:r>
+        <w:rPr>
+          <w:rFonts w:ascii="Garamond" w:hAnsi="Garamond"/>
+        </w:rPr>
+        <w:t>as suas funcionalidades.</w:t>
       </w:r>
     </w:p>
     <w:p>
@@ -5184,14 +5388,14 @@
           <w:rFonts w:ascii="Garamond" w:hAnsi="Garamond"/>
         </w:rPr>
       </w:pPr>
-      <w:bookmarkStart w:id="35" w:name="_Toc19610191"/>
+      <w:bookmarkStart w:id="54" w:name="_Toc19610191"/>
       <w:r>
         <w:rPr>
           <w:rFonts w:ascii="Garamond" w:hAnsi="Garamond"/>
         </w:rPr>
         <w:t>Suposições e Dependências</w:t>
       </w:r>
-      <w:bookmarkEnd w:id="35"/>
+      <w:bookmarkEnd w:id="54"/>
     </w:p>
     <w:p>
       <w:pPr>
@@ -5234,7 +5438,7 @@
           <w:color w:val="FFFFFF"/>
         </w:rPr>
       </w:pPr>
-      <w:bookmarkStart w:id="36" w:name="_Toc19610192"/>
+      <w:bookmarkStart w:id="55" w:name="_Toc19610192"/>
       <w:r>
         <w:rPr>
           <w:rFonts w:ascii="Garamond" w:hAnsi="Garamond"/>
@@ -5250,7 +5454,7 @@
         </w:rPr>
         <w:t>das Interfaces Externas</w:t>
       </w:r>
-      <w:bookmarkEnd w:id="36"/>
+      <w:bookmarkEnd w:id="55"/>
     </w:p>
     <w:p>
       <w:pPr>
@@ -5260,14 +5464,14 @@
           <w:rFonts w:ascii="Garamond" w:hAnsi="Garamond"/>
         </w:rPr>
       </w:pPr>
-      <w:bookmarkStart w:id="37" w:name="_Toc19610193"/>
+      <w:bookmarkStart w:id="56" w:name="_Toc19610193"/>
       <w:r>
         <w:rPr>
           <w:rFonts w:ascii="Garamond" w:hAnsi="Garamond"/>
         </w:rPr>
         <w:t>Requisitos de Interface Externa</w:t>
       </w:r>
-      <w:bookmarkEnd w:id="37"/>
+      <w:bookmarkEnd w:id="56"/>
     </w:p>
     <w:p>
       <w:pPr>
@@ -5398,7 +5602,7 @@
           <w:color w:val="FFFFFF"/>
         </w:rPr>
       </w:pPr>
-      <w:bookmarkStart w:id="38" w:name="_Toc19610194"/>
+      <w:bookmarkStart w:id="57" w:name="_Toc19610194"/>
       <w:r>
         <w:rPr>
           <w:rFonts w:ascii="Garamond" w:hAnsi="Garamond"/>
@@ -5406,7 +5610,7 @@
         </w:rPr>
         <w:t>Requisitos Funcionais</w:t>
       </w:r>
-      <w:bookmarkEnd w:id="38"/>
+      <w:bookmarkEnd w:id="57"/>
     </w:p>
     <w:p>
       <w:pPr>
@@ -5416,8 +5620,8 @@
           <w:rFonts w:ascii="Garamond" w:hAnsi="Garamond"/>
         </w:rPr>
       </w:pPr>
-      <w:bookmarkStart w:id="39" w:name="_Toc481292000"/>
-      <w:bookmarkStart w:id="40" w:name="_Toc19610195"/>
+      <w:bookmarkStart w:id="58" w:name="_Toc481292000"/>
+      <w:bookmarkStart w:id="59" w:name="_Toc19610195"/>
       <w:r>
         <w:rPr>
           <w:rFonts w:ascii="Garamond" w:hAnsi="Garamond"/>
@@ -5430,14 +5634,14 @@
         </w:rPr>
         <w:t xml:space="preserve">– </w:t>
       </w:r>
-      <w:bookmarkEnd w:id="39"/>
+      <w:bookmarkEnd w:id="58"/>
       <w:r>
         <w:rPr>
           <w:rFonts w:ascii="Garamond" w:hAnsi="Garamond"/>
         </w:rPr>
         <w:t>Gestão dos Pacientes</w:t>
       </w:r>
-      <w:bookmarkEnd w:id="40"/>
+      <w:bookmarkEnd w:id="59"/>
     </w:p>
     <w:p>
       <w:pPr>
@@ -5569,23 +5773,7 @@
           <w:rFonts w:ascii="Garamond" w:hAnsi="Garamond" w:cs="Times New Roman"/>
           <w:lang w:val="en-US"/>
         </w:rPr>
-        <w:t xml:space="preserve"> de </w:t>
-      </w:r>
-      <w:proofErr w:type="spellStart"/>
-      <w:r>
-        <w:rPr>
-          <w:rFonts w:ascii="Garamond" w:hAnsi="Garamond" w:cs="Times New Roman"/>
-          <w:lang w:val="en-US"/>
-        </w:rPr>
-        <w:t>fichas</w:t>
-      </w:r>
-      <w:proofErr w:type="spellEnd"/>
-      <w:r>
-        <w:rPr>
-          <w:rFonts w:ascii="Garamond" w:hAnsi="Garamond" w:cs="Times New Roman"/>
-          <w:lang w:val="en-US"/>
-        </w:rPr>
-        <w:t xml:space="preserve"> </w:t>
+        <w:t xml:space="preserve"> de fichas </w:t>
       </w:r>
       <w:proofErr w:type="spellStart"/>
       <w:r>
@@ -5804,8 +5992,8 @@
           <w:rFonts w:ascii="Garamond" w:hAnsi="Garamond"/>
         </w:rPr>
       </w:pPr>
-      <w:bookmarkStart w:id="41" w:name="_Toc481292001"/>
-      <w:bookmarkStart w:id="42" w:name="_Toc19610196"/>
+      <w:bookmarkStart w:id="60" w:name="_Toc481292001"/>
+      <w:bookmarkStart w:id="61" w:name="_Toc19610196"/>
       <w:r>
         <w:rPr>
           <w:rFonts w:ascii="Garamond" w:hAnsi="Garamond"/>
@@ -5818,7 +6006,7 @@
         </w:rPr>
         <w:t xml:space="preserve">– </w:t>
       </w:r>
-      <w:bookmarkEnd w:id="41"/>
+      <w:bookmarkEnd w:id="60"/>
       <w:r>
         <w:rPr>
           <w:rFonts w:ascii="Garamond" w:hAnsi="Garamond"/>
@@ -5826,7 +6014,7 @@
         </w:rPr>
         <w:t>GESTÃO DE CONSULTA E SERVIÇOS</w:t>
       </w:r>
-      <w:bookmarkEnd w:id="42"/>
+      <w:bookmarkEnd w:id="61"/>
     </w:p>
     <w:p>
       <w:pPr>
@@ -6107,6 +6295,7 @@
         <w:t xml:space="preserve">Manutenção do histórico de consultas do </w:t>
       </w:r>
       <w:proofErr w:type="spellStart"/>
+      <w:proofErr w:type="gramStart"/>
       <w:r>
         <w:rPr>
           <w:rFonts w:ascii="Garamond" w:hAnsi="Garamond" w:cs="Helvetica"/>
@@ -6114,6 +6303,7 @@
         <w:t>paciente;e</w:t>
       </w:r>
       <w:proofErr w:type="spellEnd"/>
+      <w:proofErr w:type="gramEnd"/>
     </w:p>
     <w:p>
       <w:pPr>
@@ -6131,8 +6321,8 @@
           <w:rFonts w:ascii="Garamond" w:hAnsi="Garamond"/>
         </w:rPr>
       </w:pPr>
-      <w:bookmarkStart w:id="43" w:name="_Toc481292002"/>
-      <w:bookmarkStart w:id="44" w:name="_Toc19610197"/>
+      <w:bookmarkStart w:id="62" w:name="_Toc481292002"/>
+      <w:bookmarkStart w:id="63" w:name="_Toc19610197"/>
       <w:r>
         <w:rPr>
           <w:rFonts w:ascii="Garamond" w:hAnsi="Garamond"/>
@@ -6145,14 +6335,14 @@
         </w:rPr>
         <w:t xml:space="preserve"> – Ge</w:t>
       </w:r>
-      <w:bookmarkEnd w:id="43"/>
+      <w:bookmarkEnd w:id="62"/>
       <w:r>
         <w:rPr>
           <w:rFonts w:ascii="Garamond" w:hAnsi="Garamond"/>
         </w:rPr>
         <w:t>stão de Médicos</w:t>
       </w:r>
-      <w:bookmarkEnd w:id="44"/>
+      <w:bookmarkEnd w:id="63"/>
     </w:p>
     <w:p>
       <w:pPr>
@@ -6355,7 +6545,7 @@
         </w:rPr>
         <w:t xml:space="preserve">Actualização do perfil do médico </w:t>
       </w:r>
-      <w:bookmarkStart w:id="45" w:name="_Toc481292003"/>
+      <w:bookmarkStart w:id="64" w:name="_Toc481292003"/>
     </w:p>
     <w:p>
       <w:pPr>
@@ -6371,14 +6561,14 @@
         </w:rPr>
         <w:t xml:space="preserve"> </w:t>
       </w:r>
-      <w:bookmarkStart w:id="46" w:name="_Toc19610198"/>
+      <w:bookmarkStart w:id="65" w:name="_Toc19610198"/>
       <w:r>
         <w:rPr>
           <w:rFonts w:ascii="Garamond" w:hAnsi="Garamond"/>
         </w:rPr>
         <w:t>Gestão de Pagamentos</w:t>
       </w:r>
-      <w:bookmarkEnd w:id="46"/>
+      <w:bookmarkEnd w:id="65"/>
     </w:p>
     <w:p>
       <w:pPr>
@@ -6494,7 +6684,7 @@
           <w:rFonts w:ascii="Garamond" w:hAnsi="Garamond"/>
         </w:rPr>
       </w:pPr>
-      <w:bookmarkStart w:id="47" w:name="_Toc19610199"/>
+      <w:bookmarkStart w:id="66" w:name="_Toc19610199"/>
       <w:r>
         <w:rPr>
           <w:rFonts w:ascii="Garamond" w:hAnsi="Garamond"/>
@@ -6507,14 +6697,16 @@
         </w:rPr>
         <w:t xml:space="preserve"> – Ge</w:t>
       </w:r>
-      <w:bookmarkEnd w:id="45"/>
+      <w:bookmarkEnd w:id="64"/>
       <w:r>
         <w:rPr>
           <w:rFonts w:ascii="Garamond" w:hAnsi="Garamond"/>
         </w:rPr>
         <w:t>rir Relatórios</w:t>
       </w:r>
-      <w:bookmarkEnd w:id="47"/>
+      <w:bookmarkStart w:id="67" w:name="_GoBack"/>
+      <w:bookmarkEnd w:id="66"/>
+      <w:bookmarkEnd w:id="67"/>
     </w:p>
     <w:p>
       <w:pPr>
@@ -6773,50 +6965,50 @@
           <w:color w:val="FFFFFF"/>
         </w:rPr>
       </w:pPr>
-      <w:bookmarkStart w:id="48" w:name="_Toc19610200"/>
-      <w:bookmarkStart w:id="49" w:name="_Toc19610201"/>
-      <w:bookmarkStart w:id="50" w:name="_Toc19610202"/>
-      <w:bookmarkStart w:id="51" w:name="_Toc19610203"/>
-      <w:bookmarkStart w:id="52" w:name="_Toc19610204"/>
-      <w:bookmarkStart w:id="53" w:name="_Toc19610205"/>
-      <w:bookmarkStart w:id="54" w:name="_Toc19610206"/>
-      <w:bookmarkStart w:id="55" w:name="_Toc19610207"/>
-      <w:bookmarkStart w:id="56" w:name="_Toc19610208"/>
-      <w:bookmarkStart w:id="57" w:name="_Toc19610209"/>
-      <w:bookmarkStart w:id="58" w:name="_Toc19610210"/>
-      <w:bookmarkStart w:id="59" w:name="_Toc19610211"/>
-      <w:bookmarkStart w:id="60" w:name="_Toc19610212"/>
-      <w:bookmarkStart w:id="61" w:name="_Toc19610213"/>
-      <w:bookmarkStart w:id="62" w:name="_Toc19610214"/>
-      <w:bookmarkStart w:id="63" w:name="_Toc19610215"/>
-      <w:bookmarkStart w:id="64" w:name="_Toc19610216"/>
-      <w:bookmarkStart w:id="65" w:name="_Toc19610217"/>
-      <w:bookmarkStart w:id="66" w:name="_Toc19610218"/>
-      <w:bookmarkStart w:id="67" w:name="_Toc19610219"/>
-      <w:bookmarkStart w:id="68" w:name="_Toc19610220"/>
-      <w:bookmarkStart w:id="69" w:name="_Toc19610221"/>
-      <w:bookmarkStart w:id="70" w:name="_Toc439994690"/>
-      <w:bookmarkEnd w:id="48"/>
-      <w:bookmarkEnd w:id="49"/>
-      <w:bookmarkEnd w:id="50"/>
-      <w:bookmarkEnd w:id="51"/>
-      <w:bookmarkEnd w:id="52"/>
-      <w:bookmarkEnd w:id="53"/>
-      <w:bookmarkEnd w:id="54"/>
-      <w:bookmarkEnd w:id="55"/>
-      <w:bookmarkEnd w:id="56"/>
-      <w:bookmarkEnd w:id="57"/>
-      <w:bookmarkEnd w:id="58"/>
-      <w:bookmarkEnd w:id="59"/>
-      <w:bookmarkEnd w:id="60"/>
-      <w:bookmarkEnd w:id="61"/>
-      <w:bookmarkEnd w:id="62"/>
-      <w:bookmarkEnd w:id="63"/>
-      <w:bookmarkEnd w:id="64"/>
-      <w:bookmarkEnd w:id="65"/>
-      <w:bookmarkEnd w:id="66"/>
-      <w:bookmarkEnd w:id="67"/>
+      <w:bookmarkStart w:id="68" w:name="_Toc19610200"/>
+      <w:bookmarkStart w:id="69" w:name="_Toc19610201"/>
+      <w:bookmarkStart w:id="70" w:name="_Toc19610202"/>
+      <w:bookmarkStart w:id="71" w:name="_Toc19610203"/>
+      <w:bookmarkStart w:id="72" w:name="_Toc19610204"/>
+      <w:bookmarkStart w:id="73" w:name="_Toc19610205"/>
+      <w:bookmarkStart w:id="74" w:name="_Toc19610206"/>
+      <w:bookmarkStart w:id="75" w:name="_Toc19610207"/>
+      <w:bookmarkStart w:id="76" w:name="_Toc19610208"/>
+      <w:bookmarkStart w:id="77" w:name="_Toc19610209"/>
+      <w:bookmarkStart w:id="78" w:name="_Toc19610210"/>
+      <w:bookmarkStart w:id="79" w:name="_Toc19610211"/>
+      <w:bookmarkStart w:id="80" w:name="_Toc19610212"/>
+      <w:bookmarkStart w:id="81" w:name="_Toc19610213"/>
+      <w:bookmarkStart w:id="82" w:name="_Toc19610214"/>
+      <w:bookmarkStart w:id="83" w:name="_Toc19610215"/>
+      <w:bookmarkStart w:id="84" w:name="_Toc19610216"/>
+      <w:bookmarkStart w:id="85" w:name="_Toc19610217"/>
+      <w:bookmarkStart w:id="86" w:name="_Toc19610218"/>
+      <w:bookmarkStart w:id="87" w:name="_Toc19610219"/>
+      <w:bookmarkStart w:id="88" w:name="_Toc19610220"/>
+      <w:bookmarkStart w:id="89" w:name="_Toc19610221"/>
+      <w:bookmarkStart w:id="90" w:name="_Toc439994690"/>
       <w:bookmarkEnd w:id="68"/>
+      <w:bookmarkEnd w:id="69"/>
+      <w:bookmarkEnd w:id="70"/>
+      <w:bookmarkEnd w:id="71"/>
+      <w:bookmarkEnd w:id="72"/>
+      <w:bookmarkEnd w:id="73"/>
+      <w:bookmarkEnd w:id="74"/>
+      <w:bookmarkEnd w:id="75"/>
+      <w:bookmarkEnd w:id="76"/>
+      <w:bookmarkEnd w:id="77"/>
+      <w:bookmarkEnd w:id="78"/>
+      <w:bookmarkEnd w:id="79"/>
+      <w:bookmarkEnd w:id="80"/>
+      <w:bookmarkEnd w:id="81"/>
+      <w:bookmarkEnd w:id="82"/>
+      <w:bookmarkEnd w:id="83"/>
+      <w:bookmarkEnd w:id="84"/>
+      <w:bookmarkEnd w:id="85"/>
+      <w:bookmarkEnd w:id="86"/>
+      <w:bookmarkEnd w:id="87"/>
+      <w:bookmarkEnd w:id="88"/>
       <w:r>
         <w:rPr>
           <w:rFonts w:ascii="Garamond" w:hAnsi="Garamond"/>
@@ -6824,7 +7016,7 @@
         </w:rPr>
         <w:t>Requisitos Não-Funcionais</w:t>
       </w:r>
-      <w:bookmarkEnd w:id="69"/>
+      <w:bookmarkEnd w:id="89"/>
     </w:p>
     <w:p>
       <w:pPr>
@@ -6834,9 +7026,9 @@
           <w:rFonts w:ascii="Garamond" w:hAnsi="Garamond"/>
         </w:rPr>
       </w:pPr>
-      <w:bookmarkStart w:id="71" w:name="_Toc481292008"/>
-      <w:bookmarkStart w:id="72" w:name="_Toc19610222"/>
-      <w:bookmarkEnd w:id="70"/>
+      <w:bookmarkStart w:id="91" w:name="_Toc481292008"/>
+      <w:bookmarkStart w:id="92" w:name="_Toc19610222"/>
+      <w:bookmarkEnd w:id="90"/>
       <w:r>
         <w:rPr>
           <w:rFonts w:ascii="Garamond" w:hAnsi="Garamond"/>
@@ -6849,8 +7041,8 @@
         </w:rPr>
         <w:t>Desempenho</w:t>
       </w:r>
-      <w:bookmarkEnd w:id="71"/>
-      <w:bookmarkEnd w:id="72"/>
+      <w:bookmarkEnd w:id="91"/>
+      <w:bookmarkEnd w:id="92"/>
     </w:p>
     <w:p>
       <w:pPr>
@@ -6952,16 +7144,16 @@
           <w:rFonts w:ascii="Garamond" w:hAnsi="Garamond"/>
         </w:rPr>
       </w:pPr>
-      <w:bookmarkStart w:id="73" w:name="_Toc481292009"/>
-      <w:bookmarkStart w:id="74" w:name="_Toc19610223"/>
+      <w:bookmarkStart w:id="93" w:name="_Toc481292009"/>
+      <w:bookmarkStart w:id="94" w:name="_Toc19610223"/>
       <w:r>
         <w:rPr>
           <w:rFonts w:ascii="Garamond" w:hAnsi="Garamond"/>
         </w:rPr>
         <w:t>Requisitos de Segurança</w:t>
       </w:r>
-      <w:bookmarkEnd w:id="73"/>
-      <w:bookmarkEnd w:id="74"/>
+      <w:bookmarkEnd w:id="93"/>
+      <w:bookmarkEnd w:id="94"/>
     </w:p>
     <w:p>
       <w:pPr>
@@ -7023,16 +7215,16 @@
           <w:rFonts w:ascii="Garamond" w:hAnsi="Garamond"/>
         </w:rPr>
       </w:pPr>
-      <w:bookmarkStart w:id="75" w:name="_Toc481292010"/>
-      <w:bookmarkStart w:id="76" w:name="_Toc19610224"/>
+      <w:bookmarkStart w:id="95" w:name="_Toc481292010"/>
+      <w:bookmarkStart w:id="96" w:name="_Toc19610224"/>
       <w:r>
         <w:rPr>
           <w:rFonts w:ascii="Garamond" w:hAnsi="Garamond"/>
         </w:rPr>
         <w:t>Atributos de Qualidade do Software</w:t>
       </w:r>
-      <w:bookmarkEnd w:id="75"/>
-      <w:bookmarkEnd w:id="76"/>
+      <w:bookmarkEnd w:id="95"/>
+      <w:bookmarkEnd w:id="96"/>
     </w:p>
     <w:p>
       <w:pPr>
@@ -7148,7 +7340,7 @@
           <w:color w:val="FFFFFF"/>
         </w:rPr>
       </w:pPr>
-      <w:bookmarkStart w:id="77" w:name="_Toc19610225"/>
+      <w:bookmarkStart w:id="97" w:name="_Toc19610225"/>
       <w:r>
         <w:rPr>
           <w:rFonts w:ascii="Garamond" w:hAnsi="Garamond"/>
@@ -7157,7 +7349,7 @@
         <w:lastRenderedPageBreak/>
         <w:t>Outros Requisitos</w:t>
       </w:r>
-      <w:bookmarkEnd w:id="77"/>
+      <w:bookmarkEnd w:id="97"/>
     </w:p>
     <w:p>
       <w:pPr>
@@ -7169,7 +7361,7 @@
           <w:szCs w:val="24"/>
         </w:rPr>
       </w:pPr>
-      <w:bookmarkStart w:id="78" w:name="_Toc439994696"/>
+      <w:bookmarkStart w:id="98" w:name="_Toc439994696"/>
       <w:r>
         <w:rPr>
           <w:rFonts w:ascii="Garamond" w:hAnsi="Garamond" w:cs="Times New Roman"/>
@@ -7431,7 +7623,7 @@
         </w:rPr>
       </w:pPr>
     </w:p>
-    <w:bookmarkEnd w:id="78"/>
+    <w:bookmarkEnd w:id="98"/>
     <w:p>
       <w:pPr>
         <w:pStyle w:val="template"/>
@@ -9788,6 +9980,9 @@
 
 <file path=word/people.xml><?xml version="1.0" encoding="utf-8"?>
 <w15:people xmlns:wpc="http://schemas.microsoft.com/office/word/2010/wordprocessingCanvas" xmlns:cx="http://schemas.microsoft.com/office/drawing/2014/chartex" xmlns:cx1="http://schemas.microsoft.com/office/drawing/2015/9/8/chartex" xmlns:cx2="http://schemas.microsoft.com/office/drawing/2015/10/21/chartex" xmlns:cx3="http://schemas.microsoft.com/office/drawing/2016/5/9/chartex" xmlns:cx4="http://schemas.microsoft.com/office/drawing/2016/5/10/chartex" xmlns:cx5="http://schemas.microsoft.com/office/drawing/2016/5/11/chartex" xmlns:cx6="http://schemas.microsoft.com/office/drawing/2016/5/12/chartex" xmlns:cx7="http://schemas.microsoft.com/office/drawing/2016/5/13/chartex" xmlns:cx8="http://schemas.microsoft.com/office/drawing/2016/5/14/chartex" xmlns:mc="http://schemas.openxmlformats.org/markup-compatibility/2006" xmlns:aink="http://schemas.microsoft.com/office/drawing/2016/ink" xmlns:am3d="http://schemas.microsoft.com/office/drawing/2017/model3d" xmlns:o="urn:schemas-microsoft-com:office:office" xmlns:r="http://schemas.openxmlformats.org/officeDocument/2006/relationships" xmlns:m="http://schemas.openxmlformats.org/officeDocument/2006/math" xmlns:v="urn:schemas-microsoft-com:vml" xmlns:wp14="http://schemas.microsoft.com/office/word/2010/wordprocessingDrawing" xmlns:wp="http://schemas.openxmlformats.org/drawingml/2006/wordprocessingDrawing" xmlns:w10="urn:schemas-microsoft-com:office:word" xmlns:w="http://schemas.openxmlformats.org/wordprocessingml/2006/main" xmlns:w14="http://schemas.microsoft.com/office/word/2010/wordml" xmlns:w15="http://schemas.microsoft.com/office/word/2012/wordml" xmlns:w16cid="http://schemas.microsoft.com/office/word/2016/wordml/cid" xmlns:w16se="http://schemas.microsoft.com/office/word/2015/wordml/symex" xmlns:wpg="http://schemas.microsoft.com/office/word/2010/wordprocessingGroup" xmlns:wpi="http://schemas.microsoft.com/office/word/2010/wordprocessingInk" xmlns:wne="http://schemas.microsoft.com/office/word/2006/wordml" xmlns:wps="http://schemas.microsoft.com/office/word/2010/wordprocessingShape" mc:Ignorable="w14 w15 w16se w16cid wp14">
+  <w15:person w15:author="Paulo Amosse">
+    <w15:presenceInfo w15:providerId="Windows Live" w15:userId="abcc7f132f76e9fd"/>
+  </w15:person>
   <w15:person w15:author="Carlos Alberto Junior Massavanhane">
     <w15:presenceInfo w15:providerId="Windows Live" w15:userId="5c2d7440d3b6fc1b"/>
   </w15:person>
@@ -15056,7 +15251,7 @@
 </file>
 
 <file path=customXml/itemProps1.xml><?xml version="1.0" encoding="utf-8"?>
-<ds:datastoreItem xmlns:ds="http://schemas.openxmlformats.org/officeDocument/2006/customXml" ds:itemID="{A565A30A-E3E6-4661-8629-65A7A53FF4BD}">
+<ds:datastoreItem xmlns:ds="http://schemas.openxmlformats.org/officeDocument/2006/customXml" ds:itemID="{6EFD1789-3758-4FF8-AA6E-4E9124879B59}">
   <ds:schemaRefs>
     <ds:schemaRef ds:uri="http://schemas.openxmlformats.org/officeDocument/2006/bibliography"/>
   </ds:schemaRefs>

</xml_diff>

<commit_message>
Revert "Revert "Merge branch 'master' of https://github.com/paulocuambe/kliniek-web-api""
This reverts commit 910ea8ef3d829fdb7022cee0bbe8866fa7a59809.
</commit_message>
<xml_diff>
--- a/documentacao/Especificacao_Requisitos_KLINIEK.docx
+++ b/documentacao/Especificacao_Requisitos_KLINIEK.docx
@@ -331,15 +331,6 @@
               </w:rPr>
               <w:t>6</w:t>
             </w:r>
-            <w:ins w:id="0" w:author="Paulo Amosse" w:date="2019-10-01T08:47:00Z">
-              <w:r>
-                <w:rPr>
-                  <w:rFonts w:ascii="Garamond" w:hAnsi="Garamond"/>
-                  <w:sz w:val="22"/>
-                </w:rPr>
-                <w:t>3541</w:t>
-              </w:r>
-            </w:ins>
           </w:p>
         </w:tc>
         <w:tc>
@@ -748,24 +739,24 @@
           <w:rFonts w:ascii="Garamond" w:hAnsi="Garamond"/>
         </w:rPr>
       </w:pPr>
-      <w:bookmarkStart w:id="1" w:name="_Toc344877432"/>
-      <w:bookmarkStart w:id="2" w:name="_Toc344879822"/>
-      <w:bookmarkStart w:id="3" w:name="_Toc346508722"/>
-      <w:bookmarkStart w:id="4" w:name="_Toc346508952"/>
-      <w:bookmarkStart w:id="5" w:name="_Toc346509227"/>
-      <w:bookmarkStart w:id="6" w:name="_Toc19610169"/>
+      <w:bookmarkStart w:id="0" w:name="_Toc344877432"/>
+      <w:bookmarkStart w:id="1" w:name="_Toc344879822"/>
+      <w:bookmarkStart w:id="2" w:name="_Toc346508722"/>
+      <w:bookmarkStart w:id="3" w:name="_Toc346508952"/>
+      <w:bookmarkStart w:id="4" w:name="_Toc346509227"/>
+      <w:bookmarkStart w:id="5" w:name="_Toc19610169"/>
+      <w:bookmarkEnd w:id="0"/>
       <w:bookmarkEnd w:id="1"/>
       <w:bookmarkEnd w:id="2"/>
       <w:bookmarkEnd w:id="3"/>
       <w:bookmarkEnd w:id="4"/>
+      <w:r>
+        <w:rPr>
+          <w:rFonts w:ascii="Garamond" w:hAnsi="Garamond"/>
+        </w:rPr>
+        <w:t>Sumário</w:t>
+      </w:r>
       <w:bookmarkEnd w:id="5"/>
-      <w:r>
-        <w:rPr>
-          <w:rFonts w:ascii="Garamond" w:hAnsi="Garamond"/>
-        </w:rPr>
-        <w:t>Sumário</w:t>
-      </w:r>
-      <w:bookmarkEnd w:id="6"/>
     </w:p>
     <w:p>
       <w:pPr>
@@ -3400,7 +3391,7 @@
           <w:color w:val="FFFFFF"/>
         </w:rPr>
       </w:pPr>
-      <w:bookmarkStart w:id="7" w:name="_Toc19610170"/>
+      <w:bookmarkStart w:id="6" w:name="_Toc19610170"/>
       <w:r>
         <w:rPr>
           <w:rFonts w:ascii="Garamond" w:hAnsi="Garamond"/>
@@ -3416,7 +3407,7 @@
         </w:rPr>
         <w:t>sões</w:t>
       </w:r>
-      <w:bookmarkEnd w:id="7"/>
+      <w:bookmarkEnd w:id="6"/>
     </w:p>
     <w:tbl>
       <w:tblPr>
@@ -3717,8 +3708,8 @@
           <w:color w:val="FFFFFF"/>
         </w:rPr>
       </w:pPr>
-      <w:bookmarkStart w:id="8" w:name="_Toc439994665"/>
-      <w:bookmarkStart w:id="9" w:name="_Toc19610171"/>
+      <w:bookmarkStart w:id="7" w:name="_Toc439994665"/>
+      <w:bookmarkStart w:id="8" w:name="_Toc19610171"/>
       <w:r>
         <w:rPr>
           <w:rFonts w:ascii="Garamond" w:hAnsi="Garamond"/>
@@ -3726,15 +3717,15 @@
         </w:rPr>
         <w:t>In</w:t>
       </w:r>
+      <w:bookmarkEnd w:id="7"/>
+      <w:r>
+        <w:rPr>
+          <w:rFonts w:ascii="Garamond" w:hAnsi="Garamond"/>
+          <w:color w:val="FFFFFF"/>
+        </w:rPr>
+        <w:t>trodução</w:t>
+      </w:r>
       <w:bookmarkEnd w:id="8"/>
-      <w:r>
-        <w:rPr>
-          <w:rFonts w:ascii="Garamond" w:hAnsi="Garamond"/>
-          <w:color w:val="FFFFFF"/>
-        </w:rPr>
-        <w:t>trodução</w:t>
-      </w:r>
-      <w:bookmarkEnd w:id="9"/>
     </w:p>
     <w:p>
       <w:pPr>
@@ -3744,20 +3735,20 @@
           <w:rFonts w:ascii="Garamond" w:hAnsi="Garamond"/>
         </w:rPr>
       </w:pPr>
-      <w:bookmarkStart w:id="10" w:name="_Toc19610172"/>
-      <w:bookmarkStart w:id="11" w:name="_Toc19610173"/>
-      <w:bookmarkStart w:id="12" w:name="_Toc19610174"/>
-      <w:bookmarkStart w:id="13" w:name="_Toc19610175"/>
+      <w:bookmarkStart w:id="9" w:name="_Toc19610172"/>
+      <w:bookmarkStart w:id="10" w:name="_Toc19610173"/>
+      <w:bookmarkStart w:id="11" w:name="_Toc19610174"/>
+      <w:bookmarkStart w:id="12" w:name="_Toc19610175"/>
+      <w:bookmarkEnd w:id="9"/>
       <w:bookmarkEnd w:id="10"/>
       <w:bookmarkEnd w:id="11"/>
+      <w:r>
+        <w:rPr>
+          <w:rFonts w:ascii="Garamond" w:hAnsi="Garamond"/>
+        </w:rPr>
+        <w:t>Objetivo do Documento</w:t>
+      </w:r>
       <w:bookmarkEnd w:id="12"/>
-      <w:r>
-        <w:rPr>
-          <w:rFonts w:ascii="Garamond" w:hAnsi="Garamond"/>
-        </w:rPr>
-        <w:t>Objetivo do Documento</w:t>
-      </w:r>
-      <w:bookmarkEnd w:id="13"/>
       <w:r>
         <w:rPr>
           <w:rFonts w:ascii="Garamond" w:hAnsi="Garamond"/>
@@ -3808,14 +3799,14 @@
           <w:rFonts w:ascii="Garamond" w:hAnsi="Garamond"/>
         </w:rPr>
       </w:pPr>
-      <w:bookmarkStart w:id="14" w:name="_Toc19610176"/>
+      <w:bookmarkStart w:id="13" w:name="_Toc19610176"/>
       <w:r>
         <w:rPr>
           <w:rFonts w:ascii="Garamond" w:hAnsi="Garamond"/>
         </w:rPr>
         <w:t>Escopo do Produto</w:t>
       </w:r>
-      <w:bookmarkEnd w:id="14"/>
+      <w:bookmarkEnd w:id="13"/>
     </w:p>
     <w:p>
       <w:pPr>
@@ -3932,7 +3923,25 @@
           <w:iCs/>
           <w:spacing w:val="-3"/>
         </w:rPr>
-        <w:t xml:space="preserve"> o processo de tomada de decisão, eliminar a redundância de actividades, reduzir o tempo de resposta, reduzir as incertezas, incorporação de melhores práticas aos processos internos e garantir maior aproveitamento do tempo nos processos de gestão.</w:t>
+        <w:t xml:space="preserve"> o processo de tomada de decisão, eliminar a redundância de </w:t>
+      </w:r>
+      <w:proofErr w:type="spellStart"/>
+      <w:r>
+        <w:rPr>
+          <w:rFonts w:ascii="Garamond" w:hAnsi="Garamond"/>
+          <w:iCs/>
+          <w:spacing w:val="-3"/>
+        </w:rPr>
+        <w:t>actividades</w:t>
+      </w:r>
+      <w:proofErr w:type="spellEnd"/>
+      <w:r>
+        <w:rPr>
+          <w:rFonts w:ascii="Garamond" w:hAnsi="Garamond"/>
+          <w:iCs/>
+          <w:spacing w:val="-3"/>
+        </w:rPr>
+        <w:t>, reduzir o tempo de resposta, reduzir as incertezas, incorporação de melhores práticas aos processos internos e garantir maior aproveitamento do tempo nos processos de gestão.</w:t>
       </w:r>
     </w:p>
     <w:p>
@@ -3963,14 +3972,14 @@
           <w:rFonts w:ascii="Garamond" w:hAnsi="Garamond"/>
         </w:rPr>
       </w:pPr>
-      <w:bookmarkStart w:id="15" w:name="_Toc19610177"/>
+      <w:bookmarkStart w:id="14" w:name="_Toc19610177"/>
       <w:r>
         <w:rPr>
           <w:rFonts w:ascii="Garamond" w:hAnsi="Garamond"/>
         </w:rPr>
         <w:t>Público-Alvo</w:t>
       </w:r>
-      <w:bookmarkEnd w:id="15"/>
+      <w:bookmarkEnd w:id="14"/>
     </w:p>
     <w:p>
       <w:pPr>
@@ -3992,77 +4001,23 @@
         </w:rPr>
         <w:t>KLINIEK</w:t>
       </w:r>
-      <w:ins w:id="16" w:author="Paulo Amosse" w:date="2019-10-01T08:49:00Z">
-        <w:r>
-          <w:rPr>
-            <w:rFonts w:ascii="Garamond" w:hAnsi="Garamond"/>
-          </w:rPr>
-          <w:t xml:space="preserve"> </w:t>
-        </w:r>
-      </w:ins>
-      <w:del w:id="17" w:author="Paulo Amosse" w:date="2019-10-01T08:49:00Z">
-        <w:r>
-          <w:rPr>
-            <w:rFonts w:ascii="Garamond" w:hAnsi="Garamond"/>
-          </w:rPr>
-          <w:delText xml:space="preserve"> </w:delText>
-        </w:r>
-      </w:del>
-      <w:del w:id="18" w:author="Paulo Amosse" w:date="2019-10-01T08:48:00Z">
-        <w:r>
-          <w:rPr>
-            <w:rFonts w:ascii="Garamond" w:hAnsi="Garamond"/>
-          </w:rPr>
-          <w:delText xml:space="preserve"> </w:delText>
-        </w:r>
-      </w:del>
-      <w:r>
-        <w:rPr>
-          <w:rFonts w:ascii="Garamond" w:hAnsi="Garamond"/>
-        </w:rPr>
-        <w:t>e</w:t>
-      </w:r>
-      <w:del w:id="19" w:author="Paulo Amosse" w:date="2019-10-01T08:49:00Z">
-        <w:r>
-          <w:rPr>
-            <w:rFonts w:ascii="Garamond" w:hAnsi="Garamond"/>
-          </w:rPr>
-          <w:delText xml:space="preserve"> </w:delText>
-        </w:r>
-      </w:del>
-      <w:ins w:id="20" w:author="Paulo Amosse" w:date="2019-10-01T08:49:00Z">
-        <w:r>
-          <w:rPr>
-            <w:rFonts w:ascii="Garamond" w:hAnsi="Garamond"/>
-          </w:rPr>
-          <w:t xml:space="preserve"> </w:t>
-        </w:r>
-      </w:ins>
-      <w:r>
-        <w:rPr>
-          <w:rFonts w:ascii="Garamond" w:hAnsi="Garamond"/>
-        </w:rPr>
-        <w:t>aos seus potenciais u</w:t>
-      </w:r>
-      <w:r>
-        <w:rPr>
-          <w:rFonts w:ascii="Garamond" w:hAnsi="Garamond"/>
-        </w:rPr>
-        <w:t>tilizadores</w:t>
-      </w:r>
-      <w:ins w:id="21" w:author="Paulo Amosse" w:date="2019-10-01T08:49:00Z">
-        <w:r>
-          <w:rPr>
-            <w:rFonts w:ascii="Garamond" w:hAnsi="Garamond"/>
-          </w:rPr>
-          <w:t xml:space="preserve"> </w:t>
-        </w:r>
-      </w:ins>
-      <w:r>
-        <w:rPr>
-          <w:rFonts w:ascii="Garamond" w:hAnsi="Garamond"/>
-        </w:rPr>
-        <w:t>(Pacientes, médicos e funcionários da clínica)</w:t>
+      <w:r>
+        <w:rPr>
+          <w:rFonts w:ascii="Garamond" w:hAnsi="Garamond"/>
+        </w:rPr>
+        <w:t xml:space="preserve"> </w:t>
+      </w:r>
+      <w:r>
+        <w:rPr>
+          <w:rFonts w:ascii="Garamond" w:hAnsi="Garamond"/>
+        </w:rPr>
+        <w:t xml:space="preserve"> e aos seus potenciais u</w:t>
+      </w:r>
+      <w:r>
+        <w:rPr>
+          <w:rFonts w:ascii="Garamond" w:hAnsi="Garamond"/>
+        </w:rPr>
+        <w:t>tilizadores(Pacientes, médicos e funcionários da clínica)</w:t>
       </w:r>
       <w:r>
         <w:rPr>
@@ -4079,8 +4034,8 @@
           <w:rFonts w:ascii="Garamond" w:hAnsi="Garamond"/>
         </w:rPr>
       </w:pPr>
-      <w:bookmarkStart w:id="22" w:name="_Toc19610178"/>
-      <w:bookmarkStart w:id="23" w:name="_Toc439994668"/>
+      <w:bookmarkStart w:id="15" w:name="_Toc19610178"/>
+      <w:bookmarkStart w:id="16" w:name="_Toc439994668"/>
       <w:r>
         <w:rPr>
           <w:rFonts w:ascii="Garamond" w:hAnsi="Garamond"/>
@@ -4088,7 +4043,7 @@
         <w:lastRenderedPageBreak/>
         <w:t>Definições, Acrônimos e Abreviações</w:t>
       </w:r>
-      <w:bookmarkEnd w:id="22"/>
+      <w:bookmarkEnd w:id="15"/>
     </w:p>
     <w:p>
       <w:pPr>
@@ -4154,7 +4109,6 @@
         <w:spacing w:line="360" w:lineRule="auto"/>
         <w:jc w:val="both"/>
         <w:rPr>
-          <w:ins w:id="24" w:author="Paulo Amosse" w:date="2019-10-01T08:56:00Z"/>
           <w:rFonts w:ascii="Garamond" w:hAnsi="Garamond"/>
         </w:rPr>
       </w:pPr>
@@ -4174,80 +4128,12 @@
     </w:p>
     <w:p>
       <w:pPr>
-        <w:pStyle w:val="PargrafodaLista"/>
-        <w:numPr>
-          <w:ilvl w:val="0"/>
-          <w:numId w:val="8"/>
-        </w:numPr>
         <w:spacing w:line="360" w:lineRule="auto"/>
         <w:jc w:val="both"/>
         <w:rPr>
           <w:rFonts w:ascii="Garamond" w:hAnsi="Garamond"/>
         </w:rPr>
       </w:pPr>
-      <w:ins w:id="25" w:author="Paulo Amosse" w:date="2019-10-01T08:56:00Z">
-        <w:r>
-          <w:rPr>
-            <w:rFonts w:ascii="Garamond" w:hAnsi="Garamond"/>
-            <w:b/>
-          </w:rPr>
-          <w:t>CID:</w:t>
-        </w:r>
-        <w:r>
-          <w:rPr>
-            <w:rFonts w:ascii="Garamond" w:hAnsi="Garamond"/>
-          </w:rPr>
-          <w:t xml:space="preserve"> </w:t>
-        </w:r>
-        <w:r>
-          <w:rPr>
-            <w:rFonts w:ascii="Arial" w:hAnsi="Arial" w:cs="Arial"/>
-            <w:color w:val="222222"/>
-            <w:sz w:val="21"/>
-            <w:szCs w:val="21"/>
-            <w:shd w:val="clear" w:color="auto" w:fill="FFFFFF"/>
-          </w:rPr>
-          <w:t> </w:t>
-        </w:r>
-        <w:r>
-          <w:rPr>
-            <w:rFonts w:ascii="Garamond" w:hAnsi="Garamond" w:cs="Arial"/>
-            <w:color w:val="222222"/>
-            <w:shd w:val="clear" w:color="auto" w:fill="FFFFFF"/>
-            <w:rPrChange w:id="26" w:author="Paulo Amosse" w:date="2019-10-01T08:57:00Z">
-              <w:rPr>
-                <w:rFonts w:ascii="Arial" w:hAnsi="Arial" w:cs="Arial"/>
-                <w:b/>
-                <w:bCs/>
-                <w:color w:val="222222"/>
-                <w:sz w:val="21"/>
-                <w:szCs w:val="21"/>
-                <w:shd w:val="clear" w:color="auto" w:fill="FFFFFF"/>
-              </w:rPr>
-            </w:rPrChange>
-          </w:rPr>
-          <w:t>Classificação Estatística Internacional de Doenças</w:t>
-        </w:r>
-      </w:ins>
-      <w:ins w:id="27" w:author="Paulo Amosse" w:date="2019-10-01T08:57:00Z">
-        <w:r>
-          <w:rPr>
-            <w:rFonts w:ascii="Garamond" w:hAnsi="Garamond" w:cs="Arial"/>
-            <w:color w:val="222222"/>
-            <w:shd w:val="clear" w:color="auto" w:fill="FFFFFF"/>
-          </w:rPr>
-          <w:t>.</w:t>
-        </w:r>
-      </w:ins>
-    </w:p>
-    <w:p>
-      <w:pPr>
-        <w:spacing w:line="360" w:lineRule="auto"/>
-        <w:jc w:val="both"/>
-        <w:rPr>
-          <w:rFonts w:ascii="Garamond" w:hAnsi="Garamond"/>
-        </w:rPr>
-      </w:pPr>
     </w:p>
     <w:p>
       <w:pPr>
@@ -4257,19 +4143,19 @@
           <w:rFonts w:ascii="Garamond" w:hAnsi="Garamond"/>
         </w:rPr>
       </w:pPr>
-      <w:bookmarkStart w:id="28" w:name="_Toc19610179"/>
-      <w:bookmarkStart w:id="29" w:name="_Toc19610180"/>
-      <w:bookmarkStart w:id="30" w:name="_Toc19610181"/>
-      <w:bookmarkEnd w:id="23"/>
-      <w:bookmarkEnd w:id="28"/>
-      <w:bookmarkEnd w:id="29"/>
+      <w:bookmarkStart w:id="17" w:name="_Toc19610179"/>
+      <w:bookmarkStart w:id="18" w:name="_Toc19610180"/>
+      <w:bookmarkStart w:id="19" w:name="_Toc19610181"/>
+      <w:bookmarkEnd w:id="16"/>
+      <w:bookmarkEnd w:id="17"/>
+      <w:bookmarkEnd w:id="18"/>
       <w:r>
         <w:rPr>
           <w:rFonts w:ascii="Garamond" w:hAnsi="Garamond"/>
         </w:rPr>
         <w:t>Convenções</w:t>
       </w:r>
-      <w:bookmarkEnd w:id="30"/>
+      <w:bookmarkEnd w:id="19"/>
     </w:p>
     <w:p>
       <w:pPr>
@@ -4282,49 +4168,35 @@
         <w:rPr>
           <w:rFonts w:ascii="Garamond" w:hAnsi="Garamond"/>
         </w:rPr>
-        <w:t>No presente docume</w:t>
-      </w:r>
-      <w:ins w:id="31" w:author="Paulo Amosse" w:date="2019-10-01T08:49:00Z">
-        <w:r>
-          <w:rPr>
-            <w:rFonts w:ascii="Garamond" w:hAnsi="Garamond"/>
-          </w:rPr>
-          <w:t>n</w:t>
-        </w:r>
-      </w:ins>
-      <w:r>
-        <w:rPr>
-          <w:rFonts w:ascii="Garamond" w:hAnsi="Garamond"/>
-        </w:rPr>
-        <w:t>to</w:t>
-      </w:r>
-      <w:del w:id="32" w:author="Paulo Amosse" w:date="2019-10-01T08:49:00Z">
-        <w:r>
-          <w:rPr>
-            <w:rFonts w:ascii="Garamond" w:hAnsi="Garamond"/>
-          </w:rPr>
-          <w:delText>,</w:delText>
-        </w:r>
-      </w:del>
-      <w:r>
-        <w:rPr>
-          <w:rFonts w:ascii="Garamond" w:hAnsi="Garamond"/>
-        </w:rPr>
-        <w:t xml:space="preserve"> são adotadas as se</w:t>
-      </w:r>
-      <w:del w:id="33" w:author="Paulo Amosse" w:date="2019-10-01T08:49:00Z">
-        <w:r>
-          <w:rPr>
-            <w:rFonts w:ascii="Garamond" w:hAnsi="Garamond"/>
-          </w:rPr>
-          <w:delText>n</w:delText>
-        </w:r>
-      </w:del>
-      <w:r>
-        <w:rPr>
-          <w:rFonts w:ascii="Garamond" w:hAnsi="Garamond"/>
-        </w:rPr>
-        <w:t>guintes convenções:</w:t>
+        <w:t xml:space="preserve">No presente </w:t>
+      </w:r>
+      <w:proofErr w:type="spellStart"/>
+      <w:r>
+        <w:rPr>
+          <w:rFonts w:ascii="Garamond" w:hAnsi="Garamond"/>
+        </w:rPr>
+        <w:t>documeto</w:t>
+      </w:r>
+      <w:proofErr w:type="spellEnd"/>
+      <w:r>
+        <w:rPr>
+          <w:rFonts w:ascii="Garamond" w:hAnsi="Garamond"/>
+        </w:rPr>
+        <w:t xml:space="preserve">, são adotadas as </w:t>
+      </w:r>
+      <w:proofErr w:type="spellStart"/>
+      <w:r>
+        <w:rPr>
+          <w:rFonts w:ascii="Garamond" w:hAnsi="Garamond"/>
+        </w:rPr>
+        <w:t>senguintes</w:t>
+      </w:r>
+      <w:proofErr w:type="spellEnd"/>
+      <w:r>
+        <w:rPr>
+          <w:rFonts w:ascii="Garamond" w:hAnsi="Garamond"/>
+        </w:rPr>
+        <w:t xml:space="preserve"> convenções:</w:t>
       </w:r>
     </w:p>
     <w:p>
@@ -4449,14 +4321,14 @@
           <w:rFonts w:ascii="Garamond" w:hAnsi="Garamond"/>
         </w:rPr>
       </w:pPr>
-      <w:bookmarkStart w:id="34" w:name="_Toc19610182"/>
+      <w:bookmarkStart w:id="20" w:name="_Toc19610182"/>
       <w:r>
         <w:rPr>
           <w:rFonts w:ascii="Garamond" w:hAnsi="Garamond"/>
         </w:rPr>
         <w:t>Referências</w:t>
       </w:r>
-      <w:bookmarkEnd w:id="34"/>
+      <w:bookmarkEnd w:id="20"/>
     </w:p>
     <w:p>
       <w:pPr>
@@ -4464,10 +4336,10 @@
         <w:spacing w:line="360" w:lineRule="auto"/>
         <w:jc w:val="both"/>
         <w:rPr>
-          <w:ins w:id="35" w:author="Carlos Alberto Junior Massavanhane" w:date="2019-09-24T17:22:00Z"/>
-        </w:rPr>
-      </w:pPr>
-      <w:ins w:id="36" w:author="Carlos Alberto Junior Massavanhane" w:date="2019-09-24T17:22:00Z">
+          <w:ins w:id="21" w:author="Carlos Alberto Junior Massavanhane" w:date="2019-09-24T17:22:00Z"/>
+        </w:rPr>
+      </w:pPr>
+      <w:ins w:id="22" w:author="Carlos Alberto Junior Massavanhane" w:date="2019-09-24T17:22:00Z">
         <w:r>
           <w:fldChar w:fldCharType="begin"/>
         </w:r>
@@ -4497,6 +4369,8 @@
           <w:rFonts w:ascii="Garamond" w:hAnsi="Garamond"/>
         </w:rPr>
       </w:pPr>
+      <w:bookmarkStart w:id="23" w:name="_GoBack"/>
+      <w:bookmarkEnd w:id="23"/>
     </w:p>
     <w:p>
       <w:pPr>
@@ -4531,7 +4405,7 @@
           <w:color w:val="FFFFFF"/>
         </w:rPr>
       </w:pPr>
-      <w:bookmarkStart w:id="37" w:name="_Toc19610183"/>
+      <w:bookmarkStart w:id="24" w:name="_Toc19610183"/>
       <w:r>
         <w:rPr>
           <w:rFonts w:ascii="Garamond" w:hAnsi="Garamond"/>
@@ -4540,7 +4414,7 @@
         <w:lastRenderedPageBreak/>
         <w:t>Visão Geral</w:t>
       </w:r>
-      <w:bookmarkEnd w:id="37"/>
+      <w:bookmarkEnd w:id="24"/>
     </w:p>
     <w:p>
       <w:pPr>
@@ -4550,14 +4424,14 @@
           <w:rFonts w:ascii="Garamond" w:hAnsi="Garamond"/>
         </w:rPr>
       </w:pPr>
-      <w:bookmarkStart w:id="38" w:name="_Toc19610184"/>
+      <w:bookmarkStart w:id="25" w:name="_Toc19610184"/>
       <w:r>
         <w:rPr>
           <w:rFonts w:ascii="Garamond" w:hAnsi="Garamond"/>
         </w:rPr>
         <w:t>Perspectiva do Produto</w:t>
       </w:r>
-      <w:bookmarkEnd w:id="38"/>
+      <w:bookmarkEnd w:id="25"/>
     </w:p>
     <w:p>
       <w:pPr>
@@ -4581,10 +4455,10 @@
           <w:rFonts w:ascii="Garamond" w:hAnsi="Garamond"/>
         </w:rPr>
       </w:pPr>
-      <w:bookmarkStart w:id="39" w:name="_Toc441674339"/>
-      <w:bookmarkStart w:id="40" w:name="_Toc441674427"/>
-      <w:bookmarkStart w:id="41" w:name="_Toc441674525"/>
-      <w:bookmarkStart w:id="42" w:name="_Toc19610185"/>
+      <w:bookmarkStart w:id="26" w:name="_Toc441674339"/>
+      <w:bookmarkStart w:id="27" w:name="_Toc441674427"/>
+      <w:bookmarkStart w:id="28" w:name="_Toc441674525"/>
+      <w:bookmarkStart w:id="29" w:name="_Toc19610185"/>
       <w:r>
         <w:rPr>
           <w:rFonts w:ascii="Garamond" w:hAnsi="Garamond"/>
@@ -4621,9 +4495,9 @@
           </wp:anchor>
         </w:drawing>
       </w:r>
-      <w:bookmarkEnd w:id="39"/>
-      <w:bookmarkEnd w:id="40"/>
-      <w:bookmarkEnd w:id="41"/>
+      <w:bookmarkEnd w:id="26"/>
+      <w:bookmarkEnd w:id="27"/>
+      <w:bookmarkEnd w:id="28"/>
       <w:proofErr w:type="spellStart"/>
       <w:r>
         <w:rPr>
@@ -4638,7 +4512,7 @@
         </w:rPr>
         <w:t xml:space="preserve"> do KLINIEK</w:t>
       </w:r>
-      <w:bookmarkEnd w:id="42"/>
+      <w:bookmarkEnd w:id="29"/>
     </w:p>
     <w:p>
       <w:pPr>
@@ -4655,14 +4529,14 @@
           <w:rFonts w:ascii="Garamond" w:hAnsi="Garamond"/>
         </w:rPr>
       </w:pPr>
-      <w:bookmarkStart w:id="43" w:name="_Toc19610186"/>
+      <w:bookmarkStart w:id="30" w:name="_Toc19610186"/>
       <w:r>
         <w:rPr>
           <w:rFonts w:ascii="Garamond" w:hAnsi="Garamond"/>
         </w:rPr>
         <w:t>Funcionalidade do Produto</w:t>
       </w:r>
-      <w:bookmarkEnd w:id="43"/>
+      <w:bookmarkEnd w:id="30"/>
     </w:p>
     <w:p>
       <w:pPr>
@@ -4780,31 +4654,34 @@
           <w:color w:val="000000"/>
           <w:lang w:val="pt-PT" w:eastAsia="pt-PT" w:bidi="ar-SA"/>
         </w:rPr>
-        <w:t xml:space="preserve">O presente módulo será desenvolvido com o objectivo de agilizar o atendimento médico e diminuir a utilização de papel. </w:t>
-      </w:r>
-      <w:r>
-        <w:rPr>
-          <w:rFonts w:ascii="Garamond" w:hAnsi="Garamond" w:cs="Arial"/>
-          <w:color w:val="000000" w:themeColor="text1"/>
-          <w:highlight w:val="yellow"/>
+        <w:t>O presente módulo será desenvolvido com o objectivo de agilizar o atendimento médico e diminuir a utilização de papel. Com ele será possível fazer todos, e várias outras actividades necessárias para melhorar a qualidade no atendimento ao paciente.</w:t>
+      </w:r>
+    </w:p>
+    <w:p>
+      <w:pPr>
+        <w:spacing w:line="240" w:lineRule="auto"/>
+        <w:rPr>
+          <w:rFonts w:ascii="Garamond" w:hAnsi="Garamond" w:cs="Times New Roman"/>
           <w:lang w:val="pt-PT" w:eastAsia="pt-PT" w:bidi="ar-SA"/>
-          <w:rPrChange w:id="44" w:author="Paulo Amosse" w:date="2019-10-01T08:58:00Z">
-            <w:rPr>
-              <w:rFonts w:ascii="Garamond" w:hAnsi="Garamond" w:cs="Arial"/>
-              <w:color w:val="000000"/>
-              <w:lang w:val="pt-PT" w:eastAsia="pt-PT" w:bidi="ar-SA"/>
-            </w:rPr>
-          </w:rPrChange>
-        </w:rPr>
-        <w:t>Com ele será possível fazer todos</w:t>
-      </w:r>
+        </w:rPr>
+      </w:pPr>
+    </w:p>
+    <w:p>
+      <w:pPr>
+        <w:spacing w:line="240" w:lineRule="auto"/>
+        <w:jc w:val="both"/>
+        <w:rPr>
+          <w:rFonts w:ascii="Garamond" w:hAnsi="Garamond" w:cs="Times New Roman"/>
+          <w:lang w:val="pt-PT" w:eastAsia="pt-PT" w:bidi="ar-SA"/>
+        </w:rPr>
+      </w:pPr>
       <w:r>
         <w:rPr>
           <w:rFonts w:ascii="Garamond" w:hAnsi="Garamond" w:cs="Arial"/>
           <w:color w:val="000000"/>
           <w:lang w:val="pt-PT" w:eastAsia="pt-PT" w:bidi="ar-SA"/>
         </w:rPr>
-        <w:t>, e várias outras actividades necessárias para melhorar a qualidade no atendimento ao paciente.</w:t>
+        <w:t>As interfaces serão desenvolvidas a partir de diversas experiências de implantações bem sucedidas em diversas instituições, levando em conta as diferenças culturais existentes mas também provendo uma padronização de conceitos que além de agilizar o registo médico, permite maior clareza nas informações, redução de glosas e rapidez na tramitação de documentos o que gera diminuição do tempo de resposta dos sectores de apoio.</w:t>
       </w:r>
     </w:p>
     <w:p>
@@ -4831,43 +4708,43 @@
           <w:color w:val="000000"/>
           <w:lang w:val="pt-PT" w:eastAsia="pt-PT" w:bidi="ar-SA"/>
         </w:rPr>
-        <w:t>As interfaces serão desenvolvidas a partir de diversas experiências de implantações bem sucedidas em diversas instituições, levando em conta as diferenças culturais existentes mas também provendo uma padronização de conceitos que além de agilizar o registo médico, permite maior clareza nas informações, redução de glosas e rapidez na tramitação de documentos o que gera diminuição do tempo de resposta dos sectores de apoio.</w:t>
-      </w:r>
-    </w:p>
-    <w:p>
-      <w:pPr>
-        <w:spacing w:line="240" w:lineRule="auto"/>
-        <w:rPr>
-          <w:rFonts w:ascii="Garamond" w:hAnsi="Garamond" w:cs="Times New Roman"/>
-          <w:lang w:val="pt-PT" w:eastAsia="pt-PT" w:bidi="ar-SA"/>
-        </w:rPr>
-      </w:pPr>
-    </w:p>
-    <w:p>
-      <w:pPr>
-        <w:spacing w:line="240" w:lineRule="auto"/>
-        <w:jc w:val="both"/>
-        <w:rPr>
-          <w:rFonts w:ascii="Garamond" w:hAnsi="Garamond" w:cs="Times New Roman"/>
-          <w:lang w:val="pt-PT" w:eastAsia="pt-PT" w:bidi="ar-SA"/>
-        </w:rPr>
-      </w:pPr>
+        <w:t>d)</w:t>
+      </w:r>
       <w:r>
         <w:rPr>
           <w:rFonts w:ascii="Garamond" w:hAnsi="Garamond" w:cs="Arial"/>
           <w:color w:val="000000"/>
           <w:lang w:val="pt-PT" w:eastAsia="pt-PT" w:bidi="ar-SA"/>
         </w:rPr>
-        <w:t>d)</w:t>
-      </w:r>
+        <w:tab/>
+        <w:t>MÓDULO DE GESTÃO DE MÉDICOS:</w:t>
+      </w:r>
+    </w:p>
+    <w:p>
+      <w:pPr>
+        <w:spacing w:line="240" w:lineRule="auto"/>
+        <w:rPr>
+          <w:rFonts w:ascii="Garamond" w:hAnsi="Garamond" w:cs="Times New Roman"/>
+          <w:lang w:val="pt-PT" w:eastAsia="pt-PT" w:bidi="ar-SA"/>
+        </w:rPr>
+      </w:pPr>
+    </w:p>
+    <w:p>
+      <w:pPr>
+        <w:spacing w:line="240" w:lineRule="auto"/>
+        <w:jc w:val="both"/>
+        <w:rPr>
+          <w:rFonts w:ascii="Garamond" w:hAnsi="Garamond" w:cs="Times New Roman"/>
+          <w:lang w:val="pt-PT" w:eastAsia="pt-PT" w:bidi="ar-SA"/>
+        </w:rPr>
+      </w:pPr>
       <w:r>
         <w:rPr>
           <w:rFonts w:ascii="Garamond" w:hAnsi="Garamond" w:cs="Arial"/>
           <w:color w:val="000000"/>
           <w:lang w:val="pt-PT" w:eastAsia="pt-PT" w:bidi="ar-SA"/>
         </w:rPr>
-        <w:tab/>
-        <w:t>MÓDULO DE GESTÃO DE MÉDICOS:</w:t>
+        <w:t>Com este módulo o médico terá acesso a informações clínicas completas com a possibilidade de pesquisas clínicas, com levantamentos de prontuário por CID, patologia e ainda procura por indicadores textuais digitados durante o atendimento. Possibilita a visualização gráfica de estatísticas da produção médica completa, além de proporcionar a visualização de indicadores de metas referenciais por grupo de ou por procedimentos individualizados. </w:t>
       </w:r>
     </w:p>
     <w:p>
@@ -4883,149 +4760,122 @@
       <w:pPr>
         <w:spacing w:line="240" w:lineRule="auto"/>
         <w:jc w:val="both"/>
-        <w:rPr>
-          <w:rFonts w:ascii="Garamond" w:hAnsi="Garamond" w:cs="Times New Roman"/>
-          <w:lang w:val="pt-PT" w:eastAsia="pt-PT" w:bidi="ar-SA"/>
-        </w:rPr>
-      </w:pPr>
-      <w:r>
         <w:rPr>
           <w:rFonts w:ascii="Garamond" w:hAnsi="Garamond" w:cs="Arial"/>
           <w:color w:val="000000"/>
           <w:lang w:val="pt-PT" w:eastAsia="pt-PT" w:bidi="ar-SA"/>
         </w:rPr>
-        <w:t>Com este módulo o médico terá acesso a informações clínicas completas com a possibilidade de pesquisas clínicas, com levantamentos de prontuário por CID, patologia e ainda procura por indicadores textuais digitados durante o atendimento. Possibilita a visualização gráfica de estatísticas da produção médica completa, além de proporcionar a visualização de indicadores de metas referenciais por grupo de ou por procedimentos individualizados. </w:t>
-      </w:r>
-    </w:p>
-    <w:p>
-      <w:pPr>
-        <w:spacing w:line="240" w:lineRule="auto"/>
-        <w:rPr>
-          <w:rFonts w:ascii="Garamond" w:hAnsi="Garamond" w:cs="Times New Roman"/>
-          <w:lang w:val="pt-PT" w:eastAsia="pt-PT" w:bidi="ar-SA"/>
-        </w:rPr>
-      </w:pPr>
-    </w:p>
-    <w:p>
-      <w:pPr>
-        <w:spacing w:line="240" w:lineRule="auto"/>
-        <w:jc w:val="both"/>
+      </w:pPr>
+      <w:r>
         <w:rPr>
           <w:rFonts w:ascii="Garamond" w:hAnsi="Garamond" w:cs="Arial"/>
           <w:color w:val="000000"/>
           <w:lang w:val="pt-PT" w:eastAsia="pt-PT" w:bidi="ar-SA"/>
         </w:rPr>
-      </w:pPr>
+        <w:t>e)</w:t>
+      </w:r>
       <w:r>
         <w:rPr>
           <w:rFonts w:ascii="Garamond" w:hAnsi="Garamond" w:cs="Arial"/>
           <w:color w:val="000000"/>
           <w:lang w:val="pt-PT" w:eastAsia="pt-PT" w:bidi="ar-SA"/>
         </w:rPr>
-        <w:t>e)</w:t>
-      </w:r>
+        <w:tab/>
+        <w:t>MÓDULO DE GESTÃO DE PAGAMENTOS:</w:t>
+      </w:r>
+    </w:p>
+    <w:p>
+      <w:pPr>
+        <w:spacing w:line="240" w:lineRule="auto"/>
+        <w:jc w:val="both"/>
+        <w:rPr>
+          <w:rFonts w:ascii="Garamond" w:hAnsi="Garamond" w:cs="Times New Roman"/>
+          <w:lang w:val="pt-PT" w:eastAsia="pt-PT" w:bidi="ar-SA"/>
+        </w:rPr>
+      </w:pPr>
       <w:r>
         <w:rPr>
           <w:rFonts w:ascii="Garamond" w:hAnsi="Garamond" w:cs="Arial"/>
           <w:color w:val="000000"/>
           <w:lang w:val="pt-PT" w:eastAsia="pt-PT" w:bidi="ar-SA"/>
         </w:rPr>
-        <w:tab/>
-        <w:t>MÓDULO DE GESTÃO DE PAGAMENTOS:</w:t>
+        <w:t>Com este módulo, o cliente terá a possiblidade gerir todo fluxo de pagamentos desde a factura até a geração de receibos.</w:t>
       </w:r>
     </w:p>
     <w:p>
       <w:pPr>
         <w:spacing w:line="240" w:lineRule="auto"/>
         <w:jc w:val="both"/>
-        <w:rPr>
-          <w:rFonts w:ascii="Garamond" w:hAnsi="Garamond" w:cs="Times New Roman"/>
-          <w:lang w:val="pt-PT" w:eastAsia="pt-PT" w:bidi="ar-SA"/>
-        </w:rPr>
-      </w:pPr>
-      <w:r>
         <w:rPr>
           <w:rFonts w:ascii="Garamond" w:hAnsi="Garamond" w:cs="Arial"/>
           <w:color w:val="000000"/>
           <w:lang w:val="pt-PT" w:eastAsia="pt-PT" w:bidi="ar-SA"/>
         </w:rPr>
-        <w:t>Com este módulo, o cliente terá a possiblidade gerir todo fluxo de pagamentos desde a factura até a geração de receibos.</w:t>
-      </w:r>
+      </w:pPr>
     </w:p>
     <w:p>
       <w:pPr>
         <w:spacing w:line="240" w:lineRule="auto"/>
         <w:jc w:val="both"/>
+        <w:rPr>
+          <w:rFonts w:ascii="Garamond" w:hAnsi="Garamond" w:cs="Times New Roman"/>
+          <w:lang w:val="pt-PT" w:eastAsia="pt-PT" w:bidi="ar-SA"/>
+        </w:rPr>
+      </w:pPr>
+    </w:p>
+    <w:p>
+      <w:pPr>
+        <w:spacing w:line="240" w:lineRule="auto"/>
+        <w:jc w:val="both"/>
+        <w:rPr>
+          <w:rFonts w:ascii="Garamond" w:hAnsi="Garamond" w:cs="Times New Roman"/>
+          <w:lang w:val="pt-PT" w:eastAsia="pt-PT" w:bidi="ar-SA"/>
+        </w:rPr>
+      </w:pPr>
+      <w:r>
         <w:rPr>
           <w:rFonts w:ascii="Garamond" w:hAnsi="Garamond" w:cs="Arial"/>
           <w:color w:val="000000"/>
           <w:lang w:val="pt-PT" w:eastAsia="pt-PT" w:bidi="ar-SA"/>
         </w:rPr>
-      </w:pPr>
-    </w:p>
-    <w:p>
-      <w:pPr>
-        <w:spacing w:line="240" w:lineRule="auto"/>
-        <w:jc w:val="both"/>
-        <w:rPr>
-          <w:rFonts w:ascii="Garamond" w:hAnsi="Garamond" w:cs="Times New Roman"/>
-          <w:lang w:val="pt-PT" w:eastAsia="pt-PT" w:bidi="ar-SA"/>
-        </w:rPr>
-      </w:pPr>
-    </w:p>
-    <w:p>
-      <w:pPr>
-        <w:spacing w:line="240" w:lineRule="auto"/>
-        <w:jc w:val="both"/>
-        <w:rPr>
-          <w:rFonts w:ascii="Garamond" w:hAnsi="Garamond" w:cs="Times New Roman"/>
-          <w:lang w:val="pt-PT" w:eastAsia="pt-PT" w:bidi="ar-SA"/>
-        </w:rPr>
-      </w:pPr>
+        <w:t>f)</w:t>
+      </w:r>
       <w:r>
         <w:rPr>
           <w:rFonts w:ascii="Garamond" w:hAnsi="Garamond" w:cs="Arial"/>
           <w:color w:val="000000"/>
           <w:lang w:val="pt-PT" w:eastAsia="pt-PT" w:bidi="ar-SA"/>
         </w:rPr>
-        <w:t>f)</w:t>
-      </w:r>
-      <w:r>
+        <w:tab/>
+        <w:t>MÓDULO DE GESTÃO DE RELATÓRIOS:</w:t>
+      </w:r>
+    </w:p>
+    <w:p>
+      <w:pPr>
+        <w:spacing w:line="240" w:lineRule="auto"/>
+        <w:jc w:val="both"/>
         <w:rPr>
           <w:rFonts w:ascii="Garamond" w:hAnsi="Garamond" w:cs="Arial"/>
           <w:color w:val="000000"/>
           <w:lang w:val="pt-PT" w:eastAsia="pt-PT" w:bidi="ar-SA"/>
         </w:rPr>
-        <w:tab/>
-        <w:t>MÓDULO DE GESTÃO DE RELATÓRIOS:</w:t>
-      </w:r>
+      </w:pPr>
     </w:p>
     <w:p>
       <w:pPr>
         <w:spacing w:line="240" w:lineRule="auto"/>
         <w:jc w:val="both"/>
+        <w:rPr>
+          <w:rFonts w:ascii="Garamond" w:hAnsi="Garamond" w:cs="Times New Roman"/>
+          <w:lang w:val="pt-PT" w:eastAsia="pt-PT" w:bidi="ar-SA"/>
+        </w:rPr>
+      </w:pPr>
+      <w:r>
         <w:rPr>
           <w:rFonts w:ascii="Garamond" w:hAnsi="Garamond" w:cs="Arial"/>
           <w:color w:val="000000"/>
           <w:lang w:val="pt-PT" w:eastAsia="pt-PT" w:bidi="ar-SA"/>
         </w:rPr>
-      </w:pPr>
-    </w:p>
-    <w:p>
-      <w:pPr>
-        <w:spacing w:line="240" w:lineRule="auto"/>
-        <w:jc w:val="both"/>
-        <w:rPr>
-          <w:rFonts w:ascii="Garamond" w:hAnsi="Garamond" w:cs="Times New Roman"/>
-          <w:lang w:val="pt-PT" w:eastAsia="pt-PT" w:bidi="ar-SA"/>
-        </w:rPr>
-      </w:pPr>
-      <w:r>
-        <w:rPr>
-          <w:rFonts w:ascii="Garamond" w:hAnsi="Garamond" w:cs="Arial"/>
-          <w:color w:val="000000"/>
-          <w:lang w:val="pt-PT" w:eastAsia="pt-PT" w:bidi="ar-SA"/>
-        </w:rPr>
         <w:t>Com este módulo, o cliente terá a possiblidade gerar todo tipo de relatorios indicandos na especificação dos requistos.</w:t>
       </w:r>
     </w:p>
@@ -5047,7 +4897,7 @@
           <w:rFonts w:ascii="Garamond" w:hAnsi="Garamond"/>
         </w:rPr>
       </w:pPr>
-      <w:bookmarkStart w:id="45" w:name="_Toc19610187"/>
+      <w:bookmarkStart w:id="31" w:name="_Toc19610187"/>
       <w:r>
         <w:rPr>
           <w:rFonts w:ascii="Garamond" w:hAnsi="Garamond"/>
@@ -5060,7 +4910,7 @@
         </w:rPr>
         <w:t>tilizadores</w:t>
       </w:r>
-      <w:bookmarkEnd w:id="45"/>
+      <w:bookmarkEnd w:id="31"/>
     </w:p>
     <w:p>
       <w:pPr>
@@ -5151,14 +5001,14 @@
           <w:rFonts w:ascii="Garamond" w:hAnsi="Garamond"/>
         </w:rPr>
       </w:pPr>
-      <w:bookmarkStart w:id="46" w:name="_Toc19610188"/>
+      <w:bookmarkStart w:id="32" w:name="_Toc19610188"/>
       <w:r>
         <w:rPr>
           <w:rFonts w:ascii="Garamond" w:hAnsi="Garamond"/>
         </w:rPr>
         <w:t>Ambiente Operacional</w:t>
       </w:r>
-      <w:bookmarkEnd w:id="46"/>
+      <w:bookmarkEnd w:id="32"/>
     </w:p>
     <w:p>
       <w:pPr>
@@ -5210,16 +5060,16 @@
         <w:rPr>
           <w:rFonts w:ascii="Garamond" w:hAnsi="Garamond"/>
         </w:rPr>
-        <w:t>Sistema Operaciona</w:t>
-      </w:r>
-      <w:ins w:id="47" w:author="Paulo Amosse" w:date="2019-10-01T08:59:00Z">
-        <w:r>
-          <w:rPr>
-            <w:rFonts w:ascii="Garamond" w:hAnsi="Garamond"/>
-          </w:rPr>
-          <w:t>l</w:t>
-        </w:r>
-      </w:ins>
+        <w:t xml:space="preserve">Sistema </w:t>
+      </w:r>
+      <w:proofErr w:type="spellStart"/>
+      <w:r>
+        <w:rPr>
+          <w:rFonts w:ascii="Garamond" w:hAnsi="Garamond"/>
+        </w:rPr>
+        <w:t>Operaciona</w:t>
+      </w:r>
+      <w:proofErr w:type="spellEnd"/>
       <w:r>
         <w:rPr>
           <w:rFonts w:ascii="Garamond" w:hAnsi="Garamond"/>
@@ -5263,14 +5113,14 @@
           <w:rFonts w:ascii="Garamond" w:hAnsi="Garamond"/>
         </w:rPr>
       </w:pPr>
-      <w:bookmarkStart w:id="48" w:name="_Toc19610189"/>
+      <w:bookmarkStart w:id="33" w:name="_Toc19610189"/>
       <w:r>
         <w:rPr>
           <w:rFonts w:ascii="Garamond" w:hAnsi="Garamond"/>
         </w:rPr>
         <w:t>Restrições de Projeto e Implementação</w:t>
       </w:r>
-      <w:bookmarkEnd w:id="48"/>
+      <w:bookmarkEnd w:id="33"/>
     </w:p>
     <w:p>
       <w:pPr>
@@ -5294,48 +5144,22 @@
           <w:rFonts w:ascii="Garamond" w:hAnsi="Garamond"/>
         </w:rPr>
       </w:pPr>
-      <w:bookmarkStart w:id="49" w:name="_Toc19610190"/>
+      <w:bookmarkStart w:id="34" w:name="_Toc19610190"/>
       <w:r>
         <w:rPr>
           <w:rFonts w:ascii="Garamond" w:hAnsi="Garamond"/>
         </w:rPr>
         <w:t xml:space="preserve">Documentação do </w:t>
       </w:r>
-      <w:r>
-        <w:rPr>
-          <w:rFonts w:ascii="Garamond" w:hAnsi="Garamond"/>
-        </w:rPr>
-        <w:t>U</w:t>
-      </w:r>
-      <w:del w:id="50" w:author="Paulo Amosse" w:date="2019-10-01T09:00:00Z">
-        <w:r>
-          <w:rPr>
-            <w:rFonts w:ascii="Garamond" w:hAnsi="Garamond"/>
-          </w:rPr>
-          <w:delText>i</w:delText>
-        </w:r>
-      </w:del>
-      <w:r>
-        <w:rPr>
-          <w:rFonts w:ascii="Garamond" w:hAnsi="Garamond"/>
-        </w:rPr>
-        <w:t>t</w:t>
-      </w:r>
-      <w:ins w:id="51" w:author="Paulo Amosse" w:date="2019-10-01T09:00:00Z">
-        <w:r>
-          <w:rPr>
-            <w:rFonts w:ascii="Garamond" w:hAnsi="Garamond"/>
-          </w:rPr>
-          <w:t>i</w:t>
-        </w:r>
-      </w:ins>
-      <w:r>
-        <w:rPr>
-          <w:rFonts w:ascii="Garamond" w:hAnsi="Garamond"/>
-        </w:rPr>
-        <w:t>lizador</w:t>
-      </w:r>
-      <w:bookmarkEnd w:id="49"/>
+      <w:proofErr w:type="spellStart"/>
+      <w:r>
+        <w:rPr>
+          <w:rFonts w:ascii="Garamond" w:hAnsi="Garamond"/>
+        </w:rPr>
+        <w:t>Uitlizador</w:t>
+      </w:r>
+      <w:bookmarkEnd w:id="34"/>
+      <w:proofErr w:type="spellEnd"/>
     </w:p>
     <w:p>
       <w:pPr>
@@ -5349,35 +5173,7 @@
         <w:rPr>
           <w:rFonts w:ascii="Garamond" w:hAnsi="Garamond"/>
         </w:rPr>
-        <w:t>Na página inicial do Sistema, terá uma breve descrição do</w:t>
-      </w:r>
-      <w:del w:id="52" w:author="Paulo Amosse" w:date="2019-10-01T09:00:00Z">
-        <w:r>
-          <w:rPr>
-            <w:rFonts w:ascii="Garamond" w:hAnsi="Garamond"/>
-          </w:rPr>
-          <w:delText>s</w:delText>
-        </w:r>
-      </w:del>
-      <w:r>
-        <w:rPr>
-          <w:rFonts w:ascii="Garamond" w:hAnsi="Garamond"/>
-        </w:rPr>
-        <w:t xml:space="preserve"> Sistema e </w:t>
-      </w:r>
-      <w:ins w:id="53" w:author="Paulo Amosse" w:date="2019-10-01T09:00:00Z">
-        <w:r>
-          <w:rPr>
-            <w:rFonts w:ascii="Garamond" w:hAnsi="Garamond"/>
-          </w:rPr>
-          <w:t>d</w:t>
-        </w:r>
-      </w:ins>
-      <w:r>
-        <w:rPr>
-          <w:rFonts w:ascii="Garamond" w:hAnsi="Garamond"/>
-        </w:rPr>
-        <w:t>as suas funcionalidades.</w:t>
+        <w:t>Na página inicial do Sistema, terá uma breve descrição dos Sistema e as suas funcionalidades.</w:t>
       </w:r>
     </w:p>
     <w:p>
@@ -5388,14 +5184,14 @@
           <w:rFonts w:ascii="Garamond" w:hAnsi="Garamond"/>
         </w:rPr>
       </w:pPr>
-      <w:bookmarkStart w:id="54" w:name="_Toc19610191"/>
+      <w:bookmarkStart w:id="35" w:name="_Toc19610191"/>
       <w:r>
         <w:rPr>
           <w:rFonts w:ascii="Garamond" w:hAnsi="Garamond"/>
         </w:rPr>
         <w:t>Suposições e Dependências</w:t>
       </w:r>
-      <w:bookmarkEnd w:id="54"/>
+      <w:bookmarkEnd w:id="35"/>
     </w:p>
     <w:p>
       <w:pPr>
@@ -5438,7 +5234,7 @@
           <w:color w:val="FFFFFF"/>
         </w:rPr>
       </w:pPr>
-      <w:bookmarkStart w:id="55" w:name="_Toc19610192"/>
+      <w:bookmarkStart w:id="36" w:name="_Toc19610192"/>
       <w:r>
         <w:rPr>
           <w:rFonts w:ascii="Garamond" w:hAnsi="Garamond"/>
@@ -5454,7 +5250,7 @@
         </w:rPr>
         <w:t>das Interfaces Externas</w:t>
       </w:r>
-      <w:bookmarkEnd w:id="55"/>
+      <w:bookmarkEnd w:id="36"/>
     </w:p>
     <w:p>
       <w:pPr>
@@ -5464,14 +5260,14 @@
           <w:rFonts w:ascii="Garamond" w:hAnsi="Garamond"/>
         </w:rPr>
       </w:pPr>
-      <w:bookmarkStart w:id="56" w:name="_Toc19610193"/>
+      <w:bookmarkStart w:id="37" w:name="_Toc19610193"/>
       <w:r>
         <w:rPr>
           <w:rFonts w:ascii="Garamond" w:hAnsi="Garamond"/>
         </w:rPr>
         <w:t>Requisitos de Interface Externa</w:t>
       </w:r>
-      <w:bookmarkEnd w:id="56"/>
+      <w:bookmarkEnd w:id="37"/>
     </w:p>
     <w:p>
       <w:pPr>
@@ -5602,7 +5398,7 @@
           <w:color w:val="FFFFFF"/>
         </w:rPr>
       </w:pPr>
-      <w:bookmarkStart w:id="57" w:name="_Toc19610194"/>
+      <w:bookmarkStart w:id="38" w:name="_Toc19610194"/>
       <w:r>
         <w:rPr>
           <w:rFonts w:ascii="Garamond" w:hAnsi="Garamond"/>
@@ -5610,7 +5406,7 @@
         </w:rPr>
         <w:t>Requisitos Funcionais</w:t>
       </w:r>
-      <w:bookmarkEnd w:id="57"/>
+      <w:bookmarkEnd w:id="38"/>
     </w:p>
     <w:p>
       <w:pPr>
@@ -5620,8 +5416,8 @@
           <w:rFonts w:ascii="Garamond" w:hAnsi="Garamond"/>
         </w:rPr>
       </w:pPr>
-      <w:bookmarkStart w:id="58" w:name="_Toc481292000"/>
-      <w:bookmarkStart w:id="59" w:name="_Toc19610195"/>
+      <w:bookmarkStart w:id="39" w:name="_Toc481292000"/>
+      <w:bookmarkStart w:id="40" w:name="_Toc19610195"/>
       <w:r>
         <w:rPr>
           <w:rFonts w:ascii="Garamond" w:hAnsi="Garamond"/>
@@ -5634,14 +5430,14 @@
         </w:rPr>
         <w:t xml:space="preserve">– </w:t>
       </w:r>
-      <w:bookmarkEnd w:id="58"/>
+      <w:bookmarkEnd w:id="39"/>
       <w:r>
         <w:rPr>
           <w:rFonts w:ascii="Garamond" w:hAnsi="Garamond"/>
         </w:rPr>
         <w:t>Gestão dos Pacientes</w:t>
       </w:r>
-      <w:bookmarkEnd w:id="59"/>
+      <w:bookmarkEnd w:id="40"/>
     </w:p>
     <w:p>
       <w:pPr>
@@ -5773,7 +5569,23 @@
           <w:rFonts w:ascii="Garamond" w:hAnsi="Garamond" w:cs="Times New Roman"/>
           <w:lang w:val="en-US"/>
         </w:rPr>
-        <w:t xml:space="preserve"> de fichas </w:t>
+        <w:t xml:space="preserve"> de </w:t>
+      </w:r>
+      <w:proofErr w:type="spellStart"/>
+      <w:r>
+        <w:rPr>
+          <w:rFonts w:ascii="Garamond" w:hAnsi="Garamond" w:cs="Times New Roman"/>
+          <w:lang w:val="en-US"/>
+        </w:rPr>
+        <w:t>fichas</w:t>
+      </w:r>
+      <w:proofErr w:type="spellEnd"/>
+      <w:r>
+        <w:rPr>
+          <w:rFonts w:ascii="Garamond" w:hAnsi="Garamond" w:cs="Times New Roman"/>
+          <w:lang w:val="en-US"/>
+        </w:rPr>
+        <w:t xml:space="preserve"> </w:t>
       </w:r>
       <w:proofErr w:type="spellStart"/>
       <w:r>
@@ -5992,8 +5804,8 @@
           <w:rFonts w:ascii="Garamond" w:hAnsi="Garamond"/>
         </w:rPr>
       </w:pPr>
-      <w:bookmarkStart w:id="60" w:name="_Toc481292001"/>
-      <w:bookmarkStart w:id="61" w:name="_Toc19610196"/>
+      <w:bookmarkStart w:id="41" w:name="_Toc481292001"/>
+      <w:bookmarkStart w:id="42" w:name="_Toc19610196"/>
       <w:r>
         <w:rPr>
           <w:rFonts w:ascii="Garamond" w:hAnsi="Garamond"/>
@@ -6006,7 +5818,7 @@
         </w:rPr>
         <w:t xml:space="preserve">– </w:t>
       </w:r>
-      <w:bookmarkEnd w:id="60"/>
+      <w:bookmarkEnd w:id="41"/>
       <w:r>
         <w:rPr>
           <w:rFonts w:ascii="Garamond" w:hAnsi="Garamond"/>
@@ -6014,7 +5826,7 @@
         </w:rPr>
         <w:t>GESTÃO DE CONSULTA E SERVIÇOS</w:t>
       </w:r>
-      <w:bookmarkEnd w:id="61"/>
+      <w:bookmarkEnd w:id="42"/>
     </w:p>
     <w:p>
       <w:pPr>
@@ -6295,7 +6107,6 @@
         <w:t xml:space="preserve">Manutenção do histórico de consultas do </w:t>
       </w:r>
       <w:proofErr w:type="spellStart"/>
-      <w:proofErr w:type="gramStart"/>
       <w:r>
         <w:rPr>
           <w:rFonts w:ascii="Garamond" w:hAnsi="Garamond" w:cs="Helvetica"/>
@@ -6303,7 +6114,6 @@
         <w:t>paciente;e</w:t>
       </w:r>
       <w:proofErr w:type="spellEnd"/>
-      <w:proofErr w:type="gramEnd"/>
     </w:p>
     <w:p>
       <w:pPr>
@@ -6321,8 +6131,8 @@
           <w:rFonts w:ascii="Garamond" w:hAnsi="Garamond"/>
         </w:rPr>
       </w:pPr>
-      <w:bookmarkStart w:id="62" w:name="_Toc481292002"/>
-      <w:bookmarkStart w:id="63" w:name="_Toc19610197"/>
+      <w:bookmarkStart w:id="43" w:name="_Toc481292002"/>
+      <w:bookmarkStart w:id="44" w:name="_Toc19610197"/>
       <w:r>
         <w:rPr>
           <w:rFonts w:ascii="Garamond" w:hAnsi="Garamond"/>
@@ -6335,14 +6145,14 @@
         </w:rPr>
         <w:t xml:space="preserve"> – Ge</w:t>
       </w:r>
-      <w:bookmarkEnd w:id="62"/>
+      <w:bookmarkEnd w:id="43"/>
       <w:r>
         <w:rPr>
           <w:rFonts w:ascii="Garamond" w:hAnsi="Garamond"/>
         </w:rPr>
         <w:t>stão de Médicos</w:t>
       </w:r>
-      <w:bookmarkEnd w:id="63"/>
+      <w:bookmarkEnd w:id="44"/>
     </w:p>
     <w:p>
       <w:pPr>
@@ -6545,7 +6355,7 @@
         </w:rPr>
         <w:t xml:space="preserve">Actualização do perfil do médico </w:t>
       </w:r>
-      <w:bookmarkStart w:id="64" w:name="_Toc481292003"/>
+      <w:bookmarkStart w:id="45" w:name="_Toc481292003"/>
     </w:p>
     <w:p>
       <w:pPr>
@@ -6561,14 +6371,14 @@
         </w:rPr>
         <w:t xml:space="preserve"> </w:t>
       </w:r>
-      <w:bookmarkStart w:id="65" w:name="_Toc19610198"/>
+      <w:bookmarkStart w:id="46" w:name="_Toc19610198"/>
       <w:r>
         <w:rPr>
           <w:rFonts w:ascii="Garamond" w:hAnsi="Garamond"/>
         </w:rPr>
         <w:t>Gestão de Pagamentos</w:t>
       </w:r>
-      <w:bookmarkEnd w:id="65"/>
+      <w:bookmarkEnd w:id="46"/>
     </w:p>
     <w:p>
       <w:pPr>
@@ -6684,7 +6494,7 @@
           <w:rFonts w:ascii="Garamond" w:hAnsi="Garamond"/>
         </w:rPr>
       </w:pPr>
-      <w:bookmarkStart w:id="66" w:name="_Toc19610199"/>
+      <w:bookmarkStart w:id="47" w:name="_Toc19610199"/>
       <w:r>
         <w:rPr>
           <w:rFonts w:ascii="Garamond" w:hAnsi="Garamond"/>
@@ -6697,16 +6507,14 @@
         </w:rPr>
         <w:t xml:space="preserve"> – Ge</w:t>
       </w:r>
-      <w:bookmarkEnd w:id="64"/>
+      <w:bookmarkEnd w:id="45"/>
       <w:r>
         <w:rPr>
           <w:rFonts w:ascii="Garamond" w:hAnsi="Garamond"/>
         </w:rPr>
         <w:t>rir Relatórios</w:t>
       </w:r>
-      <w:bookmarkStart w:id="67" w:name="_GoBack"/>
-      <w:bookmarkEnd w:id="66"/>
-      <w:bookmarkEnd w:id="67"/>
+      <w:bookmarkEnd w:id="47"/>
     </w:p>
     <w:p>
       <w:pPr>
@@ -6965,84 +6773,84 @@
           <w:color w:val="FFFFFF"/>
         </w:rPr>
       </w:pPr>
-      <w:bookmarkStart w:id="68" w:name="_Toc19610200"/>
-      <w:bookmarkStart w:id="69" w:name="_Toc19610201"/>
-      <w:bookmarkStart w:id="70" w:name="_Toc19610202"/>
-      <w:bookmarkStart w:id="71" w:name="_Toc19610203"/>
-      <w:bookmarkStart w:id="72" w:name="_Toc19610204"/>
-      <w:bookmarkStart w:id="73" w:name="_Toc19610205"/>
-      <w:bookmarkStart w:id="74" w:name="_Toc19610206"/>
-      <w:bookmarkStart w:id="75" w:name="_Toc19610207"/>
-      <w:bookmarkStart w:id="76" w:name="_Toc19610208"/>
-      <w:bookmarkStart w:id="77" w:name="_Toc19610209"/>
-      <w:bookmarkStart w:id="78" w:name="_Toc19610210"/>
-      <w:bookmarkStart w:id="79" w:name="_Toc19610211"/>
-      <w:bookmarkStart w:id="80" w:name="_Toc19610212"/>
-      <w:bookmarkStart w:id="81" w:name="_Toc19610213"/>
-      <w:bookmarkStart w:id="82" w:name="_Toc19610214"/>
-      <w:bookmarkStart w:id="83" w:name="_Toc19610215"/>
-      <w:bookmarkStart w:id="84" w:name="_Toc19610216"/>
-      <w:bookmarkStart w:id="85" w:name="_Toc19610217"/>
-      <w:bookmarkStart w:id="86" w:name="_Toc19610218"/>
-      <w:bookmarkStart w:id="87" w:name="_Toc19610219"/>
-      <w:bookmarkStart w:id="88" w:name="_Toc19610220"/>
-      <w:bookmarkStart w:id="89" w:name="_Toc19610221"/>
-      <w:bookmarkStart w:id="90" w:name="_Toc439994690"/>
+      <w:bookmarkStart w:id="48" w:name="_Toc19610200"/>
+      <w:bookmarkStart w:id="49" w:name="_Toc19610201"/>
+      <w:bookmarkStart w:id="50" w:name="_Toc19610202"/>
+      <w:bookmarkStart w:id="51" w:name="_Toc19610203"/>
+      <w:bookmarkStart w:id="52" w:name="_Toc19610204"/>
+      <w:bookmarkStart w:id="53" w:name="_Toc19610205"/>
+      <w:bookmarkStart w:id="54" w:name="_Toc19610206"/>
+      <w:bookmarkStart w:id="55" w:name="_Toc19610207"/>
+      <w:bookmarkStart w:id="56" w:name="_Toc19610208"/>
+      <w:bookmarkStart w:id="57" w:name="_Toc19610209"/>
+      <w:bookmarkStart w:id="58" w:name="_Toc19610210"/>
+      <w:bookmarkStart w:id="59" w:name="_Toc19610211"/>
+      <w:bookmarkStart w:id="60" w:name="_Toc19610212"/>
+      <w:bookmarkStart w:id="61" w:name="_Toc19610213"/>
+      <w:bookmarkStart w:id="62" w:name="_Toc19610214"/>
+      <w:bookmarkStart w:id="63" w:name="_Toc19610215"/>
+      <w:bookmarkStart w:id="64" w:name="_Toc19610216"/>
+      <w:bookmarkStart w:id="65" w:name="_Toc19610217"/>
+      <w:bookmarkStart w:id="66" w:name="_Toc19610218"/>
+      <w:bookmarkStart w:id="67" w:name="_Toc19610219"/>
+      <w:bookmarkStart w:id="68" w:name="_Toc19610220"/>
+      <w:bookmarkStart w:id="69" w:name="_Toc19610221"/>
+      <w:bookmarkStart w:id="70" w:name="_Toc439994690"/>
+      <w:bookmarkEnd w:id="48"/>
+      <w:bookmarkEnd w:id="49"/>
+      <w:bookmarkEnd w:id="50"/>
+      <w:bookmarkEnd w:id="51"/>
+      <w:bookmarkEnd w:id="52"/>
+      <w:bookmarkEnd w:id="53"/>
+      <w:bookmarkEnd w:id="54"/>
+      <w:bookmarkEnd w:id="55"/>
+      <w:bookmarkEnd w:id="56"/>
+      <w:bookmarkEnd w:id="57"/>
+      <w:bookmarkEnd w:id="58"/>
+      <w:bookmarkEnd w:id="59"/>
+      <w:bookmarkEnd w:id="60"/>
+      <w:bookmarkEnd w:id="61"/>
+      <w:bookmarkEnd w:id="62"/>
+      <w:bookmarkEnd w:id="63"/>
+      <w:bookmarkEnd w:id="64"/>
+      <w:bookmarkEnd w:id="65"/>
+      <w:bookmarkEnd w:id="66"/>
+      <w:bookmarkEnd w:id="67"/>
       <w:bookmarkEnd w:id="68"/>
+      <w:r>
+        <w:rPr>
+          <w:rFonts w:ascii="Garamond" w:hAnsi="Garamond"/>
+          <w:color w:val="FFFFFF"/>
+        </w:rPr>
+        <w:t>Requisitos Não-Funcionais</w:t>
+      </w:r>
       <w:bookmarkEnd w:id="69"/>
+    </w:p>
+    <w:p>
+      <w:pPr>
+        <w:pStyle w:val="Ttulo2"/>
+        <w:spacing w:line="360" w:lineRule="auto"/>
+        <w:rPr>
+          <w:rFonts w:ascii="Garamond" w:hAnsi="Garamond"/>
+        </w:rPr>
+      </w:pPr>
+      <w:bookmarkStart w:id="71" w:name="_Toc481292008"/>
+      <w:bookmarkStart w:id="72" w:name="_Toc19610222"/>
       <w:bookmarkEnd w:id="70"/>
+      <w:r>
+        <w:rPr>
+          <w:rFonts w:ascii="Garamond" w:hAnsi="Garamond"/>
+        </w:rPr>
+        <w:t xml:space="preserve">Requisitos de </w:t>
+      </w:r>
+      <w:r>
+        <w:rPr>
+          <w:rFonts w:ascii="Garamond" w:hAnsi="Garamond"/>
+        </w:rPr>
+        <w:t>Desempenho</w:t>
+      </w:r>
       <w:bookmarkEnd w:id="71"/>
       <w:bookmarkEnd w:id="72"/>
-      <w:bookmarkEnd w:id="73"/>
-      <w:bookmarkEnd w:id="74"/>
-      <w:bookmarkEnd w:id="75"/>
-      <w:bookmarkEnd w:id="76"/>
-      <w:bookmarkEnd w:id="77"/>
-      <w:bookmarkEnd w:id="78"/>
-      <w:bookmarkEnd w:id="79"/>
-      <w:bookmarkEnd w:id="80"/>
-      <w:bookmarkEnd w:id="81"/>
-      <w:bookmarkEnd w:id="82"/>
-      <w:bookmarkEnd w:id="83"/>
-      <w:bookmarkEnd w:id="84"/>
-      <w:bookmarkEnd w:id="85"/>
-      <w:bookmarkEnd w:id="86"/>
-      <w:bookmarkEnd w:id="87"/>
-      <w:bookmarkEnd w:id="88"/>
-      <w:r>
-        <w:rPr>
-          <w:rFonts w:ascii="Garamond" w:hAnsi="Garamond"/>
-          <w:color w:val="FFFFFF"/>
-        </w:rPr>
-        <w:t>Requisitos Não-Funcionais</w:t>
-      </w:r>
-      <w:bookmarkEnd w:id="89"/>
-    </w:p>
-    <w:p>
-      <w:pPr>
-        <w:pStyle w:val="Ttulo2"/>
-        <w:spacing w:line="360" w:lineRule="auto"/>
-        <w:rPr>
-          <w:rFonts w:ascii="Garamond" w:hAnsi="Garamond"/>
-        </w:rPr>
-      </w:pPr>
-      <w:bookmarkStart w:id="91" w:name="_Toc481292008"/>
-      <w:bookmarkStart w:id="92" w:name="_Toc19610222"/>
-      <w:bookmarkEnd w:id="90"/>
-      <w:r>
-        <w:rPr>
-          <w:rFonts w:ascii="Garamond" w:hAnsi="Garamond"/>
-        </w:rPr>
-        <w:t xml:space="preserve">Requisitos de </w:t>
-      </w:r>
-      <w:r>
-        <w:rPr>
-          <w:rFonts w:ascii="Garamond" w:hAnsi="Garamond"/>
-        </w:rPr>
-        <w:t>Desempenho</w:t>
-      </w:r>
-      <w:bookmarkEnd w:id="91"/>
-      <w:bookmarkEnd w:id="92"/>
     </w:p>
     <w:p>
       <w:pPr>
@@ -7144,16 +6952,16 @@
           <w:rFonts w:ascii="Garamond" w:hAnsi="Garamond"/>
         </w:rPr>
       </w:pPr>
-      <w:bookmarkStart w:id="93" w:name="_Toc481292009"/>
-      <w:bookmarkStart w:id="94" w:name="_Toc19610223"/>
+      <w:bookmarkStart w:id="73" w:name="_Toc481292009"/>
+      <w:bookmarkStart w:id="74" w:name="_Toc19610223"/>
       <w:r>
         <w:rPr>
           <w:rFonts w:ascii="Garamond" w:hAnsi="Garamond"/>
         </w:rPr>
         <w:t>Requisitos de Segurança</w:t>
       </w:r>
-      <w:bookmarkEnd w:id="93"/>
-      <w:bookmarkEnd w:id="94"/>
+      <w:bookmarkEnd w:id="73"/>
+      <w:bookmarkEnd w:id="74"/>
     </w:p>
     <w:p>
       <w:pPr>
@@ -7215,16 +7023,16 @@
           <w:rFonts w:ascii="Garamond" w:hAnsi="Garamond"/>
         </w:rPr>
       </w:pPr>
-      <w:bookmarkStart w:id="95" w:name="_Toc481292010"/>
-      <w:bookmarkStart w:id="96" w:name="_Toc19610224"/>
+      <w:bookmarkStart w:id="75" w:name="_Toc481292010"/>
+      <w:bookmarkStart w:id="76" w:name="_Toc19610224"/>
       <w:r>
         <w:rPr>
           <w:rFonts w:ascii="Garamond" w:hAnsi="Garamond"/>
         </w:rPr>
         <w:t>Atributos de Qualidade do Software</w:t>
       </w:r>
-      <w:bookmarkEnd w:id="95"/>
-      <w:bookmarkEnd w:id="96"/>
+      <w:bookmarkEnd w:id="75"/>
+      <w:bookmarkEnd w:id="76"/>
     </w:p>
     <w:p>
       <w:pPr>
@@ -7340,7 +7148,7 @@
           <w:color w:val="FFFFFF"/>
         </w:rPr>
       </w:pPr>
-      <w:bookmarkStart w:id="97" w:name="_Toc19610225"/>
+      <w:bookmarkStart w:id="77" w:name="_Toc19610225"/>
       <w:r>
         <w:rPr>
           <w:rFonts w:ascii="Garamond" w:hAnsi="Garamond"/>
@@ -7349,7 +7157,7 @@
         <w:lastRenderedPageBreak/>
         <w:t>Outros Requisitos</w:t>
       </w:r>
-      <w:bookmarkEnd w:id="97"/>
+      <w:bookmarkEnd w:id="77"/>
     </w:p>
     <w:p>
       <w:pPr>
@@ -7361,7 +7169,7 @@
           <w:szCs w:val="24"/>
         </w:rPr>
       </w:pPr>
-      <w:bookmarkStart w:id="98" w:name="_Toc439994696"/>
+      <w:bookmarkStart w:id="78" w:name="_Toc439994696"/>
       <w:r>
         <w:rPr>
           <w:rFonts w:ascii="Garamond" w:hAnsi="Garamond" w:cs="Times New Roman"/>
@@ -7623,7 +7431,7 @@
         </w:rPr>
       </w:pPr>
     </w:p>
-    <w:bookmarkEnd w:id="98"/>
+    <w:bookmarkEnd w:id="78"/>
     <w:p>
       <w:pPr>
         <w:pStyle w:val="template"/>
@@ -9980,9 +9788,6 @@
 
 <file path=word/people.xml><?xml version="1.0" encoding="utf-8"?>
 <w15:people xmlns:wpc="http://schemas.microsoft.com/office/word/2010/wordprocessingCanvas" xmlns:cx="http://schemas.microsoft.com/office/drawing/2014/chartex" xmlns:cx1="http://schemas.microsoft.com/office/drawing/2015/9/8/chartex" xmlns:cx2="http://schemas.microsoft.com/office/drawing/2015/10/21/chartex" xmlns:cx3="http://schemas.microsoft.com/office/drawing/2016/5/9/chartex" xmlns:cx4="http://schemas.microsoft.com/office/drawing/2016/5/10/chartex" xmlns:cx5="http://schemas.microsoft.com/office/drawing/2016/5/11/chartex" xmlns:cx6="http://schemas.microsoft.com/office/drawing/2016/5/12/chartex" xmlns:cx7="http://schemas.microsoft.com/office/drawing/2016/5/13/chartex" xmlns:cx8="http://schemas.microsoft.com/office/drawing/2016/5/14/chartex" xmlns:mc="http://schemas.openxmlformats.org/markup-compatibility/2006" xmlns:aink="http://schemas.microsoft.com/office/drawing/2016/ink" xmlns:am3d="http://schemas.microsoft.com/office/drawing/2017/model3d" xmlns:o="urn:schemas-microsoft-com:office:office" xmlns:r="http://schemas.openxmlformats.org/officeDocument/2006/relationships" xmlns:m="http://schemas.openxmlformats.org/officeDocument/2006/math" xmlns:v="urn:schemas-microsoft-com:vml" xmlns:wp14="http://schemas.microsoft.com/office/word/2010/wordprocessingDrawing" xmlns:wp="http://schemas.openxmlformats.org/drawingml/2006/wordprocessingDrawing" xmlns:w10="urn:schemas-microsoft-com:office:word" xmlns:w="http://schemas.openxmlformats.org/wordprocessingml/2006/main" xmlns:w14="http://schemas.microsoft.com/office/word/2010/wordml" xmlns:w15="http://schemas.microsoft.com/office/word/2012/wordml" xmlns:w16cid="http://schemas.microsoft.com/office/word/2016/wordml/cid" xmlns:w16se="http://schemas.microsoft.com/office/word/2015/wordml/symex" xmlns:wpg="http://schemas.microsoft.com/office/word/2010/wordprocessingGroup" xmlns:wpi="http://schemas.microsoft.com/office/word/2010/wordprocessingInk" xmlns:wne="http://schemas.microsoft.com/office/word/2006/wordml" xmlns:wps="http://schemas.microsoft.com/office/word/2010/wordprocessingShape" mc:Ignorable="w14 w15 w16se w16cid wp14">
-  <w15:person w15:author="Paulo Amosse">
-    <w15:presenceInfo w15:providerId="Windows Live" w15:userId="abcc7f132f76e9fd"/>
-  </w15:person>
   <w15:person w15:author="Carlos Alberto Junior Massavanhane">
     <w15:presenceInfo w15:providerId="Windows Live" w15:userId="5c2d7440d3b6fc1b"/>
   </w15:person>
@@ -15251,7 +15056,7 @@
 </file>
 
 <file path=customXml/itemProps1.xml><?xml version="1.0" encoding="utf-8"?>
-<ds:datastoreItem xmlns:ds="http://schemas.openxmlformats.org/officeDocument/2006/customXml" ds:itemID="{6EFD1789-3758-4FF8-AA6E-4E9124879B59}">
+<ds:datastoreItem xmlns:ds="http://schemas.openxmlformats.org/officeDocument/2006/customXml" ds:itemID="{A565A30A-E3E6-4661-8629-65A7A53FF4BD}">
   <ds:schemaRefs>
     <ds:schemaRef ds:uri="http://schemas.openxmlformats.org/officeDocument/2006/bibliography"/>
   </ds:schemaRefs>

</xml_diff>

<commit_message>
Adicionando Requisitos Funcionais e tmp file ao gitIgnore
</commit_message>
<xml_diff>
--- a/documentacao/Especificacao_Requisitos_KLINIEK.docx
+++ b/documentacao/Especificacao_Requisitos_KLINIEK.docx
@@ -139,8 +139,24 @@
         <w:rPr>
           <w:rFonts w:ascii="Garamond" w:hAnsi="Garamond"/>
         </w:rPr>
-        <w:t>1.0</w:t>
-      </w:r>
+        <w:t>1.</w:t>
+      </w:r>
+      <w:ins w:id="0" w:author="Carlos Alberto Junior Massavanhane" w:date="2019-10-16T14:30:00Z">
+        <w:r>
+          <w:rPr>
+            <w:rFonts w:ascii="Garamond" w:hAnsi="Garamond"/>
+          </w:rPr>
+          <w:t>5</w:t>
+        </w:r>
+      </w:ins>
+      <w:del w:id="1" w:author="Carlos Alberto Junior Massavanhane" w:date="2019-10-16T14:30:00Z">
+        <w:r>
+          <w:rPr>
+            <w:rFonts w:ascii="Garamond" w:hAnsi="Garamond"/>
+          </w:rPr>
+          <w:delText>0</w:delText>
+        </w:r>
+      </w:del>
     </w:p>
     <w:p>
       <w:pPr>
@@ -331,6 +347,15 @@
               </w:rPr>
               <w:t>6</w:t>
             </w:r>
+            <w:ins w:id="2" w:author="Carlos Alberto Junior Massavanhane" w:date="2019-10-16T14:30:00Z">
+              <w:r>
+                <w:rPr>
+                  <w:rFonts w:ascii="Garamond" w:hAnsi="Garamond"/>
+                  <w:sz w:val="22"/>
+                </w:rPr>
+                <w:t>3541</w:t>
+              </w:r>
+            </w:ins>
           </w:p>
         </w:tc>
         <w:tc>
@@ -739,24 +764,24 @@
           <w:rFonts w:ascii="Garamond" w:hAnsi="Garamond"/>
         </w:rPr>
       </w:pPr>
-      <w:bookmarkStart w:id="0" w:name="_Toc344877432"/>
-      <w:bookmarkStart w:id="1" w:name="_Toc344879822"/>
-      <w:bookmarkStart w:id="2" w:name="_Toc346508722"/>
-      <w:bookmarkStart w:id="3" w:name="_Toc346508952"/>
-      <w:bookmarkStart w:id="4" w:name="_Toc346509227"/>
-      <w:bookmarkStart w:id="5" w:name="_Toc19610169"/>
-      <w:bookmarkEnd w:id="0"/>
-      <w:bookmarkEnd w:id="1"/>
-      <w:bookmarkEnd w:id="2"/>
+      <w:bookmarkStart w:id="3" w:name="_Toc344877432"/>
+      <w:bookmarkStart w:id="4" w:name="_Toc344879822"/>
+      <w:bookmarkStart w:id="5" w:name="_Toc346508722"/>
+      <w:bookmarkStart w:id="6" w:name="_Toc346508952"/>
+      <w:bookmarkStart w:id="7" w:name="_Toc346509227"/>
+      <w:bookmarkStart w:id="8" w:name="_Toc19610169"/>
       <w:bookmarkEnd w:id="3"/>
       <w:bookmarkEnd w:id="4"/>
+      <w:bookmarkEnd w:id="5"/>
+      <w:bookmarkEnd w:id="6"/>
+      <w:bookmarkEnd w:id="7"/>
       <w:r>
         <w:rPr>
           <w:rFonts w:ascii="Garamond" w:hAnsi="Garamond"/>
         </w:rPr>
         <w:t>Sumário</w:t>
       </w:r>
-      <w:bookmarkEnd w:id="5"/>
+      <w:bookmarkEnd w:id="8"/>
     </w:p>
     <w:p>
       <w:pPr>
@@ -3391,7 +3416,7 @@
           <w:color w:val="FFFFFF"/>
         </w:rPr>
       </w:pPr>
-      <w:bookmarkStart w:id="6" w:name="_Toc19610170"/>
+      <w:bookmarkStart w:id="9" w:name="_Toc19610170"/>
       <w:r>
         <w:rPr>
           <w:rFonts w:ascii="Garamond" w:hAnsi="Garamond"/>
@@ -3407,7 +3432,7 @@
         </w:rPr>
         <w:t>sões</w:t>
       </w:r>
-      <w:bookmarkEnd w:id="6"/>
+      <w:bookmarkEnd w:id="9"/>
     </w:p>
     <w:tbl>
       <w:tblPr>
@@ -3659,6 +3684,282 @@
           </w:p>
         </w:tc>
       </w:tr>
+      <w:tr>
+        <w:trPr>
+          <w:cantSplit/>
+          <w:ins w:id="10" w:author="Carlos Alberto Junior Massavanhane" w:date="2019-10-16T14:31:00Z"/>
+        </w:trPr>
+        <w:tc>
+          <w:tcPr>
+            <w:tcW w:w="1170" w:type="dxa"/>
+          </w:tcPr>
+          <w:p>
+            <w:pPr>
+              <w:pStyle w:val="Table-Text"/>
+              <w:suppressAutoHyphens/>
+              <w:spacing w:line="360" w:lineRule="auto"/>
+              <w:jc w:val="both"/>
+              <w:rPr>
+                <w:ins w:id="11" w:author="Carlos Alberto Junior Massavanhane" w:date="2019-10-16T14:31:00Z"/>
+                <w:rFonts w:ascii="Garamond" w:hAnsi="Garamond"/>
+                <w:sz w:val="24"/>
+                <w:szCs w:val="24"/>
+              </w:rPr>
+            </w:pPr>
+            <w:ins w:id="12" w:author="Carlos Alberto Junior Massavanhane" w:date="2019-10-16T14:31:00Z">
+              <w:r>
+                <w:rPr>
+                  <w:rFonts w:ascii="Garamond" w:hAnsi="Garamond"/>
+                  <w:sz w:val="24"/>
+                  <w:szCs w:val="24"/>
+                </w:rPr>
+                <w:t>1.5</w:t>
+              </w:r>
+            </w:ins>
+          </w:p>
+        </w:tc>
+        <w:tc>
+          <w:tcPr>
+            <w:tcW w:w="3330" w:type="dxa"/>
+          </w:tcPr>
+          <w:p>
+            <w:pPr>
+              <w:pStyle w:val="Table-Text"/>
+              <w:spacing w:line="360" w:lineRule="auto"/>
+              <w:jc w:val="both"/>
+              <w:rPr>
+                <w:ins w:id="13" w:author="Carlos Alberto Junior Massavanhane" w:date="2019-10-16T14:31:00Z"/>
+                <w:rFonts w:ascii="Garamond" w:hAnsi="Garamond"/>
+                <w:sz w:val="24"/>
+                <w:szCs w:val="24"/>
+              </w:rPr>
+            </w:pPr>
+            <w:ins w:id="14" w:author="Carlos Alberto Junior Massavanhane" w:date="2019-10-16T14:33:00Z">
+              <w:r>
+                <w:rPr>
+                  <w:rFonts w:ascii="Garamond" w:hAnsi="Garamond"/>
+                  <w:sz w:val="24"/>
+                  <w:szCs w:val="24"/>
+                </w:rPr>
+                <w:t>Carlos Massavanhane, José Jaime e Paulo Amosse</w:t>
+              </w:r>
+            </w:ins>
+          </w:p>
+        </w:tc>
+        <w:tc>
+          <w:tcPr>
+            <w:tcW w:w="2871" w:type="dxa"/>
+          </w:tcPr>
+          <w:p>
+            <w:pPr>
+              <w:pStyle w:val="Table-Text"/>
+              <w:spacing w:line="360" w:lineRule="auto"/>
+              <w:jc w:val="both"/>
+              <w:rPr>
+                <w:ins w:id="15" w:author="Carlos Alberto Junior Massavanhane" w:date="2019-10-16T14:31:00Z"/>
+                <w:rFonts w:ascii="Garamond" w:hAnsi="Garamond"/>
+                <w:sz w:val="24"/>
+                <w:szCs w:val="24"/>
+              </w:rPr>
+            </w:pPr>
+            <w:ins w:id="16" w:author="Carlos Alberto Junior Massavanhane" w:date="2019-10-16T14:32:00Z">
+              <w:r>
+                <w:rPr>
+                  <w:rFonts w:ascii="Garamond" w:hAnsi="Garamond"/>
+                  <w:sz w:val="24"/>
+                  <w:szCs w:val="24"/>
+                </w:rPr>
+                <w:t>Requisitos Funcionais e Não Funcionais</w:t>
+              </w:r>
+            </w:ins>
+            <w:ins w:id="17" w:author="Carlos Alberto Junior Massavanhane" w:date="2019-10-16T14:42:00Z">
+              <w:r>
+                <w:rPr>
+                  <w:rFonts w:ascii="Garamond" w:hAnsi="Garamond"/>
+                  <w:sz w:val="24"/>
+                  <w:szCs w:val="24"/>
+                </w:rPr>
+                <w:t xml:space="preserve">, </w:t>
+              </w:r>
+              <w:r>
+                <w:rPr>
+                  <w:rFonts w:ascii="Garamond" w:hAnsi="Garamond"/>
+                  <w:sz w:val="24"/>
+                  <w:szCs w:val="24"/>
+                </w:rPr>
+                <w:t>Cronograma</w:t>
+              </w:r>
+            </w:ins>
+          </w:p>
+        </w:tc>
+        <w:tc>
+          <w:tcPr>
+            <w:tcW w:w="1985" w:type="dxa"/>
+          </w:tcPr>
+          <w:p>
+            <w:pPr>
+              <w:pStyle w:val="Table-Text"/>
+              <w:spacing w:line="360" w:lineRule="auto"/>
+              <w:jc w:val="both"/>
+              <w:rPr>
+                <w:ins w:id="18" w:author="Carlos Alberto Junior Massavanhane" w:date="2019-10-16T14:31:00Z"/>
+                <w:rFonts w:ascii="Garamond" w:hAnsi="Garamond"/>
+                <w:sz w:val="24"/>
+                <w:szCs w:val="24"/>
+              </w:rPr>
+            </w:pPr>
+            <w:ins w:id="19" w:author="Carlos Alberto Junior Massavanhane" w:date="2019-10-16T14:32:00Z">
+              <w:r>
+                <w:rPr>
+                  <w:rFonts w:ascii="Garamond" w:hAnsi="Garamond"/>
+                  <w:sz w:val="24"/>
+                  <w:szCs w:val="24"/>
+                </w:rPr>
+                <w:t>11/09</w:t>
+              </w:r>
+            </w:ins>
+            <w:ins w:id="20" w:author="Carlos Alberto Junior Massavanhane" w:date="2019-10-16T14:33:00Z">
+              <w:r>
+                <w:rPr>
+                  <w:rFonts w:ascii="Garamond" w:hAnsi="Garamond"/>
+                  <w:sz w:val="24"/>
+                  <w:szCs w:val="24"/>
+                </w:rPr>
+                <w:t>/2019</w:t>
+              </w:r>
+            </w:ins>
+          </w:p>
+        </w:tc>
+      </w:tr>
+      <w:tr>
+        <w:trPr>
+          <w:cantSplit/>
+          <w:ins w:id="21" w:author="Carlos Alberto Junior Massavanhane" w:date="2019-10-16T14:33:00Z"/>
+        </w:trPr>
+        <w:tc>
+          <w:tcPr>
+            <w:tcW w:w="1170" w:type="dxa"/>
+          </w:tcPr>
+          <w:p>
+            <w:pPr>
+              <w:pStyle w:val="Table-Text"/>
+              <w:suppressAutoHyphens/>
+              <w:spacing w:line="360" w:lineRule="auto"/>
+              <w:jc w:val="both"/>
+              <w:rPr>
+                <w:ins w:id="22" w:author="Carlos Alberto Junior Massavanhane" w:date="2019-10-16T14:33:00Z"/>
+                <w:rFonts w:ascii="Garamond" w:hAnsi="Garamond"/>
+                <w:sz w:val="24"/>
+                <w:szCs w:val="24"/>
+              </w:rPr>
+            </w:pPr>
+            <w:ins w:id="23" w:author="Carlos Alberto Junior Massavanhane" w:date="2019-10-16T14:42:00Z">
+              <w:r>
+                <w:rPr>
+                  <w:rFonts w:ascii="Garamond" w:hAnsi="Garamond"/>
+                  <w:sz w:val="24"/>
+                  <w:szCs w:val="24"/>
+                </w:rPr>
+                <w:t>2.0</w:t>
+              </w:r>
+            </w:ins>
+          </w:p>
+        </w:tc>
+        <w:tc>
+          <w:tcPr>
+            <w:tcW w:w="3330" w:type="dxa"/>
+          </w:tcPr>
+          <w:p>
+            <w:pPr>
+              <w:pStyle w:val="Table-Text"/>
+              <w:spacing w:line="360" w:lineRule="auto"/>
+              <w:jc w:val="both"/>
+              <w:rPr>
+                <w:ins w:id="24" w:author="Carlos Alberto Junior Massavanhane" w:date="2019-10-16T14:33:00Z"/>
+                <w:rFonts w:ascii="Garamond" w:hAnsi="Garamond"/>
+                <w:sz w:val="24"/>
+                <w:szCs w:val="24"/>
+              </w:rPr>
+            </w:pPr>
+            <w:ins w:id="25" w:author="Carlos Alberto Junior Massavanhane" w:date="2019-10-16T14:42:00Z">
+              <w:r>
+                <w:rPr>
+                  <w:rFonts w:ascii="Garamond" w:hAnsi="Garamond"/>
+                  <w:sz w:val="24"/>
+                  <w:szCs w:val="24"/>
+                </w:rPr>
+                <w:t>Carlos Massavanhane, José Jaime e Paulo Amosse</w:t>
+              </w:r>
+            </w:ins>
+          </w:p>
+        </w:tc>
+        <w:tc>
+          <w:tcPr>
+            <w:tcW w:w="2871" w:type="dxa"/>
+          </w:tcPr>
+          <w:p>
+            <w:pPr>
+              <w:pStyle w:val="Table-Text"/>
+              <w:spacing w:line="360" w:lineRule="auto"/>
+              <w:jc w:val="both"/>
+              <w:rPr>
+                <w:ins w:id="26" w:author="Carlos Alberto Junior Massavanhane" w:date="2019-10-16T14:33:00Z"/>
+                <w:rFonts w:ascii="Garamond" w:hAnsi="Garamond"/>
+                <w:sz w:val="24"/>
+                <w:szCs w:val="24"/>
+              </w:rPr>
+            </w:pPr>
+            <w:ins w:id="27" w:author="Carlos Alberto Junior Massavanhane" w:date="2019-10-16T14:42:00Z">
+              <w:r>
+                <w:rPr>
+                  <w:rFonts w:ascii="Garamond" w:hAnsi="Garamond"/>
+                  <w:sz w:val="24"/>
+                  <w:szCs w:val="24"/>
+                </w:rPr>
+                <w:t>D</w:t>
+              </w:r>
+            </w:ins>
+            <w:ins w:id="28" w:author="Carlos Alberto Junior Massavanhane" w:date="2019-10-16T14:41:00Z">
+              <w:r>
+                <w:rPr>
+                  <w:rFonts w:ascii="Garamond" w:hAnsi="Garamond"/>
+                  <w:sz w:val="24"/>
+                  <w:szCs w:val="24"/>
+                </w:rPr>
+                <w:t>iagramas de casos de uso e classes</w:t>
+              </w:r>
+            </w:ins>
+          </w:p>
+        </w:tc>
+        <w:tc>
+          <w:tcPr>
+            <w:tcW w:w="1985" w:type="dxa"/>
+          </w:tcPr>
+          <w:p>
+            <w:pPr>
+              <w:pStyle w:val="Table-Text"/>
+              <w:spacing w:line="360" w:lineRule="auto"/>
+              <w:jc w:val="both"/>
+              <w:rPr>
+                <w:ins w:id="29" w:author="Carlos Alberto Junior Massavanhane" w:date="2019-10-16T14:33:00Z"/>
+                <w:rFonts w:ascii="Garamond" w:hAnsi="Garamond"/>
+                <w:sz w:val="24"/>
+                <w:szCs w:val="24"/>
+              </w:rPr>
+            </w:pPr>
+            <w:ins w:id="30" w:author="Carlos Alberto Junior Massavanhane" w:date="2019-10-16T14:41:00Z">
+              <w:r>
+                <w:rPr>
+                  <w:rFonts w:ascii="Garamond" w:hAnsi="Garamond"/>
+                  <w:sz w:val="24"/>
+                  <w:szCs w:val="24"/>
+                </w:rPr>
+                <w:t>18/09/2019</w:t>
+              </w:r>
+            </w:ins>
+          </w:p>
+        </w:tc>
+      </w:tr>
     </w:tbl>
     <w:p>
       <w:pPr>
@@ -3708,8 +4009,8 @@
           <w:color w:val="FFFFFF"/>
         </w:rPr>
       </w:pPr>
-      <w:bookmarkStart w:id="7" w:name="_Toc439994665"/>
-      <w:bookmarkStart w:id="8" w:name="_Toc19610171"/>
+      <w:bookmarkStart w:id="31" w:name="_Toc439994665"/>
+      <w:bookmarkStart w:id="32" w:name="_Toc19610171"/>
       <w:r>
         <w:rPr>
           <w:rFonts w:ascii="Garamond" w:hAnsi="Garamond"/>
@@ -3717,7 +4018,7 @@
         </w:rPr>
         <w:t>In</w:t>
       </w:r>
-      <w:bookmarkEnd w:id="7"/>
+      <w:bookmarkEnd w:id="31"/>
       <w:r>
         <w:rPr>
           <w:rFonts w:ascii="Garamond" w:hAnsi="Garamond"/>
@@ -3725,7 +4026,7 @@
         </w:rPr>
         <w:t>trodução</w:t>
       </w:r>
-      <w:bookmarkEnd w:id="8"/>
+      <w:bookmarkEnd w:id="32"/>
     </w:p>
     <w:p>
       <w:pPr>
@@ -3735,20 +4036,20 @@
           <w:rFonts w:ascii="Garamond" w:hAnsi="Garamond"/>
         </w:rPr>
       </w:pPr>
-      <w:bookmarkStart w:id="9" w:name="_Toc19610172"/>
-      <w:bookmarkStart w:id="10" w:name="_Toc19610173"/>
-      <w:bookmarkStart w:id="11" w:name="_Toc19610174"/>
-      <w:bookmarkStart w:id="12" w:name="_Toc19610175"/>
-      <w:bookmarkEnd w:id="9"/>
-      <w:bookmarkEnd w:id="10"/>
-      <w:bookmarkEnd w:id="11"/>
+      <w:bookmarkStart w:id="33" w:name="_Toc19610172"/>
+      <w:bookmarkStart w:id="34" w:name="_Toc19610173"/>
+      <w:bookmarkStart w:id="35" w:name="_Toc19610174"/>
+      <w:bookmarkStart w:id="36" w:name="_Toc19610175"/>
+      <w:bookmarkEnd w:id="33"/>
+      <w:bookmarkEnd w:id="34"/>
+      <w:bookmarkEnd w:id="35"/>
       <w:r>
         <w:rPr>
           <w:rFonts w:ascii="Garamond" w:hAnsi="Garamond"/>
         </w:rPr>
         <w:t>Objetivo do Documento</w:t>
       </w:r>
-      <w:bookmarkEnd w:id="12"/>
+      <w:bookmarkEnd w:id="36"/>
       <w:r>
         <w:rPr>
           <w:rFonts w:ascii="Garamond" w:hAnsi="Garamond"/>
@@ -3799,14 +4100,14 @@
           <w:rFonts w:ascii="Garamond" w:hAnsi="Garamond"/>
         </w:rPr>
       </w:pPr>
-      <w:bookmarkStart w:id="13" w:name="_Toc19610176"/>
+      <w:bookmarkStart w:id="37" w:name="_Toc19610176"/>
       <w:r>
         <w:rPr>
           <w:rFonts w:ascii="Garamond" w:hAnsi="Garamond"/>
         </w:rPr>
         <w:t>Escopo do Produto</w:t>
       </w:r>
-      <w:bookmarkEnd w:id="13"/>
+      <w:bookmarkEnd w:id="37"/>
     </w:p>
     <w:p>
       <w:pPr>
@@ -3823,7 +4124,45 @@
         <w:rPr>
           <w:rFonts w:ascii="Garamond" w:hAnsi="Garamond"/>
         </w:rPr>
-        <w:t xml:space="preserve">O Sistema Integrado de Informação Hospitalar-Registo Médico Electrónico para o Atendimento Integral da Criança e Adolescentes - AICA a ser desenvolvido pelo ITIS, </w:t>
+        <w:t xml:space="preserve">O Sistema Integrado de Informação Hospitalar-Registo Médico Electrónico para o Atendimento Integral da Criança e Adolescentes - AICA a ser desenvolvido </w:t>
+      </w:r>
+      <w:proofErr w:type="spellStart"/>
+      <w:r>
+        <w:rPr>
+          <w:rFonts w:ascii="Garamond" w:hAnsi="Garamond"/>
+        </w:rPr>
+        <w:t>pelo</w:t>
+      </w:r>
+      <w:del w:id="38" w:author="Carlos Alberto Junior Massavanhane" w:date="2019-10-16T14:31:00Z">
+        <w:r>
+          <w:rPr>
+            <w:rFonts w:ascii="Garamond" w:hAnsi="Garamond"/>
+          </w:rPr>
+          <w:delText xml:space="preserve"> </w:delText>
+        </w:r>
+      </w:del>
+      <w:ins w:id="39" w:author="Carlos Alberto Junior Massavanhane" w:date="2019-10-16T14:31:00Z">
+        <w:r>
+          <w:rPr>
+            <w:rFonts w:ascii="Garamond" w:hAnsi="Garamond"/>
+          </w:rPr>
+          <w:t>PaCaJo</w:t>
+        </w:r>
+      </w:ins>
+      <w:proofErr w:type="spellEnd"/>
+      <w:del w:id="40" w:author="Carlos Alberto Junior Massavanhane" w:date="2019-10-16T14:31:00Z">
+        <w:r>
+          <w:rPr>
+            <w:rFonts w:ascii="Garamond" w:hAnsi="Garamond"/>
+          </w:rPr>
+          <w:delText>ITIS</w:delText>
+        </w:r>
+      </w:del>
+      <w:r>
+        <w:rPr>
+          <w:rFonts w:ascii="Garamond" w:hAnsi="Garamond"/>
+        </w:rPr>
+        <w:t xml:space="preserve">, </w:t>
       </w:r>
       <w:r>
         <w:rPr>
@@ -3972,14 +4311,14 @@
           <w:rFonts w:ascii="Garamond" w:hAnsi="Garamond"/>
         </w:rPr>
       </w:pPr>
-      <w:bookmarkStart w:id="14" w:name="_Toc19610177"/>
+      <w:bookmarkStart w:id="41" w:name="_Toc19610177"/>
       <w:r>
         <w:rPr>
           <w:rFonts w:ascii="Garamond" w:hAnsi="Garamond"/>
         </w:rPr>
         <w:t>Público-Alvo</w:t>
       </w:r>
-      <w:bookmarkEnd w:id="14"/>
+      <w:bookmarkEnd w:id="41"/>
     </w:p>
     <w:p>
       <w:pPr>
@@ -4034,8 +4373,8 @@
           <w:rFonts w:ascii="Garamond" w:hAnsi="Garamond"/>
         </w:rPr>
       </w:pPr>
-      <w:bookmarkStart w:id="15" w:name="_Toc19610178"/>
-      <w:bookmarkStart w:id="16" w:name="_Toc439994668"/>
+      <w:bookmarkStart w:id="42" w:name="_Toc19610178"/>
+      <w:bookmarkStart w:id="43" w:name="_Toc439994668"/>
       <w:r>
         <w:rPr>
           <w:rFonts w:ascii="Garamond" w:hAnsi="Garamond"/>
@@ -4043,7 +4382,7 @@
         <w:lastRenderedPageBreak/>
         <w:t>Definições, Acrônimos e Abreviações</w:t>
       </w:r>
-      <w:bookmarkEnd w:id="15"/>
+      <w:bookmarkEnd w:id="42"/>
     </w:p>
     <w:p>
       <w:pPr>
@@ -4143,19 +4482,19 @@
           <w:rFonts w:ascii="Garamond" w:hAnsi="Garamond"/>
         </w:rPr>
       </w:pPr>
-      <w:bookmarkStart w:id="17" w:name="_Toc19610179"/>
-      <w:bookmarkStart w:id="18" w:name="_Toc19610180"/>
-      <w:bookmarkStart w:id="19" w:name="_Toc19610181"/>
-      <w:bookmarkEnd w:id="16"/>
-      <w:bookmarkEnd w:id="17"/>
-      <w:bookmarkEnd w:id="18"/>
+      <w:bookmarkStart w:id="44" w:name="_Toc19610179"/>
+      <w:bookmarkStart w:id="45" w:name="_Toc19610180"/>
+      <w:bookmarkStart w:id="46" w:name="_Toc19610181"/>
+      <w:bookmarkEnd w:id="43"/>
+      <w:bookmarkEnd w:id="44"/>
+      <w:bookmarkEnd w:id="45"/>
       <w:r>
         <w:rPr>
           <w:rFonts w:ascii="Garamond" w:hAnsi="Garamond"/>
         </w:rPr>
         <w:t>Convenções</w:t>
       </w:r>
-      <w:bookmarkEnd w:id="19"/>
+      <w:bookmarkEnd w:id="46"/>
     </w:p>
     <w:p>
       <w:pPr>
@@ -4321,14 +4660,14 @@
           <w:rFonts w:ascii="Garamond" w:hAnsi="Garamond"/>
         </w:rPr>
       </w:pPr>
-      <w:bookmarkStart w:id="20" w:name="_Toc19610182"/>
+      <w:bookmarkStart w:id="47" w:name="_Toc19610182"/>
       <w:r>
         <w:rPr>
           <w:rFonts w:ascii="Garamond" w:hAnsi="Garamond"/>
         </w:rPr>
         <w:t>Referências</w:t>
       </w:r>
-      <w:bookmarkEnd w:id="20"/>
+      <w:bookmarkEnd w:id="47"/>
     </w:p>
     <w:p>
       <w:pPr>
@@ -4336,10 +4675,10 @@
         <w:spacing w:line="360" w:lineRule="auto"/>
         <w:jc w:val="both"/>
         <w:rPr>
-          <w:ins w:id="21" w:author="Carlos Alberto Junior Massavanhane" w:date="2019-09-24T17:22:00Z"/>
-        </w:rPr>
-      </w:pPr>
-      <w:ins w:id="22" w:author="Carlos Alberto Junior Massavanhane" w:date="2019-09-24T17:22:00Z">
+          <w:ins w:id="48" w:author="Carlos Alberto Junior Massavanhane" w:date="2019-09-24T17:22:00Z"/>
+        </w:rPr>
+      </w:pPr>
+      <w:ins w:id="49" w:author="Carlos Alberto Junior Massavanhane" w:date="2019-09-24T17:22:00Z">
         <w:r>
           <w:fldChar w:fldCharType="begin"/>
         </w:r>
@@ -4369,8 +4708,6 @@
           <w:rFonts w:ascii="Garamond" w:hAnsi="Garamond"/>
         </w:rPr>
       </w:pPr>
-      <w:bookmarkStart w:id="23" w:name="_GoBack"/>
-      <w:bookmarkEnd w:id="23"/>
     </w:p>
     <w:p>
       <w:pPr>
@@ -4405,7 +4742,7 @@
           <w:color w:val="FFFFFF"/>
         </w:rPr>
       </w:pPr>
-      <w:bookmarkStart w:id="24" w:name="_Toc19610183"/>
+      <w:bookmarkStart w:id="50" w:name="_Toc19610183"/>
       <w:r>
         <w:rPr>
           <w:rFonts w:ascii="Garamond" w:hAnsi="Garamond"/>
@@ -4414,7 +4751,7 @@
         <w:lastRenderedPageBreak/>
         <w:t>Visão Geral</w:t>
       </w:r>
-      <w:bookmarkEnd w:id="24"/>
+      <w:bookmarkEnd w:id="50"/>
     </w:p>
     <w:p>
       <w:pPr>
@@ -4424,14 +4761,14 @@
           <w:rFonts w:ascii="Garamond" w:hAnsi="Garamond"/>
         </w:rPr>
       </w:pPr>
-      <w:bookmarkStart w:id="25" w:name="_Toc19610184"/>
+      <w:bookmarkStart w:id="51" w:name="_Toc19610184"/>
       <w:r>
         <w:rPr>
           <w:rFonts w:ascii="Garamond" w:hAnsi="Garamond"/>
         </w:rPr>
         <w:t>Perspectiva do Produto</w:t>
       </w:r>
-      <w:bookmarkEnd w:id="25"/>
+      <w:bookmarkEnd w:id="51"/>
     </w:p>
     <w:p>
       <w:pPr>
@@ -4455,10 +4792,10 @@
           <w:rFonts w:ascii="Garamond" w:hAnsi="Garamond"/>
         </w:rPr>
       </w:pPr>
-      <w:bookmarkStart w:id="26" w:name="_Toc441674339"/>
-      <w:bookmarkStart w:id="27" w:name="_Toc441674427"/>
-      <w:bookmarkStart w:id="28" w:name="_Toc441674525"/>
-      <w:bookmarkStart w:id="29" w:name="_Toc19610185"/>
+      <w:bookmarkStart w:id="52" w:name="_Toc441674339"/>
+      <w:bookmarkStart w:id="53" w:name="_Toc441674427"/>
+      <w:bookmarkStart w:id="54" w:name="_Toc441674525"/>
+      <w:bookmarkStart w:id="55" w:name="_Toc19610185"/>
       <w:r>
         <w:rPr>
           <w:rFonts w:ascii="Garamond" w:hAnsi="Garamond"/>
@@ -4495,9 +4832,9 @@
           </wp:anchor>
         </w:drawing>
       </w:r>
-      <w:bookmarkEnd w:id="26"/>
-      <w:bookmarkEnd w:id="27"/>
-      <w:bookmarkEnd w:id="28"/>
+      <w:bookmarkEnd w:id="52"/>
+      <w:bookmarkEnd w:id="53"/>
+      <w:bookmarkEnd w:id="54"/>
       <w:proofErr w:type="spellStart"/>
       <w:r>
         <w:rPr>
@@ -4512,7 +4849,7 @@
         </w:rPr>
         <w:t xml:space="preserve"> do KLINIEK</w:t>
       </w:r>
-      <w:bookmarkEnd w:id="29"/>
+      <w:bookmarkEnd w:id="55"/>
     </w:p>
     <w:p>
       <w:pPr>
@@ -4529,14 +4866,14 @@
           <w:rFonts w:ascii="Garamond" w:hAnsi="Garamond"/>
         </w:rPr>
       </w:pPr>
-      <w:bookmarkStart w:id="30" w:name="_Toc19610186"/>
+      <w:bookmarkStart w:id="56" w:name="_Toc19610186"/>
       <w:r>
         <w:rPr>
           <w:rFonts w:ascii="Garamond" w:hAnsi="Garamond"/>
         </w:rPr>
         <w:t>Funcionalidade do Produto</w:t>
       </w:r>
-      <w:bookmarkEnd w:id="30"/>
+      <w:bookmarkEnd w:id="56"/>
     </w:p>
     <w:p>
       <w:pPr>
@@ -4897,7 +5234,7 @@
           <w:rFonts w:ascii="Garamond" w:hAnsi="Garamond"/>
         </w:rPr>
       </w:pPr>
-      <w:bookmarkStart w:id="31" w:name="_Toc19610187"/>
+      <w:bookmarkStart w:id="57" w:name="_Toc19610187"/>
       <w:r>
         <w:rPr>
           <w:rFonts w:ascii="Garamond" w:hAnsi="Garamond"/>
@@ -4910,7 +5247,7 @@
         </w:rPr>
         <w:t>tilizadores</w:t>
       </w:r>
-      <w:bookmarkEnd w:id="31"/>
+      <w:bookmarkEnd w:id="57"/>
     </w:p>
     <w:p>
       <w:pPr>
@@ -5001,14 +5338,14 @@
           <w:rFonts w:ascii="Garamond" w:hAnsi="Garamond"/>
         </w:rPr>
       </w:pPr>
-      <w:bookmarkStart w:id="32" w:name="_Toc19610188"/>
+      <w:bookmarkStart w:id="58" w:name="_Toc19610188"/>
       <w:r>
         <w:rPr>
           <w:rFonts w:ascii="Garamond" w:hAnsi="Garamond"/>
         </w:rPr>
         <w:t>Ambiente Operacional</w:t>
       </w:r>
-      <w:bookmarkEnd w:id="32"/>
+      <w:bookmarkEnd w:id="58"/>
     </w:p>
     <w:p>
       <w:pPr>
@@ -5113,14 +5450,14 @@
           <w:rFonts w:ascii="Garamond" w:hAnsi="Garamond"/>
         </w:rPr>
       </w:pPr>
-      <w:bookmarkStart w:id="33" w:name="_Toc19610189"/>
+      <w:bookmarkStart w:id="59" w:name="_Toc19610189"/>
       <w:r>
         <w:rPr>
           <w:rFonts w:ascii="Garamond" w:hAnsi="Garamond"/>
         </w:rPr>
         <w:t>Restrições de Projeto e Implementação</w:t>
       </w:r>
-      <w:bookmarkEnd w:id="33"/>
+      <w:bookmarkEnd w:id="59"/>
     </w:p>
     <w:p>
       <w:pPr>
@@ -5144,7 +5481,7 @@
           <w:rFonts w:ascii="Garamond" w:hAnsi="Garamond"/>
         </w:rPr>
       </w:pPr>
-      <w:bookmarkStart w:id="34" w:name="_Toc19610190"/>
+      <w:bookmarkStart w:id="60" w:name="_Toc19610190"/>
       <w:r>
         <w:rPr>
           <w:rFonts w:ascii="Garamond" w:hAnsi="Garamond"/>
@@ -5158,7 +5495,7 @@
         </w:rPr>
         <w:t>Uitlizador</w:t>
       </w:r>
-      <w:bookmarkEnd w:id="34"/>
+      <w:bookmarkEnd w:id="60"/>
       <w:proofErr w:type="spellEnd"/>
     </w:p>
     <w:p>
@@ -5184,14 +5521,14 @@
           <w:rFonts w:ascii="Garamond" w:hAnsi="Garamond"/>
         </w:rPr>
       </w:pPr>
-      <w:bookmarkStart w:id="35" w:name="_Toc19610191"/>
+      <w:bookmarkStart w:id="61" w:name="_Toc19610191"/>
       <w:r>
         <w:rPr>
           <w:rFonts w:ascii="Garamond" w:hAnsi="Garamond"/>
         </w:rPr>
         <w:t>Suposições e Dependências</w:t>
       </w:r>
-      <w:bookmarkEnd w:id="35"/>
+      <w:bookmarkEnd w:id="61"/>
     </w:p>
     <w:p>
       <w:pPr>
@@ -5234,7 +5571,7 @@
           <w:color w:val="FFFFFF"/>
         </w:rPr>
       </w:pPr>
-      <w:bookmarkStart w:id="36" w:name="_Toc19610192"/>
+      <w:bookmarkStart w:id="62" w:name="_Toc19610192"/>
       <w:r>
         <w:rPr>
           <w:rFonts w:ascii="Garamond" w:hAnsi="Garamond"/>
@@ -5250,7 +5587,7 @@
         </w:rPr>
         <w:t>das Interfaces Externas</w:t>
       </w:r>
-      <w:bookmarkEnd w:id="36"/>
+      <w:bookmarkEnd w:id="62"/>
     </w:p>
     <w:p>
       <w:pPr>
@@ -5260,14 +5597,14 @@
           <w:rFonts w:ascii="Garamond" w:hAnsi="Garamond"/>
         </w:rPr>
       </w:pPr>
-      <w:bookmarkStart w:id="37" w:name="_Toc19610193"/>
+      <w:bookmarkStart w:id="63" w:name="_Toc19610193"/>
       <w:r>
         <w:rPr>
           <w:rFonts w:ascii="Garamond" w:hAnsi="Garamond"/>
         </w:rPr>
         <w:t>Requisitos de Interface Externa</w:t>
       </w:r>
-      <w:bookmarkEnd w:id="37"/>
+      <w:bookmarkEnd w:id="63"/>
     </w:p>
     <w:p>
       <w:pPr>
@@ -5398,7 +5735,7 @@
           <w:color w:val="FFFFFF"/>
         </w:rPr>
       </w:pPr>
-      <w:bookmarkStart w:id="38" w:name="_Toc19610194"/>
+      <w:bookmarkStart w:id="64" w:name="_Toc19610194"/>
       <w:r>
         <w:rPr>
           <w:rFonts w:ascii="Garamond" w:hAnsi="Garamond"/>
@@ -5406,7 +5743,7 @@
         </w:rPr>
         <w:t>Requisitos Funcionais</w:t>
       </w:r>
-      <w:bookmarkEnd w:id="38"/>
+      <w:bookmarkEnd w:id="64"/>
     </w:p>
     <w:p>
       <w:pPr>
@@ -5416,8 +5753,8 @@
           <w:rFonts w:ascii="Garamond" w:hAnsi="Garamond"/>
         </w:rPr>
       </w:pPr>
-      <w:bookmarkStart w:id="39" w:name="_Toc481292000"/>
-      <w:bookmarkStart w:id="40" w:name="_Toc19610195"/>
+      <w:bookmarkStart w:id="65" w:name="_Toc481292000"/>
+      <w:bookmarkStart w:id="66" w:name="_Toc19610195"/>
       <w:r>
         <w:rPr>
           <w:rFonts w:ascii="Garamond" w:hAnsi="Garamond"/>
@@ -5430,14 +5767,14 @@
         </w:rPr>
         <w:t xml:space="preserve">– </w:t>
       </w:r>
-      <w:bookmarkEnd w:id="39"/>
+      <w:bookmarkEnd w:id="65"/>
       <w:r>
         <w:rPr>
           <w:rFonts w:ascii="Garamond" w:hAnsi="Garamond"/>
         </w:rPr>
         <w:t>Gestão dos Pacientes</w:t>
       </w:r>
-      <w:bookmarkEnd w:id="40"/>
+      <w:bookmarkEnd w:id="66"/>
     </w:p>
     <w:p>
       <w:pPr>
@@ -5804,8 +6141,8 @@
           <w:rFonts w:ascii="Garamond" w:hAnsi="Garamond"/>
         </w:rPr>
       </w:pPr>
-      <w:bookmarkStart w:id="41" w:name="_Toc481292001"/>
-      <w:bookmarkStart w:id="42" w:name="_Toc19610196"/>
+      <w:bookmarkStart w:id="67" w:name="_Toc481292001"/>
+      <w:bookmarkStart w:id="68" w:name="_Toc19610196"/>
       <w:r>
         <w:rPr>
           <w:rFonts w:ascii="Garamond" w:hAnsi="Garamond"/>
@@ -5818,7 +6155,7 @@
         </w:rPr>
         <w:t xml:space="preserve">– </w:t>
       </w:r>
-      <w:bookmarkEnd w:id="41"/>
+      <w:bookmarkEnd w:id="67"/>
       <w:r>
         <w:rPr>
           <w:rFonts w:ascii="Garamond" w:hAnsi="Garamond"/>
@@ -5826,7 +6163,7 @@
         </w:rPr>
         <w:t>GESTÃO DE CONSULTA E SERVIÇOS</w:t>
       </w:r>
-      <w:bookmarkEnd w:id="42"/>
+      <w:bookmarkEnd w:id="68"/>
     </w:p>
     <w:p>
       <w:pPr>
@@ -6131,8 +6468,8 @@
           <w:rFonts w:ascii="Garamond" w:hAnsi="Garamond"/>
         </w:rPr>
       </w:pPr>
-      <w:bookmarkStart w:id="43" w:name="_Toc481292002"/>
-      <w:bookmarkStart w:id="44" w:name="_Toc19610197"/>
+      <w:bookmarkStart w:id="69" w:name="_Toc481292002"/>
+      <w:bookmarkStart w:id="70" w:name="_Toc19610197"/>
       <w:r>
         <w:rPr>
           <w:rFonts w:ascii="Garamond" w:hAnsi="Garamond"/>
@@ -6145,14 +6482,14 @@
         </w:rPr>
         <w:t xml:space="preserve"> – Ge</w:t>
       </w:r>
-      <w:bookmarkEnd w:id="43"/>
+      <w:bookmarkEnd w:id="69"/>
       <w:r>
         <w:rPr>
           <w:rFonts w:ascii="Garamond" w:hAnsi="Garamond"/>
         </w:rPr>
         <w:t>stão de Médicos</w:t>
       </w:r>
-      <w:bookmarkEnd w:id="44"/>
+      <w:bookmarkEnd w:id="70"/>
     </w:p>
     <w:p>
       <w:pPr>
@@ -6355,7 +6692,7 @@
         </w:rPr>
         <w:t xml:space="preserve">Actualização do perfil do médico </w:t>
       </w:r>
-      <w:bookmarkStart w:id="45" w:name="_Toc481292003"/>
+      <w:bookmarkStart w:id="71" w:name="_Toc481292003"/>
     </w:p>
     <w:p>
       <w:pPr>
@@ -6371,14 +6708,14 @@
         </w:rPr>
         <w:t xml:space="preserve"> </w:t>
       </w:r>
-      <w:bookmarkStart w:id="46" w:name="_Toc19610198"/>
+      <w:bookmarkStart w:id="72" w:name="_Toc19610198"/>
       <w:r>
         <w:rPr>
           <w:rFonts w:ascii="Garamond" w:hAnsi="Garamond"/>
         </w:rPr>
         <w:t>Gestão de Pagamentos</w:t>
       </w:r>
-      <w:bookmarkEnd w:id="46"/>
+      <w:bookmarkEnd w:id="72"/>
     </w:p>
     <w:p>
       <w:pPr>
@@ -6494,7 +6831,7 @@
           <w:rFonts w:ascii="Garamond" w:hAnsi="Garamond"/>
         </w:rPr>
       </w:pPr>
-      <w:bookmarkStart w:id="47" w:name="_Toc19610199"/>
+      <w:bookmarkStart w:id="73" w:name="_Toc19610199"/>
       <w:r>
         <w:rPr>
           <w:rFonts w:ascii="Garamond" w:hAnsi="Garamond"/>
@@ -6507,14 +6844,14 @@
         </w:rPr>
         <w:t xml:space="preserve"> – Ge</w:t>
       </w:r>
-      <w:bookmarkEnd w:id="45"/>
+      <w:bookmarkEnd w:id="71"/>
       <w:r>
         <w:rPr>
           <w:rFonts w:ascii="Garamond" w:hAnsi="Garamond"/>
         </w:rPr>
         <w:t>rir Relatórios</w:t>
       </w:r>
-      <w:bookmarkEnd w:id="47"/>
+      <w:bookmarkEnd w:id="73"/>
     </w:p>
     <w:p>
       <w:pPr>
@@ -6773,50 +7110,50 @@
           <w:color w:val="FFFFFF"/>
         </w:rPr>
       </w:pPr>
-      <w:bookmarkStart w:id="48" w:name="_Toc19610200"/>
-      <w:bookmarkStart w:id="49" w:name="_Toc19610201"/>
-      <w:bookmarkStart w:id="50" w:name="_Toc19610202"/>
-      <w:bookmarkStart w:id="51" w:name="_Toc19610203"/>
-      <w:bookmarkStart w:id="52" w:name="_Toc19610204"/>
-      <w:bookmarkStart w:id="53" w:name="_Toc19610205"/>
-      <w:bookmarkStart w:id="54" w:name="_Toc19610206"/>
-      <w:bookmarkStart w:id="55" w:name="_Toc19610207"/>
-      <w:bookmarkStart w:id="56" w:name="_Toc19610208"/>
-      <w:bookmarkStart w:id="57" w:name="_Toc19610209"/>
-      <w:bookmarkStart w:id="58" w:name="_Toc19610210"/>
-      <w:bookmarkStart w:id="59" w:name="_Toc19610211"/>
-      <w:bookmarkStart w:id="60" w:name="_Toc19610212"/>
-      <w:bookmarkStart w:id="61" w:name="_Toc19610213"/>
-      <w:bookmarkStart w:id="62" w:name="_Toc19610214"/>
-      <w:bookmarkStart w:id="63" w:name="_Toc19610215"/>
-      <w:bookmarkStart w:id="64" w:name="_Toc19610216"/>
-      <w:bookmarkStart w:id="65" w:name="_Toc19610217"/>
-      <w:bookmarkStart w:id="66" w:name="_Toc19610218"/>
-      <w:bookmarkStart w:id="67" w:name="_Toc19610219"/>
-      <w:bookmarkStart w:id="68" w:name="_Toc19610220"/>
-      <w:bookmarkStart w:id="69" w:name="_Toc19610221"/>
-      <w:bookmarkStart w:id="70" w:name="_Toc439994690"/>
-      <w:bookmarkEnd w:id="48"/>
-      <w:bookmarkEnd w:id="49"/>
-      <w:bookmarkEnd w:id="50"/>
-      <w:bookmarkEnd w:id="51"/>
-      <w:bookmarkEnd w:id="52"/>
-      <w:bookmarkEnd w:id="53"/>
-      <w:bookmarkEnd w:id="54"/>
-      <w:bookmarkEnd w:id="55"/>
-      <w:bookmarkEnd w:id="56"/>
-      <w:bookmarkEnd w:id="57"/>
-      <w:bookmarkEnd w:id="58"/>
-      <w:bookmarkEnd w:id="59"/>
-      <w:bookmarkEnd w:id="60"/>
-      <w:bookmarkEnd w:id="61"/>
-      <w:bookmarkEnd w:id="62"/>
-      <w:bookmarkEnd w:id="63"/>
-      <w:bookmarkEnd w:id="64"/>
-      <w:bookmarkEnd w:id="65"/>
-      <w:bookmarkEnd w:id="66"/>
-      <w:bookmarkEnd w:id="67"/>
-      <w:bookmarkEnd w:id="68"/>
+      <w:bookmarkStart w:id="74" w:name="_Toc19610200"/>
+      <w:bookmarkStart w:id="75" w:name="_Toc19610201"/>
+      <w:bookmarkStart w:id="76" w:name="_Toc19610202"/>
+      <w:bookmarkStart w:id="77" w:name="_Toc19610203"/>
+      <w:bookmarkStart w:id="78" w:name="_Toc19610204"/>
+      <w:bookmarkStart w:id="79" w:name="_Toc19610205"/>
+      <w:bookmarkStart w:id="80" w:name="_Toc19610206"/>
+      <w:bookmarkStart w:id="81" w:name="_Toc19610207"/>
+      <w:bookmarkStart w:id="82" w:name="_Toc19610208"/>
+      <w:bookmarkStart w:id="83" w:name="_Toc19610209"/>
+      <w:bookmarkStart w:id="84" w:name="_Toc19610210"/>
+      <w:bookmarkStart w:id="85" w:name="_Toc19610211"/>
+      <w:bookmarkStart w:id="86" w:name="_Toc19610212"/>
+      <w:bookmarkStart w:id="87" w:name="_Toc19610213"/>
+      <w:bookmarkStart w:id="88" w:name="_Toc19610214"/>
+      <w:bookmarkStart w:id="89" w:name="_Toc19610215"/>
+      <w:bookmarkStart w:id="90" w:name="_Toc19610216"/>
+      <w:bookmarkStart w:id="91" w:name="_Toc19610217"/>
+      <w:bookmarkStart w:id="92" w:name="_Toc19610218"/>
+      <w:bookmarkStart w:id="93" w:name="_Toc19610219"/>
+      <w:bookmarkStart w:id="94" w:name="_Toc19610220"/>
+      <w:bookmarkStart w:id="95" w:name="_Toc19610221"/>
+      <w:bookmarkStart w:id="96" w:name="_Toc439994690"/>
+      <w:bookmarkEnd w:id="74"/>
+      <w:bookmarkEnd w:id="75"/>
+      <w:bookmarkEnd w:id="76"/>
+      <w:bookmarkEnd w:id="77"/>
+      <w:bookmarkEnd w:id="78"/>
+      <w:bookmarkEnd w:id="79"/>
+      <w:bookmarkEnd w:id="80"/>
+      <w:bookmarkEnd w:id="81"/>
+      <w:bookmarkEnd w:id="82"/>
+      <w:bookmarkEnd w:id="83"/>
+      <w:bookmarkEnd w:id="84"/>
+      <w:bookmarkEnd w:id="85"/>
+      <w:bookmarkEnd w:id="86"/>
+      <w:bookmarkEnd w:id="87"/>
+      <w:bookmarkEnd w:id="88"/>
+      <w:bookmarkEnd w:id="89"/>
+      <w:bookmarkEnd w:id="90"/>
+      <w:bookmarkEnd w:id="91"/>
+      <w:bookmarkEnd w:id="92"/>
+      <w:bookmarkEnd w:id="93"/>
+      <w:bookmarkEnd w:id="94"/>
       <w:r>
         <w:rPr>
           <w:rFonts w:ascii="Garamond" w:hAnsi="Garamond"/>
@@ -6824,33 +7161,94 @@
         </w:rPr>
         <w:t>Requisitos Não-Funcionais</w:t>
       </w:r>
-      <w:bookmarkEnd w:id="69"/>
+      <w:bookmarkEnd w:id="95"/>
+    </w:p>
+    <w:p>
+      <w:pPr>
+        <w:rPr>
+          <w:ins w:id="97" w:author="Carlos Alberto Junior Massavanhane" w:date="2019-10-16T15:01:00Z"/>
+        </w:rPr>
+        <w:pPrChange w:id="98" w:author="Carlos Alberto Junior Massavanhane" w:date="2019-10-16T15:01:00Z">
+          <w:pPr>
+            <w:pStyle w:val="Ttulo2"/>
+            <w:spacing w:line="360" w:lineRule="auto"/>
+          </w:pPr>
+        </w:pPrChange>
+      </w:pPr>
+      <w:bookmarkStart w:id="99" w:name="_Toc481292008"/>
+      <w:bookmarkStart w:id="100" w:name="_Toc19610222"/>
+      <w:bookmarkEnd w:id="96"/>
+      <w:ins w:id="101" w:author="Carlos Alberto Junior Massavanhane" w:date="2019-10-16T15:01:00Z">
+        <w:r>
+          <w:t>Abaixo são apresentados os requisitos não funcionais do Modulo de Gestão de Cozinhas. Para uma melhor organização e compreensão desta secção, a mesma foi organizada em subsecções de forma a agrupar os requisitos relacionados. Os requisitos funcionais deste modulo abrangem o seguinte: Usabilidade, Segurança, Hardware e Software</w:t>
+        </w:r>
+      </w:ins>
     </w:p>
     <w:p>
       <w:pPr>
         <w:pStyle w:val="Ttulo2"/>
         <w:spacing w:line="360" w:lineRule="auto"/>
         <w:rPr>
-          <w:rFonts w:ascii="Garamond" w:hAnsi="Garamond"/>
-        </w:rPr>
-      </w:pPr>
-      <w:bookmarkStart w:id="71" w:name="_Toc481292008"/>
-      <w:bookmarkStart w:id="72" w:name="_Toc19610222"/>
-      <w:bookmarkEnd w:id="70"/>
+          <w:ins w:id="102" w:author="Carlos Alberto Junior Massavanhane" w:date="2019-10-16T14:58:00Z"/>
+          <w:rFonts w:ascii="Garamond" w:hAnsi="Garamond"/>
+        </w:rPr>
+      </w:pPr>
       <w:r>
         <w:rPr>
           <w:rFonts w:ascii="Garamond" w:hAnsi="Garamond"/>
         </w:rPr>
         <w:t xml:space="preserve">Requisitos de </w:t>
       </w:r>
-      <w:r>
-        <w:rPr>
-          <w:rFonts w:ascii="Garamond" w:hAnsi="Garamond"/>
-        </w:rPr>
-        <w:t>Desempenho</w:t>
-      </w:r>
-      <w:bookmarkEnd w:id="71"/>
-      <w:bookmarkEnd w:id="72"/>
+      <w:del w:id="103" w:author="Carlos Alberto Junior Massavanhane" w:date="2019-10-16T14:57:00Z">
+        <w:r>
+          <w:rPr>
+            <w:rFonts w:ascii="Garamond" w:hAnsi="Garamond"/>
+          </w:rPr>
+          <w:delText>Desempenho</w:delText>
+        </w:r>
+      </w:del>
+      <w:bookmarkEnd w:id="99"/>
+      <w:bookmarkEnd w:id="100"/>
+      <w:ins w:id="104" w:author="Carlos Alberto Junior Massavanhane" w:date="2019-10-16T14:57:00Z">
+        <w:r>
+          <w:rPr>
+            <w:rFonts w:ascii="Garamond" w:hAnsi="Garamond"/>
+          </w:rPr>
+          <w:t>Usabilidade</w:t>
+        </w:r>
+      </w:ins>
+    </w:p>
+    <w:p>
+      <w:pPr>
+        <w:pStyle w:val="TextoNormal"/>
+        <w:rPr>
+          <w:ins w:id="105" w:author="Carlos Alberto Junior Massavanhane" w:date="2019-10-16T14:58:00Z"/>
+        </w:rPr>
+      </w:pPr>
+      <w:ins w:id="106" w:author="Carlos Alberto Junior Massavanhane" w:date="2019-10-16T14:58:00Z">
+        <w:r>
+          <w:t>Esta seção descreve os requisitos não funcionais associados à facilidade de uso da interface com o usuário, material de treinamento e documentação do sistema.</w:t>
+        </w:r>
+      </w:ins>
+    </w:p>
+    <w:p>
+      <w:pPr>
+        <w:rPr>
+          <w:del w:id="107" w:author="Carlos Alberto Junior Massavanhane" w:date="2019-10-16T14:58:00Z"/>
+          <w:rPrChange w:id="108" w:author="Carlos Alberto Junior Massavanhane" w:date="2019-10-16T14:58:00Z">
+            <w:rPr>
+              <w:del w:id="109" w:author="Carlos Alberto Junior Massavanhane" w:date="2019-10-16T14:58:00Z"/>
+              <w:rFonts w:ascii="Garamond" w:hAnsi="Garamond"/>
+            </w:rPr>
+          </w:rPrChange>
+        </w:rPr>
+        <w:pPrChange w:id="110" w:author="Carlos Alberto Junior Massavanhane" w:date="2019-10-16T14:58:00Z">
+          <w:pPr>
+            <w:pStyle w:val="Ttulo2"/>
+            <w:spacing w:line="360" w:lineRule="auto"/>
+          </w:pPr>
+        </w:pPrChange>
+      </w:pPr>
     </w:p>
     <w:p>
       <w:pPr>
@@ -6865,8 +7263,40 @@
         <w:rPr>
           <w:rFonts w:ascii="Garamond" w:hAnsi="Garamond"/>
         </w:rPr>
-        <w:t>RNF 001 Tempo de transação</w:t>
-      </w:r>
+        <w:t xml:space="preserve">RNF 001 </w:t>
+      </w:r>
+      <w:ins w:id="111" w:author="Carlos Alberto Junior Massavanhane" w:date="2019-10-16T14:57:00Z">
+        <w:r>
+          <w:rPr>
+            <w:rFonts w:ascii="Garamond" w:hAnsi="Garamond"/>
+          </w:rPr>
+          <w:t>Disponibilizar</w:t>
+        </w:r>
+      </w:ins>
+      <w:ins w:id="112" w:author="Carlos Alberto Junior Massavanhane" w:date="2019-10-16T14:58:00Z">
+        <w:r>
+          <w:rPr>
+            <w:rFonts w:ascii="Garamond" w:hAnsi="Garamond"/>
+          </w:rPr>
+          <w:t xml:space="preserve"> Manual do Uti</w:t>
+        </w:r>
+      </w:ins>
+      <w:ins w:id="113" w:author="Carlos Alberto Junior Massavanhane" w:date="2019-10-16T14:59:00Z">
+        <w:r>
+          <w:rPr>
+            <w:rFonts w:ascii="Garamond" w:hAnsi="Garamond"/>
+          </w:rPr>
+          <w:t>lizador Online</w:t>
+        </w:r>
+      </w:ins>
+      <w:del w:id="114" w:author="Carlos Alberto Junior Massavanhane" w:date="2019-10-16T14:57:00Z">
+        <w:r>
+          <w:rPr>
+            <w:rFonts w:ascii="Garamond" w:hAnsi="Garamond"/>
+          </w:rPr>
+          <w:delText>Tempo de transação</w:delText>
+        </w:r>
+      </w:del>
     </w:p>
     <w:p>
       <w:pPr>
@@ -6877,12 +7307,30 @@
           <w:rFonts w:ascii="Garamond" w:hAnsi="Garamond"/>
         </w:rPr>
       </w:pPr>
-      <w:r>
-        <w:rPr>
-          <w:rFonts w:ascii="Garamond" w:hAnsi="Garamond"/>
-        </w:rPr>
-        <w:t>As transações devem ser processadas em menos de 5 segundos.</w:t>
-      </w:r>
+      <w:del w:id="115" w:author="Carlos Alberto Junior Massavanhane" w:date="2019-10-16T15:08:00Z">
+        <w:r>
+          <w:rPr>
+            <w:rFonts w:ascii="Garamond" w:hAnsi="Garamond"/>
+          </w:rPr>
+          <w:delText>As transações devem ser processadas em menos de 5 segundos.</w:delText>
+        </w:r>
+      </w:del>
+      <w:ins w:id="116" w:author="Carlos Alberto Junior Massavanhane" w:date="2019-10-16T15:08:00Z">
+        <w:r>
+          <w:rPr>
+            <w:rFonts w:ascii="Garamond" w:hAnsi="Garamond"/>
+          </w:rPr>
+          <w:t>Os utilizadores deve</w:t>
+        </w:r>
+      </w:ins>
+      <w:ins w:id="117" w:author="Carlos Alberto Junior Massavanhane" w:date="2019-10-16T15:09:00Z">
+        <w:r>
+          <w:rPr>
+            <w:rFonts w:ascii="Garamond" w:hAnsi="Garamond"/>
+          </w:rPr>
+          <w:t>m ter acesso ao manual do utilizador a partir de um dos menus do sistema.</w:t>
+        </w:r>
+      </w:ins>
     </w:p>
     <w:p>
       <w:pPr>
@@ -6906,8 +7354,32 @@
         <w:rPr>
           <w:rFonts w:ascii="Garamond" w:hAnsi="Garamond"/>
         </w:rPr>
-        <w:t>RNF 002 Multiusuário</w:t>
-      </w:r>
+        <w:t xml:space="preserve">RNF 002 </w:t>
+      </w:r>
+      <w:del w:id="118" w:author="Carlos Alberto Junior Massavanhane" w:date="2019-10-16T15:09:00Z">
+        <w:r>
+          <w:rPr>
+            <w:rFonts w:ascii="Garamond" w:hAnsi="Garamond"/>
+          </w:rPr>
+          <w:delText>Multiusuário</w:delText>
+        </w:r>
+      </w:del>
+      <w:ins w:id="119" w:author="Carlos Alberto Junior Massavanhane" w:date="2019-10-16T15:09:00Z">
+        <w:r>
+          <w:rPr>
+            <w:rFonts w:ascii="Garamond" w:hAnsi="Garamond"/>
+          </w:rPr>
+          <w:t xml:space="preserve">Interface </w:t>
+        </w:r>
+        <w:proofErr w:type="spellStart"/>
+        <w:r>
+          <w:rPr>
+            <w:rFonts w:ascii="Garamond" w:hAnsi="Garamond"/>
+          </w:rPr>
+          <w:t>Amigavel</w:t>
+        </w:r>
+      </w:ins>
+      <w:proofErr w:type="spellEnd"/>
     </w:p>
     <w:p>
       <w:pPr>
@@ -6915,15 +7387,32 @@
         <w:ind w:firstLine="576"/>
         <w:jc w:val="both"/>
         <w:rPr>
-          <w:rFonts w:ascii="Garamond" w:hAnsi="Garamond"/>
-        </w:rPr>
-      </w:pPr>
-      <w:r>
-        <w:rPr>
-          <w:rFonts w:ascii="Garamond" w:hAnsi="Garamond"/>
-        </w:rPr>
-        <w:t xml:space="preserve">O Sistema deve permitir que vários clientes o acedam em simultâneo. </w:t>
-      </w:r>
+          <w:ins w:id="120" w:author="Carlos Alberto Junior Massavanhane" w:date="2019-10-16T15:02:00Z"/>
+          <w:rFonts w:ascii="Garamond" w:hAnsi="Garamond"/>
+        </w:rPr>
+      </w:pPr>
+      <w:r>
+        <w:rPr>
+          <w:rFonts w:ascii="Garamond" w:hAnsi="Garamond"/>
+        </w:rPr>
+        <w:t xml:space="preserve">O Sistema deve </w:t>
+      </w:r>
+      <w:ins w:id="121" w:author="Carlos Alberto Junior Massavanhane" w:date="2019-10-16T15:10:00Z">
+        <w:r>
+          <w:rPr>
+            <w:rFonts w:ascii="Garamond" w:hAnsi="Garamond"/>
+          </w:rPr>
+          <w:t>apresentar interfaces intuitiva e de fácil utilização</w:t>
+        </w:r>
+      </w:ins>
+      <w:del w:id="122" w:author="Carlos Alberto Junior Massavanhane" w:date="2019-10-16T15:10:00Z">
+        <w:r>
+          <w:rPr>
+            <w:rFonts w:ascii="Garamond" w:hAnsi="Garamond"/>
+          </w:rPr>
+          <w:delText xml:space="preserve">permitir que vários clientes o acedam em simultâneo. </w:delText>
+        </w:r>
+      </w:del>
     </w:p>
     <w:p>
       <w:pPr>
@@ -6932,6 +7421,229 @@
         <w:rPr>
           <w:rFonts w:ascii="Garamond" w:hAnsi="Garamond"/>
         </w:rPr>
+        <w:pPrChange w:id="123" w:author="Carlos Alberto Junior Massavanhane" w:date="2019-10-16T15:02:00Z">
+          <w:pPr>
+            <w:spacing w:line="360" w:lineRule="auto"/>
+            <w:ind w:firstLine="576"/>
+            <w:jc w:val="both"/>
+          </w:pPr>
+        </w:pPrChange>
+      </w:pPr>
+    </w:p>
+    <w:p>
+      <w:pPr>
+        <w:pStyle w:val="Ttulo2"/>
+        <w:tabs>
+          <w:tab w:val="clear" w:pos="1746"/>
+          <w:tab w:val="num" w:pos="1170"/>
+        </w:tabs>
+        <w:ind w:left="630"/>
+        <w:rPr>
+          <w:ins w:id="124" w:author="Carlos Alberto Junior Massavanhane" w:date="2019-10-16T15:03:00Z"/>
+        </w:rPr>
+        <w:pPrChange w:id="125" w:author="Carlos Alberto Junior Massavanhane" w:date="2019-10-16T15:13:00Z">
+          <w:pPr>
+            <w:pStyle w:val="Ttulo2"/>
+          </w:pPr>
+        </w:pPrChange>
+      </w:pPr>
+      <w:ins w:id="126" w:author="Carlos Alberto Junior Massavanhane" w:date="2019-10-16T15:02:00Z">
+        <w:r>
+          <w:t>Requisitos</w:t>
+        </w:r>
+      </w:ins>
+      <w:ins w:id="127" w:author="Carlos Alberto Junior Massavanhane" w:date="2019-10-16T15:03:00Z">
+        <w:r>
+          <w:t xml:space="preserve"> de Desempenho</w:t>
+        </w:r>
+      </w:ins>
+    </w:p>
+    <w:p>
+      <w:pPr>
+        <w:pStyle w:val="TextoNormal"/>
+        <w:rPr>
+          <w:ins w:id="128" w:author="Carlos Alberto Junior Massavanhane" w:date="2019-10-16T15:04:00Z"/>
+        </w:rPr>
+      </w:pPr>
+      <w:ins w:id="129" w:author="Carlos Alberto Junior Massavanhane" w:date="2019-10-16T15:03:00Z">
+        <w:r>
+          <w:t xml:space="preserve">Esta seção descreve os requisitos não funcionais associados </w:t>
+        </w:r>
+        <w:r>
+          <w:t>ao desempenho</w:t>
+        </w:r>
+      </w:ins>
+      <w:ins w:id="130" w:author="Carlos Alberto Junior Massavanhane" w:date="2019-10-16T15:04:00Z">
+        <w:r>
+          <w:t xml:space="preserve"> do sistema.</w:t>
+        </w:r>
+      </w:ins>
+    </w:p>
+    <w:p>
+      <w:pPr>
+        <w:pStyle w:val="TextoNormal"/>
+        <w:rPr>
+          <w:ins w:id="131" w:author="Carlos Alberto Junior Massavanhane" w:date="2019-10-16T15:05:00Z"/>
+        </w:rPr>
+      </w:pPr>
+    </w:p>
+    <w:p>
+      <w:pPr>
+        <w:pStyle w:val="Ttulo3"/>
+        <w:rPr>
+          <w:ins w:id="132" w:author="Carlos Alberto Junior Massavanhane" w:date="2019-10-16T15:06:00Z"/>
+        </w:rPr>
+      </w:pPr>
+      <w:ins w:id="133" w:author="Carlos Alberto Junior Massavanhane" w:date="2019-10-16T15:05:00Z">
+        <w:r>
+          <w:t>RNF</w:t>
+        </w:r>
+      </w:ins>
+      <w:ins w:id="134" w:author="Carlos Alberto Junior Massavanhane" w:date="2019-10-16T15:06:00Z">
+        <w:r>
+          <w:t xml:space="preserve"> 00</w:t>
+        </w:r>
+      </w:ins>
+      <w:ins w:id="135" w:author="Carlos Alberto Junior Massavanhane" w:date="2019-10-16T15:13:00Z">
+        <w:r>
+          <w:t>3</w:t>
+        </w:r>
+      </w:ins>
+      <w:ins w:id="136" w:author="Carlos Alberto Junior Massavanhane" w:date="2019-10-16T15:06:00Z">
+        <w:r>
+          <w:t xml:space="preserve"> Tempo de transação</w:t>
+        </w:r>
+      </w:ins>
+    </w:p>
+    <w:p>
+      <w:pPr>
+        <w:spacing w:line="360" w:lineRule="auto"/>
+        <w:ind w:firstLine="720"/>
+        <w:jc w:val="both"/>
+        <w:rPr>
+          <w:ins w:id="137" w:author="Carlos Alberto Junior Massavanhane" w:date="2019-10-16T15:06:00Z"/>
+          <w:rFonts w:ascii="Garamond" w:hAnsi="Garamond"/>
+        </w:rPr>
+      </w:pPr>
+      <w:ins w:id="138" w:author="Carlos Alberto Junior Massavanhane" w:date="2019-10-16T15:06:00Z">
+        <w:r>
+          <w:rPr>
+            <w:rFonts w:ascii="Garamond" w:hAnsi="Garamond"/>
+          </w:rPr>
+          <w:t>As transações devem ser processadas em menos de 5 segundos.</w:t>
+        </w:r>
+      </w:ins>
+    </w:p>
+    <w:p>
+      <w:pPr>
+        <w:pStyle w:val="Ttulo3"/>
+        <w:rPr>
+          <w:ins w:id="139" w:author="Carlos Alberto Junior Massavanhane" w:date="2019-10-16T15:06:00Z"/>
+        </w:rPr>
+      </w:pPr>
+      <w:ins w:id="140" w:author="Carlos Alberto Junior Massavanhane" w:date="2019-10-16T15:06:00Z">
+        <w:r>
+          <w:t>RNF 00</w:t>
+        </w:r>
+      </w:ins>
+      <w:ins w:id="141" w:author="Carlos Alberto Junior Massavanhane" w:date="2019-10-16T15:14:00Z">
+        <w:r>
+          <w:t>4</w:t>
+        </w:r>
+      </w:ins>
+      <w:ins w:id="142" w:author="Carlos Alberto Junior Massavanhane" w:date="2019-10-16T15:06:00Z">
+        <w:r>
+          <w:t xml:space="preserve"> Multiusuário</w:t>
+        </w:r>
+      </w:ins>
+    </w:p>
+    <w:p>
+      <w:pPr>
+        <w:spacing w:line="360" w:lineRule="auto"/>
+        <w:ind w:firstLine="576"/>
+        <w:jc w:val="both"/>
+        <w:rPr>
+          <w:ins w:id="143" w:author="Carlos Alberto Junior Massavanhane" w:date="2019-10-16T15:32:00Z"/>
+          <w:rFonts w:ascii="Garamond" w:hAnsi="Garamond"/>
+        </w:rPr>
+      </w:pPr>
+      <w:ins w:id="144" w:author="Carlos Alberto Junior Massavanhane" w:date="2019-10-16T15:07:00Z">
+        <w:r>
+          <w:rPr>
+            <w:rFonts w:ascii="Garamond" w:hAnsi="Garamond"/>
+          </w:rPr>
+          <w:t xml:space="preserve">O Sistema deve permitir que vários clientes o acedam em simultâneo. </w:t>
+        </w:r>
+      </w:ins>
+    </w:p>
+    <w:p>
+      <w:pPr>
+        <w:pStyle w:val="Ttulo3"/>
+        <w:rPr>
+          <w:ins w:id="145" w:author="Carlos Alberto Junior Massavanhane" w:date="2019-10-16T15:32:00Z"/>
+        </w:rPr>
+      </w:pPr>
+      <w:ins w:id="146" w:author="Carlos Alberto Junior Massavanhane" w:date="2019-10-16T15:32:00Z">
+        <w:r>
+          <w:lastRenderedPageBreak/>
+          <w:t>Actualização dos dados</w:t>
+        </w:r>
+      </w:ins>
+    </w:p>
+    <w:p>
+      <w:pPr>
+        <w:rPr>
+          <w:ins w:id="147" w:author="Carlos Alberto Junior Massavanhane" w:date="2019-10-16T15:07:00Z"/>
+        </w:rPr>
+        <w:pPrChange w:id="148" w:author="Carlos Alberto Junior Massavanhane" w:date="2019-10-16T15:32:00Z">
+          <w:pPr>
+            <w:spacing w:line="360" w:lineRule="auto"/>
+            <w:ind w:firstLine="576"/>
+            <w:jc w:val="both"/>
+          </w:pPr>
+        </w:pPrChange>
+      </w:pPr>
+      <w:ins w:id="149" w:author="Carlos Alberto Junior Massavanhane" w:date="2019-10-16T15:32:00Z">
+        <w:r>
+          <w:t xml:space="preserve">O </w:t>
+        </w:r>
+        <w:proofErr w:type="spellStart"/>
+        <w:r>
+          <w:t>sitema</w:t>
+        </w:r>
+        <w:proofErr w:type="spellEnd"/>
+        <w:r>
+          <w:t xml:space="preserve"> deve ser capaz de faz</w:t>
+        </w:r>
+      </w:ins>
+      <w:ins w:id="150" w:author="Carlos Alberto Junior Massavanhane" w:date="2019-10-16T15:33:00Z">
+        <w:r>
+          <w:t>er a actualização dos dados em tempo real.</w:t>
+        </w:r>
+      </w:ins>
+      <w:bookmarkStart w:id="151" w:name="_GoBack"/>
+      <w:bookmarkEnd w:id="151"/>
+    </w:p>
+    <w:p>
+      <w:pPr>
+        <w:rPr>
+          <w:ins w:id="152" w:author="Carlos Alberto Junior Massavanhane" w:date="2019-10-16T15:03:00Z"/>
+        </w:rPr>
+        <w:pPrChange w:id="153" w:author="Carlos Alberto Junior Massavanhane" w:date="2019-10-16T15:06:00Z">
+          <w:pPr>
+            <w:pStyle w:val="TextoNormal"/>
+          </w:pPr>
+        </w:pPrChange>
+      </w:pPr>
+    </w:p>
+    <w:p>
+      <w:pPr>
+        <w:pPrChange w:id="154" w:author="Carlos Alberto Junior Massavanhane" w:date="2019-10-16T15:03:00Z">
+          <w:pPr>
+            <w:spacing w:line="360" w:lineRule="auto"/>
+            <w:jc w:val="both"/>
+          </w:pPr>
+        </w:pPrChange>
       </w:pPr>
     </w:p>
     <w:p>
@@ -6952,16 +7664,43 @@
           <w:rFonts w:ascii="Garamond" w:hAnsi="Garamond"/>
         </w:rPr>
       </w:pPr>
-      <w:bookmarkStart w:id="73" w:name="_Toc481292009"/>
-      <w:bookmarkStart w:id="74" w:name="_Toc19610223"/>
+      <w:bookmarkStart w:id="155" w:name="_Toc481292009"/>
+      <w:bookmarkStart w:id="156" w:name="_Toc19610223"/>
       <w:r>
         <w:rPr>
           <w:rFonts w:ascii="Garamond" w:hAnsi="Garamond"/>
         </w:rPr>
         <w:t>Requisitos de Segurança</w:t>
       </w:r>
-      <w:bookmarkEnd w:id="73"/>
-      <w:bookmarkEnd w:id="74"/>
+      <w:bookmarkEnd w:id="155"/>
+      <w:bookmarkEnd w:id="156"/>
+    </w:p>
+    <w:p>
+      <w:pPr>
+        <w:pStyle w:val="TextoNormal"/>
+        <w:rPr>
+          <w:ins w:id="157" w:author="Carlos Alberto Junior Massavanhane" w:date="2019-10-16T15:13:00Z"/>
+        </w:rPr>
+      </w:pPr>
+      <w:ins w:id="158" w:author="Carlos Alberto Junior Massavanhane" w:date="2019-10-16T15:13:00Z">
+        <w:r>
+          <w:t xml:space="preserve">Esta seção descreve os requisitos não funcionais associados à integridade, privacidade e autenticidade dos dados do sistema. </w:t>
+        </w:r>
+      </w:ins>
+    </w:p>
+    <w:p>
+      <w:pPr>
+        <w:rPr>
+          <w:ins w:id="159" w:author="Carlos Alberto Junior Massavanhane" w:date="2019-10-16T15:13:00Z"/>
+        </w:rPr>
+        <w:pPrChange w:id="160" w:author="Carlos Alberto Junior Massavanhane" w:date="2019-10-16T15:13:00Z">
+          <w:pPr>
+            <w:pStyle w:val="Ttulo3"/>
+            <w:spacing w:line="360" w:lineRule="auto"/>
+            <w:jc w:val="both"/>
+          </w:pPr>
+        </w:pPrChange>
+      </w:pPr>
     </w:p>
     <w:p>
       <w:pPr>
@@ -6969,15 +7708,149 @@
         <w:spacing w:line="360" w:lineRule="auto"/>
         <w:jc w:val="both"/>
         <w:rPr>
-          <w:rFonts w:ascii="Garamond" w:hAnsi="Garamond"/>
-        </w:rPr>
-      </w:pPr>
-      <w:r>
-        <w:rPr>
-          <w:rFonts w:ascii="Garamond" w:hAnsi="Garamond"/>
-        </w:rPr>
-        <w:t>RNF 003 Privacidade</w:t>
-      </w:r>
+          <w:ins w:id="161" w:author="Carlos Alberto Junior Massavanhane" w:date="2019-10-16T15:14:00Z"/>
+          <w:rFonts w:ascii="Garamond" w:hAnsi="Garamond"/>
+        </w:rPr>
+      </w:pPr>
+      <w:r>
+        <w:rPr>
+          <w:rFonts w:ascii="Garamond" w:hAnsi="Garamond"/>
+        </w:rPr>
+        <w:t>RNF 00</w:t>
+      </w:r>
+      <w:ins w:id="162" w:author="Carlos Alberto Junior Massavanhane" w:date="2019-10-16T15:14:00Z">
+        <w:r>
+          <w:rPr>
+            <w:rFonts w:ascii="Garamond" w:hAnsi="Garamond"/>
+          </w:rPr>
+          <w:t>5</w:t>
+        </w:r>
+      </w:ins>
+      <w:del w:id="163" w:author="Carlos Alberto Junior Massavanhane" w:date="2019-10-16T15:14:00Z">
+        <w:r>
+          <w:rPr>
+            <w:rFonts w:ascii="Garamond" w:hAnsi="Garamond"/>
+          </w:rPr>
+          <w:delText>3</w:delText>
+        </w:r>
+      </w:del>
+      <w:r>
+        <w:rPr>
+          <w:rFonts w:ascii="Garamond" w:hAnsi="Garamond"/>
+        </w:rPr>
+        <w:t xml:space="preserve"> Privacidade</w:t>
+      </w:r>
+    </w:p>
+    <w:p>
+      <w:pPr>
+        <w:pStyle w:val="Ttulo3"/>
+        <w:rPr>
+          <w:ins w:id="164" w:author="Carlos Alberto Junior Massavanhane" w:date="2019-10-16T15:15:00Z"/>
+        </w:rPr>
+      </w:pPr>
+      <w:ins w:id="165" w:author="Carlos Alberto Junior Massavanhane" w:date="2019-10-16T15:14:00Z">
+        <w:r>
+          <w:t>RNF 006</w:t>
+        </w:r>
+      </w:ins>
+      <w:ins w:id="166" w:author="Carlos Alberto Junior Massavanhane" w:date="2019-10-16T15:15:00Z">
+        <w:r>
+          <w:t xml:space="preserve"> Backup</w:t>
+        </w:r>
+      </w:ins>
+    </w:p>
+    <w:p>
+      <w:pPr>
+        <w:rPr>
+          <w:ins w:id="167" w:author="Carlos Alberto Junior Massavanhane" w:date="2019-10-16T15:15:00Z"/>
+        </w:rPr>
+      </w:pPr>
+      <w:ins w:id="168" w:author="Carlos Alberto Junior Massavanhane" w:date="2019-10-16T15:15:00Z">
+        <w:r>
+          <w:t>O sistema deverá realizar backups semanalmente.</w:t>
+        </w:r>
+      </w:ins>
+    </w:p>
+    <w:p>
+      <w:pPr>
+        <w:pStyle w:val="Ttulo3"/>
+        <w:rPr>
+          <w:ins w:id="169" w:author="Carlos Alberto Junior Massavanhane" w:date="2019-10-16T15:16:00Z"/>
+        </w:rPr>
+      </w:pPr>
+      <w:ins w:id="170" w:author="Carlos Alberto Junior Massavanhane" w:date="2019-10-16T15:16:00Z">
+        <w:r>
+          <w:t>Senhas Encriptadas</w:t>
+        </w:r>
+      </w:ins>
+    </w:p>
+    <w:p>
+      <w:pPr>
+        <w:rPr>
+          <w:ins w:id="171" w:author="Carlos Alberto Junior Massavanhane" w:date="2019-10-16T15:20:00Z"/>
+        </w:rPr>
+      </w:pPr>
+      <w:ins w:id="172" w:author="Carlos Alberto Junior Massavanhane" w:date="2019-10-16T15:16:00Z">
+        <w:r>
+          <w:t>O sistema deverá ser capaz de encriptar as senhas dos utilizadores na base de dado</w:t>
+        </w:r>
+      </w:ins>
+      <w:ins w:id="173" w:author="Carlos Alberto Junior Massavanhane" w:date="2019-10-16T15:17:00Z">
+        <w:r>
+          <w:t>s dist</w:t>
+        </w:r>
+        <w:r>
+          <w:t>ribuição</w:t>
+        </w:r>
+      </w:ins>
+    </w:p>
+    <w:p>
+      <w:pPr>
+        <w:rPr>
+          <w:ins w:id="174" w:author="Carlos Alberto Junior Massavanhane" w:date="2019-10-16T15:20:00Z"/>
+        </w:rPr>
+      </w:pPr>
+    </w:p>
+    <w:p>
+      <w:pPr>
+        <w:pStyle w:val="Ttulo3"/>
+        <w:rPr>
+          <w:ins w:id="175" w:author="Carlos Alberto Junior Massavanhane" w:date="2019-10-16T15:21:00Z"/>
+        </w:rPr>
+      </w:pPr>
+      <w:ins w:id="176" w:author="Carlos Alberto Junior Massavanhane" w:date="2019-10-16T15:20:00Z">
+        <w:r>
+          <w:t xml:space="preserve">Logs de </w:t>
+        </w:r>
+      </w:ins>
+      <w:ins w:id="177" w:author="Carlos Alberto Junior Massavanhane" w:date="2019-10-16T15:21:00Z">
+        <w:r>
+          <w:t>Acesso</w:t>
+        </w:r>
+      </w:ins>
+    </w:p>
+    <w:p>
+      <w:pPr>
+        <w:rPr>
+          <w:rPrChange w:id="178" w:author="Carlos Alberto Junior Massavanhane" w:date="2019-10-16T15:21:00Z">
+            <w:rPr>
+              <w:rFonts w:ascii="Garamond" w:hAnsi="Garamond"/>
+            </w:rPr>
+          </w:rPrChange>
+        </w:rPr>
+        <w:pPrChange w:id="179" w:author="Carlos Alberto Junior Massavanhane" w:date="2019-10-16T15:21:00Z">
+          <w:pPr>
+            <w:pStyle w:val="Ttulo3"/>
+            <w:spacing w:line="360" w:lineRule="auto"/>
+            <w:jc w:val="both"/>
+          </w:pPr>
+        </w:pPrChange>
+      </w:pPr>
+      <w:ins w:id="180" w:author="Carlos Alberto Junior Massavanhane" w:date="2019-10-16T15:21:00Z">
+        <w:r>
+          <w:t>O sistema deverá ser capaz de guardar os logs de acesso na base dados.</w:t>
+        </w:r>
+      </w:ins>
     </w:p>
     <w:p>
       <w:pPr>
@@ -7001,6 +7874,7 @@
         <w:ind w:left="576"/>
         <w:jc w:val="both"/>
         <w:rPr>
+          <w:del w:id="181" w:author="Carlos Alberto Junior Massavanhane" w:date="2019-10-16T15:31:00Z"/>
           <w:rFonts w:ascii="Garamond" w:hAnsi="Garamond"/>
         </w:rPr>
       </w:pPr>
@@ -7023,16 +7897,205 @@
           <w:rFonts w:ascii="Garamond" w:hAnsi="Garamond"/>
         </w:rPr>
       </w:pPr>
-      <w:bookmarkStart w:id="75" w:name="_Toc481292010"/>
-      <w:bookmarkStart w:id="76" w:name="_Toc19610224"/>
-      <w:r>
-        <w:rPr>
-          <w:rFonts w:ascii="Garamond" w:hAnsi="Garamond"/>
-        </w:rPr>
-        <w:t>Atributos de Qualidade do Software</w:t>
-      </w:r>
-      <w:bookmarkEnd w:id="75"/>
-      <w:bookmarkEnd w:id="76"/>
+      <w:bookmarkStart w:id="182" w:name="_Toc481292010"/>
+      <w:bookmarkStart w:id="183" w:name="_Toc19610224"/>
+      <w:ins w:id="184" w:author="Carlos Alberto Junior Massavanhane" w:date="2019-10-16T15:24:00Z">
+        <w:r>
+          <w:rPr>
+            <w:rFonts w:ascii="Garamond" w:hAnsi="Garamond"/>
+          </w:rPr>
+          <w:t>Hardware e Software</w:t>
+        </w:r>
+      </w:ins>
+      <w:del w:id="185" w:author="Carlos Alberto Junior Massavanhane" w:date="2019-10-16T15:24:00Z">
+        <w:r>
+          <w:rPr>
+            <w:rFonts w:ascii="Garamond" w:hAnsi="Garamond"/>
+          </w:rPr>
+          <w:delText>At</w:delText>
+        </w:r>
+      </w:del>
+      <w:del w:id="186" w:author="Carlos Alberto Junior Massavanhane" w:date="2019-10-16T15:23:00Z">
+        <w:r>
+          <w:rPr>
+            <w:rFonts w:ascii="Garamond" w:hAnsi="Garamond"/>
+          </w:rPr>
+          <w:delText>ributos de Qualidade do Software</w:delText>
+        </w:r>
+      </w:del>
+      <w:bookmarkEnd w:id="182"/>
+      <w:bookmarkEnd w:id="183"/>
+    </w:p>
+    <w:p>
+      <w:pPr>
+        <w:pStyle w:val="TextoNormal"/>
+        <w:rPr>
+          <w:ins w:id="187" w:author="Carlos Alberto Junior Massavanhane" w:date="2019-10-16T15:25:00Z"/>
+        </w:rPr>
+      </w:pPr>
+      <w:ins w:id="188" w:author="Carlos Alberto Junior Massavanhane" w:date="2019-10-16T15:24:00Z">
+        <w:r>
+          <w:t>Esta seção descreve os requisitos não funcionais associados ao hardware e software usados para desenvolver ou para executar o sistema.</w:t>
+        </w:r>
+      </w:ins>
+    </w:p>
+    <w:p>
+      <w:pPr>
+        <w:pStyle w:val="TextoNormal"/>
+        <w:rPr>
+          <w:ins w:id="189" w:author="Carlos Alberto Junior Massavanhane" w:date="2019-10-16T15:25:00Z"/>
+        </w:rPr>
+      </w:pPr>
+    </w:p>
+    <w:p>
+      <w:pPr>
+        <w:pStyle w:val="Ttulo3"/>
+        <w:rPr>
+          <w:ins w:id="190" w:author="Carlos Alberto Junior Massavanhane" w:date="2019-10-16T15:25:00Z"/>
+        </w:rPr>
+      </w:pPr>
+      <w:ins w:id="191" w:author="Carlos Alberto Junior Massavanhane" w:date="2019-10-16T15:25:00Z">
+        <w:r>
+          <w:t>Servidor</w:t>
+        </w:r>
+      </w:ins>
+    </w:p>
+    <w:p>
+      <w:pPr>
+        <w:pStyle w:val="Ttulo3"/>
+        <w:numPr>
+          <w:ilvl w:val="0"/>
+          <w:numId w:val="0"/>
+        </w:numPr>
+        <w:rPr>
+          <w:ins w:id="192" w:author="Carlos Alberto Junior Massavanhane" w:date="2019-10-16T15:26:00Z"/>
+          <w:b w:val="0"/>
+          <w:bCs w:val="0"/>
+        </w:rPr>
+      </w:pPr>
+      <w:ins w:id="193" w:author="Carlos Alberto Junior Massavanhane" w:date="2019-10-16T15:25:00Z">
+        <w:r>
+          <w:rPr>
+            <w:b w:val="0"/>
+            <w:bCs w:val="0"/>
+          </w:rPr>
+          <w:t>O</w:t>
+        </w:r>
+      </w:ins>
+      <w:ins w:id="194" w:author="Carlos Alberto Junior Massavanhane" w:date="2019-10-16T15:26:00Z">
+        <w:r>
+          <w:rPr>
+            <w:b w:val="0"/>
+            <w:bCs w:val="0"/>
+          </w:rPr>
+          <w:t xml:space="preserve"> sistema será um em servidor remoto.</w:t>
+        </w:r>
+      </w:ins>
+    </w:p>
+    <w:p>
+      <w:pPr>
+        <w:pStyle w:val="Ttulo3"/>
+        <w:rPr>
+          <w:ins w:id="195" w:author="Carlos Alberto Junior Massavanhane" w:date="2019-10-16T15:27:00Z"/>
+        </w:rPr>
+      </w:pPr>
+      <w:proofErr w:type="spellStart"/>
+      <w:ins w:id="196" w:author="Carlos Alberto Junior Massavanhane" w:date="2019-10-16T15:26:00Z">
+        <w:r>
+          <w:t>Arquitectura</w:t>
+        </w:r>
+        <w:proofErr w:type="spellEnd"/>
+        <w:r>
+          <w:t xml:space="preserve"> de Desenv</w:t>
+        </w:r>
+      </w:ins>
+      <w:ins w:id="197" w:author="Carlos Alberto Junior Massavanhane" w:date="2019-10-16T15:27:00Z">
+        <w:r>
+          <w:t>olvimento</w:t>
+        </w:r>
+      </w:ins>
+    </w:p>
+    <w:p>
+      <w:pPr>
+        <w:rPr>
+          <w:ins w:id="198" w:author="Carlos Alberto Junior Massavanhane" w:date="2019-10-16T15:24:00Z"/>
+          <w:bCs/>
+        </w:rPr>
+        <w:pPrChange w:id="199" w:author="Carlos Alberto Junior Massavanhane" w:date="2019-10-16T15:27:00Z">
+          <w:pPr>
+            <w:pStyle w:val="TextoNormal"/>
+          </w:pPr>
+        </w:pPrChange>
+      </w:pPr>
+      <w:ins w:id="200" w:author="Carlos Alberto Junior Massavanhane" w:date="2019-10-16T15:24:00Z">
+        <w:r>
+          <w:lastRenderedPageBreak/>
+          <w:t xml:space="preserve"> </w:t>
+        </w:r>
+      </w:ins>
+      <w:ins w:id="201" w:author="Carlos Alberto Junior Massavanhane" w:date="2019-10-16T15:27:00Z">
+        <w:r>
+          <w:rPr>
+            <w:bCs/>
+            <w:lang w:val="pt-PT"/>
+            <w:rPrChange w:id="202" w:author="Carlos Alberto Junior Massavanhane" w:date="2019-10-16T15:27:00Z">
+              <w:rPr>
+                <w:b/>
+                <w:lang w:val="pt-PT" w:bidi="he-IL"/>
+              </w:rPr>
+            </w:rPrChange>
+          </w:rPr>
+          <w:t xml:space="preserve">A solução deverá ter sido desenvolvida com arquitectura </w:t>
+        </w:r>
+      </w:ins>
+      <w:ins w:id="203" w:author="Carlos Alberto Junior Massavanhane" w:date="2019-10-16T15:28:00Z">
+        <w:r>
+          <w:rPr>
+            <w:bCs/>
+            <w:lang w:val="pt-PT"/>
+          </w:rPr>
+          <w:t>MVC</w:t>
+        </w:r>
+      </w:ins>
+      <w:ins w:id="204" w:author="Carlos Alberto Junior Massavanhane" w:date="2019-10-16T15:27:00Z">
+        <w:r>
+          <w:rPr>
+            <w:bCs/>
+            <w:lang w:val="pt-PT"/>
+            <w:rPrChange w:id="205" w:author="Carlos Alberto Junior Massavanhane" w:date="2019-10-16T15:27:00Z">
+              <w:rPr>
+                <w:b/>
+                <w:lang w:val="pt-PT" w:bidi="he-IL"/>
+              </w:rPr>
+            </w:rPrChange>
+          </w:rPr>
+          <w:t>, sendo</w:t>
+        </w:r>
+      </w:ins>
+      <w:ins w:id="206" w:author="Carlos Alberto Junior Massavanhane" w:date="2019-10-16T15:28:00Z">
+        <w:r>
+          <w:rPr>
+            <w:bCs/>
+            <w:lang w:val="pt-PT"/>
+          </w:rPr>
+          <w:t xml:space="preserve"> que a view será </w:t>
+        </w:r>
+      </w:ins>
+      <w:ins w:id="207" w:author="Carlos Alberto Junior Massavanhane" w:date="2019-10-16T15:27:00Z">
+        <w:r>
+          <w:rPr>
+            <w:bCs/>
+            <w:lang w:val="pt-PT"/>
+            <w:rPrChange w:id="208" w:author="Carlos Alberto Junior Massavanhane" w:date="2019-10-16T15:27:00Z">
+              <w:rPr>
+                <w:b/>
+                <w:lang w:val="pt-PT" w:bidi="he-IL"/>
+              </w:rPr>
+            </w:rPrChange>
+          </w:rPr>
+          <w:t>100% web, compatível com os browsers: Microsoft Internet Explorer versão 7 ou superior, Mozilla Firefox 3.5 ou superior ou Google Chrome 2.0 ou superior;</w:t>
+        </w:r>
+      </w:ins>
     </w:p>
     <w:p>
       <w:pPr>
@@ -7040,96 +8103,20 @@
         <w:spacing w:line="360" w:lineRule="auto"/>
         <w:jc w:val="both"/>
         <w:rPr>
+          <w:del w:id="209" w:author="Carlos Alberto Junior Massavanhane" w:date="2019-10-16T15:24:00Z"/>
           <w:rFonts w:ascii="Garamond" w:hAnsi="Garamond"/>
           <w:i w:val="0"/>
         </w:rPr>
       </w:pPr>
-      <w:r>
-        <w:rPr>
-          <w:rFonts w:ascii="Garamond" w:hAnsi="Garamond"/>
-          <w:i w:val="0"/>
-        </w:rPr>
-        <w:t>Serão utilizadas métricas de manutenibilidade, usabilidade e portabilidade.</w:t>
-      </w:r>
-    </w:p>
-    <w:p>
-      <w:pPr>
-        <w:pStyle w:val="template"/>
-        <w:spacing w:line="360" w:lineRule="auto"/>
-        <w:jc w:val="both"/>
-        <w:rPr>
-          <w:rFonts w:ascii="Garamond" w:hAnsi="Garamond"/>
-        </w:rPr>
-      </w:pPr>
-    </w:p>
-    <w:p>
-      <w:pPr>
-        <w:pStyle w:val="template"/>
-        <w:spacing w:line="360" w:lineRule="auto"/>
-        <w:rPr>
-          <w:rFonts w:ascii="Garamond" w:hAnsi="Garamond"/>
-        </w:rPr>
-      </w:pPr>
-    </w:p>
-    <w:p>
-      <w:pPr>
-        <w:pStyle w:val="template"/>
-        <w:spacing w:line="360" w:lineRule="auto"/>
-        <w:rPr>
-          <w:rFonts w:ascii="Garamond" w:hAnsi="Garamond"/>
-        </w:rPr>
-      </w:pPr>
-    </w:p>
-    <w:p>
-      <w:pPr>
-        <w:pStyle w:val="template"/>
-        <w:spacing w:line="360" w:lineRule="auto"/>
-        <w:rPr>
-          <w:rFonts w:ascii="Garamond" w:hAnsi="Garamond"/>
-        </w:rPr>
-      </w:pPr>
-    </w:p>
-    <w:p>
-      <w:pPr>
-        <w:pStyle w:val="template"/>
-        <w:spacing w:line="360" w:lineRule="auto"/>
-        <w:rPr>
-          <w:rFonts w:ascii="Garamond" w:hAnsi="Garamond"/>
-        </w:rPr>
-      </w:pPr>
-    </w:p>
-    <w:p>
-      <w:pPr>
-        <w:pStyle w:val="template"/>
-        <w:spacing w:line="360" w:lineRule="auto"/>
-        <w:rPr>
-          <w:rFonts w:ascii="Garamond" w:hAnsi="Garamond"/>
-        </w:rPr>
-      </w:pPr>
-    </w:p>
-    <w:p>
-      <w:pPr>
-        <w:pStyle w:val="template"/>
-        <w:spacing w:line="360" w:lineRule="auto"/>
-        <w:rPr>
-          <w:rFonts w:ascii="Garamond" w:hAnsi="Garamond"/>
-        </w:rPr>
-      </w:pPr>
-    </w:p>
-    <w:p>
-      <w:pPr>
-        <w:pStyle w:val="template"/>
-        <w:spacing w:line="360" w:lineRule="auto"/>
-        <w:rPr>
-          <w:rFonts w:ascii="Garamond" w:hAnsi="Garamond"/>
-        </w:rPr>
-      </w:pPr>
-      <w:r>
-        <w:rPr>
-          <w:rFonts w:ascii="Garamond" w:hAnsi="Garamond"/>
-        </w:rPr>
-        <w:br w:type="page"/>
-      </w:r>
+      <w:del w:id="210" w:author="Carlos Alberto Junior Massavanhane" w:date="2019-10-16T15:24:00Z">
+        <w:r>
+          <w:rPr>
+            <w:rFonts w:ascii="Garamond" w:hAnsi="Garamond"/>
+            <w:i w:val="0"/>
+          </w:rPr>
+          <w:delText>Serão utilizadas métricas de manutenibilidade, usabilidade e portabilidade.</w:delText>
+        </w:r>
+      </w:del>
     </w:p>
     <w:p>
       <w:pPr>
@@ -7144,11 +8131,132 @@
         <w:spacing w:line="360" w:lineRule="auto"/>
         <w:jc w:val="center"/>
         <w:rPr>
+          <w:ins w:id="211" w:author="Carlos Alberto Junior Massavanhane" w:date="2019-10-16T15:29:00Z"/>
           <w:rFonts w:ascii="Garamond" w:hAnsi="Garamond"/>
           <w:color w:val="FFFFFF"/>
         </w:rPr>
       </w:pPr>
-      <w:bookmarkStart w:id="77" w:name="_Toc19610225"/>
+      <w:ins w:id="212" w:author="Carlos Alberto Junior Massavanhane" w:date="2019-10-16T15:29:00Z">
+        <w:r>
+          <w:rPr>
+            <w:rFonts w:ascii="Garamond" w:hAnsi="Garamond"/>
+            <w:color w:val="FFFFFF"/>
+          </w:rPr>
+          <w:t>Requisitos</w:t>
+        </w:r>
+        <w:r>
+          <w:rPr>
+            <w:rFonts w:ascii="Garamond" w:hAnsi="Garamond"/>
+            <w:color w:val="FFFFFF"/>
+          </w:rPr>
+          <w:t xml:space="preserve"> Do Sistema</w:t>
+        </w:r>
+      </w:ins>
+    </w:p>
+    <w:p>
+      <w:pPr>
+        <w:pStyle w:val="template"/>
+        <w:spacing w:line="360" w:lineRule="auto"/>
+        <w:jc w:val="both"/>
+        <w:rPr>
+          <w:rFonts w:ascii="Garamond" w:hAnsi="Garamond"/>
+          <w:i w:val="0"/>
+          <w:iCs w:val="0"/>
+          <w:rPrChange w:id="213" w:author="Carlos Alberto Junior Massavanhane" w:date="2019-10-16T15:29:00Z">
+            <w:rPr>
+              <w:rFonts w:ascii="Garamond" w:hAnsi="Garamond"/>
+            </w:rPr>
+          </w:rPrChange>
+        </w:rPr>
+      </w:pPr>
+    </w:p>
+    <w:p>
+      <w:pPr>
+        <w:pStyle w:val="template"/>
+        <w:spacing w:line="360" w:lineRule="auto"/>
+        <w:rPr>
+          <w:rFonts w:ascii="Garamond" w:hAnsi="Garamond"/>
+        </w:rPr>
+      </w:pPr>
+    </w:p>
+    <w:p>
+      <w:pPr>
+        <w:pStyle w:val="template"/>
+        <w:spacing w:line="360" w:lineRule="auto"/>
+        <w:rPr>
+          <w:rFonts w:ascii="Garamond" w:hAnsi="Garamond"/>
+        </w:rPr>
+      </w:pPr>
+    </w:p>
+    <w:p>
+      <w:pPr>
+        <w:pStyle w:val="template"/>
+        <w:spacing w:line="360" w:lineRule="auto"/>
+        <w:rPr>
+          <w:rFonts w:ascii="Garamond" w:hAnsi="Garamond"/>
+        </w:rPr>
+      </w:pPr>
+    </w:p>
+    <w:p>
+      <w:pPr>
+        <w:pStyle w:val="template"/>
+        <w:spacing w:line="360" w:lineRule="auto"/>
+        <w:rPr>
+          <w:rFonts w:ascii="Garamond" w:hAnsi="Garamond"/>
+        </w:rPr>
+      </w:pPr>
+    </w:p>
+    <w:p>
+      <w:pPr>
+        <w:pStyle w:val="template"/>
+        <w:spacing w:line="360" w:lineRule="auto"/>
+        <w:rPr>
+          <w:rFonts w:ascii="Garamond" w:hAnsi="Garamond"/>
+        </w:rPr>
+      </w:pPr>
+    </w:p>
+    <w:p>
+      <w:pPr>
+        <w:pStyle w:val="template"/>
+        <w:spacing w:line="360" w:lineRule="auto"/>
+        <w:rPr>
+          <w:rFonts w:ascii="Garamond" w:hAnsi="Garamond"/>
+        </w:rPr>
+      </w:pPr>
+    </w:p>
+    <w:p>
+      <w:pPr>
+        <w:pStyle w:val="template"/>
+        <w:spacing w:line="360" w:lineRule="auto"/>
+        <w:rPr>
+          <w:rFonts w:ascii="Garamond" w:hAnsi="Garamond"/>
+        </w:rPr>
+      </w:pPr>
+      <w:r>
+        <w:rPr>
+          <w:rFonts w:ascii="Garamond" w:hAnsi="Garamond"/>
+        </w:rPr>
+        <w:br w:type="page"/>
+      </w:r>
+    </w:p>
+    <w:p>
+      <w:pPr>
+        <w:pStyle w:val="Ttulo1"/>
+        <w:pBdr>
+          <w:top w:val="single" w:sz="4" w:space="1" w:color="auto"/>
+          <w:left w:val="single" w:sz="4" w:space="4" w:color="auto"/>
+          <w:bottom w:val="single" w:sz="4" w:space="1" w:color="auto"/>
+          <w:right w:val="single" w:sz="4" w:space="4" w:color="auto"/>
+        </w:pBdr>
+        <w:shd w:val="clear" w:color="auto" w:fill="4C4C4C"/>
+        <w:spacing w:line="360" w:lineRule="auto"/>
+        <w:jc w:val="center"/>
+        <w:rPr>
+          <w:rFonts w:ascii="Garamond" w:hAnsi="Garamond"/>
+          <w:color w:val="FFFFFF"/>
+        </w:rPr>
+      </w:pPr>
+      <w:bookmarkStart w:id="214" w:name="_Toc19610225"/>
       <w:r>
         <w:rPr>
           <w:rFonts w:ascii="Garamond" w:hAnsi="Garamond"/>
@@ -7157,7 +8265,7 @@
         <w:lastRenderedPageBreak/>
         <w:t>Outros Requisitos</w:t>
       </w:r>
-      <w:bookmarkEnd w:id="77"/>
+      <w:bookmarkEnd w:id="214"/>
     </w:p>
     <w:p>
       <w:pPr>
@@ -7169,7 +8277,7 @@
           <w:szCs w:val="24"/>
         </w:rPr>
       </w:pPr>
-      <w:bookmarkStart w:id="78" w:name="_Toc439994696"/>
+      <w:bookmarkStart w:id="215" w:name="_Toc439994696"/>
       <w:r>
         <w:rPr>
           <w:rFonts w:ascii="Garamond" w:hAnsi="Garamond" w:cs="Times New Roman"/>
@@ -7431,7 +8539,7 @@
         </w:rPr>
       </w:pPr>
     </w:p>
-    <w:bookmarkEnd w:id="78"/>
+    <w:bookmarkEnd w:id="215"/>
     <w:p>
       <w:pPr>
         <w:pStyle w:val="template"/>
@@ -10394,7 +11502,6 @@
   <w:style w:type="character" w:default="1" w:styleId="Fontepargpadro">
     <w:name w:val="Default Paragraph Font"/>
     <w:uiPriority w:val="1"/>
-    <w:semiHidden/>
     <w:unhideWhenUsed/>
   </w:style>
   <w:style w:type="table" w:default="1" w:styleId="Tabelanormal">
@@ -10882,6 +11989,20 @@
       <w:sz w:val="18"/>
       <w:szCs w:val="18"/>
       <w:lang w:val="pt-BR" w:eastAsia="en-US" w:bidi="he-IL"/>
+    </w:rPr>
+  </w:style>
+  <w:style w:type="paragraph" w:customStyle="1" w:styleId="TextoNormal">
+    <w:name w:val="Texto Normal"/>
+    <w:rsid w:val="00062023"/>
+    <w:pPr>
+      <w:spacing w:before="60" w:after="60"/>
+      <w:ind w:left="578"/>
+      <w:jc w:val="both"/>
+    </w:pPr>
+    <w:rPr>
+      <w:noProof/>
+      <w:sz w:val="22"/>
+      <w:lang w:val="pt-BR" w:eastAsia="pt-BR"/>
     </w:rPr>
   </w:style>
 </w:styles>
@@ -15056,7 +16177,7 @@
 </file>
 
 <file path=customXml/itemProps1.xml><?xml version="1.0" encoding="utf-8"?>
-<ds:datastoreItem xmlns:ds="http://schemas.openxmlformats.org/officeDocument/2006/customXml" ds:itemID="{A565A30A-E3E6-4661-8629-65A7A53FF4BD}">
+<ds:datastoreItem xmlns:ds="http://schemas.openxmlformats.org/officeDocument/2006/customXml" ds:itemID="{BE75B4F3-495B-440C-856D-6647EE9E6586}">
   <ds:schemaRefs>
     <ds:schemaRef ds:uri="http://schemas.openxmlformats.org/officeDocument/2006/bibliography"/>
   </ds:schemaRefs>

</xml_diff>

<commit_message>
Adding Instalation, Use cases and Vision Diagram
</commit_message>
<xml_diff>
--- a/documentacao/Especificacao_Requisitos_KLINIEK.docx
+++ b/documentacao/Especificacao_Requisitos_KLINIEK.docx
@@ -40,8 +40,13 @@
         <w:t xml:space="preserve">Sistema </w:t>
       </w:r>
       <w:r>
-        <w:t>De Gest</w:t>
-      </w:r>
+        <w:t xml:space="preserve">De </w:t>
+      </w:r>
+      <w:proofErr w:type="spellStart"/>
+      <w:r>
+        <w:t>Gest</w:t>
+      </w:r>
+      <w:proofErr w:type="spellEnd"/>
       <w:r>
         <w:rPr>
           <w:lang w:val="pt-PT"/>
@@ -3803,7 +3808,15 @@
               <w:pStyle w:val="Table-Text"/>
             </w:pPr>
             <w:r>
-              <w:t>Diagrama de Arquitectura e Instalação</w:t>
+              <w:t xml:space="preserve">Diagrama de </w:t>
+            </w:r>
+            <w:proofErr w:type="spellStart"/>
+            <w:r>
+              <w:t>Arquitectura</w:t>
+            </w:r>
+            <w:proofErr w:type="spellEnd"/>
+            <w:r>
+              <w:t xml:space="preserve"> e Instalação</w:t>
             </w:r>
           </w:p>
         </w:tc>
@@ -3856,8 +3869,13 @@
             <w:pPr>
               <w:pStyle w:val="Table-Text"/>
             </w:pPr>
+            <w:proofErr w:type="spellStart"/>
             <w:r>
-              <w:t>Prototipo de Interface</w:t>
+              <w:t>Prototipo</w:t>
+            </w:r>
+            <w:proofErr w:type="spellEnd"/>
+            <w:r>
+              <w:t xml:space="preserve"> de Interface</w:t>
             </w:r>
           </w:p>
         </w:tc>
@@ -3937,7 +3955,15 @@
     </w:p>
     <w:p>
       <w:r>
-        <w:t xml:space="preserve">O objectivo do presente documento, é </w:t>
+        <w:t xml:space="preserve">O </w:t>
+      </w:r>
+      <w:proofErr w:type="spellStart"/>
+      <w:r>
+        <w:t>objectivo</w:t>
+      </w:r>
+      <w:proofErr w:type="spellEnd"/>
+      <w:r>
+        <w:t xml:space="preserve"> do presente documento, é </w:t>
       </w:r>
       <w:r>
         <w:t>apresentar a especificação de requisitos do KLINIEK.</w:t>
@@ -3964,8 +3990,13 @@
         <w:t xml:space="preserve">O Sistema </w:t>
       </w:r>
       <w:r>
-        <w:t>de Gestão de Processos Clinicos</w:t>
-      </w:r>
+        <w:t xml:space="preserve">de Gestão de Processos </w:t>
+      </w:r>
+      <w:proofErr w:type="spellStart"/>
+      <w:r>
+        <w:t>Clinicos</w:t>
+      </w:r>
+      <w:proofErr w:type="spellEnd"/>
       <w:r>
         <w:t>-Registo</w:t>
       </w:r>
@@ -3978,11 +4009,21 @@
       <w:r>
         <w:t xml:space="preserve">a </w:t>
       </w:r>
+      <w:proofErr w:type="spellStart"/>
       <w:r>
         <w:t>PaCaJo</w:t>
       </w:r>
-      <w:r>
-        <w:t xml:space="preserve"> Lda.</w:t>
+      <w:proofErr w:type="spellEnd"/>
+      <w:r>
+        <w:t xml:space="preserve"> </w:t>
+      </w:r>
+      <w:proofErr w:type="spellStart"/>
+      <w:r>
+        <w:t>Lda</w:t>
+      </w:r>
+      <w:proofErr w:type="spellEnd"/>
+      <w:r>
+        <w:t>.</w:t>
       </w:r>
       <w:r>
         <w:t xml:space="preserve">, </w:t>
@@ -3992,12 +4033,60 @@
           <w:iCs/>
           <w:spacing w:val="-3"/>
         </w:rPr>
-        <w:t>tem como objectivo automatizar os processos, disponibilizar e reduzir os custos de tempo de acesso e fornecimento de informação, criar condições para a gestão de conhecimento em tempo real sobre os diversos processos internos do AICA.</w:t>
-      </w:r>
-    </w:p>
-    <w:p>
-      <w:r>
-        <w:t>Importa referir que, para além do objectivo acima descrito o sistema visa ainda eliminar o uso de interfaces manuais, optimizar o fluxo da informação e a qualidade da mesma dentro da organização de forma eficiente, optimizar o processo de tomada de decisão, eliminar a redundância de actividades, reduzir o tempo de resposta, reduzir as incertezas, incorporação de melhores práticas aos processos internos e garantir maior aproveitamento do tempo nos processos de gestão.</w:t>
+        <w:t xml:space="preserve">tem como </w:t>
+      </w:r>
+      <w:proofErr w:type="spellStart"/>
+      <w:r>
+        <w:rPr>
+          <w:iCs/>
+          <w:spacing w:val="-3"/>
+        </w:rPr>
+        <w:t>objectivo</w:t>
+      </w:r>
+      <w:proofErr w:type="spellEnd"/>
+      <w:r>
+        <w:rPr>
+          <w:iCs/>
+          <w:spacing w:val="-3"/>
+        </w:rPr>
+        <w:t xml:space="preserve"> automatizar os processos, disponibilizar e reduzir os custos de tempo de acesso e fornecimento de informação, criar condições para a gestão de conhecimento em tempo real sobre os diversos processos internos do AICA.</w:t>
+      </w:r>
+    </w:p>
+    <w:p>
+      <w:r>
+        <w:t xml:space="preserve">Importa referir que, para além do </w:t>
+      </w:r>
+      <w:proofErr w:type="spellStart"/>
+      <w:r>
+        <w:t>objectivo</w:t>
+      </w:r>
+      <w:proofErr w:type="spellEnd"/>
+      <w:r>
+        <w:t xml:space="preserve"> acima descrito o sistema visa ainda eliminar o uso de interfaces manuais, </w:t>
+      </w:r>
+      <w:proofErr w:type="spellStart"/>
+      <w:r>
+        <w:t>optimizar</w:t>
+      </w:r>
+      <w:proofErr w:type="spellEnd"/>
+      <w:r>
+        <w:t xml:space="preserve"> o fluxo da informação e a qualidade da mesma dentro da organização de forma eficiente, </w:t>
+      </w:r>
+      <w:proofErr w:type="spellStart"/>
+      <w:r>
+        <w:t>optimizar</w:t>
+      </w:r>
+      <w:proofErr w:type="spellEnd"/>
+      <w:r>
+        <w:t xml:space="preserve"> o processo de tomada de decisão, eliminar a redundância de </w:t>
+      </w:r>
+      <w:proofErr w:type="spellStart"/>
+      <w:r>
+        <w:t>actividades</w:t>
+      </w:r>
+      <w:proofErr w:type="spellEnd"/>
+      <w:r>
+        <w:t>, reduzir o tempo de resposta, reduzir as incertezas, incorporação de melhores práticas aos processos internos e garantir maior aproveitamento do tempo nos processos de gestão.</w:t>
       </w:r>
     </w:p>
     <w:p>
@@ -4119,7 +4208,23 @@
     </w:p>
     <w:p>
       <w:r>
-        <w:t>No presente documeto, são adotadas as senguintes convenções:</w:t>
+        <w:t xml:space="preserve">No presente </w:t>
+      </w:r>
+      <w:proofErr w:type="spellStart"/>
+      <w:r>
+        <w:t>documeto</w:t>
+      </w:r>
+      <w:proofErr w:type="spellEnd"/>
+      <w:r>
+        <w:t xml:space="preserve">, são adotadas as </w:t>
+      </w:r>
+      <w:proofErr w:type="spellStart"/>
+      <w:r>
+        <w:t>senguintes</w:t>
+      </w:r>
+      <w:proofErr w:type="spellEnd"/>
+      <w:r>
+        <w:t xml:space="preserve"> convenções:</w:t>
       </w:r>
     </w:p>
     <w:p/>
@@ -4294,8 +4399,13 @@
         <w:pStyle w:val="Ttulo2"/>
       </w:pPr>
       <w:bookmarkStart w:id="23" w:name="_Toc22849752"/>
-      <w:r>
-        <w:t>Arquitectura do KLINIEK</w:t>
+      <w:proofErr w:type="spellStart"/>
+      <w:r>
+        <w:t>Arquitectura</w:t>
+      </w:r>
+      <w:proofErr w:type="spellEnd"/>
+      <w:r>
+        <w:t xml:space="preserve"> do KLINIEK</w:t>
       </w:r>
       <w:bookmarkEnd w:id="23"/>
     </w:p>
@@ -4479,7 +4589,15 @@
       <w:bookmarkEnd w:id="25"/>
       <w:bookmarkEnd w:id="26"/>
       <w:r>
-        <w:t>O Kliniek pode ser visto como um conjunto de cinco (5) pacotes que agrupam um conjunto de funcionalidades do mesmo assunto e que por sua vez esses pacotes formam no seu todo o Sistema de Gestão de Processos Clínicos.</w:t>
+        <w:t xml:space="preserve">O </w:t>
+      </w:r>
+      <w:proofErr w:type="spellStart"/>
+      <w:r>
+        <w:t>Kliniek</w:t>
+      </w:r>
+      <w:proofErr w:type="spellEnd"/>
+      <w:r>
+        <w:t xml:space="preserve"> pode ser visto como um conjunto de cinco (5) pacotes que agrupam um conjunto de funcionalidades do mesmo assunto e que por sua vez esses pacotes formam no seu todo o Sistema de Gestão de Processos Clínicos.</w:t>
       </w:r>
     </w:p>
     <w:p>
@@ -4954,7 +5072,15 @@
         </w:numPr>
       </w:pPr>
       <w:r>
-        <w:t>Sistema Operaciona: Multiplataforma</w:t>
+        <w:t xml:space="preserve">Sistema </w:t>
+      </w:r>
+      <w:proofErr w:type="spellStart"/>
+      <w:r>
+        <w:t>Operaciona</w:t>
+      </w:r>
+      <w:proofErr w:type="spellEnd"/>
+      <w:r>
+        <w:t>: Multiplataforma</w:t>
       </w:r>
     </w:p>
     <w:p>
@@ -4987,10 +5113,12 @@
       <w:r>
         <w:t xml:space="preserve">Documentação do </w:t>
       </w:r>
+      <w:proofErr w:type="spellStart"/>
       <w:r>
         <w:t>Uitlizador</w:t>
       </w:r>
       <w:bookmarkEnd w:id="31"/>
+      <w:proofErr w:type="spellEnd"/>
     </w:p>
     <w:p>
       <w:r>
@@ -5333,11 +5461,33 @@
           <w:lang w:val="en-US"/>
         </w:rPr>
       </w:pPr>
+      <w:proofErr w:type="spellStart"/>
       <w:r>
         <w:rPr>
           <w:lang w:val="en-US"/>
         </w:rPr>
-        <w:t xml:space="preserve">Registo de especialidade </w:t>
+        <w:t>Registo</w:t>
+      </w:r>
+      <w:proofErr w:type="spellEnd"/>
+      <w:r>
+        <w:rPr>
+          <w:lang w:val="en-US"/>
+        </w:rPr>
+        <w:t xml:space="preserve"> de </w:t>
+      </w:r>
+      <w:proofErr w:type="spellStart"/>
+      <w:r>
+        <w:rPr>
+          <w:lang w:val="en-US"/>
+        </w:rPr>
+        <w:t>especialidade</w:t>
+      </w:r>
+      <w:proofErr w:type="spellEnd"/>
+      <w:r>
+        <w:rPr>
+          <w:lang w:val="en-US"/>
+        </w:rPr>
+        <w:t xml:space="preserve"> </w:t>
       </w:r>
     </w:p>
     <w:p>
@@ -5351,11 +5501,33 @@
           <w:lang w:val="en-US"/>
         </w:rPr>
       </w:pPr>
+      <w:proofErr w:type="spellStart"/>
       <w:r>
         <w:rPr>
           <w:lang w:val="en-US"/>
         </w:rPr>
-        <w:t xml:space="preserve">Registo de horários </w:t>
+        <w:t>Registo</w:t>
+      </w:r>
+      <w:proofErr w:type="spellEnd"/>
+      <w:r>
+        <w:rPr>
+          <w:lang w:val="en-US"/>
+        </w:rPr>
+        <w:t xml:space="preserve"> de </w:t>
+      </w:r>
+      <w:proofErr w:type="spellStart"/>
+      <w:r>
+        <w:rPr>
+          <w:lang w:val="en-US"/>
+        </w:rPr>
+        <w:t>horários</w:t>
+      </w:r>
+      <w:proofErr w:type="spellEnd"/>
+      <w:r>
+        <w:rPr>
+          <w:lang w:val="en-US"/>
+        </w:rPr>
+        <w:t xml:space="preserve"> </w:t>
       </w:r>
     </w:p>
     <w:p>
@@ -5370,11 +5542,47 @@
           <w:lang w:val="en-US"/>
         </w:rPr>
       </w:pPr>
+      <w:proofErr w:type="spellStart"/>
       <w:r>
         <w:rPr>
           <w:lang w:val="en-US"/>
         </w:rPr>
-        <w:t>Controle de Plantões Médicos;</w:t>
+        <w:t>Controle</w:t>
+      </w:r>
+      <w:proofErr w:type="spellEnd"/>
+      <w:r>
+        <w:rPr>
+          <w:lang w:val="en-US"/>
+        </w:rPr>
+        <w:t xml:space="preserve"> de </w:t>
+      </w:r>
+      <w:proofErr w:type="spellStart"/>
+      <w:r>
+        <w:rPr>
+          <w:lang w:val="en-US"/>
+        </w:rPr>
+        <w:t>Plantões</w:t>
+      </w:r>
+      <w:proofErr w:type="spellEnd"/>
+      <w:r>
+        <w:rPr>
+          <w:lang w:val="en-US"/>
+        </w:rPr>
+        <w:t xml:space="preserve"> </w:t>
+      </w:r>
+      <w:proofErr w:type="spellStart"/>
+      <w:r>
+        <w:rPr>
+          <w:lang w:val="en-US"/>
+        </w:rPr>
+        <w:t>Médicos</w:t>
+      </w:r>
+      <w:proofErr w:type="spellEnd"/>
+      <w:r>
+        <w:rPr>
+          <w:lang w:val="en-US"/>
+        </w:rPr>
+        <w:t>;</w:t>
       </w:r>
     </w:p>
     <w:p>
@@ -5454,7 +5662,15 @@
         </w:numPr>
       </w:pPr>
       <w:r>
-        <w:t>Emissão de cotações e facturas;</w:t>
+        <w:t xml:space="preserve">Emissão de cotações e </w:t>
+      </w:r>
+      <w:proofErr w:type="spellStart"/>
+      <w:r>
+        <w:t>facturas</w:t>
+      </w:r>
+      <w:proofErr w:type="spellEnd"/>
+      <w:r>
+        <w:t>;</w:t>
       </w:r>
     </w:p>
     <w:p>
@@ -5664,8 +5880,13 @@
         <w:t>Abaixo são apresentados os requisitos não funcionais do</w:t>
       </w:r>
       <w:r>
-        <w:t xml:space="preserve"> Kliniek</w:t>
-      </w:r>
+        <w:t xml:space="preserve"> </w:t>
+      </w:r>
+      <w:proofErr w:type="spellStart"/>
+      <w:r>
+        <w:t>Kliniek</w:t>
+      </w:r>
+      <w:proofErr w:type="spellEnd"/>
       <w:r>
         <w:t xml:space="preserve">. Para uma melhor organização e compreensão desta secção, a mesma foi organizada em subsecções de forma a agrupar os requisitos relacionados. Os requisitos funcionais deste </w:t>
       </w:r>
@@ -5831,7 +6052,15 @@
     </w:p>
     <w:p>
       <w:r>
-        <w:t>O sitema deve ser capaz de fazer a actualização dos dados em tempo real.</w:t>
+        <w:t xml:space="preserve">O </w:t>
+      </w:r>
+      <w:proofErr w:type="spellStart"/>
+      <w:r>
+        <w:t>sitema</w:t>
+      </w:r>
+      <w:proofErr w:type="spellEnd"/>
+      <w:r>
+        <w:t xml:space="preserve"> deve ser capaz de fazer a actualização dos dados em tempo real.</w:t>
       </w:r>
     </w:p>
     <w:p>
@@ -5971,8 +6200,13 @@
       <w:pPr>
         <w:pStyle w:val="Ttulo3"/>
       </w:pPr>
-      <w:r>
-        <w:t>Arquitectura de Desenvolvimento</w:t>
+      <w:proofErr w:type="spellStart"/>
+      <w:r>
+        <w:t>Arquitectura</w:t>
+      </w:r>
+      <w:proofErr w:type="spellEnd"/>
+      <w:r>
+        <w:t xml:space="preserve"> de Desenvolvimento</w:t>
       </w:r>
     </w:p>
     <w:p>
@@ -6100,7 +6334,23 @@
           <w:sz w:val="22"/>
           <w:szCs w:val="22"/>
         </w:rPr>
-        <w:t xml:space="preserve"> - Arquitectura de Desenvolvimento</w:t>
+        <w:t xml:space="preserve"> - </w:t>
+      </w:r>
+      <w:proofErr w:type="spellStart"/>
+      <w:r>
+        <w:rPr>
+          <w:sz w:val="22"/>
+          <w:szCs w:val="22"/>
+        </w:rPr>
+        <w:t>Arquitectura</w:t>
+      </w:r>
+      <w:proofErr w:type="spellEnd"/>
+      <w:r>
+        <w:rPr>
+          <w:sz w:val="22"/>
+          <w:szCs w:val="22"/>
+        </w:rPr>
+        <w:t xml:space="preserve"> de Desenvolvimento</w:t>
       </w:r>
     </w:p>
     <w:p>
@@ -6115,7 +6365,15 @@
       <w:bookmarkStart w:id="75" w:name="_Toc22849774"/>
       <w:r>
         <w:lastRenderedPageBreak/>
-        <w:t>Fases do Projecto e Cronograma</w:t>
+        <w:t xml:space="preserve">Fases do </w:t>
+      </w:r>
+      <w:proofErr w:type="spellStart"/>
+      <w:r>
+        <w:t>Projecto</w:t>
+      </w:r>
+      <w:proofErr w:type="spellEnd"/>
+      <w:r>
+        <w:t xml:space="preserve"> e Cronograma</w:t>
       </w:r>
       <w:bookmarkEnd w:id="75"/>
     </w:p>
@@ -6129,9 +6387,14 @@
       </w:pPr>
       <w:bookmarkStart w:id="76" w:name="_Toc22849775"/>
       <w:r>
-        <w:t>Fases do Projecto</w:t>
+        <w:t xml:space="preserve">Fases do </w:t>
+      </w:r>
+      <w:proofErr w:type="spellStart"/>
+      <w:r>
+        <w:t>Projecto</w:t>
       </w:r>
       <w:bookmarkEnd w:id="76"/>
+      <w:proofErr w:type="spellEnd"/>
     </w:p>
     <w:p>
       <w:r>
@@ -6659,8 +6922,6 @@
         </w:rPr>
         <w:t>O cronograma abaixo, ilustra a ordem de execução das fases acima descritas. O mesmo começa a contar desde a primeira semana de Setembro e vai até a ultima semana de Novembro.</w:t>
       </w:r>
-      <w:bookmarkStart w:id="78" w:name="_GoBack"/>
-      <w:bookmarkEnd w:id="78"/>
     </w:p>
     <w:tbl>
       <w:tblPr>
@@ -8415,12 +8676,12 @@
           <w:numId w:val="19"/>
         </w:numPr>
       </w:pPr>
-      <w:bookmarkStart w:id="79" w:name="_Toc22849777"/>
+      <w:bookmarkStart w:id="78" w:name="_Toc22849777"/>
       <w:r>
         <w:lastRenderedPageBreak/>
         <w:t>Modelação</w:t>
       </w:r>
-      <w:bookmarkEnd w:id="79"/>
+      <w:bookmarkEnd w:id="78"/>
     </w:p>
     <w:p>
       <w:pPr>
@@ -8430,15 +8691,23 @@
           <w:numId w:val="19"/>
         </w:numPr>
       </w:pPr>
-      <w:bookmarkStart w:id="80" w:name="_Toc22849778"/>
+      <w:bookmarkStart w:id="79" w:name="_Toc22849778"/>
       <w:r>
         <w:t>Diagramas de Classe</w:t>
       </w:r>
-      <w:bookmarkEnd w:id="80"/>
-    </w:p>
-    <w:p>
-      <w:r>
-        <w:t xml:space="preserve">Abaixo são apresentados os diagramas de classe do Kliniek que estão segmentadas em três(3) pacotes de acordo com o contexto de </w:t>
+      <w:bookmarkEnd w:id="79"/>
+    </w:p>
+    <w:p>
+      <w:r>
+        <w:t xml:space="preserve">Abaixo são apresentados os diagramas de classe do </w:t>
+      </w:r>
+      <w:proofErr w:type="spellStart"/>
+      <w:r>
+        <w:t>Kliniek</w:t>
+      </w:r>
+      <w:proofErr w:type="spellEnd"/>
+      <w:r>
+        <w:t xml:space="preserve"> que estão segmentadas em três(3) pacotes de acordo com o contexto de </w:t>
       </w:r>
       <w:r>
         <w:t>cada uma delas</w:t>
@@ -8525,10 +8794,10 @@
         </w:rPr>
         <w:lastRenderedPageBreak/>
         <w:drawing>
-          <wp:inline distT="0" distB="0" distL="0" distR="0" wp14:anchorId="719BEA8B" wp14:editId="0581D0B5">
-            <wp:extent cx="5557136" cy="3313661"/>
-            <wp:effectExtent l="0" t="0" r="5715" b="1270"/>
-            <wp:docPr id="12" name="Imagem 12"/>
+          <wp:inline distT="0" distB="0" distL="0" distR="0" wp14:anchorId="48B54DF8" wp14:editId="31589BDF">
+            <wp:extent cx="6126480" cy="4163060"/>
+            <wp:effectExtent l="0" t="0" r="7620" b="8890"/>
+            <wp:docPr id="3" name="Imagem 3"/>
             <wp:cNvGraphicFramePr>
               <a:graphicFrameLocks xmlns:a="http://schemas.openxmlformats.org/drawingml/2006/main" noChangeAspect="1"/>
             </wp:cNvGraphicFramePr>
@@ -8536,7 +8805,7 @@
               <a:graphicData uri="http://schemas.openxmlformats.org/drawingml/2006/picture">
                 <pic:pic xmlns:pic="http://schemas.openxmlformats.org/drawingml/2006/picture">
                   <pic:nvPicPr>
-                    <pic:cNvPr id="12" name="Diagrama de Classes - Servicos.PNG"/>
+                    <pic:cNvPr id="3" name="Diagrama de Classes - Servicos.PNG"/>
                     <pic:cNvPicPr/>
                   </pic:nvPicPr>
                   <pic:blipFill>
@@ -8554,7 +8823,7 @@
                   <pic:spPr>
                     <a:xfrm>
                       <a:off x="0" y="0"/>
-                      <a:ext cx="5572427" cy="3322779"/>
+                      <a:ext cx="6126480" cy="4163060"/>
                     </a:xfrm>
                     <a:prstGeom prst="rect">
                       <a:avLst/>
@@ -8591,11 +8860,12 @@
         <w:rPr>
           <w:noProof/>
         </w:rPr>
+        <w:lastRenderedPageBreak/>
         <w:drawing>
-          <wp:inline distT="0" distB="0" distL="0" distR="0" wp14:anchorId="60306D1E" wp14:editId="3CD70F09">
-            <wp:extent cx="5037827" cy="3584125"/>
-            <wp:effectExtent l="0" t="0" r="0" b="0"/>
-            <wp:docPr id="4" name="Imagem 4"/>
+          <wp:inline distT="0" distB="0" distL="0" distR="0" wp14:anchorId="2904DD04" wp14:editId="2362B252">
+            <wp:extent cx="6126480" cy="4253230"/>
+            <wp:effectExtent l="0" t="0" r="7620" b="0"/>
+            <wp:docPr id="5" name="Imagem 5"/>
             <wp:cNvGraphicFramePr>
               <a:graphicFrameLocks xmlns:a="http://schemas.openxmlformats.org/drawingml/2006/main" noChangeAspect="1"/>
             </wp:cNvGraphicFramePr>
@@ -8603,11 +8873,11 @@
               <a:graphicData uri="http://schemas.openxmlformats.org/drawingml/2006/picture">
                 <pic:pic xmlns:pic="http://schemas.openxmlformats.org/drawingml/2006/picture">
                   <pic:nvPicPr>
-                    <pic:cNvPr id="4" name="Diagrama de Classes - Usuarios.png"/>
+                    <pic:cNvPr id="5" name="Diagrama de Classes - Usuarios.png"/>
                     <pic:cNvPicPr/>
                   </pic:nvPicPr>
                   <pic:blipFill>
-                    <a:blip r:embed="rId18" cstate="print">
+                    <a:blip r:embed="rId18">
                       <a:extLst>
                         <a:ext uri="{28A0092B-C50C-407E-A947-70E740481C1C}">
                           <a14:useLocalDpi xmlns:a14="http://schemas.microsoft.com/office/drawing/2010/main" val="0"/>
@@ -8621,7 +8891,7 @@
                   <pic:spPr>
                     <a:xfrm>
                       <a:off x="0" y="0"/>
-                      <a:ext cx="5043750" cy="3588339"/>
+                      <a:ext cx="6126480" cy="4253230"/>
                     </a:xfrm>
                     <a:prstGeom prst="rect">
                       <a:avLst/>
@@ -8650,8 +8920,13 @@
         </w:r>
       </w:fldSimple>
       <w:r>
-        <w:t xml:space="preserve"> - Pacote De Gestão de Usuarios</w:t>
-      </w:r>
+        <w:t xml:space="preserve"> - Pacote De Gestão de </w:t>
+      </w:r>
+      <w:proofErr w:type="spellStart"/>
+      <w:r>
+        <w:t>Usuarios</w:t>
+      </w:r>
+      <w:proofErr w:type="spellEnd"/>
     </w:p>
     <w:p>
       <w:pPr>
@@ -8661,10 +8936,12 @@
           <w:numId w:val="19"/>
         </w:numPr>
       </w:pPr>
-      <w:bookmarkStart w:id="81" w:name="_Toc22849779"/>
+      <w:bookmarkStart w:id="80" w:name="_Toc22849779"/>
       <w:r>
         <w:t>Diagrama de Casos de Uso</w:t>
       </w:r>
+      <w:bookmarkStart w:id="81" w:name="_GoBack"/>
+      <w:bookmarkEnd w:id="80"/>
       <w:bookmarkEnd w:id="81"/>
     </w:p>
     <w:sectPr>
@@ -17124,7 +17401,7 @@
 </file>
 
 <file path=customXml/itemProps1.xml><?xml version="1.0" encoding="utf-8"?>
-<ds:datastoreItem xmlns:ds="http://schemas.openxmlformats.org/officeDocument/2006/customXml" ds:itemID="{D7C904DB-9A71-4283-BE6C-B89731E5BD99}">
+<ds:datastoreItem xmlns:ds="http://schemas.openxmlformats.org/officeDocument/2006/customXml" ds:itemID="{B89F5389-9A84-4BF3-BDC2-5DC8F96CE098}">
   <ds:schemaRefs>
     <ds:schemaRef ds:uri="http://schemas.openxmlformats.org/officeDocument/2006/bibliography"/>
   </ds:schemaRefs>

</xml_diff>

<commit_message>
add documentacao para DataBase II
</commit_message>
<xml_diff>
--- a/documentacao/Especificacao_Requisitos_KLINIEK.docx
+++ b/documentacao/Especificacao_Requisitos_KLINIEK.docx
@@ -4077,19 +4077,42 @@
           <w:spacing w:val="-3"/>
         </w:rPr>
       </w:pPr>
-      <w:r>
-        <w:rPr>
-          <w:rFonts w:ascii="Garamond" w:hAnsi="Garamond"/>
-        </w:rPr>
-        <w:t xml:space="preserve">O Sistema Integrado de Informação Hospitalar-Registo Médico Electrónico para o Atendimento Integral da Criança e Adolescentes - AICA a ser desenvolvido </w:t>
+      <w:bookmarkStart w:id="14" w:name="_Hlk23196510"/>
+      <w:bookmarkStart w:id="15" w:name="_GoBack"/>
+      <w:r>
+        <w:rPr>
+          <w:rFonts w:ascii="Garamond" w:hAnsi="Garamond"/>
+        </w:rPr>
+        <w:t xml:space="preserve">O Sistema </w:t>
       </w:r>
       <w:proofErr w:type="spellStart"/>
       <w:r>
         <w:rPr>
           <w:rFonts w:ascii="Garamond" w:hAnsi="Garamond"/>
         </w:rPr>
-        <w:t>pelo</w:t>
-      </w:r>
+        <w:t>Gest</w:t>
+      </w:r>
+      <w:proofErr w:type="spellEnd"/>
+      <w:r>
+        <w:rPr>
+          <w:rFonts w:ascii="Garamond" w:hAnsi="Garamond"/>
+          <w:lang w:val="pt-PT"/>
+        </w:rPr>
+        <w:t>ão de Processos Clinicos</w:t>
+      </w:r>
+      <w:r>
+        <w:rPr>
+          <w:rFonts w:ascii="Garamond" w:hAnsi="Garamond"/>
+        </w:rPr>
+        <w:t>-Registo Médico Electrónico para o Atendimento Integral da Criança e Adolescentes - AICA a ser desenvolvido pel</w:t>
+      </w:r>
+      <w:r>
+        <w:rPr>
+          <w:rFonts w:ascii="Garamond" w:hAnsi="Garamond"/>
+        </w:rPr>
+        <w:t xml:space="preserve">a </w:t>
+      </w:r>
+      <w:proofErr w:type="spellStart"/>
       <w:r>
         <w:rPr>
           <w:rFonts w:ascii="Garamond" w:hAnsi="Garamond"/>
@@ -4097,6 +4120,26 @@
         <w:t>PaCaJo</w:t>
       </w:r>
       <w:proofErr w:type="spellEnd"/>
+      <w:r>
+        <w:rPr>
+          <w:rFonts w:ascii="Garamond" w:hAnsi="Garamond"/>
+        </w:rPr>
+        <w:t xml:space="preserve"> </w:t>
+      </w:r>
+      <w:proofErr w:type="spellStart"/>
+      <w:r>
+        <w:rPr>
+          <w:rFonts w:ascii="Garamond" w:hAnsi="Garamond"/>
+        </w:rPr>
+        <w:t>Lda</w:t>
+      </w:r>
+      <w:proofErr w:type="spellEnd"/>
+      <w:r>
+        <w:rPr>
+          <w:rFonts w:ascii="Garamond" w:hAnsi="Garamond"/>
+        </w:rPr>
+        <w:t>.</w:t>
+      </w:r>
       <w:r>
         <w:rPr>
           <w:rFonts w:ascii="Garamond" w:hAnsi="Garamond"/>
@@ -4250,14 +4293,16 @@
           <w:rFonts w:ascii="Garamond" w:hAnsi="Garamond"/>
         </w:rPr>
       </w:pPr>
-      <w:bookmarkStart w:id="14" w:name="_Toc19610177"/>
+      <w:bookmarkStart w:id="16" w:name="_Toc19610177"/>
+      <w:bookmarkEnd w:id="14"/>
+      <w:bookmarkEnd w:id="15"/>
       <w:r>
         <w:rPr>
           <w:rFonts w:ascii="Garamond" w:hAnsi="Garamond"/>
         </w:rPr>
         <w:t>Público-Alvo</w:t>
       </w:r>
-      <w:bookmarkEnd w:id="14"/>
+      <w:bookmarkEnd w:id="16"/>
     </w:p>
     <w:p>
       <w:pPr>
@@ -4312,8 +4357,8 @@
           <w:rFonts w:ascii="Garamond" w:hAnsi="Garamond"/>
         </w:rPr>
       </w:pPr>
-      <w:bookmarkStart w:id="15" w:name="_Toc19610178"/>
-      <w:bookmarkStart w:id="16" w:name="_Toc439994668"/>
+      <w:bookmarkStart w:id="17" w:name="_Toc19610178"/>
+      <w:bookmarkStart w:id="18" w:name="_Toc439994668"/>
       <w:r>
         <w:rPr>
           <w:rFonts w:ascii="Garamond" w:hAnsi="Garamond"/>
@@ -4321,7 +4366,7 @@
         <w:lastRenderedPageBreak/>
         <w:t>Definições, Acrônimos e Abreviações</w:t>
       </w:r>
-      <w:bookmarkEnd w:id="15"/>
+      <w:bookmarkEnd w:id="17"/>
     </w:p>
     <w:p>
       <w:pPr>
@@ -4421,19 +4466,19 @@
           <w:rFonts w:ascii="Garamond" w:hAnsi="Garamond"/>
         </w:rPr>
       </w:pPr>
-      <w:bookmarkStart w:id="17" w:name="_Toc19610179"/>
-      <w:bookmarkStart w:id="18" w:name="_Toc19610180"/>
-      <w:bookmarkStart w:id="19" w:name="_Toc19610181"/>
-      <w:bookmarkEnd w:id="16"/>
-      <w:bookmarkEnd w:id="17"/>
+      <w:bookmarkStart w:id="19" w:name="_Toc19610179"/>
+      <w:bookmarkStart w:id="20" w:name="_Toc19610180"/>
+      <w:bookmarkStart w:id="21" w:name="_Toc19610181"/>
       <w:bookmarkEnd w:id="18"/>
+      <w:bookmarkEnd w:id="19"/>
+      <w:bookmarkEnd w:id="20"/>
       <w:r>
         <w:rPr>
           <w:rFonts w:ascii="Garamond" w:hAnsi="Garamond"/>
         </w:rPr>
         <w:t>Convenções</w:t>
       </w:r>
-      <w:bookmarkEnd w:id="19"/>
+      <w:bookmarkEnd w:id="21"/>
     </w:p>
     <w:p>
       <w:pPr>
@@ -4599,14 +4644,14 @@
           <w:rFonts w:ascii="Garamond" w:hAnsi="Garamond"/>
         </w:rPr>
       </w:pPr>
-      <w:bookmarkStart w:id="20" w:name="_Toc19610182"/>
+      <w:bookmarkStart w:id="22" w:name="_Toc19610182"/>
       <w:r>
         <w:rPr>
           <w:rFonts w:ascii="Garamond" w:hAnsi="Garamond"/>
         </w:rPr>
         <w:t>Referências</w:t>
       </w:r>
-      <w:bookmarkEnd w:id="20"/>
+      <w:bookmarkEnd w:id="22"/>
     </w:p>
     <w:p>
       <w:pPr>
@@ -4666,7 +4711,7 @@
           <w:color w:val="FFFFFF"/>
         </w:rPr>
       </w:pPr>
-      <w:bookmarkStart w:id="21" w:name="_Toc19610183"/>
+      <w:bookmarkStart w:id="23" w:name="_Toc19610183"/>
       <w:r>
         <w:rPr>
           <w:rFonts w:ascii="Garamond" w:hAnsi="Garamond"/>
@@ -4675,7 +4720,7 @@
         <w:lastRenderedPageBreak/>
         <w:t>Visão Geral</w:t>
       </w:r>
-      <w:bookmarkEnd w:id="21"/>
+      <w:bookmarkEnd w:id="23"/>
     </w:p>
     <w:p>
       <w:pPr>
@@ -4685,14 +4730,14 @@
           <w:rFonts w:ascii="Garamond" w:hAnsi="Garamond"/>
         </w:rPr>
       </w:pPr>
-      <w:bookmarkStart w:id="22" w:name="_Toc19610184"/>
+      <w:bookmarkStart w:id="24" w:name="_Toc19610184"/>
       <w:r>
         <w:rPr>
           <w:rFonts w:ascii="Garamond" w:hAnsi="Garamond"/>
         </w:rPr>
         <w:t>Perspectiva do Produto</w:t>
       </w:r>
-      <w:bookmarkEnd w:id="22"/>
+      <w:bookmarkEnd w:id="24"/>
     </w:p>
     <w:p>
       <w:pPr>
@@ -4708,6 +4753,10 @@
         </w:rPr>
       </w:pPr>
     </w:p>
+    <w:bookmarkStart w:id="25" w:name="_Toc441674339"/>
+    <w:bookmarkStart w:id="26" w:name="_Toc441674427"/>
+    <w:bookmarkStart w:id="27" w:name="_Toc441674525"/>
+    <w:bookmarkStart w:id="28" w:name="_Toc19610185"/>
     <w:p>
       <w:pPr>
         <w:pStyle w:val="Ttulo2"/>
@@ -4716,10 +4765,6 @@
           <w:rFonts w:ascii="Garamond" w:hAnsi="Garamond"/>
         </w:rPr>
       </w:pPr>
-      <w:bookmarkStart w:id="23" w:name="_Toc441674339"/>
-      <w:bookmarkStart w:id="24" w:name="_Toc441674427"/>
-      <w:bookmarkStart w:id="25" w:name="_Toc441674525"/>
-      <w:bookmarkStart w:id="26" w:name="_Toc19610185"/>
       <w:r>
         <w:rPr>
           <w:noProof/>
@@ -4910,9 +4955,9 @@
           </wp:anchor>
         </w:drawing>
       </w:r>
-      <w:bookmarkEnd w:id="23"/>
-      <w:bookmarkEnd w:id="24"/>
       <w:bookmarkEnd w:id="25"/>
+      <w:bookmarkEnd w:id="26"/>
+      <w:bookmarkEnd w:id="27"/>
       <w:proofErr w:type="spellStart"/>
       <w:r>
         <w:rPr>
@@ -4927,7 +4972,7 @@
         </w:rPr>
         <w:t xml:space="preserve"> do KLINIEK</w:t>
       </w:r>
-      <w:bookmarkEnd w:id="26"/>
+      <w:bookmarkEnd w:id="28"/>
     </w:p>
     <w:p>
       <w:pPr>
@@ -4944,14 +4989,14 @@
           <w:rFonts w:ascii="Garamond" w:hAnsi="Garamond"/>
         </w:rPr>
       </w:pPr>
-      <w:bookmarkStart w:id="27" w:name="_Toc19610186"/>
+      <w:bookmarkStart w:id="29" w:name="_Toc19610186"/>
       <w:r>
         <w:rPr>
           <w:rFonts w:ascii="Garamond" w:hAnsi="Garamond"/>
         </w:rPr>
         <w:t>Funcionalidade do Produto</w:t>
       </w:r>
-      <w:bookmarkEnd w:id="27"/>
+      <w:bookmarkEnd w:id="29"/>
     </w:p>
     <w:p>
       <w:pPr>
@@ -5312,7 +5357,7 @@
           <w:rFonts w:ascii="Garamond" w:hAnsi="Garamond"/>
         </w:rPr>
       </w:pPr>
-      <w:bookmarkStart w:id="28" w:name="_Toc19610187"/>
+      <w:bookmarkStart w:id="30" w:name="_Toc19610187"/>
       <w:r>
         <w:rPr>
           <w:rFonts w:ascii="Garamond" w:hAnsi="Garamond"/>
@@ -5325,7 +5370,7 @@
         </w:rPr>
         <w:t>tilizadores</w:t>
       </w:r>
-      <w:bookmarkEnd w:id="28"/>
+      <w:bookmarkEnd w:id="30"/>
     </w:p>
     <w:p>
       <w:pPr>
@@ -5416,14 +5461,14 @@
           <w:rFonts w:ascii="Garamond" w:hAnsi="Garamond"/>
         </w:rPr>
       </w:pPr>
-      <w:bookmarkStart w:id="29" w:name="_Toc19610188"/>
+      <w:bookmarkStart w:id="31" w:name="_Toc19610188"/>
       <w:r>
         <w:rPr>
           <w:rFonts w:ascii="Garamond" w:hAnsi="Garamond"/>
         </w:rPr>
         <w:t>Ambiente Operacional</w:t>
       </w:r>
-      <w:bookmarkEnd w:id="29"/>
+      <w:bookmarkEnd w:id="31"/>
     </w:p>
     <w:p>
       <w:pPr>
@@ -5528,14 +5573,14 @@
           <w:rFonts w:ascii="Garamond" w:hAnsi="Garamond"/>
         </w:rPr>
       </w:pPr>
-      <w:bookmarkStart w:id="30" w:name="_Toc19610189"/>
+      <w:bookmarkStart w:id="32" w:name="_Toc19610189"/>
       <w:r>
         <w:rPr>
           <w:rFonts w:ascii="Garamond" w:hAnsi="Garamond"/>
         </w:rPr>
         <w:t>Restrições de Projeto e Implementação</w:t>
       </w:r>
-      <w:bookmarkEnd w:id="30"/>
+      <w:bookmarkEnd w:id="32"/>
     </w:p>
     <w:p>
       <w:pPr>
@@ -5559,7 +5604,7 @@
           <w:rFonts w:ascii="Garamond" w:hAnsi="Garamond"/>
         </w:rPr>
       </w:pPr>
-      <w:bookmarkStart w:id="31" w:name="_Toc19610190"/>
+      <w:bookmarkStart w:id="33" w:name="_Toc19610190"/>
       <w:r>
         <w:rPr>
           <w:rFonts w:ascii="Garamond" w:hAnsi="Garamond"/>
@@ -5573,7 +5618,7 @@
         </w:rPr>
         <w:t>Uitlizador</w:t>
       </w:r>
-      <w:bookmarkEnd w:id="31"/>
+      <w:bookmarkEnd w:id="33"/>
       <w:proofErr w:type="spellEnd"/>
     </w:p>
     <w:p>
@@ -5599,14 +5644,14 @@
           <w:rFonts w:ascii="Garamond" w:hAnsi="Garamond"/>
         </w:rPr>
       </w:pPr>
-      <w:bookmarkStart w:id="32" w:name="_Toc19610191"/>
+      <w:bookmarkStart w:id="34" w:name="_Toc19610191"/>
       <w:r>
         <w:rPr>
           <w:rFonts w:ascii="Garamond" w:hAnsi="Garamond"/>
         </w:rPr>
         <w:t>Suposições e Dependências</w:t>
       </w:r>
-      <w:bookmarkEnd w:id="32"/>
+      <w:bookmarkEnd w:id="34"/>
     </w:p>
     <w:p>
       <w:pPr>
@@ -5649,7 +5694,7 @@
           <w:color w:val="FFFFFF"/>
         </w:rPr>
       </w:pPr>
-      <w:bookmarkStart w:id="33" w:name="_Toc19610192"/>
+      <w:bookmarkStart w:id="35" w:name="_Toc19610192"/>
       <w:r>
         <w:rPr>
           <w:rFonts w:ascii="Garamond" w:hAnsi="Garamond"/>
@@ -5665,7 +5710,7 @@
         </w:rPr>
         <w:t>das Interfaces Externas</w:t>
       </w:r>
-      <w:bookmarkEnd w:id="33"/>
+      <w:bookmarkEnd w:id="35"/>
     </w:p>
     <w:p>
       <w:pPr>
@@ -5675,14 +5720,14 @@
           <w:rFonts w:ascii="Garamond" w:hAnsi="Garamond"/>
         </w:rPr>
       </w:pPr>
-      <w:bookmarkStart w:id="34" w:name="_Toc19610193"/>
+      <w:bookmarkStart w:id="36" w:name="_Toc19610193"/>
       <w:r>
         <w:rPr>
           <w:rFonts w:ascii="Garamond" w:hAnsi="Garamond"/>
         </w:rPr>
         <w:t>Requisitos de Interface Externa</w:t>
       </w:r>
-      <w:bookmarkEnd w:id="34"/>
+      <w:bookmarkEnd w:id="36"/>
     </w:p>
     <w:p>
       <w:pPr>
@@ -5813,7 +5858,7 @@
           <w:color w:val="FFFFFF"/>
         </w:rPr>
       </w:pPr>
-      <w:bookmarkStart w:id="35" w:name="_Toc19610194"/>
+      <w:bookmarkStart w:id="37" w:name="_Toc19610194"/>
       <w:r>
         <w:rPr>
           <w:rFonts w:ascii="Garamond" w:hAnsi="Garamond"/>
@@ -5821,7 +5866,7 @@
         </w:rPr>
         <w:t>Requisitos Funcionais</w:t>
       </w:r>
-      <w:bookmarkEnd w:id="35"/>
+      <w:bookmarkEnd w:id="37"/>
     </w:p>
     <w:p>
       <w:pPr>
@@ -5831,8 +5876,8 @@
           <w:rFonts w:ascii="Garamond" w:hAnsi="Garamond"/>
         </w:rPr>
       </w:pPr>
-      <w:bookmarkStart w:id="36" w:name="_Toc481292000"/>
-      <w:bookmarkStart w:id="37" w:name="_Toc19610195"/>
+      <w:bookmarkStart w:id="38" w:name="_Toc481292000"/>
+      <w:bookmarkStart w:id="39" w:name="_Toc19610195"/>
       <w:r>
         <w:rPr>
           <w:rFonts w:ascii="Garamond" w:hAnsi="Garamond"/>
@@ -5845,14 +5890,14 @@
         </w:rPr>
         <w:t xml:space="preserve">– </w:t>
       </w:r>
-      <w:bookmarkEnd w:id="36"/>
+      <w:bookmarkEnd w:id="38"/>
       <w:r>
         <w:rPr>
           <w:rFonts w:ascii="Garamond" w:hAnsi="Garamond"/>
         </w:rPr>
         <w:t>Gestão dos Pacientes</w:t>
       </w:r>
-      <w:bookmarkEnd w:id="37"/>
+      <w:bookmarkEnd w:id="39"/>
     </w:p>
     <w:p>
       <w:pPr>
@@ -6219,8 +6264,8 @@
           <w:rFonts w:ascii="Garamond" w:hAnsi="Garamond"/>
         </w:rPr>
       </w:pPr>
-      <w:bookmarkStart w:id="38" w:name="_Toc481292001"/>
-      <w:bookmarkStart w:id="39" w:name="_Toc19610196"/>
+      <w:bookmarkStart w:id="40" w:name="_Toc481292001"/>
+      <w:bookmarkStart w:id="41" w:name="_Toc19610196"/>
       <w:r>
         <w:rPr>
           <w:rFonts w:ascii="Garamond" w:hAnsi="Garamond"/>
@@ -6233,7 +6278,7 @@
         </w:rPr>
         <w:t xml:space="preserve">– </w:t>
       </w:r>
-      <w:bookmarkEnd w:id="38"/>
+      <w:bookmarkEnd w:id="40"/>
       <w:r>
         <w:rPr>
           <w:rFonts w:ascii="Garamond" w:hAnsi="Garamond"/>
@@ -6241,7 +6286,7 @@
         </w:rPr>
         <w:t>GESTÃO DE CONSULTA E SERVIÇOS</w:t>
       </w:r>
-      <w:bookmarkEnd w:id="39"/>
+      <w:bookmarkEnd w:id="41"/>
     </w:p>
     <w:p>
       <w:pPr>
@@ -6546,8 +6591,8 @@
           <w:rFonts w:ascii="Garamond" w:hAnsi="Garamond"/>
         </w:rPr>
       </w:pPr>
-      <w:bookmarkStart w:id="40" w:name="_Toc481292002"/>
-      <w:bookmarkStart w:id="41" w:name="_Toc19610197"/>
+      <w:bookmarkStart w:id="42" w:name="_Toc481292002"/>
+      <w:bookmarkStart w:id="43" w:name="_Toc19610197"/>
       <w:r>
         <w:rPr>
           <w:rFonts w:ascii="Garamond" w:hAnsi="Garamond"/>
@@ -6560,14 +6605,14 @@
         </w:rPr>
         <w:t xml:space="preserve"> – Ge</w:t>
       </w:r>
-      <w:bookmarkEnd w:id="40"/>
+      <w:bookmarkEnd w:id="42"/>
       <w:r>
         <w:rPr>
           <w:rFonts w:ascii="Garamond" w:hAnsi="Garamond"/>
         </w:rPr>
         <w:t>stão de Médicos</w:t>
       </w:r>
-      <w:bookmarkEnd w:id="41"/>
+      <w:bookmarkEnd w:id="43"/>
     </w:p>
     <w:p>
       <w:pPr>
@@ -6770,7 +6815,7 @@
         </w:rPr>
         <w:t xml:space="preserve">Actualização do perfil do médico </w:t>
       </w:r>
-      <w:bookmarkStart w:id="42" w:name="_Toc481292003"/>
+      <w:bookmarkStart w:id="44" w:name="_Toc481292003"/>
     </w:p>
     <w:p>
       <w:pPr>
@@ -6786,14 +6831,14 @@
         </w:rPr>
         <w:t xml:space="preserve"> </w:t>
       </w:r>
-      <w:bookmarkStart w:id="43" w:name="_Toc19610198"/>
+      <w:bookmarkStart w:id="45" w:name="_Toc19610198"/>
       <w:r>
         <w:rPr>
           <w:rFonts w:ascii="Garamond" w:hAnsi="Garamond"/>
         </w:rPr>
         <w:t>Gestão de Pagamentos</w:t>
       </w:r>
-      <w:bookmarkEnd w:id="43"/>
+      <w:bookmarkEnd w:id="45"/>
     </w:p>
     <w:p>
       <w:pPr>
@@ -6909,7 +6954,7 @@
           <w:rFonts w:ascii="Garamond" w:hAnsi="Garamond"/>
         </w:rPr>
       </w:pPr>
-      <w:bookmarkStart w:id="44" w:name="_Toc19610199"/>
+      <w:bookmarkStart w:id="46" w:name="_Toc19610199"/>
       <w:r>
         <w:rPr>
           <w:rFonts w:ascii="Garamond" w:hAnsi="Garamond"/>
@@ -6922,14 +6967,14 @@
         </w:rPr>
         <w:t xml:space="preserve"> – Ge</w:t>
       </w:r>
-      <w:bookmarkEnd w:id="42"/>
+      <w:bookmarkEnd w:id="44"/>
       <w:r>
         <w:rPr>
           <w:rFonts w:ascii="Garamond" w:hAnsi="Garamond"/>
         </w:rPr>
         <w:t>rir Relatórios</w:t>
       </w:r>
-      <w:bookmarkEnd w:id="44"/>
+      <w:bookmarkEnd w:id="46"/>
     </w:p>
     <w:p>
       <w:pPr>
@@ -7188,31 +7233,29 @@
           <w:color w:val="FFFFFF"/>
         </w:rPr>
       </w:pPr>
-      <w:bookmarkStart w:id="45" w:name="_Toc19610200"/>
-      <w:bookmarkStart w:id="46" w:name="_Toc19610201"/>
-      <w:bookmarkStart w:id="47" w:name="_Toc19610202"/>
-      <w:bookmarkStart w:id="48" w:name="_Toc19610203"/>
-      <w:bookmarkStart w:id="49" w:name="_Toc19610204"/>
-      <w:bookmarkStart w:id="50" w:name="_Toc19610205"/>
-      <w:bookmarkStart w:id="51" w:name="_Toc19610206"/>
-      <w:bookmarkStart w:id="52" w:name="_Toc19610207"/>
-      <w:bookmarkStart w:id="53" w:name="_Toc19610208"/>
-      <w:bookmarkStart w:id="54" w:name="_Toc19610209"/>
-      <w:bookmarkStart w:id="55" w:name="_Toc19610210"/>
-      <w:bookmarkStart w:id="56" w:name="_Toc19610211"/>
-      <w:bookmarkStart w:id="57" w:name="_Toc19610212"/>
-      <w:bookmarkStart w:id="58" w:name="_Toc19610213"/>
-      <w:bookmarkStart w:id="59" w:name="_Toc19610214"/>
-      <w:bookmarkStart w:id="60" w:name="_Toc19610215"/>
-      <w:bookmarkStart w:id="61" w:name="_Toc19610216"/>
-      <w:bookmarkStart w:id="62" w:name="_Toc19610217"/>
-      <w:bookmarkStart w:id="63" w:name="_Toc19610218"/>
-      <w:bookmarkStart w:id="64" w:name="_Toc19610219"/>
-      <w:bookmarkStart w:id="65" w:name="_Toc19610220"/>
-      <w:bookmarkStart w:id="66" w:name="_Toc19610221"/>
-      <w:bookmarkStart w:id="67" w:name="_Toc439994690"/>
-      <w:bookmarkEnd w:id="45"/>
-      <w:bookmarkEnd w:id="46"/>
+      <w:bookmarkStart w:id="47" w:name="_Toc19610200"/>
+      <w:bookmarkStart w:id="48" w:name="_Toc19610201"/>
+      <w:bookmarkStart w:id="49" w:name="_Toc19610202"/>
+      <w:bookmarkStart w:id="50" w:name="_Toc19610203"/>
+      <w:bookmarkStart w:id="51" w:name="_Toc19610204"/>
+      <w:bookmarkStart w:id="52" w:name="_Toc19610205"/>
+      <w:bookmarkStart w:id="53" w:name="_Toc19610206"/>
+      <w:bookmarkStart w:id="54" w:name="_Toc19610207"/>
+      <w:bookmarkStart w:id="55" w:name="_Toc19610208"/>
+      <w:bookmarkStart w:id="56" w:name="_Toc19610209"/>
+      <w:bookmarkStart w:id="57" w:name="_Toc19610210"/>
+      <w:bookmarkStart w:id="58" w:name="_Toc19610211"/>
+      <w:bookmarkStart w:id="59" w:name="_Toc19610212"/>
+      <w:bookmarkStart w:id="60" w:name="_Toc19610213"/>
+      <w:bookmarkStart w:id="61" w:name="_Toc19610214"/>
+      <w:bookmarkStart w:id="62" w:name="_Toc19610215"/>
+      <w:bookmarkStart w:id="63" w:name="_Toc19610216"/>
+      <w:bookmarkStart w:id="64" w:name="_Toc19610217"/>
+      <w:bookmarkStart w:id="65" w:name="_Toc19610218"/>
+      <w:bookmarkStart w:id="66" w:name="_Toc19610219"/>
+      <w:bookmarkStart w:id="67" w:name="_Toc19610220"/>
+      <w:bookmarkStart w:id="68" w:name="_Toc19610221"/>
+      <w:bookmarkStart w:id="69" w:name="_Toc439994690"/>
       <w:bookmarkEnd w:id="47"/>
       <w:bookmarkEnd w:id="48"/>
       <w:bookmarkEnd w:id="49"/>
@@ -7232,6 +7275,8 @@
       <w:bookmarkEnd w:id="63"/>
       <w:bookmarkEnd w:id="64"/>
       <w:bookmarkEnd w:id="65"/>
+      <w:bookmarkEnd w:id="66"/>
+      <w:bookmarkEnd w:id="67"/>
       <w:r>
         <w:rPr>
           <w:rFonts w:ascii="Garamond" w:hAnsi="Garamond"/>
@@ -7239,12 +7284,12 @@
         </w:rPr>
         <w:t>Requisitos Não-Funcionais</w:t>
       </w:r>
-      <w:bookmarkEnd w:id="66"/>
-    </w:p>
-    <w:p>
-      <w:bookmarkStart w:id="68" w:name="_Toc481292008"/>
-      <w:bookmarkStart w:id="69" w:name="_Toc19610222"/>
-      <w:bookmarkEnd w:id="67"/>
+      <w:bookmarkEnd w:id="68"/>
+    </w:p>
+    <w:p>
+      <w:bookmarkStart w:id="70" w:name="_Toc481292008"/>
+      <w:bookmarkStart w:id="71" w:name="_Toc19610222"/>
+      <w:bookmarkEnd w:id="69"/>
       <w:r>
         <w:t>Abaixo são apresentados os requisitos não funcionais do Modulo de Gestão de Cozinhas. Para uma melhor organização e compreensão desta secção, a mesma foi organizada em subsecções de forma a agrupar os requisitos relacionados. Os requisitos funcionais deste modulo abrangem o seguinte: Usabilidade, Segurança, Hardware e Software</w:t>
       </w:r>
@@ -7263,8 +7308,8 @@
         </w:rPr>
         <w:t xml:space="preserve">Requisitos de </w:t>
       </w:r>
-      <w:bookmarkEnd w:id="68"/>
-      <w:bookmarkEnd w:id="69"/>
+      <w:bookmarkEnd w:id="70"/>
+      <w:bookmarkEnd w:id="71"/>
       <w:r>
         <w:rPr>
           <w:rFonts w:ascii="Garamond" w:hAnsi="Garamond"/>
@@ -7515,16 +7560,16 @@
           <w:rFonts w:ascii="Garamond" w:hAnsi="Garamond"/>
         </w:rPr>
       </w:pPr>
-      <w:bookmarkStart w:id="70" w:name="_Toc481292009"/>
-      <w:bookmarkStart w:id="71" w:name="_Toc19610223"/>
+      <w:bookmarkStart w:id="72" w:name="_Toc481292009"/>
+      <w:bookmarkStart w:id="73" w:name="_Toc19610223"/>
       <w:r>
         <w:rPr>
           <w:rFonts w:ascii="Garamond" w:hAnsi="Garamond"/>
         </w:rPr>
         <w:t>Requisitos de Segurança</w:t>
       </w:r>
-      <w:bookmarkEnd w:id="70"/>
-      <w:bookmarkEnd w:id="71"/>
+      <w:bookmarkEnd w:id="72"/>
+      <w:bookmarkEnd w:id="73"/>
     </w:p>
     <w:p>
       <w:pPr>
@@ -7648,16 +7693,16 @@
           <w:rFonts w:ascii="Garamond" w:hAnsi="Garamond"/>
         </w:rPr>
       </w:pPr>
-      <w:bookmarkStart w:id="72" w:name="_Toc481292010"/>
-      <w:bookmarkStart w:id="73" w:name="_Toc19610224"/>
+      <w:bookmarkStart w:id="74" w:name="_Toc481292010"/>
+      <w:bookmarkStart w:id="75" w:name="_Toc19610224"/>
       <w:r>
         <w:rPr>
           <w:rFonts w:ascii="Garamond" w:hAnsi="Garamond"/>
         </w:rPr>
         <w:t>Hardware e Software</w:t>
       </w:r>
-      <w:bookmarkEnd w:id="72"/>
-      <w:bookmarkEnd w:id="73"/>
+      <w:bookmarkEnd w:id="74"/>
+      <w:bookmarkEnd w:id="75"/>
     </w:p>
     <w:p>
       <w:pPr>
@@ -7889,7 +7934,7 @@
           <w:color w:val="FFFFFF"/>
         </w:rPr>
       </w:pPr>
-      <w:bookmarkStart w:id="74" w:name="_Toc19610225"/>
+      <w:bookmarkStart w:id="76" w:name="_Toc19610225"/>
       <w:r>
         <w:rPr>
           <w:rFonts w:ascii="Garamond" w:hAnsi="Garamond"/>
@@ -7898,7 +7943,7 @@
         <w:lastRenderedPageBreak/>
         <w:t>Outros Requisitos</w:t>
       </w:r>
-      <w:bookmarkEnd w:id="74"/>
+      <w:bookmarkEnd w:id="76"/>
     </w:p>
     <w:p>
       <w:pPr>
@@ -7910,7 +7955,7 @@
           <w:szCs w:val="24"/>
         </w:rPr>
       </w:pPr>
-      <w:bookmarkStart w:id="75" w:name="_Toc439994696"/>
+      <w:bookmarkStart w:id="77" w:name="_Toc439994696"/>
       <w:r>
         <w:rPr>
           <w:rFonts w:ascii="Garamond" w:hAnsi="Garamond" w:cs="Times New Roman"/>
@@ -8306,8 +8351,6 @@
       <w:r>
         <w:t xml:space="preserve"> - Especificação de requisitos</w:t>
       </w:r>
-      <w:bookmarkStart w:id="76" w:name="_GoBack"/>
-      <w:bookmarkEnd w:id="76"/>
     </w:p>
     <w:p>
       <w:pPr>
@@ -12062,7 +12105,7 @@
           </w:p>
         </w:tc>
       </w:tr>
-      <w:bookmarkEnd w:id="75"/>
+      <w:bookmarkEnd w:id="77"/>
     </w:tbl>
     <w:p>
       <w:pPr>
@@ -20759,7 +20802,7 @@
 </file>
 
 <file path=customXml/itemProps1.xml><?xml version="1.0" encoding="utf-8"?>
-<ds:datastoreItem xmlns:ds="http://schemas.openxmlformats.org/officeDocument/2006/customXml" ds:itemID="{082B7561-0354-444A-844E-517F08152C08}">
+<ds:datastoreItem xmlns:ds="http://schemas.openxmlformats.org/officeDocument/2006/customXml" ds:itemID="{E10EA6CB-07DA-4C47-9F17-19A15994D793}">
   <ds:schemaRefs>
     <ds:schemaRef ds:uri="http://schemas.openxmlformats.org/officeDocument/2006/bibliography"/>
   </ds:schemaRefs>

</xml_diff>

<commit_message>
trying to fix conflicts
</commit_message>
<xml_diff>
--- a/documentacao/Especificacao_Requisitos_KLINIEK.docx
+++ b/documentacao/Especificacao_Requisitos_KLINIEK.docx
@@ -4078,7 +4078,6 @@
         </w:rPr>
       </w:pPr>
       <w:bookmarkStart w:id="14" w:name="_Hlk23196510"/>
-      <w:bookmarkStart w:id="15" w:name="_GoBack"/>
       <w:r>
         <w:rPr>
           <w:rFonts w:ascii="Garamond" w:hAnsi="Garamond"/>
@@ -4293,16 +4292,15 @@
           <w:rFonts w:ascii="Garamond" w:hAnsi="Garamond"/>
         </w:rPr>
       </w:pPr>
-      <w:bookmarkStart w:id="16" w:name="_Toc19610177"/>
+      <w:bookmarkStart w:id="15" w:name="_Toc19610177"/>
       <w:bookmarkEnd w:id="14"/>
+      <w:r>
+        <w:rPr>
+          <w:rFonts w:ascii="Garamond" w:hAnsi="Garamond"/>
+        </w:rPr>
+        <w:t>Público-Alvo</w:t>
+      </w:r>
       <w:bookmarkEnd w:id="15"/>
-      <w:r>
-        <w:rPr>
-          <w:rFonts w:ascii="Garamond" w:hAnsi="Garamond"/>
-        </w:rPr>
-        <w:t>Público-Alvo</w:t>
-      </w:r>
-      <w:bookmarkEnd w:id="16"/>
     </w:p>
     <w:p>
       <w:pPr>
@@ -4357,8 +4355,8 @@
           <w:rFonts w:ascii="Garamond" w:hAnsi="Garamond"/>
         </w:rPr>
       </w:pPr>
-      <w:bookmarkStart w:id="17" w:name="_Toc19610178"/>
-      <w:bookmarkStart w:id="18" w:name="_Toc439994668"/>
+      <w:bookmarkStart w:id="16" w:name="_Toc19610178"/>
+      <w:bookmarkStart w:id="17" w:name="_Toc439994668"/>
       <w:r>
         <w:rPr>
           <w:rFonts w:ascii="Garamond" w:hAnsi="Garamond"/>
@@ -4366,7 +4364,7 @@
         <w:lastRenderedPageBreak/>
         <w:t>Definições, Acrônimos e Abreviações</w:t>
       </w:r>
-      <w:bookmarkEnd w:id="17"/>
+      <w:bookmarkEnd w:id="16"/>
     </w:p>
     <w:p>
       <w:pPr>
@@ -4466,19 +4464,19 @@
           <w:rFonts w:ascii="Garamond" w:hAnsi="Garamond"/>
         </w:rPr>
       </w:pPr>
-      <w:bookmarkStart w:id="19" w:name="_Toc19610179"/>
-      <w:bookmarkStart w:id="20" w:name="_Toc19610180"/>
-      <w:bookmarkStart w:id="21" w:name="_Toc19610181"/>
+      <w:bookmarkStart w:id="18" w:name="_Toc19610179"/>
+      <w:bookmarkStart w:id="19" w:name="_Toc19610180"/>
+      <w:bookmarkStart w:id="20" w:name="_Toc19610181"/>
+      <w:bookmarkEnd w:id="17"/>
       <w:bookmarkEnd w:id="18"/>
       <w:bookmarkEnd w:id="19"/>
+      <w:r>
+        <w:rPr>
+          <w:rFonts w:ascii="Garamond" w:hAnsi="Garamond"/>
+        </w:rPr>
+        <w:t>Convenções</w:t>
+      </w:r>
       <w:bookmarkEnd w:id="20"/>
-      <w:r>
-        <w:rPr>
-          <w:rFonts w:ascii="Garamond" w:hAnsi="Garamond"/>
-        </w:rPr>
-        <w:t>Convenções</w:t>
-      </w:r>
-      <w:bookmarkEnd w:id="21"/>
     </w:p>
     <w:p>
       <w:pPr>
@@ -4644,14 +4642,14 @@
           <w:rFonts w:ascii="Garamond" w:hAnsi="Garamond"/>
         </w:rPr>
       </w:pPr>
-      <w:bookmarkStart w:id="22" w:name="_Toc19610182"/>
+      <w:bookmarkStart w:id="21" w:name="_Toc19610182"/>
       <w:r>
         <w:rPr>
           <w:rFonts w:ascii="Garamond" w:hAnsi="Garamond"/>
         </w:rPr>
         <w:t>Referências</w:t>
       </w:r>
-      <w:bookmarkEnd w:id="22"/>
+      <w:bookmarkEnd w:id="21"/>
     </w:p>
     <w:p>
       <w:pPr>
@@ -4711,7 +4709,7 @@
           <w:color w:val="FFFFFF"/>
         </w:rPr>
       </w:pPr>
-      <w:bookmarkStart w:id="23" w:name="_Toc19610183"/>
+      <w:bookmarkStart w:id="22" w:name="_Toc19610183"/>
       <w:r>
         <w:rPr>
           <w:rFonts w:ascii="Garamond" w:hAnsi="Garamond"/>
@@ -4720,7 +4718,7 @@
         <w:lastRenderedPageBreak/>
         <w:t>Visão Geral</w:t>
       </w:r>
-      <w:bookmarkEnd w:id="23"/>
+      <w:bookmarkEnd w:id="22"/>
     </w:p>
     <w:p>
       <w:pPr>
@@ -4730,14 +4728,14 @@
           <w:rFonts w:ascii="Garamond" w:hAnsi="Garamond"/>
         </w:rPr>
       </w:pPr>
-      <w:bookmarkStart w:id="24" w:name="_Toc19610184"/>
+      <w:bookmarkStart w:id="23" w:name="_Toc19610184"/>
       <w:r>
         <w:rPr>
           <w:rFonts w:ascii="Garamond" w:hAnsi="Garamond"/>
         </w:rPr>
         <w:t>Perspectiva do Produto</w:t>
       </w:r>
-      <w:bookmarkEnd w:id="24"/>
+      <w:bookmarkEnd w:id="23"/>
     </w:p>
     <w:p>
       <w:pPr>
@@ -4753,10 +4751,10 @@
         </w:rPr>
       </w:pPr>
     </w:p>
-    <w:bookmarkStart w:id="25" w:name="_Toc441674339"/>
-    <w:bookmarkStart w:id="26" w:name="_Toc441674427"/>
-    <w:bookmarkStart w:id="27" w:name="_Toc441674525"/>
-    <w:bookmarkStart w:id="28" w:name="_Toc19610185"/>
+    <w:bookmarkStart w:id="24" w:name="_Toc441674339"/>
+    <w:bookmarkStart w:id="25" w:name="_Toc441674427"/>
+    <w:bookmarkStart w:id="26" w:name="_Toc441674525"/>
+    <w:bookmarkStart w:id="27" w:name="_Toc19610185"/>
     <w:p>
       <w:pPr>
         <w:pStyle w:val="Ttulo2"/>
@@ -4955,24 +4953,24 @@
           </wp:anchor>
         </w:drawing>
       </w:r>
+      <w:bookmarkEnd w:id="24"/>
       <w:bookmarkEnd w:id="25"/>
       <w:bookmarkEnd w:id="26"/>
+      <w:proofErr w:type="spellStart"/>
+      <w:r>
+        <w:rPr>
+          <w:rFonts w:ascii="Garamond" w:hAnsi="Garamond"/>
+        </w:rPr>
+        <w:t>Arquitectura</w:t>
+      </w:r>
+      <w:proofErr w:type="spellEnd"/>
+      <w:r>
+        <w:rPr>
+          <w:rFonts w:ascii="Garamond" w:hAnsi="Garamond"/>
+        </w:rPr>
+        <w:t xml:space="preserve"> do KLINIEK</w:t>
+      </w:r>
       <w:bookmarkEnd w:id="27"/>
-      <w:proofErr w:type="spellStart"/>
-      <w:r>
-        <w:rPr>
-          <w:rFonts w:ascii="Garamond" w:hAnsi="Garamond"/>
-        </w:rPr>
-        <w:t>Arquitectura</w:t>
-      </w:r>
-      <w:proofErr w:type="spellEnd"/>
-      <w:r>
-        <w:rPr>
-          <w:rFonts w:ascii="Garamond" w:hAnsi="Garamond"/>
-        </w:rPr>
-        <w:t xml:space="preserve"> do KLINIEK</w:t>
-      </w:r>
-      <w:bookmarkEnd w:id="28"/>
     </w:p>
     <w:p>
       <w:pPr>
@@ -4989,14 +4987,14 @@
           <w:rFonts w:ascii="Garamond" w:hAnsi="Garamond"/>
         </w:rPr>
       </w:pPr>
-      <w:bookmarkStart w:id="29" w:name="_Toc19610186"/>
+      <w:bookmarkStart w:id="28" w:name="_Toc19610186"/>
       <w:r>
         <w:rPr>
           <w:rFonts w:ascii="Garamond" w:hAnsi="Garamond"/>
         </w:rPr>
         <w:t>Funcionalidade do Produto</w:t>
       </w:r>
-      <w:bookmarkEnd w:id="29"/>
+      <w:bookmarkEnd w:id="28"/>
     </w:p>
     <w:p>
       <w:pPr>
@@ -5357,7 +5355,7 @@
           <w:rFonts w:ascii="Garamond" w:hAnsi="Garamond"/>
         </w:rPr>
       </w:pPr>
-      <w:bookmarkStart w:id="30" w:name="_Toc19610187"/>
+      <w:bookmarkStart w:id="29" w:name="_Toc19610187"/>
       <w:r>
         <w:rPr>
           <w:rFonts w:ascii="Garamond" w:hAnsi="Garamond"/>
@@ -5370,7 +5368,7 @@
         </w:rPr>
         <w:t>tilizadores</w:t>
       </w:r>
-      <w:bookmarkEnd w:id="30"/>
+      <w:bookmarkEnd w:id="29"/>
     </w:p>
     <w:p>
       <w:pPr>
@@ -5461,14 +5459,14 @@
           <w:rFonts w:ascii="Garamond" w:hAnsi="Garamond"/>
         </w:rPr>
       </w:pPr>
-      <w:bookmarkStart w:id="31" w:name="_Toc19610188"/>
+      <w:bookmarkStart w:id="30" w:name="_Toc19610188"/>
       <w:r>
         <w:rPr>
           <w:rFonts w:ascii="Garamond" w:hAnsi="Garamond"/>
         </w:rPr>
         <w:t>Ambiente Operacional</w:t>
       </w:r>
-      <w:bookmarkEnd w:id="31"/>
+      <w:bookmarkEnd w:id="30"/>
     </w:p>
     <w:p>
       <w:pPr>
@@ -5573,14 +5571,14 @@
           <w:rFonts w:ascii="Garamond" w:hAnsi="Garamond"/>
         </w:rPr>
       </w:pPr>
-      <w:bookmarkStart w:id="32" w:name="_Toc19610189"/>
+      <w:bookmarkStart w:id="31" w:name="_Toc19610189"/>
       <w:r>
         <w:rPr>
           <w:rFonts w:ascii="Garamond" w:hAnsi="Garamond"/>
         </w:rPr>
         <w:t>Restrições de Projeto e Implementação</w:t>
       </w:r>
-      <w:bookmarkEnd w:id="32"/>
+      <w:bookmarkEnd w:id="31"/>
     </w:p>
     <w:p>
       <w:pPr>
@@ -5604,7 +5602,7 @@
           <w:rFonts w:ascii="Garamond" w:hAnsi="Garamond"/>
         </w:rPr>
       </w:pPr>
-      <w:bookmarkStart w:id="33" w:name="_Toc19610190"/>
+      <w:bookmarkStart w:id="32" w:name="_Toc19610190"/>
       <w:r>
         <w:rPr>
           <w:rFonts w:ascii="Garamond" w:hAnsi="Garamond"/>
@@ -5618,7 +5616,7 @@
         </w:rPr>
         <w:t>Uitlizador</w:t>
       </w:r>
-      <w:bookmarkEnd w:id="33"/>
+      <w:bookmarkEnd w:id="32"/>
       <w:proofErr w:type="spellEnd"/>
     </w:p>
     <w:p>
@@ -5644,14 +5642,14 @@
           <w:rFonts w:ascii="Garamond" w:hAnsi="Garamond"/>
         </w:rPr>
       </w:pPr>
-      <w:bookmarkStart w:id="34" w:name="_Toc19610191"/>
+      <w:bookmarkStart w:id="33" w:name="_Toc19610191"/>
       <w:r>
         <w:rPr>
           <w:rFonts w:ascii="Garamond" w:hAnsi="Garamond"/>
         </w:rPr>
         <w:t>Suposições e Dependências</w:t>
       </w:r>
-      <w:bookmarkEnd w:id="34"/>
+      <w:bookmarkEnd w:id="33"/>
     </w:p>
     <w:p>
       <w:pPr>
@@ -5694,7 +5692,7 @@
           <w:color w:val="FFFFFF"/>
         </w:rPr>
       </w:pPr>
-      <w:bookmarkStart w:id="35" w:name="_Toc19610192"/>
+      <w:bookmarkStart w:id="34" w:name="_Toc19610192"/>
       <w:r>
         <w:rPr>
           <w:rFonts w:ascii="Garamond" w:hAnsi="Garamond"/>
@@ -5710,7 +5708,7 @@
         </w:rPr>
         <w:t>das Interfaces Externas</w:t>
       </w:r>
-      <w:bookmarkEnd w:id="35"/>
+      <w:bookmarkEnd w:id="34"/>
     </w:p>
     <w:p>
       <w:pPr>
@@ -5720,14 +5718,14 @@
           <w:rFonts w:ascii="Garamond" w:hAnsi="Garamond"/>
         </w:rPr>
       </w:pPr>
-      <w:bookmarkStart w:id="36" w:name="_Toc19610193"/>
+      <w:bookmarkStart w:id="35" w:name="_Toc19610193"/>
       <w:r>
         <w:rPr>
           <w:rFonts w:ascii="Garamond" w:hAnsi="Garamond"/>
         </w:rPr>
         <w:t>Requisitos de Interface Externa</w:t>
       </w:r>
-      <w:bookmarkEnd w:id="36"/>
+      <w:bookmarkEnd w:id="35"/>
     </w:p>
     <w:p>
       <w:pPr>
@@ -5858,7 +5856,7 @@
           <w:color w:val="FFFFFF"/>
         </w:rPr>
       </w:pPr>
-      <w:bookmarkStart w:id="37" w:name="_Toc19610194"/>
+      <w:bookmarkStart w:id="36" w:name="_Toc19610194"/>
       <w:r>
         <w:rPr>
           <w:rFonts w:ascii="Garamond" w:hAnsi="Garamond"/>
@@ -5866,7 +5864,7 @@
         </w:rPr>
         <w:t>Requisitos Funcionais</w:t>
       </w:r>
-      <w:bookmarkEnd w:id="37"/>
+      <w:bookmarkEnd w:id="36"/>
     </w:p>
     <w:p>
       <w:pPr>
@@ -5876,8 +5874,8 @@
           <w:rFonts w:ascii="Garamond" w:hAnsi="Garamond"/>
         </w:rPr>
       </w:pPr>
-      <w:bookmarkStart w:id="38" w:name="_Toc481292000"/>
-      <w:bookmarkStart w:id="39" w:name="_Toc19610195"/>
+      <w:bookmarkStart w:id="37" w:name="_Toc481292000"/>
+      <w:bookmarkStart w:id="38" w:name="_Toc19610195"/>
       <w:r>
         <w:rPr>
           <w:rFonts w:ascii="Garamond" w:hAnsi="Garamond"/>
@@ -5890,14 +5888,14 @@
         </w:rPr>
         <w:t xml:space="preserve">– </w:t>
       </w:r>
+      <w:bookmarkEnd w:id="37"/>
+      <w:r>
+        <w:rPr>
+          <w:rFonts w:ascii="Garamond" w:hAnsi="Garamond"/>
+        </w:rPr>
+        <w:t>Gestão dos Pacientes</w:t>
+      </w:r>
       <w:bookmarkEnd w:id="38"/>
-      <w:r>
-        <w:rPr>
-          <w:rFonts w:ascii="Garamond" w:hAnsi="Garamond"/>
-        </w:rPr>
-        <w:t>Gestão dos Pacientes</w:t>
-      </w:r>
-      <w:bookmarkEnd w:id="39"/>
     </w:p>
     <w:p>
       <w:pPr>
@@ -5979,26 +5977,20 @@
         <w:ind w:left="306"/>
         <w:jc w:val="both"/>
         <w:rPr>
+          <w:del w:id="39" w:author="Carlos Alberto Junior Massavanhane" w:date="2019-10-28T23:26:00Z"/>
           <w:rFonts w:ascii="Garamond" w:hAnsi="Garamond" w:cs="Times New Roman"/>
           <w:lang w:val="en-US"/>
         </w:rPr>
       </w:pPr>
-      <w:proofErr w:type="spellStart"/>
-      <w:r>
-        <w:rPr>
-          <w:rFonts w:ascii="Garamond" w:hAnsi="Garamond" w:cs="Times New Roman"/>
-          <w:lang w:val="en-US"/>
-        </w:rPr>
-        <w:t>Impressos</w:t>
-      </w:r>
-      <w:proofErr w:type="spellEnd"/>
-      <w:r>
-        <w:rPr>
-          <w:rFonts w:ascii="Garamond" w:hAnsi="Garamond" w:cs="Times New Roman"/>
-          <w:lang w:val="en-US"/>
-        </w:rPr>
-        <w:t xml:space="preserve">; </w:t>
-      </w:r>
+      <w:del w:id="40" w:author="Carlos Alberto Junior Massavanhane" w:date="2019-10-28T23:26:00Z">
+        <w:r>
+          <w:rPr>
+            <w:rFonts w:ascii="Garamond" w:hAnsi="Garamond" w:cs="Times New Roman"/>
+            <w:lang w:val="en-US"/>
+          </w:rPr>
+          <w:delText xml:space="preserve">Impressos; </w:delText>
+        </w:r>
+      </w:del>
     </w:p>
     <w:p>
       <w:pPr>
@@ -6011,58 +6003,20 @@
         <w:ind w:left="306"/>
         <w:jc w:val="both"/>
         <w:rPr>
+          <w:del w:id="41" w:author="Carlos Alberto Junior Massavanhane" w:date="2019-10-28T23:26:00Z"/>
           <w:rFonts w:ascii="Garamond" w:hAnsi="Garamond" w:cs="Times New Roman"/>
           <w:lang w:val="en-US"/>
         </w:rPr>
       </w:pPr>
-      <w:proofErr w:type="spellStart"/>
-      <w:r>
-        <w:rPr>
-          <w:rFonts w:ascii="Garamond" w:hAnsi="Garamond" w:cs="Times New Roman"/>
-          <w:lang w:val="en-US"/>
-        </w:rPr>
-        <w:t>Controle</w:t>
-      </w:r>
-      <w:proofErr w:type="spellEnd"/>
-      <w:r>
-        <w:rPr>
-          <w:rFonts w:ascii="Garamond" w:hAnsi="Garamond" w:cs="Times New Roman"/>
-          <w:lang w:val="en-US"/>
-        </w:rPr>
-        <w:t xml:space="preserve"> de </w:t>
-      </w:r>
-      <w:proofErr w:type="spellStart"/>
-      <w:r>
-        <w:rPr>
-          <w:rFonts w:ascii="Garamond" w:hAnsi="Garamond" w:cs="Times New Roman"/>
-          <w:lang w:val="en-US"/>
-        </w:rPr>
-        <w:t>fichas</w:t>
-      </w:r>
-      <w:proofErr w:type="spellEnd"/>
-      <w:r>
-        <w:rPr>
-          <w:rFonts w:ascii="Garamond" w:hAnsi="Garamond" w:cs="Times New Roman"/>
-          <w:lang w:val="en-US"/>
-        </w:rPr>
-        <w:t xml:space="preserve"> </w:t>
-      </w:r>
-      <w:proofErr w:type="spellStart"/>
-      <w:r>
-        <w:rPr>
-          <w:rFonts w:ascii="Garamond" w:hAnsi="Garamond" w:cs="Times New Roman"/>
-          <w:lang w:val="en-US"/>
-        </w:rPr>
-        <w:t>baixadas</w:t>
-      </w:r>
-      <w:proofErr w:type="spellEnd"/>
-      <w:r>
-        <w:rPr>
-          <w:rFonts w:ascii="Garamond" w:hAnsi="Garamond" w:cs="Times New Roman"/>
-          <w:lang w:val="en-US"/>
-        </w:rPr>
-        <w:t>;</w:t>
-      </w:r>
+      <w:del w:id="42" w:author="Carlos Alberto Junior Massavanhane" w:date="2019-10-28T23:26:00Z">
+        <w:r>
+          <w:rPr>
+            <w:rFonts w:ascii="Garamond" w:hAnsi="Garamond" w:cs="Times New Roman"/>
+            <w:lang w:val="en-US"/>
+          </w:rPr>
+          <w:delText>Controle de fichas baixadas;</w:delText>
+        </w:r>
+      </w:del>
     </w:p>
     <w:p>
       <w:pPr>
@@ -6075,58 +6029,20 @@
         <w:ind w:left="306"/>
         <w:jc w:val="both"/>
         <w:rPr>
+          <w:del w:id="43" w:author="Carlos Alberto Junior Massavanhane" w:date="2019-10-28T23:26:00Z"/>
           <w:rFonts w:ascii="Garamond" w:hAnsi="Garamond" w:cs="Times New Roman"/>
           <w:lang w:val="en-US"/>
         </w:rPr>
       </w:pPr>
-      <w:proofErr w:type="spellStart"/>
-      <w:r>
-        <w:rPr>
-          <w:rFonts w:ascii="Garamond" w:hAnsi="Garamond" w:cs="Times New Roman"/>
-          <w:lang w:val="en-US"/>
-        </w:rPr>
-        <w:t>Controle</w:t>
-      </w:r>
-      <w:proofErr w:type="spellEnd"/>
-      <w:r>
-        <w:rPr>
-          <w:rFonts w:ascii="Garamond" w:hAnsi="Garamond" w:cs="Times New Roman"/>
-          <w:lang w:val="en-US"/>
-        </w:rPr>
-        <w:t xml:space="preserve"> de </w:t>
-      </w:r>
-      <w:proofErr w:type="spellStart"/>
-      <w:r>
-        <w:rPr>
-          <w:rFonts w:ascii="Garamond" w:hAnsi="Garamond" w:cs="Times New Roman"/>
-          <w:lang w:val="en-US"/>
-        </w:rPr>
-        <w:t>Plantões</w:t>
-      </w:r>
-      <w:proofErr w:type="spellEnd"/>
-      <w:r>
-        <w:rPr>
-          <w:rFonts w:ascii="Garamond" w:hAnsi="Garamond" w:cs="Times New Roman"/>
-          <w:lang w:val="en-US"/>
-        </w:rPr>
-        <w:t xml:space="preserve"> </w:t>
-      </w:r>
-      <w:proofErr w:type="spellStart"/>
-      <w:r>
-        <w:rPr>
-          <w:rFonts w:ascii="Garamond" w:hAnsi="Garamond" w:cs="Times New Roman"/>
-          <w:lang w:val="en-US"/>
-        </w:rPr>
-        <w:t>Médicos</w:t>
-      </w:r>
-      <w:proofErr w:type="spellEnd"/>
-      <w:r>
-        <w:rPr>
-          <w:rFonts w:ascii="Garamond" w:hAnsi="Garamond" w:cs="Times New Roman"/>
-          <w:lang w:val="en-US"/>
-        </w:rPr>
-        <w:t>;</w:t>
-      </w:r>
+      <w:del w:id="44" w:author="Carlos Alberto Junior Massavanhane" w:date="2019-10-28T23:26:00Z">
+        <w:r>
+          <w:rPr>
+            <w:rFonts w:ascii="Garamond" w:hAnsi="Garamond" w:cs="Times New Roman"/>
+            <w:lang w:val="en-US"/>
+          </w:rPr>
+          <w:delText>Controle de Plantões Médicos;</w:delText>
+        </w:r>
+      </w:del>
     </w:p>
     <w:p>
       <w:pPr>
@@ -6139,15 +6055,18 @@
         <w:ind w:left="306"/>
         <w:jc w:val="both"/>
         <w:rPr>
+          <w:del w:id="45" w:author="Carlos Alberto Junior Massavanhane" w:date="2019-10-28T23:26:00Z"/>
           <w:rFonts w:ascii="Garamond" w:hAnsi="Garamond" w:cs="Times New Roman"/>
         </w:rPr>
       </w:pPr>
-      <w:r>
-        <w:rPr>
-          <w:rFonts w:ascii="Garamond" w:hAnsi="Garamond" w:cs="Times New Roman"/>
-        </w:rPr>
-        <w:t>Estatísticas de atendimentos por Convénio / Médico / Especialidade / Horário;</w:t>
-      </w:r>
+      <w:del w:id="46" w:author="Carlos Alberto Junior Massavanhane" w:date="2019-10-28T23:26:00Z">
+        <w:r>
+          <w:rPr>
+            <w:rFonts w:ascii="Garamond" w:hAnsi="Garamond" w:cs="Times New Roman"/>
+          </w:rPr>
+          <w:delText>Estatísticas de atendimentos por Convénio / Médico / Especialidade / Horário;</w:delText>
+        </w:r>
+      </w:del>
     </w:p>
     <w:p>
       <w:pPr>
@@ -6160,29 +6079,18 @@
         <w:ind w:left="306"/>
         <w:jc w:val="both"/>
         <w:rPr>
+          <w:del w:id="47" w:author="Carlos Alberto Junior Massavanhane" w:date="2019-10-28T23:27:00Z"/>
           <w:rFonts w:ascii="Garamond" w:hAnsi="Garamond" w:cs="Times New Roman"/>
         </w:rPr>
       </w:pPr>
-      <w:r>
-        <w:rPr>
-          <w:rFonts w:ascii="Garamond" w:hAnsi="Garamond" w:cs="Times New Roman"/>
-        </w:rPr>
-        <w:t xml:space="preserve">Integração com Farmácia, Laboratório, Imagens, </w:t>
-      </w:r>
-      <w:proofErr w:type="spellStart"/>
-      <w:r>
-        <w:rPr>
-          <w:rFonts w:ascii="Garamond" w:hAnsi="Garamond" w:cs="Times New Roman"/>
-        </w:rPr>
-        <w:t>Facturamento</w:t>
-      </w:r>
-      <w:proofErr w:type="spellEnd"/>
-      <w:r>
-        <w:rPr>
-          <w:rFonts w:ascii="Garamond" w:hAnsi="Garamond" w:cs="Times New Roman"/>
-        </w:rPr>
-        <w:t>, Custos;</w:t>
-      </w:r>
+      <w:del w:id="48" w:author="Carlos Alberto Junior Massavanhane" w:date="2019-10-28T23:27:00Z">
+        <w:r>
+          <w:rPr>
+            <w:rFonts w:ascii="Garamond" w:hAnsi="Garamond" w:cs="Times New Roman"/>
+          </w:rPr>
+          <w:delText>Integração com Farmácia, Laboratório, Imagens, Facturamento, Custos;</w:delText>
+        </w:r>
+      </w:del>
     </w:p>
     <w:p>
       <w:pPr>
@@ -6264,8 +6172,8 @@
           <w:rFonts w:ascii="Garamond" w:hAnsi="Garamond"/>
         </w:rPr>
       </w:pPr>
-      <w:bookmarkStart w:id="40" w:name="_Toc481292001"/>
-      <w:bookmarkStart w:id="41" w:name="_Toc19610196"/>
+      <w:bookmarkStart w:id="49" w:name="_Toc481292001"/>
+      <w:bookmarkStart w:id="50" w:name="_Toc19610196"/>
       <w:r>
         <w:rPr>
           <w:rFonts w:ascii="Garamond" w:hAnsi="Garamond"/>
@@ -6278,7 +6186,7 @@
         </w:rPr>
         <w:t xml:space="preserve">– </w:t>
       </w:r>
-      <w:bookmarkEnd w:id="40"/>
+      <w:bookmarkEnd w:id="49"/>
       <w:r>
         <w:rPr>
           <w:rFonts w:ascii="Garamond" w:hAnsi="Garamond"/>
@@ -6286,7 +6194,7 @@
         </w:rPr>
         <w:t>GESTÃO DE CONSULTA E SERVIÇOS</w:t>
       </w:r>
-      <w:bookmarkEnd w:id="41"/>
+      <w:bookmarkEnd w:id="50"/>
     </w:p>
     <w:p>
       <w:pPr>
@@ -6314,15 +6222,18 @@
         <w:ind w:left="306"/>
         <w:jc w:val="both"/>
         <w:rPr>
+          <w:del w:id="51" w:author="Carlos Alberto Junior Massavanhane" w:date="2019-10-28T23:26:00Z"/>
           <w:rFonts w:ascii="Garamond" w:hAnsi="Garamond" w:cs="Helvetica"/>
         </w:rPr>
       </w:pPr>
-      <w:r>
-        <w:rPr>
-          <w:rFonts w:ascii="Garamond" w:hAnsi="Garamond" w:cs="Helvetica"/>
-        </w:rPr>
-        <w:t>Parametrização de restrições ou advertências para prescrição;</w:t>
-      </w:r>
+      <w:del w:id="52" w:author="Carlos Alberto Junior Massavanhane" w:date="2019-10-28T23:26:00Z">
+        <w:r>
+          <w:rPr>
+            <w:rFonts w:ascii="Garamond" w:hAnsi="Garamond" w:cs="Helvetica"/>
+          </w:rPr>
+          <w:delText>Parametrização de restrições ou advertências para prescrição;</w:delText>
+        </w:r>
+      </w:del>
     </w:p>
     <w:p>
       <w:pPr>
@@ -6356,26 +6267,20 @@
         <w:ind w:left="306"/>
         <w:jc w:val="both"/>
         <w:rPr>
+          <w:del w:id="53" w:author="Carlos Alberto Junior Massavanhane" w:date="2019-10-28T23:26:00Z"/>
           <w:rFonts w:ascii="Garamond" w:hAnsi="Garamond" w:cs="Helvetica"/>
           <w:lang w:val="en-US"/>
         </w:rPr>
       </w:pPr>
-      <w:proofErr w:type="spellStart"/>
-      <w:r>
-        <w:rPr>
-          <w:rFonts w:ascii="Garamond" w:hAnsi="Garamond" w:cs="Helvetica"/>
-          <w:lang w:val="en-US"/>
-        </w:rPr>
-        <w:t>Resumo</w:t>
-      </w:r>
-      <w:proofErr w:type="spellEnd"/>
-      <w:r>
-        <w:rPr>
-          <w:rFonts w:ascii="Garamond" w:hAnsi="Garamond" w:cs="Helvetica"/>
-          <w:lang w:val="en-US"/>
-        </w:rPr>
-        <w:t xml:space="preserve"> de Alta;</w:t>
-      </w:r>
+      <w:del w:id="54" w:author="Carlos Alberto Junior Massavanhane" w:date="2019-10-28T23:26:00Z">
+        <w:r>
+          <w:rPr>
+            <w:rFonts w:ascii="Garamond" w:hAnsi="Garamond" w:cs="Helvetica"/>
+            <w:lang w:val="en-US"/>
+          </w:rPr>
+          <w:delText>Resumo de Alta;</w:delText>
+        </w:r>
+      </w:del>
     </w:p>
     <w:p>
       <w:pPr>
@@ -6388,58 +6293,20 @@
         <w:ind w:left="306"/>
         <w:jc w:val="both"/>
         <w:rPr>
+          <w:del w:id="55" w:author="Carlos Alberto Junior Massavanhane" w:date="2019-10-28T23:26:00Z"/>
           <w:rFonts w:ascii="Garamond" w:hAnsi="Garamond" w:cs="Helvetica"/>
           <w:lang w:val="en-US"/>
         </w:rPr>
       </w:pPr>
-      <w:proofErr w:type="spellStart"/>
-      <w:r>
-        <w:rPr>
-          <w:rFonts w:ascii="Garamond" w:hAnsi="Garamond" w:cs="Helvetica"/>
-          <w:lang w:val="en-US"/>
-        </w:rPr>
-        <w:t>Receituários</w:t>
-      </w:r>
-      <w:proofErr w:type="spellEnd"/>
-      <w:r>
-        <w:rPr>
-          <w:rFonts w:ascii="Garamond" w:hAnsi="Garamond" w:cs="Helvetica"/>
-          <w:lang w:val="en-US"/>
-        </w:rPr>
-        <w:t xml:space="preserve">, </w:t>
-      </w:r>
-      <w:proofErr w:type="spellStart"/>
-      <w:r>
-        <w:rPr>
-          <w:rFonts w:ascii="Garamond" w:hAnsi="Garamond" w:cs="Helvetica"/>
-          <w:lang w:val="en-US"/>
-        </w:rPr>
-        <w:t>Atestados</w:t>
-      </w:r>
-      <w:proofErr w:type="spellEnd"/>
-      <w:r>
-        <w:rPr>
-          <w:rFonts w:ascii="Garamond" w:hAnsi="Garamond" w:cs="Helvetica"/>
-          <w:lang w:val="en-US"/>
-        </w:rPr>
-        <w:t xml:space="preserve">, </w:t>
-      </w:r>
-      <w:proofErr w:type="spellStart"/>
-      <w:r>
-        <w:rPr>
-          <w:rFonts w:ascii="Garamond" w:hAnsi="Garamond" w:cs="Helvetica"/>
-          <w:lang w:val="en-US"/>
-        </w:rPr>
-        <w:t>etc</w:t>
-      </w:r>
-      <w:proofErr w:type="spellEnd"/>
-      <w:r>
-        <w:rPr>
-          <w:rFonts w:ascii="Garamond" w:hAnsi="Garamond" w:cs="Helvetica"/>
-          <w:lang w:val="en-US"/>
-        </w:rPr>
-        <w:t>;</w:t>
-      </w:r>
+      <w:del w:id="56" w:author="Carlos Alberto Junior Massavanhane" w:date="2019-10-28T23:26:00Z">
+        <w:r>
+          <w:rPr>
+            <w:rFonts w:ascii="Garamond" w:hAnsi="Garamond" w:cs="Helvetica"/>
+            <w:lang w:val="en-US"/>
+          </w:rPr>
+          <w:delText>Receituários, Atestados, etc;</w:delText>
+        </w:r>
+      </w:del>
     </w:p>
     <w:p>
       <w:pPr>
@@ -6591,8 +6458,8 @@
           <w:rFonts w:ascii="Garamond" w:hAnsi="Garamond"/>
         </w:rPr>
       </w:pPr>
-      <w:bookmarkStart w:id="42" w:name="_Toc481292002"/>
-      <w:bookmarkStart w:id="43" w:name="_Toc19610197"/>
+      <w:bookmarkStart w:id="57" w:name="_Toc481292002"/>
+      <w:bookmarkStart w:id="58" w:name="_Toc19610197"/>
       <w:r>
         <w:rPr>
           <w:rFonts w:ascii="Garamond" w:hAnsi="Garamond"/>
@@ -6605,14 +6472,14 @@
         </w:rPr>
         <w:t xml:space="preserve"> – Ge</w:t>
       </w:r>
-      <w:bookmarkEnd w:id="42"/>
+      <w:bookmarkEnd w:id="57"/>
       <w:r>
         <w:rPr>
           <w:rFonts w:ascii="Garamond" w:hAnsi="Garamond"/>
         </w:rPr>
         <w:t>stão de Médicos</w:t>
       </w:r>
-      <w:bookmarkEnd w:id="43"/>
+      <w:bookmarkEnd w:id="58"/>
     </w:p>
     <w:p>
       <w:pPr>
@@ -6626,14 +6493,30 @@
         <w:rPr>
           <w:rFonts w:ascii="Garamond" w:hAnsi="Garamond"/>
         </w:rPr>
-        <w:t xml:space="preserve">O sistema deve permitir </w:t>
-      </w:r>
-      <w:r>
-        <w:rPr>
-          <w:rFonts w:ascii="Garamond" w:hAnsi="Garamond"/>
-        </w:rPr>
-        <w:t>...</w:t>
-      </w:r>
+        <w:t>O sistema deve permitir</w:t>
+      </w:r>
+      <w:ins w:id="59" w:author="Carlos Alberto Junior Massavanhane" w:date="2019-10-28T23:26:00Z">
+        <w:r>
+          <w:rPr>
+            <w:rFonts w:ascii="Garamond" w:hAnsi="Garamond"/>
+          </w:rPr>
+          <w:t>:</w:t>
+        </w:r>
+      </w:ins>
+      <w:del w:id="60" w:author="Carlos Alberto Junior Massavanhane" w:date="2019-10-28T23:26:00Z">
+        <w:r>
+          <w:rPr>
+            <w:rFonts w:ascii="Garamond" w:hAnsi="Garamond"/>
+          </w:rPr>
+          <w:delText xml:space="preserve"> </w:delText>
+        </w:r>
+        <w:r>
+          <w:rPr>
+            <w:rFonts w:ascii="Garamond" w:hAnsi="Garamond"/>
+          </w:rPr>
+          <w:delText>...</w:delText>
+        </w:r>
+      </w:del>
     </w:p>
     <w:p>
       <w:pPr>
@@ -6725,7 +6608,6 @@
           <w:rFonts w:ascii="Garamond" w:hAnsi="Garamond" w:cs="Helvetica"/>
           <w:lang w:val="en-US"/>
         </w:rPr>
-        <w:lastRenderedPageBreak/>
         <w:t>Registo</w:t>
       </w:r>
       <w:proofErr w:type="spellEnd"/>
@@ -6815,7 +6697,7 @@
         </w:rPr>
         <w:t xml:space="preserve">Actualização do perfil do médico </w:t>
       </w:r>
-      <w:bookmarkStart w:id="44" w:name="_Toc481292003"/>
+      <w:bookmarkStart w:id="61" w:name="_Toc481292003"/>
     </w:p>
     <w:p>
       <w:pPr>
@@ -6829,16 +6711,17 @@
         <w:rPr>
           <w:rFonts w:ascii="Garamond" w:hAnsi="Garamond"/>
         </w:rPr>
+        <w:lastRenderedPageBreak/>
         <w:t xml:space="preserve"> </w:t>
       </w:r>
-      <w:bookmarkStart w:id="45" w:name="_Toc19610198"/>
+      <w:bookmarkStart w:id="62" w:name="_Toc19610198"/>
       <w:r>
         <w:rPr>
           <w:rFonts w:ascii="Garamond" w:hAnsi="Garamond"/>
         </w:rPr>
         <w:t>Gestão de Pagamentos</w:t>
       </w:r>
-      <w:bookmarkEnd w:id="45"/>
+      <w:bookmarkEnd w:id="62"/>
     </w:p>
     <w:p>
       <w:pPr>
@@ -6954,7 +6837,7 @@
           <w:rFonts w:ascii="Garamond" w:hAnsi="Garamond"/>
         </w:rPr>
       </w:pPr>
-      <w:bookmarkStart w:id="46" w:name="_Toc19610199"/>
+      <w:bookmarkStart w:id="63" w:name="_Toc19610199"/>
       <w:r>
         <w:rPr>
           <w:rFonts w:ascii="Garamond" w:hAnsi="Garamond"/>
@@ -6967,14 +6850,14 @@
         </w:rPr>
         <w:t xml:space="preserve"> – Ge</w:t>
       </w:r>
-      <w:bookmarkEnd w:id="44"/>
+      <w:bookmarkEnd w:id="61"/>
       <w:r>
         <w:rPr>
           <w:rFonts w:ascii="Garamond" w:hAnsi="Garamond"/>
         </w:rPr>
         <w:t>rir Relatórios</w:t>
       </w:r>
-      <w:bookmarkEnd w:id="46"/>
+      <w:bookmarkEnd w:id="63"/>
     </w:p>
     <w:p>
       <w:pPr>
@@ -7233,50 +7116,50 @@
           <w:color w:val="FFFFFF"/>
         </w:rPr>
       </w:pPr>
-      <w:bookmarkStart w:id="47" w:name="_Toc19610200"/>
-      <w:bookmarkStart w:id="48" w:name="_Toc19610201"/>
-      <w:bookmarkStart w:id="49" w:name="_Toc19610202"/>
-      <w:bookmarkStart w:id="50" w:name="_Toc19610203"/>
-      <w:bookmarkStart w:id="51" w:name="_Toc19610204"/>
-      <w:bookmarkStart w:id="52" w:name="_Toc19610205"/>
-      <w:bookmarkStart w:id="53" w:name="_Toc19610206"/>
-      <w:bookmarkStart w:id="54" w:name="_Toc19610207"/>
-      <w:bookmarkStart w:id="55" w:name="_Toc19610208"/>
-      <w:bookmarkStart w:id="56" w:name="_Toc19610209"/>
-      <w:bookmarkStart w:id="57" w:name="_Toc19610210"/>
-      <w:bookmarkStart w:id="58" w:name="_Toc19610211"/>
-      <w:bookmarkStart w:id="59" w:name="_Toc19610212"/>
-      <w:bookmarkStart w:id="60" w:name="_Toc19610213"/>
-      <w:bookmarkStart w:id="61" w:name="_Toc19610214"/>
-      <w:bookmarkStart w:id="62" w:name="_Toc19610215"/>
-      <w:bookmarkStart w:id="63" w:name="_Toc19610216"/>
-      <w:bookmarkStart w:id="64" w:name="_Toc19610217"/>
-      <w:bookmarkStart w:id="65" w:name="_Toc19610218"/>
-      <w:bookmarkStart w:id="66" w:name="_Toc19610219"/>
-      <w:bookmarkStart w:id="67" w:name="_Toc19610220"/>
-      <w:bookmarkStart w:id="68" w:name="_Toc19610221"/>
-      <w:bookmarkStart w:id="69" w:name="_Toc439994690"/>
-      <w:bookmarkEnd w:id="47"/>
-      <w:bookmarkEnd w:id="48"/>
-      <w:bookmarkEnd w:id="49"/>
-      <w:bookmarkEnd w:id="50"/>
-      <w:bookmarkEnd w:id="51"/>
-      <w:bookmarkEnd w:id="52"/>
-      <w:bookmarkEnd w:id="53"/>
-      <w:bookmarkEnd w:id="54"/>
-      <w:bookmarkEnd w:id="55"/>
-      <w:bookmarkEnd w:id="56"/>
-      <w:bookmarkEnd w:id="57"/>
-      <w:bookmarkEnd w:id="58"/>
-      <w:bookmarkEnd w:id="59"/>
-      <w:bookmarkEnd w:id="60"/>
-      <w:bookmarkEnd w:id="61"/>
-      <w:bookmarkEnd w:id="62"/>
-      <w:bookmarkEnd w:id="63"/>
+      <w:bookmarkStart w:id="64" w:name="_Toc19610200"/>
+      <w:bookmarkStart w:id="65" w:name="_Toc19610201"/>
+      <w:bookmarkStart w:id="66" w:name="_Toc19610202"/>
+      <w:bookmarkStart w:id="67" w:name="_Toc19610203"/>
+      <w:bookmarkStart w:id="68" w:name="_Toc19610204"/>
+      <w:bookmarkStart w:id="69" w:name="_Toc19610205"/>
+      <w:bookmarkStart w:id="70" w:name="_Toc19610206"/>
+      <w:bookmarkStart w:id="71" w:name="_Toc19610207"/>
+      <w:bookmarkStart w:id="72" w:name="_Toc19610208"/>
+      <w:bookmarkStart w:id="73" w:name="_Toc19610209"/>
+      <w:bookmarkStart w:id="74" w:name="_Toc19610210"/>
+      <w:bookmarkStart w:id="75" w:name="_Toc19610211"/>
+      <w:bookmarkStart w:id="76" w:name="_Toc19610212"/>
+      <w:bookmarkStart w:id="77" w:name="_Toc19610213"/>
+      <w:bookmarkStart w:id="78" w:name="_Toc19610214"/>
+      <w:bookmarkStart w:id="79" w:name="_Toc19610215"/>
+      <w:bookmarkStart w:id="80" w:name="_Toc19610216"/>
+      <w:bookmarkStart w:id="81" w:name="_Toc19610217"/>
+      <w:bookmarkStart w:id="82" w:name="_Toc19610218"/>
+      <w:bookmarkStart w:id="83" w:name="_Toc19610219"/>
+      <w:bookmarkStart w:id="84" w:name="_Toc19610220"/>
+      <w:bookmarkStart w:id="85" w:name="_Toc19610221"/>
+      <w:bookmarkStart w:id="86" w:name="_Toc439994690"/>
       <w:bookmarkEnd w:id="64"/>
       <w:bookmarkEnd w:id="65"/>
       <w:bookmarkEnd w:id="66"/>
       <w:bookmarkEnd w:id="67"/>
+      <w:bookmarkEnd w:id="68"/>
+      <w:bookmarkEnd w:id="69"/>
+      <w:bookmarkEnd w:id="70"/>
+      <w:bookmarkEnd w:id="71"/>
+      <w:bookmarkEnd w:id="72"/>
+      <w:bookmarkEnd w:id="73"/>
+      <w:bookmarkEnd w:id="74"/>
+      <w:bookmarkEnd w:id="75"/>
+      <w:bookmarkEnd w:id="76"/>
+      <w:bookmarkEnd w:id="77"/>
+      <w:bookmarkEnd w:id="78"/>
+      <w:bookmarkEnd w:id="79"/>
+      <w:bookmarkEnd w:id="80"/>
+      <w:bookmarkEnd w:id="81"/>
+      <w:bookmarkEnd w:id="82"/>
+      <w:bookmarkEnd w:id="83"/>
+      <w:bookmarkEnd w:id="84"/>
       <w:r>
         <w:rPr>
           <w:rFonts w:ascii="Garamond" w:hAnsi="Garamond"/>
@@ -7284,14 +7167,27 @@
         </w:rPr>
         <w:t>Requisitos Não-Funcionais</w:t>
       </w:r>
-      <w:bookmarkEnd w:id="68"/>
-    </w:p>
-    <w:p>
-      <w:bookmarkStart w:id="70" w:name="_Toc481292008"/>
-      <w:bookmarkStart w:id="71" w:name="_Toc19610222"/>
-      <w:bookmarkEnd w:id="69"/>
-      <w:r>
-        <w:t>Abaixo são apresentados os requisitos não funcionais do Modulo de Gestão de Cozinhas. Para uma melhor organização e compreensão desta secção, a mesma foi organizada em subsecções de forma a agrupar os requisitos relacionados. Os requisitos funcionais deste modulo abrangem o seguinte: Usabilidade, Segurança, Hardware e Software</w:t>
+      <w:bookmarkEnd w:id="85"/>
+    </w:p>
+    <w:p>
+      <w:bookmarkStart w:id="87" w:name="_Toc481292008"/>
+      <w:bookmarkStart w:id="88" w:name="_Toc19610222"/>
+      <w:bookmarkEnd w:id="86"/>
+      <w:r>
+        <w:t>Abaixo são apresentados os requisitos não funcionais do</w:t>
+      </w:r>
+      <w:ins w:id="89" w:author="Carlos Alberto Junior Massavanhane" w:date="2019-10-28T23:27:00Z">
+        <w:r>
+          <w:t xml:space="preserve"> KLINIEK</w:t>
+        </w:r>
+      </w:ins>
+      <w:del w:id="90" w:author="Carlos Alberto Junior Massavanhane" w:date="2019-10-28T23:27:00Z">
+        <w:r>
+          <w:delText xml:space="preserve"> Modulo de Gestão de Cozinhas</w:delText>
+        </w:r>
+      </w:del>
+      <w:r>
+        <w:t>. Para uma melhor organização e compreensão desta secção, a mesma foi organizada em subsecções de forma a agrupar os requisitos relacionados. Os requisitos funcionais deste modulo abrangem o seguinte: Usabilidade, Segurança, Hardware e Software</w:t>
       </w:r>
     </w:p>
     <w:p>
@@ -7308,8 +7204,8 @@
         </w:rPr>
         <w:t xml:space="preserve">Requisitos de </w:t>
       </w:r>
-      <w:bookmarkEnd w:id="70"/>
-      <w:bookmarkEnd w:id="71"/>
+      <w:bookmarkEnd w:id="87"/>
+      <w:bookmarkEnd w:id="88"/>
       <w:r>
         <w:rPr>
           <w:rFonts w:ascii="Garamond" w:hAnsi="Garamond"/>
@@ -7391,16 +7287,30 @@
         <w:rPr>
           <w:rFonts w:ascii="Garamond" w:hAnsi="Garamond"/>
         </w:rPr>
-        <w:t xml:space="preserve">Interface </w:t>
-      </w:r>
-      <w:proofErr w:type="spellStart"/>
-      <w:r>
-        <w:rPr>
-          <w:rFonts w:ascii="Garamond" w:hAnsi="Garamond"/>
-        </w:rPr>
-        <w:t>Amigavel</w:t>
-      </w:r>
-      <w:proofErr w:type="spellEnd"/>
+        <w:t>Interface Amig</w:t>
+      </w:r>
+      <w:ins w:id="91" w:author="Carlos Alberto Junior Massavanhane" w:date="2019-10-28T23:27:00Z">
+        <w:r>
+          <w:rPr>
+            <w:rFonts w:ascii="Garamond" w:hAnsi="Garamond"/>
+          </w:rPr>
+          <w:t>á</w:t>
+        </w:r>
+      </w:ins>
+      <w:del w:id="92" w:author="Carlos Alberto Junior Massavanhane" w:date="2019-10-28T23:27:00Z">
+        <w:r>
+          <w:rPr>
+            <w:rFonts w:ascii="Garamond" w:hAnsi="Garamond"/>
+          </w:rPr>
+          <w:delText>a</w:delText>
+        </w:r>
+      </w:del>
+      <w:r>
+        <w:rPr>
+          <w:rFonts w:ascii="Garamond" w:hAnsi="Garamond"/>
+        </w:rPr>
+        <w:t>vel</w:t>
+      </w:r>
     </w:p>
     <w:p>
       <w:pPr>
@@ -7529,15 +7439,15 @@
     </w:p>
     <w:p>
       <w:r>
-        <w:t xml:space="preserve">O </w:t>
-      </w:r>
-      <w:proofErr w:type="spellStart"/>
-      <w:r>
-        <w:t>sitema</w:t>
-      </w:r>
-      <w:proofErr w:type="spellEnd"/>
-      <w:r>
-        <w:t xml:space="preserve"> deve ser capaz de fazer a actualização dos dados em tempo real.</w:t>
+        <w:t>O si</w:t>
+      </w:r>
+      <w:ins w:id="93" w:author="Carlos Alberto Junior Massavanhane" w:date="2019-10-28T23:27:00Z">
+        <w:r>
+          <w:t>s</w:t>
+        </w:r>
+      </w:ins>
+      <w:r>
+        <w:t>tema deve ser capaz de fazer a actualização dos dados em tempo real.</w:t>
       </w:r>
     </w:p>
     <w:p/>
@@ -7560,16 +7470,16 @@
           <w:rFonts w:ascii="Garamond" w:hAnsi="Garamond"/>
         </w:rPr>
       </w:pPr>
-      <w:bookmarkStart w:id="72" w:name="_Toc481292009"/>
-      <w:bookmarkStart w:id="73" w:name="_Toc19610223"/>
+      <w:bookmarkStart w:id="94" w:name="_Toc481292009"/>
+      <w:bookmarkStart w:id="95" w:name="_Toc19610223"/>
       <w:r>
         <w:rPr>
           <w:rFonts w:ascii="Garamond" w:hAnsi="Garamond"/>
         </w:rPr>
         <w:t>Requisitos de Segurança</w:t>
       </w:r>
-      <w:bookmarkEnd w:id="72"/>
-      <w:bookmarkEnd w:id="73"/>
+      <w:bookmarkEnd w:id="94"/>
+      <w:bookmarkEnd w:id="95"/>
     </w:p>
     <w:p>
       <w:pPr>
@@ -7626,16 +7536,13 @@
         <w:pStyle w:val="Ttulo3"/>
       </w:pPr>
       <w:r>
-        <w:t xml:space="preserve">Senhas </w:t>
-      </w:r>
-      <w:proofErr w:type="spellStart"/>
-      <w:r>
-        <w:t>Encriptadas</w:t>
-      </w:r>
-      <w:r>
-        <w:t>b</w:t>
-      </w:r>
-      <w:proofErr w:type="spellEnd"/>
+        <w:t>Senhas Encriptadas</w:t>
+      </w:r>
+      <w:del w:id="96" w:author="Carlos Alberto Junior Massavanhane" w:date="2019-10-28T23:27:00Z">
+        <w:r>
+          <w:delText>b</w:delText>
+        </w:r>
+      </w:del>
     </w:p>
     <w:p>
       <w:r>
@@ -7693,16 +7600,16 @@
           <w:rFonts w:ascii="Garamond" w:hAnsi="Garamond"/>
         </w:rPr>
       </w:pPr>
-      <w:bookmarkStart w:id="74" w:name="_Toc481292010"/>
-      <w:bookmarkStart w:id="75" w:name="_Toc19610224"/>
+      <w:bookmarkStart w:id="97" w:name="_Toc481292010"/>
+      <w:bookmarkStart w:id="98" w:name="_Toc19610224"/>
       <w:r>
         <w:rPr>
           <w:rFonts w:ascii="Garamond" w:hAnsi="Garamond"/>
         </w:rPr>
         <w:t>Hardware e Software</w:t>
       </w:r>
-      <w:bookmarkEnd w:id="74"/>
-      <w:bookmarkEnd w:id="75"/>
+      <w:bookmarkEnd w:id="97"/>
+      <w:bookmarkEnd w:id="98"/>
     </w:p>
     <w:p>
       <w:pPr>
@@ -7727,27 +7634,44 @@
     </w:p>
     <w:p>
       <w:pPr>
+        <w:rPr>
+          <w:b/>
+          <w:bCs/>
+        </w:rPr>
+        <w:pPrChange w:id="99" w:author="Carlos Alberto Junior Massavanhane" w:date="2019-10-28T23:28:00Z">
+          <w:pPr>
+            <w:pStyle w:val="Ttulo3"/>
+            <w:numPr>
+              <w:ilvl w:val="0"/>
+              <w:numId w:val="0"/>
+            </w:numPr>
+            <w:tabs>
+              <w:tab w:val="clear" w:pos="720"/>
+            </w:tabs>
+            <w:ind w:left="0" w:firstLine="0"/>
+          </w:pPr>
+        </w:pPrChange>
+      </w:pPr>
+      <w:r>
+        <w:t xml:space="preserve">O sistema será </w:t>
+      </w:r>
+      <w:proofErr w:type="spellStart"/>
+      <w:ins w:id="100" w:author="Carlos Alberto Junior Massavanhane" w:date="2019-10-28T23:28:00Z">
+        <w:r>
+          <w:t>alojad</w:t>
+        </w:r>
+        <w:proofErr w:type="spellEnd"/>
+        <w:r>
+          <w:t xml:space="preserve"> em </w:t>
+        </w:r>
+      </w:ins>
+      <w:r>
+        <w:t>um em servidor remoto.</w:t>
+      </w:r>
+    </w:p>
+    <w:p>
+      <w:pPr>
         <w:pStyle w:val="Ttulo3"/>
-        <w:numPr>
-          <w:ilvl w:val="0"/>
-          <w:numId w:val="0"/>
-        </w:numPr>
-        <w:rPr>
-          <w:b w:val="0"/>
-          <w:bCs w:val="0"/>
-        </w:rPr>
-      </w:pPr>
-      <w:r>
-        <w:rPr>
-          <w:b w:val="0"/>
-          <w:bCs w:val="0"/>
-        </w:rPr>
-        <w:t>O sistema será um em servidor remoto.</w:t>
-      </w:r>
-    </w:p>
-    <w:p>
-      <w:pPr>
-        <w:pStyle w:val="Ttulo3"/>
       </w:pPr>
       <w:proofErr w:type="spellStart"/>
       <w:r>
@@ -7761,47 +7685,67 @@
     <w:p>
       <w:pPr>
         <w:rPr>
-          <w:bCs/>
-        </w:rPr>
-      </w:pPr>
-      <w:r>
-        <w:t xml:space="preserve"> </w:t>
-      </w:r>
-      <w:r>
-        <w:rPr>
+          <w:ins w:id="101" w:author="Carlos Alberto Junior Massavanhane" w:date="2019-10-28T23:28:00Z"/>
           <w:bCs/>
           <w:lang w:val="pt-PT"/>
         </w:rPr>
-        <w:t xml:space="preserve">A solução deverá ter sido desenvolvida com arquitectura </w:t>
+      </w:pPr>
+      <w:r>
+        <w:t xml:space="preserve"> </w:t>
       </w:r>
       <w:r>
         <w:rPr>
           <w:bCs/>
           <w:lang w:val="pt-PT"/>
         </w:rPr>
-        <w:t>MVC</w:t>
+        <w:t xml:space="preserve">A solução deverá ter sido desenvolvida com arquitectura </w:t>
       </w:r>
       <w:r>
         <w:rPr>
           <w:bCs/>
           <w:lang w:val="pt-PT"/>
         </w:rPr>
-        <w:t>, sendo</w:t>
+        <w:t>MVC</w:t>
       </w:r>
       <w:r>
         <w:rPr>
           <w:bCs/>
           <w:lang w:val="pt-PT"/>
         </w:rPr>
-        <w:t xml:space="preserve"> que a view será </w:t>
+        <w:t>, sendo</w:t>
       </w:r>
       <w:r>
         <w:rPr>
           <w:bCs/>
           <w:lang w:val="pt-PT"/>
         </w:rPr>
+        <w:t xml:space="preserve"> que a view será </w:t>
+      </w:r>
+      <w:r>
+        <w:rPr>
+          <w:bCs/>
+          <w:lang w:val="pt-PT"/>
+        </w:rPr>
         <w:t>100% web, compatível com os browsers: Microsoft Internet Explorer versão 7 ou superior, Mozilla Firefox 3.5 ou superior ou Google Chrome 2.0 ou superior;</w:t>
       </w:r>
+    </w:p>
+    <w:p>
+      <w:pPr>
+        <w:rPr>
+          <w:ins w:id="102" w:author="Carlos Alberto Junior Massavanhane" w:date="2019-10-28T23:28:00Z"/>
+          <w:bCs/>
+          <w:lang w:val="pt-PT"/>
+        </w:rPr>
+      </w:pPr>
+      <w:bookmarkStart w:id="103" w:name="_GoBack"/>
+      <w:bookmarkEnd w:id="103"/>
+    </w:p>
+    <w:p>
+      <w:pPr>
+        <w:rPr>
+          <w:bCs/>
+        </w:rPr>
+      </w:pPr>
     </w:p>
     <w:p>
       <w:pPr>
@@ -7934,7 +7878,7 @@
           <w:color w:val="FFFFFF"/>
         </w:rPr>
       </w:pPr>
-      <w:bookmarkStart w:id="76" w:name="_Toc19610225"/>
+      <w:bookmarkStart w:id="104" w:name="_Toc19610225"/>
       <w:r>
         <w:rPr>
           <w:rFonts w:ascii="Garamond" w:hAnsi="Garamond"/>
@@ -7943,7 +7887,7 @@
         <w:lastRenderedPageBreak/>
         <w:t>Outros Requisitos</w:t>
       </w:r>
-      <w:bookmarkEnd w:id="76"/>
+      <w:bookmarkEnd w:id="104"/>
     </w:p>
     <w:p>
       <w:pPr>
@@ -7955,7 +7899,7 @@
           <w:szCs w:val="24"/>
         </w:rPr>
       </w:pPr>
-      <w:bookmarkStart w:id="77" w:name="_Toc439994696"/>
+      <w:bookmarkStart w:id="105" w:name="_Toc439994696"/>
       <w:r>
         <w:rPr>
           <w:rFonts w:ascii="Garamond" w:hAnsi="Garamond" w:cs="Times New Roman"/>
@@ -12105,7 +12049,7 @@
           </w:p>
         </w:tc>
       </w:tr>
-      <w:bookmarkEnd w:id="77"/>
+      <w:bookmarkEnd w:id="105"/>
     </w:tbl>
     <w:p>
       <w:pPr>
@@ -15489,6 +15433,14 @@
     <w:abstractNumId w:val="15"/>
   </w:num>
 </w:numbering>
+</file>
+
+<file path=word/people.xml><?xml version="1.0" encoding="utf-8"?>
+<w15:people xmlns:wpc="http://schemas.microsoft.com/office/word/2010/wordprocessingCanvas" xmlns:cx="http://schemas.microsoft.com/office/drawing/2014/chartex" xmlns:cx1="http://schemas.microsoft.com/office/drawing/2015/9/8/chartex" xmlns:cx2="http://schemas.microsoft.com/office/drawing/2015/10/21/chartex" xmlns:cx3="http://schemas.microsoft.com/office/drawing/2016/5/9/chartex" xmlns:cx4="http://schemas.microsoft.com/office/drawing/2016/5/10/chartex" xmlns:cx5="http://schemas.microsoft.com/office/drawing/2016/5/11/chartex" xmlns:cx6="http://schemas.microsoft.com/office/drawing/2016/5/12/chartex" xmlns:cx7="http://schemas.microsoft.com/office/drawing/2016/5/13/chartex" xmlns:cx8="http://schemas.microsoft.com/office/drawing/2016/5/14/chartex" xmlns:mc="http://schemas.openxmlformats.org/markup-compatibility/2006" xmlns:aink="http://schemas.microsoft.com/office/drawing/2016/ink" xmlns:am3d="http://schemas.microsoft.com/office/drawing/2017/model3d" xmlns:o="urn:schemas-microsoft-com:office:office" xmlns:r="http://schemas.openxmlformats.org/officeDocument/2006/relationships" xmlns:m="http://schemas.openxmlformats.org/officeDocument/2006/math" xmlns:v="urn:schemas-microsoft-com:vml" xmlns:wp14="http://schemas.microsoft.com/office/word/2010/wordprocessingDrawing" xmlns:wp="http://schemas.openxmlformats.org/drawingml/2006/wordprocessingDrawing" xmlns:w10="urn:schemas-microsoft-com:office:word" xmlns:w="http://schemas.openxmlformats.org/wordprocessingml/2006/main" xmlns:w14="http://schemas.microsoft.com/office/word/2010/wordml" xmlns:w15="http://schemas.microsoft.com/office/word/2012/wordml" xmlns:w16cid="http://schemas.microsoft.com/office/word/2016/wordml/cid" xmlns:w16se="http://schemas.microsoft.com/office/word/2015/wordml/symex" xmlns:wpg="http://schemas.microsoft.com/office/word/2010/wordprocessingGroup" xmlns:wpi="http://schemas.microsoft.com/office/word/2010/wordprocessingInk" xmlns:wne="http://schemas.microsoft.com/office/word/2006/wordml" xmlns:wps="http://schemas.microsoft.com/office/word/2010/wordprocessingShape" mc:Ignorable="w14 w15 w16se w16cid wp14">
+  <w15:person w15:author="Carlos Alberto Junior Massavanhane">
+    <w15:presenceInfo w15:providerId="Windows Live" w15:userId="5c2d7440d3b6fc1b"/>
+  </w15:person>
+</w15:people>
 </file>
 
 <file path=word/styles.xml><?xml version="1.0" encoding="utf-8"?>
@@ -20802,7 +20754,7 @@
 </file>
 
 <file path=customXml/itemProps1.xml><?xml version="1.0" encoding="utf-8"?>
-<ds:datastoreItem xmlns:ds="http://schemas.openxmlformats.org/officeDocument/2006/customXml" ds:itemID="{E10EA6CB-07DA-4C47-9F17-19A15994D793}">
+<ds:datastoreItem xmlns:ds="http://schemas.openxmlformats.org/officeDocument/2006/customXml" ds:itemID="{31FBD7BC-DAAC-47C6-9E89-4CABC11D1478}">
   <ds:schemaRefs>
     <ds:schemaRef ds:uri="http://schemas.openxmlformats.org/officeDocument/2006/bibliography"/>
   </ds:schemaRefs>

</xml_diff>

<commit_message>
update do indice da documentacao
</commit_message>
<xml_diff>
--- a/documentacao/Especificacao_Requisitos_KLINIEK.docx
+++ b/documentacao/Especificacao_Requisitos_KLINIEK.docx
@@ -765,7 +765,7 @@
       <w:bookmarkStart w:id="2" w:name="_Toc346508722"/>
       <w:bookmarkStart w:id="3" w:name="_Toc346508952"/>
       <w:bookmarkStart w:id="4" w:name="_Toc346509227"/>
-      <w:bookmarkStart w:id="5" w:name="_Toc23336879"/>
+      <w:bookmarkStart w:id="5" w:name="_Toc23407104"/>
       <w:bookmarkEnd w:id="0"/>
       <w:bookmarkEnd w:id="1"/>
       <w:bookmarkEnd w:id="2"/>
@@ -842,7 +842,7 @@
         <w:rPr>
           <w:noProof/>
         </w:rPr>
-        <w:instrText xml:space="preserve"> PAGEREF _Toc23336879 \h </w:instrText>
+        <w:instrText xml:space="preserve"> PAGEREF _Toc23407104 \h </w:instrText>
       </w:r>
       <w:r>
         <w:rPr>
@@ -908,7 +908,7 @@
         <w:rPr>
           <w:noProof/>
         </w:rPr>
-        <w:instrText xml:space="preserve"> PAGEREF _Toc23336880 \h </w:instrText>
+        <w:instrText xml:space="preserve"> PAGEREF _Toc23407105 \h </w:instrText>
       </w:r>
       <w:r>
         <w:rPr>
@@ -925,7 +925,7 @@
         <w:rPr>
           <w:noProof/>
         </w:rPr>
-        <w:t>4</w:t>
+        <w:t>5</w:t>
       </w:r>
       <w:r>
         <w:rPr>
@@ -995,7 +995,7 @@
         <w:rPr>
           <w:noProof/>
         </w:rPr>
-        <w:instrText xml:space="preserve"> PAGEREF _Toc23336881 \h </w:instrText>
+        <w:instrText xml:space="preserve"> PAGEREF _Toc23407106 \h </w:instrText>
       </w:r>
       <w:r>
         <w:rPr>
@@ -1012,7 +1012,7 @@
         <w:rPr>
           <w:noProof/>
         </w:rPr>
-        <w:t>5</w:t>
+        <w:t>6</w:t>
       </w:r>
       <w:r>
         <w:rPr>
@@ -1078,7 +1078,7 @@
         <w:rPr>
           <w:noProof/>
         </w:rPr>
-        <w:instrText xml:space="preserve"> PAGEREF _Toc23336882 \h </w:instrText>
+        <w:instrText xml:space="preserve"> PAGEREF _Toc23407107 \h </w:instrText>
       </w:r>
       <w:r>
         <w:rPr>
@@ -1095,7 +1095,7 @@
         <w:rPr>
           <w:noProof/>
         </w:rPr>
-        <w:t>5</w:t>
+        <w:t>6</w:t>
       </w:r>
       <w:r>
         <w:rPr>
@@ -1161,7 +1161,7 @@
         <w:rPr>
           <w:noProof/>
         </w:rPr>
-        <w:instrText xml:space="preserve"> PAGEREF _Toc23336883 \h </w:instrText>
+        <w:instrText xml:space="preserve"> PAGEREF _Toc23407108 \h </w:instrText>
       </w:r>
       <w:r>
         <w:rPr>
@@ -1178,7 +1178,7 @@
         <w:rPr>
           <w:noProof/>
         </w:rPr>
-        <w:t>5</w:t>
+        <w:t>6</w:t>
       </w:r>
       <w:r>
         <w:rPr>
@@ -1244,7 +1244,7 @@
         <w:rPr>
           <w:noProof/>
         </w:rPr>
-        <w:instrText xml:space="preserve"> PAGEREF _Toc23336884 \h </w:instrText>
+        <w:instrText xml:space="preserve"> PAGEREF _Toc23407109 \h </w:instrText>
       </w:r>
       <w:r>
         <w:rPr>
@@ -1261,7 +1261,7 @@
         <w:rPr>
           <w:noProof/>
         </w:rPr>
-        <w:t>5</w:t>
+        <w:t>6</w:t>
       </w:r>
       <w:r>
         <w:rPr>
@@ -1327,7 +1327,7 @@
         <w:rPr>
           <w:noProof/>
         </w:rPr>
-        <w:instrText xml:space="preserve"> PAGEREF _Toc23336885 \h </w:instrText>
+        <w:instrText xml:space="preserve"> PAGEREF _Toc23407110 \h </w:instrText>
       </w:r>
       <w:r>
         <w:rPr>
@@ -1344,7 +1344,7 @@
         <w:rPr>
           <w:noProof/>
         </w:rPr>
-        <w:t>5</w:t>
+        <w:t>6</w:t>
       </w:r>
       <w:r>
         <w:rPr>
@@ -1410,7 +1410,7 @@
         <w:rPr>
           <w:noProof/>
         </w:rPr>
-        <w:instrText xml:space="preserve"> PAGEREF _Toc23336886 \h </w:instrText>
+        <w:instrText xml:space="preserve"> PAGEREF _Toc23407111 \h </w:instrText>
       </w:r>
       <w:r>
         <w:rPr>
@@ -1427,7 +1427,7 @@
         <w:rPr>
           <w:noProof/>
         </w:rPr>
-        <w:t>6</w:t>
+        <w:t>7</w:t>
       </w:r>
       <w:r>
         <w:rPr>
@@ -1493,7 +1493,7 @@
         <w:rPr>
           <w:noProof/>
         </w:rPr>
-        <w:instrText xml:space="preserve"> PAGEREF _Toc23336887 \h </w:instrText>
+        <w:instrText xml:space="preserve"> PAGEREF _Toc23407112 \h </w:instrText>
       </w:r>
       <w:r>
         <w:rPr>
@@ -1510,7 +1510,7 @@
         <w:rPr>
           <w:noProof/>
         </w:rPr>
-        <w:t>6</w:t>
+        <w:t>7</w:t>
       </w:r>
       <w:r>
         <w:rPr>
@@ -1580,7 +1580,7 @@
         <w:rPr>
           <w:noProof/>
         </w:rPr>
-        <w:instrText xml:space="preserve"> PAGEREF _Toc23336888 \h </w:instrText>
+        <w:instrText xml:space="preserve"> PAGEREF _Toc23407113 \h </w:instrText>
       </w:r>
       <w:r>
         <w:rPr>
@@ -1597,7 +1597,7 @@
         <w:rPr>
           <w:noProof/>
         </w:rPr>
-        <w:t>7</w:t>
+        <w:t>8</w:t>
       </w:r>
       <w:r>
         <w:rPr>
@@ -1663,7 +1663,7 @@
         <w:rPr>
           <w:noProof/>
         </w:rPr>
-        <w:instrText xml:space="preserve"> PAGEREF _Toc23336889 \h </w:instrText>
+        <w:instrText xml:space="preserve"> PAGEREF _Toc23407114 \h </w:instrText>
       </w:r>
       <w:r>
         <w:rPr>
@@ -1680,7 +1680,7 @@
         <w:rPr>
           <w:noProof/>
         </w:rPr>
-        <w:t>7</w:t>
+        <w:t>8</w:t>
       </w:r>
       <w:r>
         <w:rPr>
@@ -1746,7 +1746,7 @@
         <w:rPr>
           <w:noProof/>
         </w:rPr>
-        <w:instrText xml:space="preserve"> PAGEREF _Toc23336890 \h </w:instrText>
+        <w:instrText xml:space="preserve"> PAGEREF _Toc23407115 \h </w:instrText>
       </w:r>
       <w:r>
         <w:rPr>
@@ -1763,7 +1763,7 @@
         <w:rPr>
           <w:noProof/>
         </w:rPr>
-        <w:t>7</w:t>
+        <w:t>8</w:t>
       </w:r>
       <w:r>
         <w:rPr>
@@ -1829,7 +1829,7 @@
         <w:rPr>
           <w:noProof/>
         </w:rPr>
-        <w:instrText xml:space="preserve"> PAGEREF _Toc23336891 \h </w:instrText>
+        <w:instrText xml:space="preserve"> PAGEREF _Toc23407116 \h </w:instrText>
       </w:r>
       <w:r>
         <w:rPr>
@@ -1846,7 +1846,7 @@
         <w:rPr>
           <w:noProof/>
         </w:rPr>
-        <w:t>8</w:t>
+        <w:t>9</w:t>
       </w:r>
       <w:r>
         <w:rPr>
@@ -1912,7 +1912,7 @@
         <w:rPr>
           <w:noProof/>
         </w:rPr>
-        <w:instrText xml:space="preserve"> PAGEREF _Toc23336892 \h </w:instrText>
+        <w:instrText xml:space="preserve"> PAGEREF _Toc23407117 \h </w:instrText>
       </w:r>
       <w:r>
         <w:rPr>
@@ -1929,7 +1929,7 @@
         <w:rPr>
           <w:noProof/>
         </w:rPr>
-        <w:t>8</w:t>
+        <w:t>9</w:t>
       </w:r>
       <w:r>
         <w:rPr>
@@ -1995,7 +1995,7 @@
         <w:rPr>
           <w:noProof/>
         </w:rPr>
-        <w:instrText xml:space="preserve"> PAGEREF _Toc23336893 \h </w:instrText>
+        <w:instrText xml:space="preserve"> PAGEREF _Toc23407118 \h </w:instrText>
       </w:r>
       <w:r>
         <w:rPr>
@@ -2012,7 +2012,7 @@
         <w:rPr>
           <w:noProof/>
         </w:rPr>
-        <w:t>8</w:t>
+        <w:t>9</w:t>
       </w:r>
       <w:r>
         <w:rPr>
@@ -2082,7 +2082,7 @@
         <w:rPr>
           <w:noProof/>
         </w:rPr>
-        <w:instrText xml:space="preserve"> PAGEREF _Toc23336894 \h </w:instrText>
+        <w:instrText xml:space="preserve"> PAGEREF _Toc23407119 \h </w:instrText>
       </w:r>
       <w:r>
         <w:rPr>
@@ -2099,7 +2099,7 @@
         <w:rPr>
           <w:noProof/>
         </w:rPr>
-        <w:t>9</w:t>
+        <w:t>10</w:t>
       </w:r>
       <w:r>
         <w:rPr>
@@ -2165,7 +2165,7 @@
         <w:rPr>
           <w:noProof/>
         </w:rPr>
-        <w:instrText xml:space="preserve"> PAGEREF _Toc23336895 \h </w:instrText>
+        <w:instrText xml:space="preserve"> PAGEREF _Toc23407120 \h </w:instrText>
       </w:r>
       <w:r>
         <w:rPr>
@@ -2182,7 +2182,7 @@
         <w:rPr>
           <w:noProof/>
         </w:rPr>
-        <w:t>9</w:t>
+        <w:t>10</w:t>
       </w:r>
       <w:r>
         <w:rPr>
@@ -2252,7 +2252,7 @@
         <w:rPr>
           <w:noProof/>
         </w:rPr>
-        <w:instrText xml:space="preserve"> PAGEREF _Toc23336896 \h </w:instrText>
+        <w:instrText xml:space="preserve"> PAGEREF _Toc23407121 \h </w:instrText>
       </w:r>
       <w:r>
         <w:rPr>
@@ -2269,7 +2269,7 @@
         <w:rPr>
           <w:noProof/>
         </w:rPr>
-        <w:t>10</w:t>
+        <w:t>11</w:t>
       </w:r>
       <w:r>
         <w:rPr>
@@ -2335,7 +2335,7 @@
         <w:rPr>
           <w:noProof/>
         </w:rPr>
-        <w:instrText xml:space="preserve"> PAGEREF _Toc23336897 \h </w:instrText>
+        <w:instrText xml:space="preserve"> PAGEREF _Toc23407122 \h </w:instrText>
       </w:r>
       <w:r>
         <w:rPr>
@@ -2352,7 +2352,7 @@
         <w:rPr>
           <w:noProof/>
         </w:rPr>
-        <w:t>10</w:t>
+        <w:t>11</w:t>
       </w:r>
       <w:r>
         <w:rPr>
@@ -2400,7 +2400,7 @@
           <w:rFonts w:ascii="Garamond" w:hAnsi="Garamond"/>
           <w:noProof/>
         </w:rPr>
-        <w:t>RF002 – GESTÃO DE CONSULTA E SERVIÇOS</w:t>
+        <w:t>RF002 – Gestão de Consulta e Serviços</w:t>
       </w:r>
       <w:r>
         <w:rPr>
@@ -2418,7 +2418,7 @@
         <w:rPr>
           <w:noProof/>
         </w:rPr>
-        <w:instrText xml:space="preserve"> PAGEREF _Toc23336898 \h </w:instrText>
+        <w:instrText xml:space="preserve"> PAGEREF _Toc23407123 \h </w:instrText>
       </w:r>
       <w:r>
         <w:rPr>
@@ -2435,7 +2435,7 @@
         <w:rPr>
           <w:noProof/>
         </w:rPr>
-        <w:t>10</w:t>
+        <w:t>11</w:t>
       </w:r>
       <w:r>
         <w:rPr>
@@ -2501,7 +2501,7 @@
         <w:rPr>
           <w:noProof/>
         </w:rPr>
-        <w:instrText xml:space="preserve"> PAGEREF _Toc23336899 \h </w:instrText>
+        <w:instrText xml:space="preserve"> PAGEREF _Toc23407124 \h </w:instrText>
       </w:r>
       <w:r>
         <w:rPr>
@@ -2518,7 +2518,7 @@
         <w:rPr>
           <w:noProof/>
         </w:rPr>
-        <w:t>10</w:t>
+        <w:t>11</w:t>
       </w:r>
       <w:r>
         <w:rPr>
@@ -2584,7 +2584,7 @@
         <w:rPr>
           <w:noProof/>
         </w:rPr>
-        <w:instrText xml:space="preserve"> PAGEREF _Toc23336900 \h </w:instrText>
+        <w:instrText xml:space="preserve"> PAGEREF _Toc23407125 \h </w:instrText>
       </w:r>
       <w:r>
         <w:rPr>
@@ -2601,7 +2601,7 @@
         <w:rPr>
           <w:noProof/>
         </w:rPr>
-        <w:t>10</w:t>
+        <w:t>11</w:t>
       </w:r>
       <w:r>
         <w:rPr>
@@ -2667,7 +2667,7 @@
         <w:rPr>
           <w:noProof/>
         </w:rPr>
-        <w:instrText xml:space="preserve"> PAGEREF _Toc23336901 \h </w:instrText>
+        <w:instrText xml:space="preserve"> PAGEREF _Toc23407126 \h </w:instrText>
       </w:r>
       <w:r>
         <w:rPr>
@@ -2684,7 +2684,7 @@
         <w:rPr>
           <w:noProof/>
         </w:rPr>
-        <w:t>11</w:t>
+        <w:t>12</w:t>
       </w:r>
       <w:r>
         <w:rPr>
@@ -2754,7 +2754,7 @@
         <w:rPr>
           <w:noProof/>
         </w:rPr>
-        <w:instrText xml:space="preserve"> PAGEREF _Toc23336902 \h </w:instrText>
+        <w:instrText xml:space="preserve"> PAGEREF _Toc23407127 \h </w:instrText>
       </w:r>
       <w:r>
         <w:rPr>
@@ -2771,7 +2771,7 @@
         <w:rPr>
           <w:noProof/>
         </w:rPr>
-        <w:t>12</w:t>
+        <w:t>13</w:t>
       </w:r>
       <w:r>
         <w:rPr>
@@ -2837,7 +2837,7 @@
         <w:rPr>
           <w:noProof/>
         </w:rPr>
-        <w:instrText xml:space="preserve"> PAGEREF _Toc23336903 \h </w:instrText>
+        <w:instrText xml:space="preserve"> PAGEREF _Toc23407128 \h </w:instrText>
       </w:r>
       <w:r>
         <w:rPr>
@@ -2854,7 +2854,7 @@
         <w:rPr>
           <w:noProof/>
         </w:rPr>
-        <w:t>12</w:t>
+        <w:t>13</w:t>
       </w:r>
       <w:r>
         <w:rPr>
@@ -2920,7 +2920,7 @@
         <w:rPr>
           <w:noProof/>
         </w:rPr>
-        <w:instrText xml:space="preserve"> PAGEREF _Toc23336904 \h </w:instrText>
+        <w:instrText xml:space="preserve"> PAGEREF _Toc23407129 \h </w:instrText>
       </w:r>
       <w:r>
         <w:rPr>
@@ -2937,7 +2937,7 @@
         <w:rPr>
           <w:noProof/>
         </w:rPr>
-        <w:t>12</w:t>
+        <w:t>13</w:t>
       </w:r>
       <w:r>
         <w:rPr>
@@ -3003,7 +3003,7 @@
         <w:rPr>
           <w:noProof/>
         </w:rPr>
-        <w:instrText xml:space="preserve"> PAGEREF _Toc23336905 \h </w:instrText>
+        <w:instrText xml:space="preserve"> PAGEREF _Toc23407130 \h </w:instrText>
       </w:r>
       <w:r>
         <w:rPr>
@@ -3020,7 +3020,7 @@
         <w:rPr>
           <w:noProof/>
         </w:rPr>
-        <w:t>13</w:t>
+        <w:t>14</w:t>
       </w:r>
       <w:r>
         <w:rPr>
@@ -3086,7 +3086,7 @@
         <w:rPr>
           <w:noProof/>
         </w:rPr>
-        <w:instrText xml:space="preserve"> PAGEREF _Toc23336906 \h </w:instrText>
+        <w:instrText xml:space="preserve"> PAGEREF _Toc23407131 \h </w:instrText>
       </w:r>
       <w:r>
         <w:rPr>
@@ -3103,7 +3103,7 @@
         <w:rPr>
           <w:noProof/>
         </w:rPr>
-        <w:t>13</w:t>
+        <w:t>14</w:t>
       </w:r>
       <w:r>
         <w:rPr>
@@ -3173,7 +3173,7 @@
         <w:rPr>
           <w:noProof/>
         </w:rPr>
-        <w:instrText xml:space="preserve"> PAGEREF _Toc23336907 \h </w:instrText>
+        <w:instrText xml:space="preserve"> PAGEREF _Toc23407132 \h </w:instrText>
       </w:r>
       <w:r>
         <w:rPr>
@@ -3190,7 +3190,7 @@
         <w:rPr>
           <w:noProof/>
         </w:rPr>
-        <w:t>14</w:t>
+        <w:t>15</w:t>
       </w:r>
       <w:r>
         <w:rPr>
@@ -3256,7 +3256,7 @@
         <w:rPr>
           <w:noProof/>
         </w:rPr>
-        <w:instrText xml:space="preserve"> PAGEREF _Toc23336908 \h </w:instrText>
+        <w:instrText xml:space="preserve"> PAGEREF _Toc23407133 \h </w:instrText>
       </w:r>
       <w:r>
         <w:rPr>
@@ -3273,7 +3273,7 @@
         <w:rPr>
           <w:noProof/>
         </w:rPr>
-        <w:t>14</w:t>
+        <w:t>15</w:t>
       </w:r>
       <w:r>
         <w:rPr>
@@ -3341,7 +3341,7 @@
         <w:rPr>
           <w:noProof/>
         </w:rPr>
-        <w:instrText xml:space="preserve"> PAGEREF _Toc23336909 \h </w:instrText>
+        <w:instrText xml:space="preserve"> PAGEREF _Toc23407134 \h </w:instrText>
       </w:r>
       <w:r>
         <w:rPr>
@@ -3358,7 +3358,7 @@
         <w:rPr>
           <w:noProof/>
         </w:rPr>
-        <w:t>15</w:t>
+        <w:t>16</w:t>
       </w:r>
       <w:r>
         <w:rPr>
@@ -3428,7 +3428,7 @@
         <w:rPr>
           <w:noProof/>
         </w:rPr>
-        <w:instrText xml:space="preserve"> PAGEREF _Toc23336910 \h </w:instrText>
+        <w:instrText xml:space="preserve"> PAGEREF _Toc23407135 \h </w:instrText>
       </w:r>
       <w:r>
         <w:rPr>
@@ -3445,7 +3445,7 @@
         <w:rPr>
           <w:noProof/>
         </w:rPr>
-        <w:t>16</w:t>
+        <w:t>17</w:t>
       </w:r>
       <w:r>
         <w:rPr>
@@ -3511,7 +3511,7 @@
         <w:rPr>
           <w:noProof/>
         </w:rPr>
-        <w:instrText xml:space="preserve"> PAGEREF _Toc23336911 \h </w:instrText>
+        <w:instrText xml:space="preserve"> PAGEREF _Toc23407136 \h </w:instrText>
       </w:r>
       <w:r>
         <w:rPr>
@@ -3528,7 +3528,7 @@
         <w:rPr>
           <w:noProof/>
         </w:rPr>
-        <w:t>16</w:t>
+        <w:t>17</w:t>
       </w:r>
       <w:r>
         <w:rPr>
@@ -3594,7 +3594,7 @@
         <w:rPr>
           <w:noProof/>
         </w:rPr>
-        <w:instrText xml:space="preserve"> PAGEREF _Toc23336912 \h </w:instrText>
+        <w:instrText xml:space="preserve"> PAGEREF _Toc23407137 \h </w:instrText>
       </w:r>
       <w:r>
         <w:rPr>
@@ -3611,7 +3611,7 @@
         <w:rPr>
           <w:noProof/>
         </w:rPr>
-        <w:t>18</w:t>
+        <w:t>19</w:t>
       </w:r>
       <w:r>
         <w:rPr>
@@ -3677,7 +3677,7 @@
         <w:rPr>
           <w:noProof/>
         </w:rPr>
-        <w:instrText xml:space="preserve"> PAGEREF _Toc23336913 \h </w:instrText>
+        <w:instrText xml:space="preserve"> PAGEREF _Toc23407138 \h </w:instrText>
       </w:r>
       <w:r>
         <w:rPr>
@@ -3694,7 +3694,7 @@
         <w:rPr>
           <w:noProof/>
         </w:rPr>
-        <w:t>22</w:t>
+        <w:t>26</w:t>
       </w:r>
       <w:r>
         <w:rPr>
@@ -3758,7 +3758,7 @@
         <w:rPr>
           <w:noProof/>
         </w:rPr>
-        <w:instrText xml:space="preserve"> PAGEREF _Toc23336914 \h </w:instrText>
+        <w:instrText xml:space="preserve"> PAGEREF _Toc23407139 \h </w:instrText>
       </w:r>
       <w:r>
         <w:rPr>
@@ -3775,7 +3775,7 @@
         <w:rPr>
           <w:noProof/>
         </w:rPr>
-        <w:t>25</w:t>
+        <w:t>28</w:t>
       </w:r>
       <w:r>
         <w:rPr>
@@ -3823,6 +3823,8 @@
         </w:rPr>
         <w:t>Diagrama de Implementação</w:t>
       </w:r>
+      <w:bookmarkStart w:id="6" w:name="_GoBack"/>
+      <w:bookmarkEnd w:id="6"/>
       <w:r>
         <w:rPr>
           <w:noProof/>
@@ -3839,7 +3841,7 @@
         <w:rPr>
           <w:noProof/>
         </w:rPr>
-        <w:instrText xml:space="preserve"> PAGEREF _Toc23336915 \h </w:instrText>
+        <w:instrText xml:space="preserve"> PAGEREF _Toc23407140 \h </w:instrText>
       </w:r>
       <w:r>
         <w:rPr>
@@ -3856,7 +3858,7 @@
         <w:rPr>
           <w:noProof/>
         </w:rPr>
-        <w:t>25</w:t>
+        <w:t>28</w:t>
       </w:r>
       <w:r>
         <w:rPr>
@@ -3932,7 +3934,7 @@
       <w:pPr>
         <w:pStyle w:val="ndicedeilustraes"/>
         <w:rPr>
-          <w:rFonts w:eastAsiaTheme="minorEastAsia" w:cstheme="minorBidi"/>
+          <w:rFonts w:asciiTheme="minorHAnsi" w:eastAsiaTheme="minorEastAsia" w:hAnsiTheme="minorHAnsi" w:cstheme="minorBidi"/>
           <w:noProof/>
           <w:sz w:val="22"/>
           <w:szCs w:val="22"/>
@@ -3957,7 +3959,7 @@
         </w:rPr>
         <w:fldChar w:fldCharType="separate"/>
       </w:r>
-      <w:hyperlink r:id="rId8" w:anchor="_Toc23336857" w:history="1">
+      <w:hyperlink r:id="rId8" w:anchor="_Toc23407088" w:history="1">
         <w:r>
           <w:rPr>
             <w:rStyle w:val="Hyperlink"/>
@@ -3984,7 +3986,7 @@
             <w:noProof/>
             <w:webHidden/>
           </w:rPr>
-          <w:instrText xml:space="preserve"> PAGEREF _Toc23336857 \h </w:instrText>
+          <w:instrText xml:space="preserve"> PAGEREF _Toc23407088 \h </w:instrText>
         </w:r>
         <w:r>
           <w:rPr>
@@ -4004,7 +4006,7 @@
             <w:noProof/>
             <w:webHidden/>
           </w:rPr>
-          <w:t>7</w:t>
+          <w:t>8</w:t>
         </w:r>
         <w:r>
           <w:rPr>
@@ -4019,14 +4021,14 @@
       <w:pPr>
         <w:pStyle w:val="ndicedeilustraes"/>
         <w:rPr>
-          <w:rFonts w:eastAsiaTheme="minorEastAsia" w:cstheme="minorBidi"/>
+          <w:rFonts w:asciiTheme="minorHAnsi" w:eastAsiaTheme="minorEastAsia" w:hAnsiTheme="minorHAnsi" w:cstheme="minorBidi"/>
           <w:noProof/>
           <w:sz w:val="22"/>
           <w:szCs w:val="22"/>
           <w:lang w:val="pt-PT" w:eastAsia="pt-PT" w:bidi="ar-SA"/>
         </w:rPr>
       </w:pPr>
-      <w:hyperlink r:id="rId9" w:anchor="_Toc23336858" w:history="1">
+      <w:hyperlink r:id="rId9" w:anchor="_Toc23407089" w:history="1">
         <w:r>
           <w:rPr>
             <w:rStyle w:val="Hyperlink"/>
@@ -4053,76 +4055,7 @@
             <w:noProof/>
             <w:webHidden/>
           </w:rPr>
-          <w:instrText xml:space="preserve"> PAGEREF _Toc23336858 \h </w:instrText>
-        </w:r>
-        <w:r>
-          <w:rPr>
-            <w:noProof/>
-            <w:webHidden/>
-          </w:rPr>
-        </w:r>
-        <w:r>
-          <w:rPr>
-            <w:noProof/>
-            <w:webHidden/>
-          </w:rPr>
-          <w:fldChar w:fldCharType="separate"/>
-        </w:r>
-        <w:r>
-          <w:rPr>
-            <w:noProof/>
-            <w:webHidden/>
-          </w:rPr>
-          <w:t>13</w:t>
-        </w:r>
-        <w:r>
-          <w:rPr>
-            <w:noProof/>
-            <w:webHidden/>
-          </w:rPr>
-          <w:fldChar w:fldCharType="end"/>
-        </w:r>
-      </w:hyperlink>
-    </w:p>
-    <w:p>
-      <w:pPr>
-        <w:pStyle w:val="ndicedeilustraes"/>
-        <w:rPr>
-          <w:rFonts w:eastAsiaTheme="minorEastAsia" w:cstheme="minorBidi"/>
-          <w:noProof/>
-          <w:sz w:val="22"/>
-          <w:szCs w:val="22"/>
-          <w:lang w:val="pt-PT" w:eastAsia="pt-PT" w:bidi="ar-SA"/>
-        </w:rPr>
-      </w:pPr>
-      <w:hyperlink w:anchor="_Toc23336859" w:history="1">
-        <w:r>
-          <w:rPr>
-            <w:rStyle w:val="Hyperlink"/>
-            <w:noProof/>
-          </w:rPr>
-          <w:t>Figura 3 - Especificação de requisitos</w:t>
-        </w:r>
-        <w:r>
-          <w:rPr>
-            <w:noProof/>
-            <w:webHidden/>
-          </w:rPr>
-          <w:tab/>
-        </w:r>
-        <w:r>
-          <w:rPr>
-            <w:noProof/>
-            <w:webHidden/>
-          </w:rPr>
-          <w:fldChar w:fldCharType="begin"/>
-        </w:r>
-        <w:r>
-          <w:rPr>
-            <w:noProof/>
-            <w:webHidden/>
-          </w:rPr>
-          <w:instrText xml:space="preserve"> PAGEREF _Toc23336859 \h </w:instrText>
+          <w:instrText xml:space="preserve"> PAGEREF _Toc23407089 \h </w:instrText>
         </w:r>
         <w:r>
           <w:rPr>
@@ -4157,14 +4090,83 @@
       <w:pPr>
         <w:pStyle w:val="ndicedeilustraes"/>
         <w:rPr>
-          <w:rFonts w:eastAsiaTheme="minorEastAsia" w:cstheme="minorBidi"/>
+          <w:rFonts w:asciiTheme="minorHAnsi" w:eastAsiaTheme="minorEastAsia" w:hAnsiTheme="minorHAnsi" w:cstheme="minorBidi"/>
           <w:noProof/>
           <w:sz w:val="22"/>
           <w:szCs w:val="22"/>
           <w:lang w:val="pt-PT" w:eastAsia="pt-PT" w:bidi="ar-SA"/>
         </w:rPr>
       </w:pPr>
-      <w:hyperlink w:anchor="_Toc23336860" w:history="1">
+      <w:hyperlink w:anchor="_Toc23407090" w:history="1">
+        <w:r>
+          <w:rPr>
+            <w:rStyle w:val="Hyperlink"/>
+            <w:noProof/>
+          </w:rPr>
+          <w:t>Figura 3 - Especificação de requisitos</w:t>
+        </w:r>
+        <w:r>
+          <w:rPr>
+            <w:noProof/>
+            <w:webHidden/>
+          </w:rPr>
+          <w:tab/>
+        </w:r>
+        <w:r>
+          <w:rPr>
+            <w:noProof/>
+            <w:webHidden/>
+          </w:rPr>
+          <w:fldChar w:fldCharType="begin"/>
+        </w:r>
+        <w:r>
+          <w:rPr>
+            <w:noProof/>
+            <w:webHidden/>
+          </w:rPr>
+          <w:instrText xml:space="preserve"> PAGEREF _Toc23407090 \h </w:instrText>
+        </w:r>
+        <w:r>
+          <w:rPr>
+            <w:noProof/>
+            <w:webHidden/>
+          </w:rPr>
+        </w:r>
+        <w:r>
+          <w:rPr>
+            <w:noProof/>
+            <w:webHidden/>
+          </w:rPr>
+          <w:fldChar w:fldCharType="separate"/>
+        </w:r>
+        <w:r>
+          <w:rPr>
+            <w:noProof/>
+            <w:webHidden/>
+          </w:rPr>
+          <w:t>15</w:t>
+        </w:r>
+        <w:r>
+          <w:rPr>
+            <w:noProof/>
+            <w:webHidden/>
+          </w:rPr>
+          <w:fldChar w:fldCharType="end"/>
+        </w:r>
+      </w:hyperlink>
+    </w:p>
+    <w:p>
+      <w:pPr>
+        <w:pStyle w:val="ndicedeilustraes"/>
+        <w:rPr>
+          <w:rFonts w:asciiTheme="minorHAnsi" w:eastAsiaTheme="minorEastAsia" w:hAnsiTheme="minorHAnsi" w:cstheme="minorBidi"/>
+          <w:noProof/>
+          <w:sz w:val="22"/>
+          <w:szCs w:val="22"/>
+          <w:lang w:val="pt-PT" w:eastAsia="pt-PT" w:bidi="ar-SA"/>
+        </w:rPr>
+      </w:pPr>
+      <w:hyperlink w:anchor="_Toc23407091" w:history="1">
         <w:r>
           <w:rPr>
             <w:rStyle w:val="Hyperlink"/>
@@ -4191,7 +4193,1023 @@
             <w:noProof/>
             <w:webHidden/>
           </w:rPr>
-          <w:instrText xml:space="preserve"> PAGEREF _Toc23336860 \h </w:instrText>
+          <w:instrText xml:space="preserve"> PAGEREF _Toc23407091 \h </w:instrText>
+        </w:r>
+        <w:r>
+          <w:rPr>
+            <w:noProof/>
+            <w:webHidden/>
+          </w:rPr>
+        </w:r>
+        <w:r>
+          <w:rPr>
+            <w:noProof/>
+            <w:webHidden/>
+          </w:rPr>
+          <w:fldChar w:fldCharType="separate"/>
+        </w:r>
+        <w:r>
+          <w:rPr>
+            <w:noProof/>
+            <w:webHidden/>
+          </w:rPr>
+          <w:t>17</w:t>
+        </w:r>
+        <w:r>
+          <w:rPr>
+            <w:noProof/>
+            <w:webHidden/>
+          </w:rPr>
+          <w:fldChar w:fldCharType="end"/>
+        </w:r>
+      </w:hyperlink>
+    </w:p>
+    <w:p>
+      <w:pPr>
+        <w:pStyle w:val="ndicedeilustraes"/>
+        <w:rPr>
+          <w:rFonts w:asciiTheme="minorHAnsi" w:eastAsiaTheme="minorEastAsia" w:hAnsiTheme="minorHAnsi" w:cstheme="minorBidi"/>
+          <w:noProof/>
+          <w:sz w:val="22"/>
+          <w:szCs w:val="22"/>
+          <w:lang w:val="pt-PT" w:eastAsia="pt-PT" w:bidi="ar-SA"/>
+        </w:rPr>
+      </w:pPr>
+      <w:hyperlink w:anchor="_Toc23407092" w:history="1">
+        <w:r>
+          <w:rPr>
+            <w:rStyle w:val="Hyperlink"/>
+            <w:noProof/>
+          </w:rPr>
+          <w:t>Figura 5 - Pacote de Marcação de Serviços</w:t>
+        </w:r>
+        <w:r>
+          <w:rPr>
+            <w:noProof/>
+            <w:webHidden/>
+          </w:rPr>
+          <w:tab/>
+        </w:r>
+        <w:r>
+          <w:rPr>
+            <w:noProof/>
+            <w:webHidden/>
+          </w:rPr>
+          <w:fldChar w:fldCharType="begin"/>
+        </w:r>
+        <w:r>
+          <w:rPr>
+            <w:noProof/>
+            <w:webHidden/>
+          </w:rPr>
+          <w:instrText xml:space="preserve"> PAGEREF _Toc23407092 \h </w:instrText>
+        </w:r>
+        <w:r>
+          <w:rPr>
+            <w:noProof/>
+            <w:webHidden/>
+          </w:rPr>
+        </w:r>
+        <w:r>
+          <w:rPr>
+            <w:noProof/>
+            <w:webHidden/>
+          </w:rPr>
+          <w:fldChar w:fldCharType="separate"/>
+        </w:r>
+        <w:r>
+          <w:rPr>
+            <w:noProof/>
+            <w:webHidden/>
+          </w:rPr>
+          <w:t>18</w:t>
+        </w:r>
+        <w:r>
+          <w:rPr>
+            <w:noProof/>
+            <w:webHidden/>
+          </w:rPr>
+          <w:fldChar w:fldCharType="end"/>
+        </w:r>
+      </w:hyperlink>
+    </w:p>
+    <w:p>
+      <w:pPr>
+        <w:pStyle w:val="ndicedeilustraes"/>
+        <w:rPr>
+          <w:rFonts w:asciiTheme="minorHAnsi" w:eastAsiaTheme="minorEastAsia" w:hAnsiTheme="minorHAnsi" w:cstheme="minorBidi"/>
+          <w:noProof/>
+          <w:sz w:val="22"/>
+          <w:szCs w:val="22"/>
+          <w:lang w:val="pt-PT" w:eastAsia="pt-PT" w:bidi="ar-SA"/>
+        </w:rPr>
+      </w:pPr>
+      <w:hyperlink w:anchor="_Toc23407093" w:history="1">
+        <w:r>
+          <w:rPr>
+            <w:rStyle w:val="Hyperlink"/>
+            <w:noProof/>
+          </w:rPr>
+          <w:t>Figura 6 - Pacote De Gestão de Usuários</w:t>
+        </w:r>
+        <w:r>
+          <w:rPr>
+            <w:noProof/>
+            <w:webHidden/>
+          </w:rPr>
+          <w:tab/>
+        </w:r>
+        <w:r>
+          <w:rPr>
+            <w:noProof/>
+            <w:webHidden/>
+          </w:rPr>
+          <w:fldChar w:fldCharType="begin"/>
+        </w:r>
+        <w:r>
+          <w:rPr>
+            <w:noProof/>
+            <w:webHidden/>
+          </w:rPr>
+          <w:instrText xml:space="preserve"> PAGEREF _Toc23407093 \h </w:instrText>
+        </w:r>
+        <w:r>
+          <w:rPr>
+            <w:noProof/>
+            <w:webHidden/>
+          </w:rPr>
+        </w:r>
+        <w:r>
+          <w:rPr>
+            <w:noProof/>
+            <w:webHidden/>
+          </w:rPr>
+          <w:fldChar w:fldCharType="separate"/>
+        </w:r>
+        <w:r>
+          <w:rPr>
+            <w:noProof/>
+            <w:webHidden/>
+          </w:rPr>
+          <w:t>18</w:t>
+        </w:r>
+        <w:r>
+          <w:rPr>
+            <w:noProof/>
+            <w:webHidden/>
+          </w:rPr>
+          <w:fldChar w:fldCharType="end"/>
+        </w:r>
+      </w:hyperlink>
+    </w:p>
+    <w:p>
+      <w:pPr>
+        <w:pStyle w:val="ndicedeilustraes"/>
+        <w:rPr>
+          <w:rFonts w:asciiTheme="minorHAnsi" w:eastAsiaTheme="minorEastAsia" w:hAnsiTheme="minorHAnsi" w:cstheme="minorBidi"/>
+          <w:noProof/>
+          <w:sz w:val="22"/>
+          <w:szCs w:val="22"/>
+          <w:lang w:val="pt-PT" w:eastAsia="pt-PT" w:bidi="ar-SA"/>
+        </w:rPr>
+      </w:pPr>
+      <w:hyperlink r:id="rId10" w:anchor="_Toc23407094" w:history="1">
+        <w:r>
+          <w:rPr>
+            <w:rStyle w:val="Hyperlink"/>
+            <w:noProof/>
+          </w:rPr>
+          <w:t>Figura 7 - CU Gestão Medico</w:t>
+        </w:r>
+        <w:r>
+          <w:rPr>
+            <w:noProof/>
+            <w:webHidden/>
+          </w:rPr>
+          <w:tab/>
+        </w:r>
+        <w:r>
+          <w:rPr>
+            <w:noProof/>
+            <w:webHidden/>
+          </w:rPr>
+          <w:fldChar w:fldCharType="begin"/>
+        </w:r>
+        <w:r>
+          <w:rPr>
+            <w:noProof/>
+            <w:webHidden/>
+          </w:rPr>
+          <w:instrText xml:space="preserve"> PAGEREF _Toc23407094 \h </w:instrText>
+        </w:r>
+        <w:r>
+          <w:rPr>
+            <w:noProof/>
+            <w:webHidden/>
+          </w:rPr>
+        </w:r>
+        <w:r>
+          <w:rPr>
+            <w:noProof/>
+            <w:webHidden/>
+          </w:rPr>
+          <w:fldChar w:fldCharType="separate"/>
+        </w:r>
+        <w:r>
+          <w:rPr>
+            <w:noProof/>
+            <w:webHidden/>
+          </w:rPr>
+          <w:t>19</w:t>
+        </w:r>
+        <w:r>
+          <w:rPr>
+            <w:noProof/>
+            <w:webHidden/>
+          </w:rPr>
+          <w:fldChar w:fldCharType="end"/>
+        </w:r>
+      </w:hyperlink>
+    </w:p>
+    <w:p>
+      <w:pPr>
+        <w:pStyle w:val="ndicedeilustraes"/>
+        <w:rPr>
+          <w:rFonts w:asciiTheme="minorHAnsi" w:eastAsiaTheme="minorEastAsia" w:hAnsiTheme="minorHAnsi" w:cstheme="minorBidi"/>
+          <w:noProof/>
+          <w:sz w:val="22"/>
+          <w:szCs w:val="22"/>
+          <w:lang w:val="pt-PT" w:eastAsia="pt-PT" w:bidi="ar-SA"/>
+        </w:rPr>
+      </w:pPr>
+      <w:hyperlink r:id="rId11" w:anchor="_Toc23407095" w:history="1">
+        <w:r>
+          <w:rPr>
+            <w:rStyle w:val="Hyperlink"/>
+            <w:noProof/>
+          </w:rPr>
+          <w:t>Figura 8 - CU Gestão Pacientes</w:t>
+        </w:r>
+        <w:r>
+          <w:rPr>
+            <w:noProof/>
+            <w:webHidden/>
+          </w:rPr>
+          <w:tab/>
+        </w:r>
+        <w:r>
+          <w:rPr>
+            <w:noProof/>
+            <w:webHidden/>
+          </w:rPr>
+          <w:fldChar w:fldCharType="begin"/>
+        </w:r>
+        <w:r>
+          <w:rPr>
+            <w:noProof/>
+            <w:webHidden/>
+          </w:rPr>
+          <w:instrText xml:space="preserve"> PAGEREF _Toc23407095 \h </w:instrText>
+        </w:r>
+        <w:r>
+          <w:rPr>
+            <w:noProof/>
+            <w:webHidden/>
+          </w:rPr>
+        </w:r>
+        <w:r>
+          <w:rPr>
+            <w:noProof/>
+            <w:webHidden/>
+          </w:rPr>
+          <w:fldChar w:fldCharType="separate"/>
+        </w:r>
+        <w:r>
+          <w:rPr>
+            <w:noProof/>
+            <w:webHidden/>
+          </w:rPr>
+          <w:t>19</w:t>
+        </w:r>
+        <w:r>
+          <w:rPr>
+            <w:noProof/>
+            <w:webHidden/>
+          </w:rPr>
+          <w:fldChar w:fldCharType="end"/>
+        </w:r>
+      </w:hyperlink>
+    </w:p>
+    <w:p>
+      <w:pPr>
+        <w:pStyle w:val="ndicedeilustraes"/>
+        <w:rPr>
+          <w:rFonts w:asciiTheme="minorHAnsi" w:eastAsiaTheme="minorEastAsia" w:hAnsiTheme="minorHAnsi" w:cstheme="minorBidi"/>
+          <w:noProof/>
+          <w:sz w:val="22"/>
+          <w:szCs w:val="22"/>
+          <w:lang w:val="pt-PT" w:eastAsia="pt-PT" w:bidi="ar-SA"/>
+        </w:rPr>
+      </w:pPr>
+      <w:hyperlink r:id="rId12" w:anchor="_Toc23407096" w:history="1">
+        <w:r>
+          <w:rPr>
+            <w:rStyle w:val="Hyperlink"/>
+            <w:noProof/>
+          </w:rPr>
+          <w:t>Figura 9 – CU Gestão Servicos</w:t>
+        </w:r>
+        <w:r>
+          <w:rPr>
+            <w:noProof/>
+            <w:webHidden/>
+          </w:rPr>
+          <w:tab/>
+        </w:r>
+        <w:r>
+          <w:rPr>
+            <w:noProof/>
+            <w:webHidden/>
+          </w:rPr>
+          <w:fldChar w:fldCharType="begin"/>
+        </w:r>
+        <w:r>
+          <w:rPr>
+            <w:noProof/>
+            <w:webHidden/>
+          </w:rPr>
+          <w:instrText xml:space="preserve"> PAGEREF _Toc23407096 \h </w:instrText>
+        </w:r>
+        <w:r>
+          <w:rPr>
+            <w:noProof/>
+            <w:webHidden/>
+          </w:rPr>
+        </w:r>
+        <w:r>
+          <w:rPr>
+            <w:noProof/>
+            <w:webHidden/>
+          </w:rPr>
+          <w:fldChar w:fldCharType="separate"/>
+        </w:r>
+        <w:r>
+          <w:rPr>
+            <w:noProof/>
+            <w:webHidden/>
+          </w:rPr>
+          <w:t>20</w:t>
+        </w:r>
+        <w:r>
+          <w:rPr>
+            <w:noProof/>
+            <w:webHidden/>
+          </w:rPr>
+          <w:fldChar w:fldCharType="end"/>
+        </w:r>
+      </w:hyperlink>
+    </w:p>
+    <w:p>
+      <w:pPr>
+        <w:pStyle w:val="ndicedeilustraes"/>
+        <w:rPr>
+          <w:rFonts w:asciiTheme="minorHAnsi" w:eastAsiaTheme="minorEastAsia" w:hAnsiTheme="minorHAnsi" w:cstheme="minorBidi"/>
+          <w:noProof/>
+          <w:sz w:val="22"/>
+          <w:szCs w:val="22"/>
+          <w:lang w:val="pt-PT" w:eastAsia="pt-PT" w:bidi="ar-SA"/>
+        </w:rPr>
+      </w:pPr>
+      <w:hyperlink r:id="rId13" w:anchor="_Toc23407097" w:history="1">
+        <w:r>
+          <w:rPr>
+            <w:rStyle w:val="Hyperlink"/>
+            <w:noProof/>
+          </w:rPr>
+          <w:t>Figura 10 – CU Gestão Relatórios</w:t>
+        </w:r>
+        <w:r>
+          <w:rPr>
+            <w:noProof/>
+            <w:webHidden/>
+          </w:rPr>
+          <w:tab/>
+        </w:r>
+        <w:r>
+          <w:rPr>
+            <w:noProof/>
+            <w:webHidden/>
+          </w:rPr>
+          <w:fldChar w:fldCharType="begin"/>
+        </w:r>
+        <w:r>
+          <w:rPr>
+            <w:noProof/>
+            <w:webHidden/>
+          </w:rPr>
+          <w:instrText xml:space="preserve"> PAGEREF _Toc23407097 \h </w:instrText>
+        </w:r>
+        <w:r>
+          <w:rPr>
+            <w:noProof/>
+            <w:webHidden/>
+          </w:rPr>
+        </w:r>
+        <w:r>
+          <w:rPr>
+            <w:noProof/>
+            <w:webHidden/>
+          </w:rPr>
+          <w:fldChar w:fldCharType="separate"/>
+        </w:r>
+        <w:r>
+          <w:rPr>
+            <w:noProof/>
+            <w:webHidden/>
+          </w:rPr>
+          <w:t>20</w:t>
+        </w:r>
+        <w:r>
+          <w:rPr>
+            <w:noProof/>
+            <w:webHidden/>
+          </w:rPr>
+          <w:fldChar w:fldCharType="end"/>
+        </w:r>
+      </w:hyperlink>
+    </w:p>
+    <w:p>
+      <w:pPr>
+        <w:pStyle w:val="ndicedeilustraes"/>
+        <w:rPr>
+          <w:rFonts w:asciiTheme="minorHAnsi" w:eastAsiaTheme="minorEastAsia" w:hAnsiTheme="minorHAnsi" w:cstheme="minorBidi"/>
+          <w:noProof/>
+          <w:sz w:val="22"/>
+          <w:szCs w:val="22"/>
+          <w:lang w:val="pt-PT" w:eastAsia="pt-PT" w:bidi="ar-SA"/>
+        </w:rPr>
+      </w:pPr>
+      <w:hyperlink r:id="rId14" w:anchor="_Toc23407098" w:history="1">
+        <w:r>
+          <w:rPr>
+            <w:rStyle w:val="Hyperlink"/>
+            <w:noProof/>
+          </w:rPr>
+          <w:t>Figura 11 - Sequência de Eventos para marcação de Exame</w:t>
+        </w:r>
+        <w:r>
+          <w:rPr>
+            <w:noProof/>
+            <w:webHidden/>
+          </w:rPr>
+          <w:tab/>
+        </w:r>
+        <w:r>
+          <w:rPr>
+            <w:noProof/>
+            <w:webHidden/>
+          </w:rPr>
+          <w:fldChar w:fldCharType="begin"/>
+        </w:r>
+        <w:r>
+          <w:rPr>
+            <w:noProof/>
+            <w:webHidden/>
+          </w:rPr>
+          <w:instrText xml:space="preserve"> PAGEREF _Toc23407098 \h </w:instrText>
+        </w:r>
+        <w:r>
+          <w:rPr>
+            <w:noProof/>
+            <w:webHidden/>
+          </w:rPr>
+        </w:r>
+        <w:r>
+          <w:rPr>
+            <w:noProof/>
+            <w:webHidden/>
+          </w:rPr>
+          <w:fldChar w:fldCharType="separate"/>
+        </w:r>
+        <w:r>
+          <w:rPr>
+            <w:noProof/>
+            <w:webHidden/>
+          </w:rPr>
+          <w:t>26</w:t>
+        </w:r>
+        <w:r>
+          <w:rPr>
+            <w:noProof/>
+            <w:webHidden/>
+          </w:rPr>
+          <w:fldChar w:fldCharType="end"/>
+        </w:r>
+      </w:hyperlink>
+    </w:p>
+    <w:p>
+      <w:pPr>
+        <w:pStyle w:val="ndicedeilustraes"/>
+        <w:rPr>
+          <w:rFonts w:asciiTheme="minorHAnsi" w:eastAsiaTheme="minorEastAsia" w:hAnsiTheme="minorHAnsi" w:cstheme="minorBidi"/>
+          <w:noProof/>
+          <w:sz w:val="22"/>
+          <w:szCs w:val="22"/>
+          <w:lang w:val="pt-PT" w:eastAsia="pt-PT" w:bidi="ar-SA"/>
+        </w:rPr>
+      </w:pPr>
+      <w:hyperlink r:id="rId15" w:anchor="_Toc23407099" w:history="1">
+        <w:r>
+          <w:rPr>
+            <w:rStyle w:val="Hyperlink"/>
+            <w:noProof/>
+          </w:rPr>
+          <w:t>Figura 12 - Sequência de eventos para marcação de Consulta</w:t>
+        </w:r>
+        <w:r>
+          <w:rPr>
+            <w:noProof/>
+            <w:webHidden/>
+          </w:rPr>
+          <w:tab/>
+        </w:r>
+        <w:r>
+          <w:rPr>
+            <w:noProof/>
+            <w:webHidden/>
+          </w:rPr>
+          <w:fldChar w:fldCharType="begin"/>
+        </w:r>
+        <w:r>
+          <w:rPr>
+            <w:noProof/>
+            <w:webHidden/>
+          </w:rPr>
+          <w:instrText xml:space="preserve"> PAGEREF _Toc23407099 \h </w:instrText>
+        </w:r>
+        <w:r>
+          <w:rPr>
+            <w:noProof/>
+            <w:webHidden/>
+          </w:rPr>
+        </w:r>
+        <w:r>
+          <w:rPr>
+            <w:noProof/>
+            <w:webHidden/>
+          </w:rPr>
+          <w:fldChar w:fldCharType="separate"/>
+        </w:r>
+        <w:r>
+          <w:rPr>
+            <w:noProof/>
+            <w:webHidden/>
+          </w:rPr>
+          <w:t>26</w:t>
+        </w:r>
+        <w:r>
+          <w:rPr>
+            <w:noProof/>
+            <w:webHidden/>
+          </w:rPr>
+          <w:fldChar w:fldCharType="end"/>
+        </w:r>
+      </w:hyperlink>
+    </w:p>
+    <w:p>
+      <w:pPr>
+        <w:pStyle w:val="ndicedeilustraes"/>
+        <w:rPr>
+          <w:rFonts w:asciiTheme="minorHAnsi" w:eastAsiaTheme="minorEastAsia" w:hAnsiTheme="minorHAnsi" w:cstheme="minorBidi"/>
+          <w:noProof/>
+          <w:sz w:val="22"/>
+          <w:szCs w:val="22"/>
+          <w:lang w:val="pt-PT" w:eastAsia="pt-PT" w:bidi="ar-SA"/>
+        </w:rPr>
+      </w:pPr>
+      <w:hyperlink r:id="rId16" w:anchor="_Toc23407100" w:history="1">
+        <w:r>
+          <w:rPr>
+            <w:rStyle w:val="Hyperlink"/>
+            <w:noProof/>
+          </w:rPr>
+          <w:t>Figura 13 - Sequência de eventos para registrar prescrições médicas</w:t>
+        </w:r>
+        <w:r>
+          <w:rPr>
+            <w:noProof/>
+            <w:webHidden/>
+          </w:rPr>
+          <w:tab/>
+        </w:r>
+        <w:r>
+          <w:rPr>
+            <w:noProof/>
+            <w:webHidden/>
+          </w:rPr>
+          <w:fldChar w:fldCharType="begin"/>
+        </w:r>
+        <w:r>
+          <w:rPr>
+            <w:noProof/>
+            <w:webHidden/>
+          </w:rPr>
+          <w:instrText xml:space="preserve"> PAGEREF _Toc23407100 \h </w:instrText>
+        </w:r>
+        <w:r>
+          <w:rPr>
+            <w:noProof/>
+            <w:webHidden/>
+          </w:rPr>
+        </w:r>
+        <w:r>
+          <w:rPr>
+            <w:noProof/>
+            <w:webHidden/>
+          </w:rPr>
+          <w:fldChar w:fldCharType="separate"/>
+        </w:r>
+        <w:r>
+          <w:rPr>
+            <w:noProof/>
+            <w:webHidden/>
+          </w:rPr>
+          <w:t>27</w:t>
+        </w:r>
+        <w:r>
+          <w:rPr>
+            <w:noProof/>
+            <w:webHidden/>
+          </w:rPr>
+          <w:fldChar w:fldCharType="end"/>
+        </w:r>
+      </w:hyperlink>
+    </w:p>
+    <w:p>
+      <w:pPr>
+        <w:pStyle w:val="ndicedeilustraes"/>
+        <w:rPr>
+          <w:rFonts w:asciiTheme="minorHAnsi" w:eastAsiaTheme="minorEastAsia" w:hAnsiTheme="minorHAnsi" w:cstheme="minorBidi"/>
+          <w:noProof/>
+          <w:sz w:val="22"/>
+          <w:szCs w:val="22"/>
+          <w:lang w:val="pt-PT" w:eastAsia="pt-PT" w:bidi="ar-SA"/>
+        </w:rPr>
+      </w:pPr>
+      <w:hyperlink r:id="rId17" w:anchor="_Toc23407101" w:history="1">
+        <w:r>
+          <w:rPr>
+            <w:rStyle w:val="Hyperlink"/>
+            <w:noProof/>
+          </w:rPr>
+          <w:t>Figura 14 - Sequência de eventos para acessar Histórico clinico</w:t>
+        </w:r>
+        <w:r>
+          <w:rPr>
+            <w:noProof/>
+            <w:webHidden/>
+          </w:rPr>
+          <w:tab/>
+        </w:r>
+        <w:r>
+          <w:rPr>
+            <w:noProof/>
+            <w:webHidden/>
+          </w:rPr>
+          <w:fldChar w:fldCharType="begin"/>
+        </w:r>
+        <w:r>
+          <w:rPr>
+            <w:noProof/>
+            <w:webHidden/>
+          </w:rPr>
+          <w:instrText xml:space="preserve"> PAGEREF _Toc23407101 \h </w:instrText>
+        </w:r>
+        <w:r>
+          <w:rPr>
+            <w:noProof/>
+            <w:webHidden/>
+          </w:rPr>
+        </w:r>
+        <w:r>
+          <w:rPr>
+            <w:noProof/>
+            <w:webHidden/>
+          </w:rPr>
+          <w:fldChar w:fldCharType="separate"/>
+        </w:r>
+        <w:r>
+          <w:rPr>
+            <w:noProof/>
+            <w:webHidden/>
+          </w:rPr>
+          <w:t>27</w:t>
+        </w:r>
+        <w:r>
+          <w:rPr>
+            <w:noProof/>
+            <w:webHidden/>
+          </w:rPr>
+          <w:fldChar w:fldCharType="end"/>
+        </w:r>
+      </w:hyperlink>
+    </w:p>
+    <w:p>
+      <w:pPr>
+        <w:pStyle w:val="ndicedeilustraes"/>
+        <w:rPr>
+          <w:rFonts w:asciiTheme="minorHAnsi" w:eastAsiaTheme="minorEastAsia" w:hAnsiTheme="minorHAnsi" w:cstheme="minorBidi"/>
+          <w:noProof/>
+          <w:sz w:val="22"/>
+          <w:szCs w:val="22"/>
+          <w:lang w:val="pt-PT" w:eastAsia="pt-PT" w:bidi="ar-SA"/>
+        </w:rPr>
+      </w:pPr>
+      <w:hyperlink r:id="rId18" w:anchor="_Toc23407102" w:history="1">
+        <w:r>
+          <w:rPr>
+            <w:rStyle w:val="Hyperlink"/>
+            <w:noProof/>
+          </w:rPr>
+          <w:t>Figura 15 - Diagrama de Visão</w:t>
+        </w:r>
+        <w:r>
+          <w:rPr>
+            <w:noProof/>
+            <w:webHidden/>
+          </w:rPr>
+          <w:tab/>
+        </w:r>
+        <w:r>
+          <w:rPr>
+            <w:noProof/>
+            <w:webHidden/>
+          </w:rPr>
+          <w:fldChar w:fldCharType="begin"/>
+        </w:r>
+        <w:r>
+          <w:rPr>
+            <w:noProof/>
+            <w:webHidden/>
+          </w:rPr>
+          <w:instrText xml:space="preserve"> PAGEREF _Toc23407102 \h </w:instrText>
+        </w:r>
+        <w:r>
+          <w:rPr>
+            <w:noProof/>
+            <w:webHidden/>
+          </w:rPr>
+        </w:r>
+        <w:r>
+          <w:rPr>
+            <w:noProof/>
+            <w:webHidden/>
+          </w:rPr>
+          <w:fldChar w:fldCharType="separate"/>
+        </w:r>
+        <w:r>
+          <w:rPr>
+            <w:noProof/>
+            <w:webHidden/>
+          </w:rPr>
+          <w:t>28</w:t>
+        </w:r>
+        <w:r>
+          <w:rPr>
+            <w:noProof/>
+            <w:webHidden/>
+          </w:rPr>
+          <w:fldChar w:fldCharType="end"/>
+        </w:r>
+      </w:hyperlink>
+    </w:p>
+    <w:p>
+      <w:pPr>
+        <w:pStyle w:val="ndicedeilustraes"/>
+        <w:rPr>
+          <w:rFonts w:asciiTheme="minorHAnsi" w:eastAsiaTheme="minorEastAsia" w:hAnsiTheme="minorHAnsi" w:cstheme="minorBidi"/>
+          <w:noProof/>
+          <w:sz w:val="22"/>
+          <w:szCs w:val="22"/>
+          <w:lang w:val="pt-PT" w:eastAsia="pt-PT" w:bidi="ar-SA"/>
+        </w:rPr>
+      </w:pPr>
+      <w:hyperlink r:id="rId19" w:anchor="_Toc23407103" w:history="1">
+        <w:r>
+          <w:rPr>
+            <w:rStyle w:val="Hyperlink"/>
+            <w:noProof/>
+          </w:rPr>
+          <w:t>Figura 16 - Diagrama de Implementação</w:t>
+        </w:r>
+        <w:r>
+          <w:rPr>
+            <w:noProof/>
+            <w:webHidden/>
+          </w:rPr>
+          <w:tab/>
+        </w:r>
+        <w:r>
+          <w:rPr>
+            <w:noProof/>
+            <w:webHidden/>
+          </w:rPr>
+          <w:fldChar w:fldCharType="begin"/>
+        </w:r>
+        <w:r>
+          <w:rPr>
+            <w:noProof/>
+            <w:webHidden/>
+          </w:rPr>
+          <w:instrText xml:space="preserve"> PAGEREF _Toc23407103 \h </w:instrText>
+        </w:r>
+        <w:r>
+          <w:rPr>
+            <w:noProof/>
+            <w:webHidden/>
+          </w:rPr>
+        </w:r>
+        <w:r>
+          <w:rPr>
+            <w:noProof/>
+            <w:webHidden/>
+          </w:rPr>
+          <w:fldChar w:fldCharType="separate"/>
+        </w:r>
+        <w:r>
+          <w:rPr>
+            <w:noProof/>
+            <w:webHidden/>
+          </w:rPr>
+          <w:t>28</w:t>
+        </w:r>
+        <w:r>
+          <w:rPr>
+            <w:noProof/>
+            <w:webHidden/>
+          </w:rPr>
+          <w:fldChar w:fldCharType="end"/>
+        </w:r>
+      </w:hyperlink>
+    </w:p>
+    <w:p>
+      <w:pPr>
+        <w:spacing w:line="360" w:lineRule="auto"/>
+        <w:rPr>
+          <w:rFonts w:ascii="Garamond" w:hAnsi="Garamond"/>
+          <w:b/>
+        </w:rPr>
+      </w:pPr>
+      <w:r>
+        <w:rPr>
+          <w:rFonts w:ascii="Garamond" w:hAnsi="Garamond"/>
+          <w:b/>
+        </w:rPr>
+        <w:fldChar w:fldCharType="end"/>
+      </w:r>
+    </w:p>
+    <w:p>
+      <w:pPr>
+        <w:spacing w:line="360" w:lineRule="auto"/>
+        <w:rPr>
+          <w:rFonts w:ascii="Garamond" w:hAnsi="Garamond"/>
+          <w:b/>
+        </w:rPr>
+      </w:pPr>
+      <w:r>
+        <w:rPr>
+          <w:rFonts w:ascii="Garamond" w:hAnsi="Garamond"/>
+          <w:b/>
+        </w:rPr>
+        <w:t>Índice de Tabelas</w:t>
+      </w:r>
+    </w:p>
+    <w:p>
+      <w:pPr>
+        <w:pStyle w:val="ndicedeilustraes"/>
+        <w:rPr>
+          <w:rFonts w:asciiTheme="minorHAnsi" w:eastAsiaTheme="minorEastAsia" w:hAnsiTheme="minorHAnsi" w:cstheme="minorBidi"/>
+          <w:noProof/>
+          <w:sz w:val="22"/>
+          <w:szCs w:val="22"/>
+          <w:lang w:val="pt-PT" w:eastAsia="pt-PT" w:bidi="ar-SA"/>
+        </w:rPr>
+      </w:pPr>
+      <w:r>
+        <w:rPr>
+          <w:b/>
+        </w:rPr>
+        <w:fldChar w:fldCharType="begin"/>
+      </w:r>
+      <w:r>
+        <w:rPr>
+          <w:b/>
+        </w:rPr>
+        <w:instrText xml:space="preserve"> TOC \h \z \c "Tabela" </w:instrText>
+      </w:r>
+      <w:r>
+        <w:rPr>
+          <w:b/>
+        </w:rPr>
+        <w:fldChar w:fldCharType="separate"/>
+      </w:r>
+      <w:hyperlink w:anchor="_Toc23407071" w:history="1">
+        <w:r>
+          <w:rPr>
+            <w:rStyle w:val="Hyperlink"/>
+            <w:noProof/>
+          </w:rPr>
+          <w:t>Tabela 1 - Versões</w:t>
+        </w:r>
+        <w:r>
+          <w:rPr>
+            <w:noProof/>
+            <w:webHidden/>
+          </w:rPr>
+          <w:tab/>
+        </w:r>
+        <w:r>
+          <w:rPr>
+            <w:noProof/>
+            <w:webHidden/>
+          </w:rPr>
+          <w:fldChar w:fldCharType="begin"/>
+        </w:r>
+        <w:r>
+          <w:rPr>
+            <w:noProof/>
+            <w:webHidden/>
+          </w:rPr>
+          <w:instrText xml:space="preserve"> PAGEREF _Toc23407071 \h </w:instrText>
+        </w:r>
+        <w:r>
+          <w:rPr>
+            <w:noProof/>
+            <w:webHidden/>
+          </w:rPr>
+        </w:r>
+        <w:r>
+          <w:rPr>
+            <w:noProof/>
+            <w:webHidden/>
+          </w:rPr>
+          <w:fldChar w:fldCharType="separate"/>
+        </w:r>
+        <w:r>
+          <w:rPr>
+            <w:noProof/>
+            <w:webHidden/>
+          </w:rPr>
+          <w:t>5</w:t>
+        </w:r>
+        <w:r>
+          <w:rPr>
+            <w:noProof/>
+            <w:webHidden/>
+          </w:rPr>
+          <w:fldChar w:fldCharType="end"/>
+        </w:r>
+      </w:hyperlink>
+    </w:p>
+    <w:p>
+      <w:pPr>
+        <w:pStyle w:val="ndicedeilustraes"/>
+        <w:rPr>
+          <w:rFonts w:asciiTheme="minorHAnsi" w:eastAsiaTheme="minorEastAsia" w:hAnsiTheme="minorHAnsi" w:cstheme="minorBidi"/>
+          <w:noProof/>
+          <w:sz w:val="22"/>
+          <w:szCs w:val="22"/>
+          <w:lang w:val="pt-PT" w:eastAsia="pt-PT" w:bidi="ar-SA"/>
+        </w:rPr>
+      </w:pPr>
+      <w:hyperlink w:anchor="_Toc23407072" w:history="1">
+        <w:r>
+          <w:rPr>
+            <w:rStyle w:val="Hyperlink"/>
+            <w:noProof/>
+          </w:rPr>
+          <w:t>Tabela 2 - Cronograma de Actividades</w:t>
+        </w:r>
+        <w:r>
+          <w:rPr>
+            <w:noProof/>
+            <w:webHidden/>
+          </w:rPr>
+          <w:tab/>
+        </w:r>
+        <w:r>
+          <w:rPr>
+            <w:noProof/>
+            <w:webHidden/>
+          </w:rPr>
+          <w:fldChar w:fldCharType="begin"/>
+        </w:r>
+        <w:r>
+          <w:rPr>
+            <w:noProof/>
+            <w:webHidden/>
+          </w:rPr>
+          <w:instrText xml:space="preserve"> PAGEREF _Toc23407072 \h </w:instrText>
         </w:r>
         <w:r>
           <w:rPr>
@@ -4226,20 +5244,20 @@
       <w:pPr>
         <w:pStyle w:val="ndicedeilustraes"/>
         <w:rPr>
-          <w:rFonts w:eastAsiaTheme="minorEastAsia" w:cstheme="minorBidi"/>
+          <w:rFonts w:asciiTheme="minorHAnsi" w:eastAsiaTheme="minorEastAsia" w:hAnsiTheme="minorHAnsi" w:cstheme="minorBidi"/>
           <w:noProof/>
           <w:sz w:val="22"/>
           <w:szCs w:val="22"/>
           <w:lang w:val="pt-PT" w:eastAsia="pt-PT" w:bidi="ar-SA"/>
         </w:rPr>
       </w:pPr>
-      <w:hyperlink w:anchor="_Toc23336861" w:history="1">
+      <w:hyperlink w:anchor="_Toc23407073" w:history="1">
         <w:r>
           <w:rPr>
             <w:rStyle w:val="Hyperlink"/>
             <w:noProof/>
           </w:rPr>
-          <w:t>Figura 5 - Pacote de Marcação de Serviços</w:t>
+          <w:t>Tabela 3 - Descrição CU1 - Gerir Médicos</w:t>
         </w:r>
         <w:r>
           <w:rPr>
@@ -4260,7 +5278,7 @@
             <w:noProof/>
             <w:webHidden/>
           </w:rPr>
-          <w:instrText xml:space="preserve"> PAGEREF _Toc23336861 \h </w:instrText>
+          <w:instrText xml:space="preserve"> PAGEREF _Toc23407073 \h </w:instrText>
         </w:r>
         <w:r>
           <w:rPr>
@@ -4280,7 +5298,7 @@
             <w:noProof/>
             <w:webHidden/>
           </w:rPr>
-          <w:t>17</w:t>
+          <w:t>21</w:t>
         </w:r>
         <w:r>
           <w:rPr>
@@ -4295,20 +5313,20 @@
       <w:pPr>
         <w:pStyle w:val="ndicedeilustraes"/>
         <w:rPr>
-          <w:rFonts w:eastAsiaTheme="minorEastAsia" w:cstheme="minorBidi"/>
+          <w:rFonts w:asciiTheme="minorHAnsi" w:eastAsiaTheme="minorEastAsia" w:hAnsiTheme="minorHAnsi" w:cstheme="minorBidi"/>
           <w:noProof/>
           <w:sz w:val="22"/>
           <w:szCs w:val="22"/>
           <w:lang w:val="pt-PT" w:eastAsia="pt-PT" w:bidi="ar-SA"/>
         </w:rPr>
       </w:pPr>
-      <w:hyperlink w:anchor="_Toc23336862" w:history="1">
+      <w:hyperlink w:anchor="_Toc23407074" w:history="1">
         <w:r>
           <w:rPr>
             <w:rStyle w:val="Hyperlink"/>
             <w:noProof/>
           </w:rPr>
-          <w:t>Figura 6 - Pacote De Gestão de Usuários</w:t>
+          <w:t>Tabela 4 - Descrição CU2 - Gerir Especialidade</w:t>
         </w:r>
         <w:r>
           <w:rPr>
@@ -4329,7 +5347,7 @@
             <w:noProof/>
             <w:webHidden/>
           </w:rPr>
-          <w:instrText xml:space="preserve"> PAGEREF _Toc23336862 \h </w:instrText>
+          <w:instrText xml:space="preserve"> PAGEREF _Toc23407074 \h </w:instrText>
         </w:r>
         <w:r>
           <w:rPr>
@@ -4349,7 +5367,7 @@
             <w:noProof/>
             <w:webHidden/>
           </w:rPr>
-          <w:t>17</w:t>
+          <w:t>21</w:t>
         </w:r>
         <w:r>
           <w:rPr>
@@ -4364,20 +5382,20 @@
       <w:pPr>
         <w:pStyle w:val="ndicedeilustraes"/>
         <w:rPr>
-          <w:rFonts w:eastAsiaTheme="minorEastAsia" w:cstheme="minorBidi"/>
+          <w:rFonts w:asciiTheme="minorHAnsi" w:eastAsiaTheme="minorEastAsia" w:hAnsiTheme="minorHAnsi" w:cstheme="minorBidi"/>
           <w:noProof/>
           <w:sz w:val="22"/>
           <w:szCs w:val="22"/>
           <w:lang w:val="pt-PT" w:eastAsia="pt-PT" w:bidi="ar-SA"/>
         </w:rPr>
       </w:pPr>
-      <w:hyperlink r:id="rId10" w:anchor="_Toc23336863" w:history="1">
+      <w:hyperlink w:anchor="_Toc23407075" w:history="1">
         <w:r>
           <w:rPr>
             <w:rStyle w:val="Hyperlink"/>
             <w:noProof/>
           </w:rPr>
-          <w:t>Figura 7 - CU Gestão Medico</w:t>
+          <w:t>Tabela 5 - CU3 - Gerir Horários</w:t>
         </w:r>
         <w:r>
           <w:rPr>
@@ -4398,283 +5416,7 @@
             <w:noProof/>
             <w:webHidden/>
           </w:rPr>
-          <w:instrText xml:space="preserve"> PAGEREF _Toc23336863 \h </w:instrText>
-        </w:r>
-        <w:r>
-          <w:rPr>
-            <w:noProof/>
-            <w:webHidden/>
-          </w:rPr>
-        </w:r>
-        <w:r>
-          <w:rPr>
-            <w:noProof/>
-            <w:webHidden/>
-          </w:rPr>
-          <w:fldChar w:fldCharType="separate"/>
-        </w:r>
-        <w:r>
-          <w:rPr>
-            <w:noProof/>
-            <w:webHidden/>
-          </w:rPr>
-          <w:t>18</w:t>
-        </w:r>
-        <w:r>
-          <w:rPr>
-            <w:noProof/>
-            <w:webHidden/>
-          </w:rPr>
-          <w:fldChar w:fldCharType="end"/>
-        </w:r>
-      </w:hyperlink>
-    </w:p>
-    <w:p>
-      <w:pPr>
-        <w:pStyle w:val="ndicedeilustraes"/>
-        <w:rPr>
-          <w:rFonts w:eastAsiaTheme="minorEastAsia" w:cstheme="minorBidi"/>
-          <w:noProof/>
-          <w:sz w:val="22"/>
-          <w:szCs w:val="22"/>
-          <w:lang w:val="pt-PT" w:eastAsia="pt-PT" w:bidi="ar-SA"/>
-        </w:rPr>
-      </w:pPr>
-      <w:hyperlink r:id="rId11" w:anchor="_Toc23336864" w:history="1">
-        <w:r>
-          <w:rPr>
-            <w:rStyle w:val="Hyperlink"/>
-            <w:noProof/>
-          </w:rPr>
-          <w:t>Figura 8 - CU Gestão Pacientes</w:t>
-        </w:r>
-        <w:r>
-          <w:rPr>
-            <w:noProof/>
-            <w:webHidden/>
-          </w:rPr>
-          <w:tab/>
-        </w:r>
-        <w:r>
-          <w:rPr>
-            <w:noProof/>
-            <w:webHidden/>
-          </w:rPr>
-          <w:fldChar w:fldCharType="begin"/>
-        </w:r>
-        <w:r>
-          <w:rPr>
-            <w:noProof/>
-            <w:webHidden/>
-          </w:rPr>
-          <w:instrText xml:space="preserve"> PAGEREF _Toc23336864 \h </w:instrText>
-        </w:r>
-        <w:r>
-          <w:rPr>
-            <w:noProof/>
-            <w:webHidden/>
-          </w:rPr>
-        </w:r>
-        <w:r>
-          <w:rPr>
-            <w:noProof/>
-            <w:webHidden/>
-          </w:rPr>
-          <w:fldChar w:fldCharType="separate"/>
-        </w:r>
-        <w:r>
-          <w:rPr>
-            <w:noProof/>
-            <w:webHidden/>
-          </w:rPr>
-          <w:t>18</w:t>
-        </w:r>
-        <w:r>
-          <w:rPr>
-            <w:noProof/>
-            <w:webHidden/>
-          </w:rPr>
-          <w:fldChar w:fldCharType="end"/>
-        </w:r>
-      </w:hyperlink>
-    </w:p>
-    <w:p>
-      <w:pPr>
-        <w:pStyle w:val="ndicedeilustraes"/>
-        <w:rPr>
-          <w:rFonts w:eastAsiaTheme="minorEastAsia" w:cstheme="minorBidi"/>
-          <w:noProof/>
-          <w:sz w:val="22"/>
-          <w:szCs w:val="22"/>
-          <w:lang w:val="pt-PT" w:eastAsia="pt-PT" w:bidi="ar-SA"/>
-        </w:rPr>
-      </w:pPr>
-      <w:hyperlink r:id="rId12" w:anchor="_Toc23336865" w:history="1">
-        <w:r>
-          <w:rPr>
-            <w:rStyle w:val="Hyperlink"/>
-            <w:noProof/>
-          </w:rPr>
-          <w:t>Figura 9 – CU Gestão Servicos</w:t>
-        </w:r>
-        <w:r>
-          <w:rPr>
-            <w:noProof/>
-            <w:webHidden/>
-          </w:rPr>
-          <w:tab/>
-        </w:r>
-        <w:r>
-          <w:rPr>
-            <w:noProof/>
-            <w:webHidden/>
-          </w:rPr>
-          <w:fldChar w:fldCharType="begin"/>
-        </w:r>
-        <w:r>
-          <w:rPr>
-            <w:noProof/>
-            <w:webHidden/>
-          </w:rPr>
-          <w:instrText xml:space="preserve"> PAGEREF _Toc23336865 \h </w:instrText>
-        </w:r>
-        <w:r>
-          <w:rPr>
-            <w:noProof/>
-            <w:webHidden/>
-          </w:rPr>
-        </w:r>
-        <w:r>
-          <w:rPr>
-            <w:noProof/>
-            <w:webHidden/>
-          </w:rPr>
-          <w:fldChar w:fldCharType="separate"/>
-        </w:r>
-        <w:r>
-          <w:rPr>
-            <w:noProof/>
-            <w:webHidden/>
-          </w:rPr>
-          <w:t>19</w:t>
-        </w:r>
-        <w:r>
-          <w:rPr>
-            <w:noProof/>
-            <w:webHidden/>
-          </w:rPr>
-          <w:fldChar w:fldCharType="end"/>
-        </w:r>
-      </w:hyperlink>
-    </w:p>
-    <w:p>
-      <w:pPr>
-        <w:pStyle w:val="ndicedeilustraes"/>
-        <w:rPr>
-          <w:rFonts w:eastAsiaTheme="minorEastAsia" w:cstheme="minorBidi"/>
-          <w:noProof/>
-          <w:sz w:val="22"/>
-          <w:szCs w:val="22"/>
-          <w:lang w:val="pt-PT" w:eastAsia="pt-PT" w:bidi="ar-SA"/>
-        </w:rPr>
-      </w:pPr>
-      <w:hyperlink r:id="rId13" w:anchor="_Toc23336866" w:history="1">
-        <w:r>
-          <w:rPr>
-            <w:rStyle w:val="Hyperlink"/>
-            <w:noProof/>
-          </w:rPr>
-          <w:t>Figura 10 – CU Gestão Relatórios</w:t>
-        </w:r>
-        <w:r>
-          <w:rPr>
-            <w:noProof/>
-            <w:webHidden/>
-          </w:rPr>
-          <w:tab/>
-        </w:r>
-        <w:r>
-          <w:rPr>
-            <w:noProof/>
-            <w:webHidden/>
-          </w:rPr>
-          <w:fldChar w:fldCharType="begin"/>
-        </w:r>
-        <w:r>
-          <w:rPr>
-            <w:noProof/>
-            <w:webHidden/>
-          </w:rPr>
-          <w:instrText xml:space="preserve"> PAGEREF _Toc23336866 \h </w:instrText>
-        </w:r>
-        <w:r>
-          <w:rPr>
-            <w:noProof/>
-            <w:webHidden/>
-          </w:rPr>
-        </w:r>
-        <w:r>
-          <w:rPr>
-            <w:noProof/>
-            <w:webHidden/>
-          </w:rPr>
-          <w:fldChar w:fldCharType="separate"/>
-        </w:r>
-        <w:r>
-          <w:rPr>
-            <w:noProof/>
-            <w:webHidden/>
-          </w:rPr>
-          <w:t>19</w:t>
-        </w:r>
-        <w:r>
-          <w:rPr>
-            <w:noProof/>
-            <w:webHidden/>
-          </w:rPr>
-          <w:fldChar w:fldCharType="end"/>
-        </w:r>
-      </w:hyperlink>
-    </w:p>
-    <w:p>
-      <w:pPr>
-        <w:pStyle w:val="ndicedeilustraes"/>
-        <w:rPr>
-          <w:rFonts w:eastAsiaTheme="minorEastAsia" w:cstheme="minorBidi"/>
-          <w:noProof/>
-          <w:sz w:val="22"/>
-          <w:szCs w:val="22"/>
-          <w:lang w:val="pt-PT" w:eastAsia="pt-PT" w:bidi="ar-SA"/>
-        </w:rPr>
-      </w:pPr>
-      <w:hyperlink r:id="rId14" w:anchor="_Toc23336867" w:history="1">
-        <w:r>
-          <w:rPr>
-            <w:rStyle w:val="Hyperlink"/>
-            <w:noProof/>
-          </w:rPr>
-          <w:t>Figura 11 - Sequência de Eventos para marcação de Exame</w:t>
-        </w:r>
-        <w:r>
-          <w:rPr>
-            <w:noProof/>
-            <w:webHidden/>
-          </w:rPr>
-          <w:tab/>
-        </w:r>
-        <w:r>
-          <w:rPr>
-            <w:noProof/>
-            <w:webHidden/>
-          </w:rPr>
-          <w:fldChar w:fldCharType="begin"/>
-        </w:r>
-        <w:r>
-          <w:rPr>
-            <w:noProof/>
-            <w:webHidden/>
-          </w:rPr>
-          <w:instrText xml:space="preserve"> PAGEREF _Toc23336867 \h </w:instrText>
+          <w:instrText xml:space="preserve"> PAGEREF _Toc23407075 \h </w:instrText>
         </w:r>
         <w:r>
           <w:rPr>
@@ -4709,20 +5451,20 @@
       <w:pPr>
         <w:pStyle w:val="ndicedeilustraes"/>
         <w:rPr>
-          <w:rFonts w:eastAsiaTheme="minorEastAsia" w:cstheme="minorBidi"/>
+          <w:rFonts w:asciiTheme="minorHAnsi" w:eastAsiaTheme="minorEastAsia" w:hAnsiTheme="minorHAnsi" w:cstheme="minorBidi"/>
           <w:noProof/>
           <w:sz w:val="22"/>
           <w:szCs w:val="22"/>
           <w:lang w:val="pt-PT" w:eastAsia="pt-PT" w:bidi="ar-SA"/>
         </w:rPr>
       </w:pPr>
-      <w:hyperlink r:id="rId15" w:anchor="_Toc23336868" w:history="1">
+      <w:hyperlink w:anchor="_Toc23407076" w:history="1">
         <w:r>
           <w:rPr>
             <w:rStyle w:val="Hyperlink"/>
             <w:noProof/>
           </w:rPr>
-          <w:t>Figura 12 - Sequência de eventos para marcação de Consulta</w:t>
+          <w:t>Tabela 6 - Descrição CU4 - Gerir Paciente</w:t>
         </w:r>
         <w:r>
           <w:rPr>
@@ -4743,7 +5485,214 @@
             <w:noProof/>
             <w:webHidden/>
           </w:rPr>
-          <w:instrText xml:space="preserve"> PAGEREF _Toc23336868 \h </w:instrText>
+          <w:instrText xml:space="preserve"> PAGEREF _Toc23407076 \h </w:instrText>
+        </w:r>
+        <w:r>
+          <w:rPr>
+            <w:noProof/>
+            <w:webHidden/>
+          </w:rPr>
+        </w:r>
+        <w:r>
+          <w:rPr>
+            <w:noProof/>
+            <w:webHidden/>
+          </w:rPr>
+          <w:fldChar w:fldCharType="separate"/>
+        </w:r>
+        <w:r>
+          <w:rPr>
+            <w:noProof/>
+            <w:webHidden/>
+          </w:rPr>
+          <w:t>22</w:t>
+        </w:r>
+        <w:r>
+          <w:rPr>
+            <w:noProof/>
+            <w:webHidden/>
+          </w:rPr>
+          <w:fldChar w:fldCharType="end"/>
+        </w:r>
+      </w:hyperlink>
+    </w:p>
+    <w:p>
+      <w:pPr>
+        <w:pStyle w:val="ndicedeilustraes"/>
+        <w:rPr>
+          <w:rFonts w:asciiTheme="minorHAnsi" w:eastAsiaTheme="minorEastAsia" w:hAnsiTheme="minorHAnsi" w:cstheme="minorBidi"/>
+          <w:noProof/>
+          <w:sz w:val="22"/>
+          <w:szCs w:val="22"/>
+          <w:lang w:val="pt-PT" w:eastAsia="pt-PT" w:bidi="ar-SA"/>
+        </w:rPr>
+      </w:pPr>
+      <w:hyperlink w:anchor="_Toc23407077" w:history="1">
+        <w:r>
+          <w:rPr>
+            <w:rStyle w:val="Hyperlink"/>
+            <w:noProof/>
+          </w:rPr>
+          <w:t>Tabela 7 - Descrição CU5 - Ver lista pacientes</w:t>
+        </w:r>
+        <w:r>
+          <w:rPr>
+            <w:noProof/>
+            <w:webHidden/>
+          </w:rPr>
+          <w:tab/>
+        </w:r>
+        <w:r>
+          <w:rPr>
+            <w:noProof/>
+            <w:webHidden/>
+          </w:rPr>
+          <w:fldChar w:fldCharType="begin"/>
+        </w:r>
+        <w:r>
+          <w:rPr>
+            <w:noProof/>
+            <w:webHidden/>
+          </w:rPr>
+          <w:instrText xml:space="preserve"> PAGEREF _Toc23407077 \h </w:instrText>
+        </w:r>
+        <w:r>
+          <w:rPr>
+            <w:noProof/>
+            <w:webHidden/>
+          </w:rPr>
+        </w:r>
+        <w:r>
+          <w:rPr>
+            <w:noProof/>
+            <w:webHidden/>
+          </w:rPr>
+          <w:fldChar w:fldCharType="separate"/>
+        </w:r>
+        <w:r>
+          <w:rPr>
+            <w:noProof/>
+            <w:webHidden/>
+          </w:rPr>
+          <w:t>22</w:t>
+        </w:r>
+        <w:r>
+          <w:rPr>
+            <w:noProof/>
+            <w:webHidden/>
+          </w:rPr>
+          <w:fldChar w:fldCharType="end"/>
+        </w:r>
+      </w:hyperlink>
+    </w:p>
+    <w:p>
+      <w:pPr>
+        <w:pStyle w:val="ndicedeilustraes"/>
+        <w:rPr>
+          <w:rFonts w:asciiTheme="minorHAnsi" w:eastAsiaTheme="minorEastAsia" w:hAnsiTheme="minorHAnsi" w:cstheme="minorBidi"/>
+          <w:noProof/>
+          <w:sz w:val="22"/>
+          <w:szCs w:val="22"/>
+          <w:lang w:val="pt-PT" w:eastAsia="pt-PT" w:bidi="ar-SA"/>
+        </w:rPr>
+      </w:pPr>
+      <w:hyperlink w:anchor="_Toc23407078" w:history="1">
+        <w:r>
+          <w:rPr>
+            <w:rStyle w:val="Hyperlink"/>
+            <w:noProof/>
+          </w:rPr>
+          <w:t>Tabela 8 - Gerar estatística de atendimento</w:t>
+        </w:r>
+        <w:r>
+          <w:rPr>
+            <w:noProof/>
+            <w:webHidden/>
+          </w:rPr>
+          <w:tab/>
+        </w:r>
+        <w:r>
+          <w:rPr>
+            <w:noProof/>
+            <w:webHidden/>
+          </w:rPr>
+          <w:fldChar w:fldCharType="begin"/>
+        </w:r>
+        <w:r>
+          <w:rPr>
+            <w:noProof/>
+            <w:webHidden/>
+          </w:rPr>
+          <w:instrText xml:space="preserve"> PAGEREF _Toc23407078 \h </w:instrText>
+        </w:r>
+        <w:r>
+          <w:rPr>
+            <w:noProof/>
+            <w:webHidden/>
+          </w:rPr>
+        </w:r>
+        <w:r>
+          <w:rPr>
+            <w:noProof/>
+            <w:webHidden/>
+          </w:rPr>
+          <w:fldChar w:fldCharType="separate"/>
+        </w:r>
+        <w:r>
+          <w:rPr>
+            <w:noProof/>
+            <w:webHidden/>
+          </w:rPr>
+          <w:t>22</w:t>
+        </w:r>
+        <w:r>
+          <w:rPr>
+            <w:noProof/>
+            <w:webHidden/>
+          </w:rPr>
+          <w:fldChar w:fldCharType="end"/>
+        </w:r>
+      </w:hyperlink>
+    </w:p>
+    <w:p>
+      <w:pPr>
+        <w:pStyle w:val="ndicedeilustraes"/>
+        <w:rPr>
+          <w:rFonts w:asciiTheme="minorHAnsi" w:eastAsiaTheme="minorEastAsia" w:hAnsiTheme="minorHAnsi" w:cstheme="minorBidi"/>
+          <w:noProof/>
+          <w:sz w:val="22"/>
+          <w:szCs w:val="22"/>
+          <w:lang w:val="pt-PT" w:eastAsia="pt-PT" w:bidi="ar-SA"/>
+        </w:rPr>
+      </w:pPr>
+      <w:hyperlink w:anchor="_Toc23407079" w:history="1">
+        <w:r>
+          <w:rPr>
+            <w:rStyle w:val="Hyperlink"/>
+            <w:noProof/>
+          </w:rPr>
+          <w:t>Tabela 9 - Descrição CU7 - Acessar seu processo clinico</w:t>
+        </w:r>
+        <w:r>
+          <w:rPr>
+            <w:noProof/>
+            <w:webHidden/>
+          </w:rPr>
+          <w:tab/>
+        </w:r>
+        <w:r>
+          <w:rPr>
+            <w:noProof/>
+            <w:webHidden/>
+          </w:rPr>
+          <w:fldChar w:fldCharType="begin"/>
+        </w:r>
+        <w:r>
+          <w:rPr>
+            <w:noProof/>
+            <w:webHidden/>
+          </w:rPr>
+          <w:instrText xml:space="preserve"> PAGEREF _Toc23407079 \h </w:instrText>
         </w:r>
         <w:r>
           <w:rPr>
@@ -4778,20 +5727,20 @@
       <w:pPr>
         <w:pStyle w:val="ndicedeilustraes"/>
         <w:rPr>
-          <w:rFonts w:eastAsiaTheme="minorEastAsia" w:cstheme="minorBidi"/>
+          <w:rFonts w:asciiTheme="minorHAnsi" w:eastAsiaTheme="minorEastAsia" w:hAnsiTheme="minorHAnsi" w:cstheme="minorBidi"/>
           <w:noProof/>
           <w:sz w:val="22"/>
           <w:szCs w:val="22"/>
           <w:lang w:val="pt-PT" w:eastAsia="pt-PT" w:bidi="ar-SA"/>
         </w:rPr>
       </w:pPr>
-      <w:hyperlink r:id="rId16" w:anchor="_Toc23336869" w:history="1">
+      <w:hyperlink w:anchor="_Toc23407080" w:history="1">
         <w:r>
           <w:rPr>
             <w:rStyle w:val="Hyperlink"/>
             <w:noProof/>
           </w:rPr>
-          <w:t>Figura 13 - Sequência de eventos para registrar prescrições médicas</w:t>
+          <w:t>Tabela 10 - Descrição CU8 - Actualizar Processo Clinico</w:t>
         </w:r>
         <w:r>
           <w:rPr>
@@ -4812,7 +5761,214 @@
             <w:noProof/>
             <w:webHidden/>
           </w:rPr>
-          <w:instrText xml:space="preserve"> PAGEREF _Toc23336869 \h </w:instrText>
+          <w:instrText xml:space="preserve"> PAGEREF _Toc23407080 \h </w:instrText>
+        </w:r>
+        <w:r>
+          <w:rPr>
+            <w:noProof/>
+            <w:webHidden/>
+          </w:rPr>
+        </w:r>
+        <w:r>
+          <w:rPr>
+            <w:noProof/>
+            <w:webHidden/>
+          </w:rPr>
+          <w:fldChar w:fldCharType="separate"/>
+        </w:r>
+        <w:r>
+          <w:rPr>
+            <w:noProof/>
+            <w:webHidden/>
+          </w:rPr>
+          <w:t>23</w:t>
+        </w:r>
+        <w:r>
+          <w:rPr>
+            <w:noProof/>
+            <w:webHidden/>
+          </w:rPr>
+          <w:fldChar w:fldCharType="end"/>
+        </w:r>
+      </w:hyperlink>
+    </w:p>
+    <w:p>
+      <w:pPr>
+        <w:pStyle w:val="ndicedeilustraes"/>
+        <w:rPr>
+          <w:rFonts w:asciiTheme="minorHAnsi" w:eastAsiaTheme="minorEastAsia" w:hAnsiTheme="minorHAnsi" w:cstheme="minorBidi"/>
+          <w:noProof/>
+          <w:sz w:val="22"/>
+          <w:szCs w:val="22"/>
+          <w:lang w:val="pt-PT" w:eastAsia="pt-PT" w:bidi="ar-SA"/>
+        </w:rPr>
+      </w:pPr>
+      <w:hyperlink w:anchor="_Toc23407081" w:history="1">
+        <w:r>
+          <w:rPr>
+            <w:rStyle w:val="Hyperlink"/>
+            <w:noProof/>
+          </w:rPr>
+          <w:t>Tabela 11 - Descrição do CU9 - Registrar dados da consulta</w:t>
+        </w:r>
+        <w:r>
+          <w:rPr>
+            <w:noProof/>
+            <w:webHidden/>
+          </w:rPr>
+          <w:tab/>
+        </w:r>
+        <w:r>
+          <w:rPr>
+            <w:noProof/>
+            <w:webHidden/>
+          </w:rPr>
+          <w:fldChar w:fldCharType="begin"/>
+        </w:r>
+        <w:r>
+          <w:rPr>
+            <w:noProof/>
+            <w:webHidden/>
+          </w:rPr>
+          <w:instrText xml:space="preserve"> PAGEREF _Toc23407081 \h </w:instrText>
+        </w:r>
+        <w:r>
+          <w:rPr>
+            <w:noProof/>
+            <w:webHidden/>
+          </w:rPr>
+        </w:r>
+        <w:r>
+          <w:rPr>
+            <w:noProof/>
+            <w:webHidden/>
+          </w:rPr>
+          <w:fldChar w:fldCharType="separate"/>
+        </w:r>
+        <w:r>
+          <w:rPr>
+            <w:noProof/>
+            <w:webHidden/>
+          </w:rPr>
+          <w:t>23</w:t>
+        </w:r>
+        <w:r>
+          <w:rPr>
+            <w:noProof/>
+            <w:webHidden/>
+          </w:rPr>
+          <w:fldChar w:fldCharType="end"/>
+        </w:r>
+      </w:hyperlink>
+    </w:p>
+    <w:p>
+      <w:pPr>
+        <w:pStyle w:val="ndicedeilustraes"/>
+        <w:rPr>
+          <w:rFonts w:asciiTheme="minorHAnsi" w:eastAsiaTheme="minorEastAsia" w:hAnsiTheme="minorHAnsi" w:cstheme="minorBidi"/>
+          <w:noProof/>
+          <w:sz w:val="22"/>
+          <w:szCs w:val="22"/>
+          <w:lang w:val="pt-PT" w:eastAsia="pt-PT" w:bidi="ar-SA"/>
+        </w:rPr>
+      </w:pPr>
+      <w:hyperlink w:anchor="_Toc23407082" w:history="1">
+        <w:r>
+          <w:rPr>
+            <w:rStyle w:val="Hyperlink"/>
+            <w:noProof/>
+          </w:rPr>
+          <w:t>Tabela 12 - Descrição do CU10 - Registrar laudo e prescrições médicas</w:t>
+        </w:r>
+        <w:r>
+          <w:rPr>
+            <w:noProof/>
+            <w:webHidden/>
+          </w:rPr>
+          <w:tab/>
+        </w:r>
+        <w:r>
+          <w:rPr>
+            <w:noProof/>
+            <w:webHidden/>
+          </w:rPr>
+          <w:fldChar w:fldCharType="begin"/>
+        </w:r>
+        <w:r>
+          <w:rPr>
+            <w:noProof/>
+            <w:webHidden/>
+          </w:rPr>
+          <w:instrText xml:space="preserve"> PAGEREF _Toc23407082 \h </w:instrText>
+        </w:r>
+        <w:r>
+          <w:rPr>
+            <w:noProof/>
+            <w:webHidden/>
+          </w:rPr>
+        </w:r>
+        <w:r>
+          <w:rPr>
+            <w:noProof/>
+            <w:webHidden/>
+          </w:rPr>
+          <w:fldChar w:fldCharType="separate"/>
+        </w:r>
+        <w:r>
+          <w:rPr>
+            <w:noProof/>
+            <w:webHidden/>
+          </w:rPr>
+          <w:t>23</w:t>
+        </w:r>
+        <w:r>
+          <w:rPr>
+            <w:noProof/>
+            <w:webHidden/>
+          </w:rPr>
+          <w:fldChar w:fldCharType="end"/>
+        </w:r>
+      </w:hyperlink>
+    </w:p>
+    <w:p>
+      <w:pPr>
+        <w:pStyle w:val="ndicedeilustraes"/>
+        <w:rPr>
+          <w:rFonts w:asciiTheme="minorHAnsi" w:eastAsiaTheme="minorEastAsia" w:hAnsiTheme="minorHAnsi" w:cstheme="minorBidi"/>
+          <w:noProof/>
+          <w:sz w:val="22"/>
+          <w:szCs w:val="22"/>
+          <w:lang w:val="pt-PT" w:eastAsia="pt-PT" w:bidi="ar-SA"/>
+        </w:rPr>
+      </w:pPr>
+      <w:hyperlink w:anchor="_Toc23407083" w:history="1">
+        <w:r>
+          <w:rPr>
+            <w:rStyle w:val="Hyperlink"/>
+            <w:noProof/>
+          </w:rPr>
+          <w:t>Tabela 13 - Descrição de CU11 - Visualizar laudos médcios e planilha de resultados</w:t>
+        </w:r>
+        <w:r>
+          <w:rPr>
+            <w:noProof/>
+            <w:webHidden/>
+          </w:rPr>
+          <w:tab/>
+        </w:r>
+        <w:r>
+          <w:rPr>
+            <w:noProof/>
+            <w:webHidden/>
+          </w:rPr>
+          <w:fldChar w:fldCharType="begin"/>
+        </w:r>
+        <w:r>
+          <w:rPr>
+            <w:noProof/>
+            <w:webHidden/>
+          </w:rPr>
+          <w:instrText xml:space="preserve"> PAGEREF _Toc23407083 \h </w:instrText>
         </w:r>
         <w:r>
           <w:rPr>
@@ -4847,20 +6003,20 @@
       <w:pPr>
         <w:pStyle w:val="ndicedeilustraes"/>
         <w:rPr>
-          <w:rFonts w:eastAsiaTheme="minorEastAsia" w:cstheme="minorBidi"/>
+          <w:rFonts w:asciiTheme="minorHAnsi" w:eastAsiaTheme="minorEastAsia" w:hAnsiTheme="minorHAnsi" w:cstheme="minorBidi"/>
           <w:noProof/>
           <w:sz w:val="22"/>
           <w:szCs w:val="22"/>
           <w:lang w:val="pt-PT" w:eastAsia="pt-PT" w:bidi="ar-SA"/>
         </w:rPr>
       </w:pPr>
-      <w:hyperlink r:id="rId17" w:anchor="_Toc23336870" w:history="1">
+      <w:hyperlink w:anchor="_Toc23407084" w:history="1">
         <w:r>
           <w:rPr>
             <w:rStyle w:val="Hyperlink"/>
             <w:noProof/>
           </w:rPr>
-          <w:t>Figura 14 - Sequência de eventos para acessar Histórico clinico</w:t>
+          <w:t>Tabela 14 - Descrição CU12 - Marcar consulta</w:t>
         </w:r>
         <w:r>
           <w:rPr>
@@ -4881,7 +6037,7 @@
             <w:noProof/>
             <w:webHidden/>
           </w:rPr>
-          <w:instrText xml:space="preserve"> PAGEREF _Toc23336870 \h </w:instrText>
+          <w:instrText xml:space="preserve"> PAGEREF _Toc23407084 \h </w:instrText>
         </w:r>
         <w:r>
           <w:rPr>
@@ -4916,20 +6072,20 @@
       <w:pPr>
         <w:pStyle w:val="ndicedeilustraes"/>
         <w:rPr>
-          <w:rFonts w:eastAsiaTheme="minorEastAsia" w:cstheme="minorBidi"/>
+          <w:rFonts w:asciiTheme="minorHAnsi" w:eastAsiaTheme="minorEastAsia" w:hAnsiTheme="minorHAnsi" w:cstheme="minorBidi"/>
           <w:noProof/>
           <w:sz w:val="22"/>
           <w:szCs w:val="22"/>
           <w:lang w:val="pt-PT" w:eastAsia="pt-PT" w:bidi="ar-SA"/>
         </w:rPr>
       </w:pPr>
-      <w:hyperlink r:id="rId18" w:anchor="_Toc23336871" w:history="1">
+      <w:hyperlink w:anchor="_Toc23407085" w:history="1">
         <w:r>
           <w:rPr>
             <w:rStyle w:val="Hyperlink"/>
             <w:noProof/>
           </w:rPr>
-          <w:t>Figura 15 - Diagrama de Visão</w:t>
+          <w:t>Tabela 15 - Descrição do CU 13- Gerar fichas</w:t>
         </w:r>
         <w:r>
           <w:rPr>
@@ -4950,7 +6106,7 @@
             <w:noProof/>
             <w:webHidden/>
           </w:rPr>
-          <w:instrText xml:space="preserve"> PAGEREF _Toc23336871 \h </w:instrText>
+          <w:instrText xml:space="preserve"> PAGEREF _Toc23407085 \h </w:instrText>
         </w:r>
         <w:r>
           <w:rPr>
@@ -4985,20 +6141,20 @@
       <w:pPr>
         <w:pStyle w:val="ndicedeilustraes"/>
         <w:rPr>
-          <w:rFonts w:eastAsiaTheme="minorEastAsia" w:cstheme="minorBidi"/>
+          <w:rFonts w:asciiTheme="minorHAnsi" w:eastAsiaTheme="minorEastAsia" w:hAnsiTheme="minorHAnsi" w:cstheme="minorBidi"/>
           <w:noProof/>
           <w:sz w:val="22"/>
           <w:szCs w:val="22"/>
           <w:lang w:val="pt-PT" w:eastAsia="pt-PT" w:bidi="ar-SA"/>
         </w:rPr>
       </w:pPr>
-      <w:hyperlink r:id="rId19" w:anchor="_Toc23336872" w:history="1">
+      <w:hyperlink w:anchor="_Toc23407086" w:history="1">
         <w:r>
           <w:rPr>
             <w:rStyle w:val="Hyperlink"/>
             <w:noProof/>
           </w:rPr>
-          <w:t>Figura 16 - Diagrama de Implementação</w:t>
+          <w:t>Tabela 16 -. Descrição do CU 14 - Gerar relatório médico</w:t>
         </w:r>
         <w:r>
           <w:rPr>
@@ -5019,7 +6175,7 @@
             <w:noProof/>
             <w:webHidden/>
           </w:rPr>
-          <w:instrText xml:space="preserve"> PAGEREF _Toc23336872 \h </w:instrText>
+          <w:instrText xml:space="preserve"> PAGEREF _Toc23407086 \h </w:instrText>
         </w:r>
         <w:r>
           <w:rPr>
@@ -5052,38 +6208,6 @@
     </w:p>
     <w:p>
       <w:pPr>
-        <w:spacing w:line="360" w:lineRule="auto"/>
-        <w:rPr>
-          <w:rFonts w:ascii="Garamond" w:hAnsi="Garamond"/>
-          <w:b/>
-        </w:rPr>
-      </w:pPr>
-      <w:r>
-        <w:rPr>
-          <w:rFonts w:ascii="Garamond" w:hAnsi="Garamond"/>
-          <w:b/>
-        </w:rPr>
-        <w:fldChar w:fldCharType="end"/>
-      </w:r>
-    </w:p>
-    <w:p>
-      <w:pPr>
-        <w:spacing w:line="360" w:lineRule="auto"/>
-        <w:rPr>
-          <w:rFonts w:ascii="Garamond" w:hAnsi="Garamond"/>
-          <w:b/>
-        </w:rPr>
-      </w:pPr>
-      <w:r>
-        <w:rPr>
-          <w:rFonts w:ascii="Garamond" w:hAnsi="Garamond"/>
-          <w:b/>
-        </w:rPr>
-        <w:t>Índice de Tabelas</w:t>
-      </w:r>
-    </w:p>
-    <w:p>
-      <w:pPr>
         <w:pStyle w:val="ndicedeilustraes"/>
         <w:rPr>
           <w:rFonts w:asciiTheme="minorHAnsi" w:eastAsiaTheme="minorEastAsia" w:hAnsiTheme="minorHAnsi" w:cstheme="minorBidi"/>
@@ -5093,31 +6217,13 @@
           <w:lang w:val="pt-PT" w:eastAsia="pt-PT" w:bidi="ar-SA"/>
         </w:rPr>
       </w:pPr>
-      <w:r>
-        <w:rPr>
-          <w:b/>
-        </w:rPr>
-        <w:fldChar w:fldCharType="begin"/>
-      </w:r>
-      <w:r>
-        <w:rPr>
-          <w:b/>
-        </w:rPr>
-        <w:instrText xml:space="preserve"> TOC \h \z \c "Tabela" </w:instrText>
-      </w:r>
-      <w:r>
-        <w:rPr>
-          <w:b/>
-        </w:rPr>
-        <w:fldChar w:fldCharType="separate"/>
-      </w:r>
-      <w:hyperlink w:anchor="_Toc23336847" w:history="1">
+      <w:hyperlink w:anchor="_Toc23407087" w:history="1">
         <w:r>
           <w:rPr>
             <w:rStyle w:val="Hyperlink"/>
             <w:noProof/>
           </w:rPr>
-          <w:t>Tabela 1 - Versões</w:t>
+          <w:t>Tabela 17 - Descrição CU15 - Gerar relatório de caixa</w:t>
         </w:r>
         <w:r>
           <w:rPr>
@@ -5138,7 +6244,7 @@
             <w:noProof/>
             <w:webHidden/>
           </w:rPr>
-          <w:instrText xml:space="preserve"> PAGEREF _Toc23336847 \h </w:instrText>
+          <w:instrText xml:space="preserve"> PAGEREF _Toc23407087 \h </w:instrText>
         </w:r>
         <w:r>
           <w:rPr>
@@ -5158,7 +6264,7 @@
             <w:noProof/>
             <w:webHidden/>
           </w:rPr>
-          <w:t>4</w:t>
+          <w:t>25</w:t>
         </w:r>
         <w:r>
           <w:rPr>
@@ -5171,627 +6277,6 @@
     </w:p>
     <w:p>
       <w:pPr>
-        <w:pStyle w:val="ndicedeilustraes"/>
-        <w:rPr>
-          <w:rFonts w:asciiTheme="minorHAnsi" w:eastAsiaTheme="minorEastAsia" w:hAnsiTheme="minorHAnsi" w:cstheme="minorBidi"/>
-          <w:noProof/>
-          <w:sz w:val="22"/>
-          <w:szCs w:val="22"/>
-          <w:lang w:val="pt-PT" w:eastAsia="pt-PT" w:bidi="ar-SA"/>
-        </w:rPr>
-      </w:pPr>
-      <w:hyperlink w:anchor="_Toc23336848" w:history="1">
-        <w:r>
-          <w:rPr>
-            <w:rStyle w:val="Hyperlink"/>
-            <w:noProof/>
-          </w:rPr>
-          <w:t>Tabela 2 - Cronograma de Actividades</w:t>
-        </w:r>
-        <w:r>
-          <w:rPr>
-            <w:noProof/>
-            <w:webHidden/>
-          </w:rPr>
-          <w:tab/>
-        </w:r>
-        <w:r>
-          <w:rPr>
-            <w:noProof/>
-            <w:webHidden/>
-          </w:rPr>
-          <w:fldChar w:fldCharType="begin"/>
-        </w:r>
-        <w:r>
-          <w:rPr>
-            <w:noProof/>
-            <w:webHidden/>
-          </w:rPr>
-          <w:instrText xml:space="preserve"> PAGEREF _Toc23336848 \h </w:instrText>
-        </w:r>
-        <w:r>
-          <w:rPr>
-            <w:noProof/>
-            <w:webHidden/>
-          </w:rPr>
-        </w:r>
-        <w:r>
-          <w:rPr>
-            <w:noProof/>
-            <w:webHidden/>
-          </w:rPr>
-          <w:fldChar w:fldCharType="separate"/>
-        </w:r>
-        <w:r>
-          <w:rPr>
-            <w:noProof/>
-            <w:webHidden/>
-          </w:rPr>
-          <w:t>15</w:t>
-        </w:r>
-        <w:r>
-          <w:rPr>
-            <w:noProof/>
-            <w:webHidden/>
-          </w:rPr>
-          <w:fldChar w:fldCharType="end"/>
-        </w:r>
-      </w:hyperlink>
-    </w:p>
-    <w:p>
-      <w:pPr>
-        <w:pStyle w:val="ndicedeilustraes"/>
-        <w:rPr>
-          <w:rFonts w:asciiTheme="minorHAnsi" w:eastAsiaTheme="minorEastAsia" w:hAnsiTheme="minorHAnsi" w:cstheme="minorBidi"/>
-          <w:noProof/>
-          <w:sz w:val="22"/>
-          <w:szCs w:val="22"/>
-          <w:lang w:val="pt-PT" w:eastAsia="pt-PT" w:bidi="ar-SA"/>
-        </w:rPr>
-      </w:pPr>
-      <w:hyperlink w:anchor="_Toc23336849" w:history="1">
-        <w:r>
-          <w:rPr>
-            <w:rStyle w:val="Hyperlink"/>
-            <w:noProof/>
-          </w:rPr>
-          <w:t>Tabela 3 - Descrição CU1 - Gerir Médicos</w:t>
-        </w:r>
-        <w:r>
-          <w:rPr>
-            <w:noProof/>
-            <w:webHidden/>
-          </w:rPr>
-          <w:tab/>
-        </w:r>
-        <w:r>
-          <w:rPr>
-            <w:noProof/>
-            <w:webHidden/>
-          </w:rPr>
-          <w:fldChar w:fldCharType="begin"/>
-        </w:r>
-        <w:r>
-          <w:rPr>
-            <w:noProof/>
-            <w:webHidden/>
-          </w:rPr>
-          <w:instrText xml:space="preserve"> PAGEREF _Toc23336849 \h </w:instrText>
-        </w:r>
-        <w:r>
-          <w:rPr>
-            <w:noProof/>
-            <w:webHidden/>
-          </w:rPr>
-        </w:r>
-        <w:r>
-          <w:rPr>
-            <w:noProof/>
-            <w:webHidden/>
-          </w:rPr>
-          <w:fldChar w:fldCharType="separate"/>
-        </w:r>
-        <w:r>
-          <w:rPr>
-            <w:noProof/>
-            <w:webHidden/>
-          </w:rPr>
-          <w:t>20</w:t>
-        </w:r>
-        <w:r>
-          <w:rPr>
-            <w:noProof/>
-            <w:webHidden/>
-          </w:rPr>
-          <w:fldChar w:fldCharType="end"/>
-        </w:r>
-      </w:hyperlink>
-    </w:p>
-    <w:p>
-      <w:pPr>
-        <w:pStyle w:val="ndicedeilustraes"/>
-        <w:rPr>
-          <w:rFonts w:asciiTheme="minorHAnsi" w:eastAsiaTheme="minorEastAsia" w:hAnsiTheme="minorHAnsi" w:cstheme="minorBidi"/>
-          <w:noProof/>
-          <w:sz w:val="22"/>
-          <w:szCs w:val="22"/>
-          <w:lang w:val="pt-PT" w:eastAsia="pt-PT" w:bidi="ar-SA"/>
-        </w:rPr>
-      </w:pPr>
-      <w:hyperlink w:anchor="_Toc23336850" w:history="1">
-        <w:r>
-          <w:rPr>
-            <w:rStyle w:val="Hyperlink"/>
-            <w:noProof/>
-          </w:rPr>
-          <w:t>Tabela 4 - Descrição CU2 - Gerir Especialidade</w:t>
-        </w:r>
-        <w:r>
-          <w:rPr>
-            <w:noProof/>
-            <w:webHidden/>
-          </w:rPr>
-          <w:tab/>
-        </w:r>
-        <w:r>
-          <w:rPr>
-            <w:noProof/>
-            <w:webHidden/>
-          </w:rPr>
-          <w:fldChar w:fldCharType="begin"/>
-        </w:r>
-        <w:r>
-          <w:rPr>
-            <w:noProof/>
-            <w:webHidden/>
-          </w:rPr>
-          <w:instrText xml:space="preserve"> PAGEREF _Toc23336850 \h </w:instrText>
-        </w:r>
-        <w:r>
-          <w:rPr>
-            <w:noProof/>
-            <w:webHidden/>
-          </w:rPr>
-        </w:r>
-        <w:r>
-          <w:rPr>
-            <w:noProof/>
-            <w:webHidden/>
-          </w:rPr>
-          <w:fldChar w:fldCharType="separate"/>
-        </w:r>
-        <w:r>
-          <w:rPr>
-            <w:noProof/>
-            <w:webHidden/>
-          </w:rPr>
-          <w:t>20</w:t>
-        </w:r>
-        <w:r>
-          <w:rPr>
-            <w:noProof/>
-            <w:webHidden/>
-          </w:rPr>
-          <w:fldChar w:fldCharType="end"/>
-        </w:r>
-      </w:hyperlink>
-    </w:p>
-    <w:p>
-      <w:pPr>
-        <w:pStyle w:val="ndicedeilustraes"/>
-        <w:rPr>
-          <w:rFonts w:asciiTheme="minorHAnsi" w:eastAsiaTheme="minorEastAsia" w:hAnsiTheme="minorHAnsi" w:cstheme="minorBidi"/>
-          <w:noProof/>
-          <w:sz w:val="22"/>
-          <w:szCs w:val="22"/>
-          <w:lang w:val="pt-PT" w:eastAsia="pt-PT" w:bidi="ar-SA"/>
-        </w:rPr>
-      </w:pPr>
-      <w:hyperlink w:anchor="_Toc23336851" w:history="1">
-        <w:r>
-          <w:rPr>
-            <w:rStyle w:val="Hyperlink"/>
-            <w:noProof/>
-          </w:rPr>
-          <w:t>Tabela 5 - CU3 - Gerir Horários</w:t>
-        </w:r>
-        <w:r>
-          <w:rPr>
-            <w:noProof/>
-            <w:webHidden/>
-          </w:rPr>
-          <w:tab/>
-        </w:r>
-        <w:r>
-          <w:rPr>
-            <w:noProof/>
-            <w:webHidden/>
-          </w:rPr>
-          <w:fldChar w:fldCharType="begin"/>
-        </w:r>
-        <w:r>
-          <w:rPr>
-            <w:noProof/>
-            <w:webHidden/>
-          </w:rPr>
-          <w:instrText xml:space="preserve"> PAGEREF _Toc23336851 \h </w:instrText>
-        </w:r>
-        <w:r>
-          <w:rPr>
-            <w:noProof/>
-            <w:webHidden/>
-          </w:rPr>
-        </w:r>
-        <w:r>
-          <w:rPr>
-            <w:noProof/>
-            <w:webHidden/>
-          </w:rPr>
-          <w:fldChar w:fldCharType="separate"/>
-        </w:r>
-        <w:r>
-          <w:rPr>
-            <w:noProof/>
-            <w:webHidden/>
-          </w:rPr>
-          <w:t>21</w:t>
-        </w:r>
-        <w:r>
-          <w:rPr>
-            <w:noProof/>
-            <w:webHidden/>
-          </w:rPr>
-          <w:fldChar w:fldCharType="end"/>
-        </w:r>
-      </w:hyperlink>
-    </w:p>
-    <w:p>
-      <w:pPr>
-        <w:pStyle w:val="ndicedeilustraes"/>
-        <w:rPr>
-          <w:rFonts w:asciiTheme="minorHAnsi" w:eastAsiaTheme="minorEastAsia" w:hAnsiTheme="minorHAnsi" w:cstheme="minorBidi"/>
-          <w:noProof/>
-          <w:sz w:val="22"/>
-          <w:szCs w:val="22"/>
-          <w:lang w:val="pt-PT" w:eastAsia="pt-PT" w:bidi="ar-SA"/>
-        </w:rPr>
-      </w:pPr>
-      <w:hyperlink w:anchor="_Toc23336852" w:history="1">
-        <w:r>
-          <w:rPr>
-            <w:rStyle w:val="Hyperlink"/>
-            <w:noProof/>
-          </w:rPr>
-          <w:t>Tabela 6 - Descrição CU4 - Gerir Paciente</w:t>
-        </w:r>
-        <w:r>
-          <w:rPr>
-            <w:noProof/>
-            <w:webHidden/>
-          </w:rPr>
-          <w:tab/>
-        </w:r>
-        <w:r>
-          <w:rPr>
-            <w:noProof/>
-            <w:webHidden/>
-          </w:rPr>
-          <w:fldChar w:fldCharType="begin"/>
-        </w:r>
-        <w:r>
-          <w:rPr>
-            <w:noProof/>
-            <w:webHidden/>
-          </w:rPr>
-          <w:instrText xml:space="preserve"> PAGEREF _Toc23336852 \h </w:instrText>
-        </w:r>
-        <w:r>
-          <w:rPr>
-            <w:noProof/>
-            <w:webHidden/>
-          </w:rPr>
-        </w:r>
-        <w:r>
-          <w:rPr>
-            <w:noProof/>
-            <w:webHidden/>
-          </w:rPr>
-          <w:fldChar w:fldCharType="separate"/>
-        </w:r>
-        <w:r>
-          <w:rPr>
-            <w:noProof/>
-            <w:webHidden/>
-          </w:rPr>
-          <w:t>21</w:t>
-        </w:r>
-        <w:r>
-          <w:rPr>
-            <w:noProof/>
-            <w:webHidden/>
-          </w:rPr>
-          <w:fldChar w:fldCharType="end"/>
-        </w:r>
-      </w:hyperlink>
-    </w:p>
-    <w:p>
-      <w:pPr>
-        <w:pStyle w:val="ndicedeilustraes"/>
-        <w:rPr>
-          <w:rFonts w:asciiTheme="minorHAnsi" w:eastAsiaTheme="minorEastAsia" w:hAnsiTheme="minorHAnsi" w:cstheme="minorBidi"/>
-          <w:noProof/>
-          <w:sz w:val="22"/>
-          <w:szCs w:val="22"/>
-          <w:lang w:val="pt-PT" w:eastAsia="pt-PT" w:bidi="ar-SA"/>
-        </w:rPr>
-      </w:pPr>
-      <w:hyperlink w:anchor="_Toc23336853" w:history="1">
-        <w:r>
-          <w:rPr>
-            <w:rStyle w:val="Hyperlink"/>
-            <w:noProof/>
-          </w:rPr>
-          <w:t>Tabela 7 - Descrição CU5 - Ver lista pacientes</w:t>
-        </w:r>
-        <w:r>
-          <w:rPr>
-            <w:noProof/>
-            <w:webHidden/>
-          </w:rPr>
-          <w:tab/>
-        </w:r>
-        <w:r>
-          <w:rPr>
-            <w:noProof/>
-            <w:webHidden/>
-          </w:rPr>
-          <w:fldChar w:fldCharType="begin"/>
-        </w:r>
-        <w:r>
-          <w:rPr>
-            <w:noProof/>
-            <w:webHidden/>
-          </w:rPr>
-          <w:instrText xml:space="preserve"> PAGEREF _Toc23336853 \h </w:instrText>
-        </w:r>
-        <w:r>
-          <w:rPr>
-            <w:noProof/>
-            <w:webHidden/>
-          </w:rPr>
-        </w:r>
-        <w:r>
-          <w:rPr>
-            <w:noProof/>
-            <w:webHidden/>
-          </w:rPr>
-          <w:fldChar w:fldCharType="separate"/>
-        </w:r>
-        <w:r>
-          <w:rPr>
-            <w:noProof/>
-            <w:webHidden/>
-          </w:rPr>
-          <w:t>21</w:t>
-        </w:r>
-        <w:r>
-          <w:rPr>
-            <w:noProof/>
-            <w:webHidden/>
-          </w:rPr>
-          <w:fldChar w:fldCharType="end"/>
-        </w:r>
-      </w:hyperlink>
-    </w:p>
-    <w:p>
-      <w:pPr>
-        <w:pStyle w:val="ndicedeilustraes"/>
-        <w:rPr>
-          <w:rFonts w:asciiTheme="minorHAnsi" w:eastAsiaTheme="minorEastAsia" w:hAnsiTheme="minorHAnsi" w:cstheme="minorBidi"/>
-          <w:noProof/>
-          <w:sz w:val="22"/>
-          <w:szCs w:val="22"/>
-          <w:lang w:val="pt-PT" w:eastAsia="pt-PT" w:bidi="ar-SA"/>
-        </w:rPr>
-      </w:pPr>
-      <w:hyperlink w:anchor="_Toc23336854" w:history="1">
-        <w:r>
-          <w:rPr>
-            <w:rStyle w:val="Hyperlink"/>
-            <w:noProof/>
-          </w:rPr>
-          <w:t>Tabela 8 - Gerar estatística de atendimento</w:t>
-        </w:r>
-        <w:r>
-          <w:rPr>
-            <w:noProof/>
-            <w:webHidden/>
-          </w:rPr>
-          <w:tab/>
-        </w:r>
-        <w:r>
-          <w:rPr>
-            <w:noProof/>
-            <w:webHidden/>
-          </w:rPr>
-          <w:fldChar w:fldCharType="begin"/>
-        </w:r>
-        <w:r>
-          <w:rPr>
-            <w:noProof/>
-            <w:webHidden/>
-          </w:rPr>
-          <w:instrText xml:space="preserve"> PAGEREF _Toc23336854 \h </w:instrText>
-        </w:r>
-        <w:r>
-          <w:rPr>
-            <w:noProof/>
-            <w:webHidden/>
-          </w:rPr>
-        </w:r>
-        <w:r>
-          <w:rPr>
-            <w:noProof/>
-            <w:webHidden/>
-          </w:rPr>
-          <w:fldChar w:fldCharType="separate"/>
-        </w:r>
-        <w:r>
-          <w:rPr>
-            <w:noProof/>
-            <w:webHidden/>
-          </w:rPr>
-          <w:t>21</w:t>
-        </w:r>
-        <w:r>
-          <w:rPr>
-            <w:noProof/>
-            <w:webHidden/>
-          </w:rPr>
-          <w:fldChar w:fldCharType="end"/>
-        </w:r>
-      </w:hyperlink>
-    </w:p>
-    <w:p>
-      <w:pPr>
-        <w:pStyle w:val="ndicedeilustraes"/>
-        <w:rPr>
-          <w:rFonts w:asciiTheme="minorHAnsi" w:eastAsiaTheme="minorEastAsia" w:hAnsiTheme="minorHAnsi" w:cstheme="minorBidi"/>
-          <w:noProof/>
-          <w:sz w:val="22"/>
-          <w:szCs w:val="22"/>
-          <w:lang w:val="pt-PT" w:eastAsia="pt-PT" w:bidi="ar-SA"/>
-        </w:rPr>
-      </w:pPr>
-      <w:hyperlink w:anchor="_Toc23336855" w:history="1">
-        <w:r>
-          <w:rPr>
-            <w:rStyle w:val="Hyperlink"/>
-            <w:noProof/>
-          </w:rPr>
-          <w:t>Tabela 9 - Descrição CU7 - Acessar seu processo clinico</w:t>
-        </w:r>
-        <w:r>
-          <w:rPr>
-            <w:noProof/>
-            <w:webHidden/>
-          </w:rPr>
-          <w:tab/>
-        </w:r>
-        <w:r>
-          <w:rPr>
-            <w:noProof/>
-            <w:webHidden/>
-          </w:rPr>
-          <w:fldChar w:fldCharType="begin"/>
-        </w:r>
-        <w:r>
-          <w:rPr>
-            <w:noProof/>
-            <w:webHidden/>
-          </w:rPr>
-          <w:instrText xml:space="preserve"> PAGEREF _Toc23336855 \h </w:instrText>
-        </w:r>
-        <w:r>
-          <w:rPr>
-            <w:noProof/>
-            <w:webHidden/>
-          </w:rPr>
-        </w:r>
-        <w:r>
-          <w:rPr>
-            <w:noProof/>
-            <w:webHidden/>
-          </w:rPr>
-          <w:fldChar w:fldCharType="separate"/>
-        </w:r>
-        <w:r>
-          <w:rPr>
-            <w:noProof/>
-            <w:webHidden/>
-          </w:rPr>
-          <w:t>22</w:t>
-        </w:r>
-        <w:r>
-          <w:rPr>
-            <w:noProof/>
-            <w:webHidden/>
-          </w:rPr>
-          <w:fldChar w:fldCharType="end"/>
-        </w:r>
-      </w:hyperlink>
-    </w:p>
-    <w:p>
-      <w:pPr>
-        <w:pStyle w:val="ndicedeilustraes"/>
-        <w:rPr>
-          <w:rFonts w:asciiTheme="minorHAnsi" w:eastAsiaTheme="minorEastAsia" w:hAnsiTheme="minorHAnsi" w:cstheme="minorBidi"/>
-          <w:noProof/>
-          <w:sz w:val="22"/>
-          <w:szCs w:val="22"/>
-          <w:lang w:val="pt-PT" w:eastAsia="pt-PT" w:bidi="ar-SA"/>
-        </w:rPr>
-      </w:pPr>
-      <w:hyperlink w:anchor="_Toc23336856" w:history="1">
-        <w:r>
-          <w:rPr>
-            <w:rStyle w:val="Hyperlink"/>
-            <w:noProof/>
-          </w:rPr>
-          <w:t>Tabela 10 - Descrição CU8 - Actualizar Processo Clinico</w:t>
-        </w:r>
-        <w:r>
-          <w:rPr>
-            <w:noProof/>
-            <w:webHidden/>
-          </w:rPr>
-          <w:tab/>
-        </w:r>
-        <w:r>
-          <w:rPr>
-            <w:noProof/>
-            <w:webHidden/>
-          </w:rPr>
-          <w:fldChar w:fldCharType="begin"/>
-        </w:r>
-        <w:r>
-          <w:rPr>
-            <w:noProof/>
-            <w:webHidden/>
-          </w:rPr>
-          <w:instrText xml:space="preserve"> PAGEREF _Toc23336856 \h </w:instrText>
-        </w:r>
-        <w:r>
-          <w:rPr>
-            <w:noProof/>
-            <w:webHidden/>
-          </w:rPr>
-        </w:r>
-        <w:r>
-          <w:rPr>
-            <w:noProof/>
-            <w:webHidden/>
-          </w:rPr>
-          <w:fldChar w:fldCharType="separate"/>
-        </w:r>
-        <w:r>
-          <w:rPr>
-            <w:noProof/>
-            <w:webHidden/>
-          </w:rPr>
-          <w:t>22</w:t>
-        </w:r>
-        <w:r>
-          <w:rPr>
-            <w:noProof/>
-            <w:webHidden/>
-          </w:rPr>
-          <w:fldChar w:fldCharType="end"/>
-        </w:r>
-      </w:hyperlink>
-    </w:p>
-    <w:p>
-      <w:pPr>
         <w:spacing w:line="240" w:lineRule="auto"/>
         <w:rPr>
           <w:rFonts w:ascii="Garamond" w:hAnsi="Garamond"/>
@@ -5848,7 +6333,7 @@
           <w:color w:val="FFFFFF"/>
         </w:rPr>
       </w:pPr>
-      <w:bookmarkStart w:id="6" w:name="_Toc23336880"/>
+      <w:bookmarkStart w:id="7" w:name="_Toc23407105"/>
       <w:r>
         <w:rPr>
           <w:rFonts w:ascii="Garamond" w:hAnsi="Garamond"/>
@@ -5863,7 +6348,7 @@
         </w:rPr>
         <w:t>sões</w:t>
       </w:r>
-      <w:bookmarkEnd w:id="6"/>
+      <w:bookmarkEnd w:id="7"/>
     </w:p>
     <w:tbl>
       <w:tblPr>
@@ -6429,8 +6914,6 @@
               </w:rPr>
               <w:t>Carlos Massavanhane</w:t>
             </w:r>
-            <w:bookmarkStart w:id="7" w:name="_GoBack"/>
-            <w:bookmarkEnd w:id="7"/>
           </w:p>
         </w:tc>
         <w:tc>
@@ -6600,7 +7083,7 @@
           <w:rFonts w:ascii="Garamond" w:hAnsi="Garamond"/>
         </w:rPr>
       </w:pPr>
-      <w:bookmarkStart w:id="8" w:name="_Toc23336847"/>
+      <w:bookmarkStart w:id="8" w:name="_Toc23407071"/>
       <w:r>
         <w:rPr>
           <w:rFonts w:ascii="Garamond" w:hAnsi="Garamond"/>
@@ -6687,7 +7170,7 @@
         </w:rPr>
       </w:pPr>
       <w:bookmarkStart w:id="9" w:name="_Toc439994665"/>
-      <w:bookmarkStart w:id="10" w:name="_Toc23336881"/>
+      <w:bookmarkStart w:id="10" w:name="_Toc23407106"/>
       <w:r>
         <w:rPr>
           <w:rFonts w:ascii="Garamond" w:hAnsi="Garamond"/>
@@ -6716,7 +7199,7 @@
       <w:bookmarkStart w:id="11" w:name="_Toc19610172"/>
       <w:bookmarkStart w:id="12" w:name="_Toc19610173"/>
       <w:bookmarkStart w:id="13" w:name="_Toc19610174"/>
-      <w:bookmarkStart w:id="14" w:name="_Toc23336882"/>
+      <w:bookmarkStart w:id="14" w:name="_Toc23407107"/>
       <w:bookmarkEnd w:id="11"/>
       <w:bookmarkEnd w:id="12"/>
       <w:bookmarkEnd w:id="13"/>
@@ -6777,7 +7260,7 @@
           <w:rFonts w:ascii="Garamond" w:hAnsi="Garamond"/>
         </w:rPr>
       </w:pPr>
-      <w:bookmarkStart w:id="15" w:name="_Toc23336883"/>
+      <w:bookmarkStart w:id="15" w:name="_Toc23407108"/>
       <w:r>
         <w:rPr>
           <w:rFonts w:ascii="Garamond" w:hAnsi="Garamond"/>
@@ -7012,7 +7495,7 @@
           <w:rFonts w:ascii="Garamond" w:hAnsi="Garamond"/>
         </w:rPr>
       </w:pPr>
-      <w:bookmarkStart w:id="17" w:name="_Toc23336884"/>
+      <w:bookmarkStart w:id="17" w:name="_Toc23407109"/>
       <w:bookmarkEnd w:id="16"/>
       <w:r>
         <w:rPr>
@@ -7076,7 +7559,7 @@
         </w:rPr>
       </w:pPr>
       <w:bookmarkStart w:id="18" w:name="_Toc439994668"/>
-      <w:bookmarkStart w:id="19" w:name="_Toc23336885"/>
+      <w:bookmarkStart w:id="19" w:name="_Toc23407110"/>
       <w:r>
         <w:rPr>
           <w:rFonts w:ascii="Garamond" w:hAnsi="Garamond"/>
@@ -7177,7 +7660,7 @@
       </w:pPr>
       <w:bookmarkStart w:id="20" w:name="_Toc19610179"/>
       <w:bookmarkStart w:id="21" w:name="_Toc19610180"/>
-      <w:bookmarkStart w:id="22" w:name="_Toc23336886"/>
+      <w:bookmarkStart w:id="22" w:name="_Toc23407111"/>
       <w:bookmarkEnd w:id="18"/>
       <w:bookmarkEnd w:id="20"/>
       <w:bookmarkEnd w:id="21"/>
@@ -7353,7 +7836,7 @@
           <w:rFonts w:ascii="Garamond" w:hAnsi="Garamond"/>
         </w:rPr>
       </w:pPr>
-      <w:bookmarkStart w:id="23" w:name="_Toc23336887"/>
+      <w:bookmarkStart w:id="23" w:name="_Toc23407112"/>
       <w:r>
         <w:rPr>
           <w:rFonts w:ascii="Garamond" w:hAnsi="Garamond"/>
@@ -7424,7 +7907,7 @@
           <w:color w:val="FFFFFF"/>
         </w:rPr>
       </w:pPr>
-      <w:bookmarkStart w:id="24" w:name="_Toc23336888"/>
+      <w:bookmarkStart w:id="24" w:name="_Toc23407113"/>
       <w:r>
         <w:rPr>
           <w:rFonts w:ascii="Garamond" w:hAnsi="Garamond"/>
@@ -7446,7 +7929,7 @@
       <w:bookmarkStart w:id="25" w:name="_Toc441674339"/>
       <w:bookmarkStart w:id="26" w:name="_Toc441674427"/>
       <w:bookmarkStart w:id="27" w:name="_Toc441674525"/>
-      <w:bookmarkStart w:id="28" w:name="_Toc23336889"/>
+      <w:bookmarkStart w:id="28" w:name="_Toc23407114"/>
       <w:r>
         <w:rPr>
           <w:rFonts w:ascii="Garamond" w:hAnsi="Garamond"/>
@@ -7502,7 +7985,7 @@
                                 <w:szCs w:val="32"/>
                               </w:rPr>
                             </w:pPr>
-                            <w:bookmarkStart w:id="29" w:name="_Toc23336857"/>
+                            <w:bookmarkStart w:id="29" w:name="_Toc23407088"/>
                             <w:r>
                               <w:t xml:space="preserve">Figura </w:t>
                             </w:r>
@@ -7568,7 +8051,7 @@
                           <w:szCs w:val="32"/>
                         </w:rPr>
                       </w:pPr>
-                      <w:bookmarkStart w:id="30" w:name="_Toc23336857"/>
+                      <w:bookmarkStart w:id="30" w:name="_Toc23407088"/>
                       <w:r>
                         <w:t xml:space="preserve">Figura </w:t>
                       </w:r>
@@ -7669,7 +8152,7 @@
           <w:rFonts w:ascii="Garamond" w:hAnsi="Garamond"/>
         </w:rPr>
       </w:pPr>
-      <w:bookmarkStart w:id="31" w:name="_Toc23336890"/>
+      <w:bookmarkStart w:id="31" w:name="_Toc23407115"/>
       <w:r>
         <w:rPr>
           <w:rFonts w:ascii="Garamond" w:hAnsi="Garamond"/>
@@ -8038,7 +8521,7 @@
           <w:rFonts w:ascii="Garamond" w:hAnsi="Garamond"/>
         </w:rPr>
       </w:pPr>
-      <w:bookmarkStart w:id="32" w:name="_Toc23336891"/>
+      <w:bookmarkStart w:id="32" w:name="_Toc23407116"/>
       <w:r>
         <w:rPr>
           <w:rFonts w:ascii="Garamond" w:hAnsi="Garamond"/>
@@ -8142,7 +8625,7 @@
           <w:rFonts w:ascii="Garamond" w:hAnsi="Garamond"/>
         </w:rPr>
       </w:pPr>
-      <w:bookmarkStart w:id="33" w:name="_Toc23336892"/>
+      <w:bookmarkStart w:id="33" w:name="_Toc23407117"/>
       <w:r>
         <w:rPr>
           <w:rFonts w:ascii="Garamond" w:hAnsi="Garamond"/>
@@ -8245,7 +8728,7 @@
           <w:rFonts w:ascii="Garamond" w:hAnsi="Garamond"/>
         </w:rPr>
       </w:pPr>
-      <w:bookmarkStart w:id="34" w:name="_Toc23336893"/>
+      <w:bookmarkStart w:id="34" w:name="_Toc23407118"/>
       <w:r>
         <w:rPr>
           <w:rFonts w:ascii="Garamond" w:hAnsi="Garamond"/>
@@ -8294,7 +8777,7 @@
           <w:color w:val="FFFFFF"/>
         </w:rPr>
       </w:pPr>
-      <w:bookmarkStart w:id="35" w:name="_Toc23336894"/>
+      <w:bookmarkStart w:id="35" w:name="_Toc23407119"/>
       <w:r>
         <w:rPr>
           <w:rFonts w:ascii="Garamond" w:hAnsi="Garamond"/>
@@ -8320,7 +8803,7 @@
           <w:rFonts w:ascii="Garamond" w:hAnsi="Garamond"/>
         </w:rPr>
       </w:pPr>
-      <w:bookmarkStart w:id="36" w:name="_Toc23336895"/>
+      <w:bookmarkStart w:id="36" w:name="_Toc23407120"/>
       <w:r>
         <w:rPr>
           <w:rFonts w:ascii="Garamond" w:hAnsi="Garamond"/>
@@ -8452,7 +8935,7 @@
           <w:color w:val="FFFFFF"/>
         </w:rPr>
       </w:pPr>
-      <w:bookmarkStart w:id="37" w:name="_Toc23336896"/>
+      <w:bookmarkStart w:id="37" w:name="_Toc23407121"/>
       <w:r>
         <w:rPr>
           <w:rFonts w:ascii="Garamond" w:hAnsi="Garamond"/>
@@ -8471,7 +8954,7 @@
         </w:rPr>
       </w:pPr>
       <w:bookmarkStart w:id="38" w:name="_Toc481292000"/>
-      <w:bookmarkStart w:id="39" w:name="_Toc23336897"/>
+      <w:bookmarkStart w:id="39" w:name="_Toc23407122"/>
       <w:r>
         <w:rPr>
           <w:rFonts w:ascii="Garamond" w:hAnsi="Garamond"/>
@@ -8643,7 +9126,7 @@
         </w:rPr>
       </w:pPr>
       <w:bookmarkStart w:id="40" w:name="_Toc481292001"/>
-      <w:bookmarkStart w:id="41" w:name="_Toc23336898"/>
+      <w:bookmarkStart w:id="41" w:name="_Toc23407123"/>
       <w:r>
         <w:rPr>
           <w:rFonts w:ascii="Garamond" w:hAnsi="Garamond"/>
@@ -8881,7 +9364,7 @@
         </w:rPr>
       </w:pPr>
       <w:bookmarkStart w:id="42" w:name="_Toc481292002"/>
-      <w:bookmarkStart w:id="43" w:name="_Toc23336899"/>
+      <w:bookmarkStart w:id="43" w:name="_Toc23407124"/>
       <w:r>
         <w:rPr>
           <w:rFonts w:ascii="Garamond" w:hAnsi="Garamond"/>
@@ -9119,7 +9602,7 @@
         </w:rPr>
         <w:t xml:space="preserve"> </w:t>
       </w:r>
-      <w:bookmarkStart w:id="45" w:name="_Toc23336900"/>
+      <w:bookmarkStart w:id="45" w:name="_Toc23407125"/>
       <w:r>
         <w:rPr>
           <w:rFonts w:ascii="Garamond" w:hAnsi="Garamond"/>
@@ -9248,7 +9731,7 @@
           <w:rFonts w:ascii="Garamond" w:hAnsi="Garamond"/>
         </w:rPr>
       </w:pPr>
-      <w:bookmarkStart w:id="46" w:name="_Toc23336901"/>
+      <w:bookmarkStart w:id="46" w:name="_Toc23407126"/>
       <w:r>
         <w:rPr>
           <w:rFonts w:ascii="Garamond" w:hAnsi="Garamond"/>
@@ -9555,7 +10038,7 @@
       <w:bookmarkStart w:id="66" w:name="_Toc19610219"/>
       <w:bookmarkStart w:id="67" w:name="_Toc19610220"/>
       <w:bookmarkStart w:id="68" w:name="_Toc439994690"/>
-      <w:bookmarkStart w:id="69" w:name="_Toc23336902"/>
+      <w:bookmarkStart w:id="69" w:name="_Toc23407127"/>
       <w:bookmarkEnd w:id="47"/>
       <w:bookmarkEnd w:id="48"/>
       <w:bookmarkEnd w:id="49"/>
@@ -9621,7 +10104,7 @@
           <w:rFonts w:ascii="Garamond" w:hAnsi="Garamond"/>
         </w:rPr>
       </w:pPr>
-      <w:bookmarkStart w:id="71" w:name="_Toc23336903"/>
+      <w:bookmarkStart w:id="71" w:name="_Toc23407128"/>
       <w:r>
         <w:rPr>
           <w:rFonts w:ascii="Garamond" w:hAnsi="Garamond"/>
@@ -9763,7 +10246,7 @@
           <w:rFonts w:ascii="Garamond" w:hAnsi="Garamond"/>
         </w:rPr>
       </w:pPr>
-      <w:bookmarkStart w:id="72" w:name="_Toc23336904"/>
+      <w:bookmarkStart w:id="72" w:name="_Toc23407129"/>
       <w:r>
         <w:rPr>
           <w:rFonts w:ascii="Garamond" w:hAnsi="Garamond"/>
@@ -9950,7 +10433,7 @@
         </w:rPr>
       </w:pPr>
       <w:bookmarkStart w:id="73" w:name="_Toc481292009"/>
-      <w:bookmarkStart w:id="74" w:name="_Toc23336905"/>
+      <w:bookmarkStart w:id="74" w:name="_Toc23407130"/>
       <w:r>
         <w:rPr>
           <w:rFonts w:ascii="Garamond" w:hAnsi="Garamond"/>
@@ -10124,7 +10607,7 @@
         </w:rPr>
       </w:pPr>
       <w:bookmarkStart w:id="75" w:name="_Toc481292010"/>
-      <w:bookmarkStart w:id="76" w:name="_Toc23336906"/>
+      <w:bookmarkStart w:id="76" w:name="_Toc23407131"/>
       <w:r>
         <w:rPr>
           <w:rFonts w:ascii="Garamond" w:hAnsi="Garamond"/>
@@ -10275,7 +10758,7 @@
                                 <w:szCs w:val="24"/>
                               </w:rPr>
                             </w:pPr>
-                            <w:bookmarkStart w:id="77" w:name="_Toc23336858"/>
+                            <w:bookmarkStart w:id="77" w:name="_Toc23407089"/>
                             <w:r>
                               <w:t xml:space="preserve">Figura </w:t>
                             </w:r>
@@ -10338,7 +10821,7 @@
                           <w:szCs w:val="24"/>
                         </w:rPr>
                       </w:pPr>
-                      <w:bookmarkStart w:id="78" w:name="_Toc23336858"/>
+                      <w:bookmarkStart w:id="78" w:name="_Toc23407089"/>
                       <w:r>
                         <w:t xml:space="preserve">Figura </w:t>
                       </w:r>
@@ -10510,7 +10993,7 @@
         </w:rPr>
       </w:pPr>
       <w:bookmarkStart w:id="79" w:name="_Toc439994696"/>
-      <w:bookmarkStart w:id="80" w:name="_Toc23336907"/>
+      <w:bookmarkStart w:id="80" w:name="_Toc23407132"/>
       <w:r>
         <w:rPr>
           <w:rFonts w:ascii="Garamond" w:hAnsi="Garamond"/>
@@ -10548,7 +11031,7 @@
           <w:rFonts w:ascii="Garamond" w:hAnsi="Garamond"/>
         </w:rPr>
       </w:pPr>
-      <w:bookmarkStart w:id="81" w:name="_Toc23336908"/>
+      <w:bookmarkStart w:id="81" w:name="_Toc23407133"/>
       <w:r>
         <w:rPr>
           <w:rFonts w:ascii="Garamond" w:hAnsi="Garamond"/>
@@ -10841,7 +11324,7 @@
           <w:lang w:val="pt-PT"/>
         </w:rPr>
       </w:pPr>
-      <w:bookmarkStart w:id="82" w:name="_Toc23336859"/>
+      <w:bookmarkStart w:id="82" w:name="_Toc23407090"/>
       <w:r>
         <w:rPr>
           <w:rFonts w:ascii="Garamond" w:hAnsi="Garamond"/>
@@ -11464,7 +11947,7 @@
           <w:lang w:val="pt-PT"/>
         </w:rPr>
       </w:pPr>
-      <w:bookmarkStart w:id="83" w:name="_Toc23336909"/>
+      <w:bookmarkStart w:id="83" w:name="_Toc23407134"/>
       <w:r>
         <w:rPr>
           <w:rFonts w:ascii="Garamond" w:hAnsi="Garamond"/>
@@ -14486,7 +14969,7 @@
           <w:rFonts w:ascii="Garamond" w:hAnsi="Garamond"/>
         </w:rPr>
       </w:pPr>
-      <w:bookmarkStart w:id="84" w:name="_Toc23336848"/>
+      <w:bookmarkStart w:id="84" w:name="_Toc23407072"/>
       <w:bookmarkEnd w:id="79"/>
       <w:r>
         <w:t xml:space="preserve">Tabela </w:t>
@@ -14539,7 +15022,7 @@
           <w:color w:val="FFFFFF"/>
         </w:rPr>
       </w:pPr>
-      <w:bookmarkStart w:id="85" w:name="_Toc23336910"/>
+      <w:bookmarkStart w:id="85" w:name="_Toc23407135"/>
       <w:r>
         <w:rPr>
           <w:rFonts w:ascii="Garamond" w:hAnsi="Garamond"/>
@@ -14561,7 +15044,7 @@
           <w:rFonts w:ascii="Garamond" w:hAnsi="Garamond"/>
         </w:rPr>
       </w:pPr>
-      <w:bookmarkStart w:id="86" w:name="_Toc23336911"/>
+      <w:bookmarkStart w:id="86" w:name="_Toc23407136"/>
       <w:r>
         <w:rPr>
           <w:rFonts w:ascii="Garamond" w:hAnsi="Garamond"/>
@@ -14672,7 +15155,7 @@
           <w:rFonts w:ascii="Garamond" w:hAnsi="Garamond"/>
         </w:rPr>
       </w:pPr>
-      <w:bookmarkStart w:id="87" w:name="_Toc23336860"/>
+      <w:bookmarkStart w:id="87" w:name="_Toc23407091"/>
       <w:r>
         <w:rPr>
           <w:rFonts w:ascii="Garamond" w:hAnsi="Garamond"/>
@@ -14782,7 +15265,7 @@
           <w:rFonts w:ascii="Garamond" w:hAnsi="Garamond"/>
         </w:rPr>
       </w:pPr>
-      <w:bookmarkStart w:id="88" w:name="_Toc23336861"/>
+      <w:bookmarkStart w:id="88" w:name="_Toc23407092"/>
       <w:r>
         <w:rPr>
           <w:rFonts w:ascii="Garamond" w:hAnsi="Garamond"/>
@@ -14885,7 +15368,7 @@
       <w:pPr>
         <w:pStyle w:val="Legenda"/>
       </w:pPr>
-      <w:bookmarkStart w:id="89" w:name="_Toc23336862"/>
+      <w:bookmarkStart w:id="89" w:name="_Toc23407093"/>
       <w:r>
         <w:t xml:space="preserve">Figura </w:t>
       </w:r>
@@ -14934,7 +15417,7 @@
           <w:rFonts w:ascii="Garamond" w:hAnsi="Garamond"/>
         </w:rPr>
       </w:pPr>
-      <w:bookmarkStart w:id="90" w:name="_Toc23336912"/>
+      <w:bookmarkStart w:id="90" w:name="_Toc23407137"/>
       <w:r>
         <w:rPr>
           <w:rFonts w:ascii="Garamond" w:hAnsi="Garamond"/>
@@ -15010,7 +15493,7 @@
                                 <w:szCs w:val="24"/>
                               </w:rPr>
                             </w:pPr>
-                            <w:bookmarkStart w:id="91" w:name="_Toc23336863"/>
+                            <w:bookmarkStart w:id="91" w:name="_Toc23407094"/>
                             <w:r>
                               <w:t xml:space="preserve">Figura </w:t>
                             </w:r>
@@ -15066,7 +15549,7 @@
                           <w:szCs w:val="24"/>
                         </w:rPr>
                       </w:pPr>
-                      <w:bookmarkStart w:id="92" w:name="_Toc23336863"/>
+                      <w:bookmarkStart w:id="92" w:name="_Toc23407094"/>
                       <w:r>
                         <w:t xml:space="preserve">Figura </w:t>
                       </w:r>
@@ -15151,7 +15634,7 @@
                                 <w:szCs w:val="24"/>
                               </w:rPr>
                             </w:pPr>
-                            <w:bookmarkStart w:id="93" w:name="_Toc23336864"/>
+                            <w:bookmarkStart w:id="93" w:name="_Toc23407095"/>
                             <w:r>
                               <w:t xml:space="preserve">Figura </w:t>
                             </w:r>
@@ -15206,7 +15689,7 @@
                           <w:szCs w:val="24"/>
                         </w:rPr>
                       </w:pPr>
-                      <w:bookmarkStart w:id="94" w:name="_Toc23336864"/>
+                      <w:bookmarkStart w:id="94" w:name="_Toc23407095"/>
                       <w:r>
                         <w:t xml:space="preserve">Figura </w:t>
                       </w:r>
@@ -15491,7 +15974,7 @@
                                 <w:color w:val="auto"/>
                               </w:rPr>
                             </w:pPr>
-                            <w:bookmarkStart w:id="95" w:name="_Toc23336865"/>
+                            <w:bookmarkStart w:id="95" w:name="_Toc23407096"/>
                             <w:r>
                               <w:t xml:space="preserve">Figura </w:t>
                             </w:r>
@@ -15555,7 +16038,7 @@
                           <w:color w:val="auto"/>
                         </w:rPr>
                       </w:pPr>
-                      <w:bookmarkStart w:id="96" w:name="_Toc23336865"/>
+                      <w:bookmarkStart w:id="96" w:name="_Toc23407096"/>
                       <w:r>
                         <w:t xml:space="preserve">Figura </w:t>
                       </w:r>
@@ -15703,7 +16186,7 @@
                                 <w:color w:val="auto"/>
                               </w:rPr>
                             </w:pPr>
-                            <w:bookmarkStart w:id="97" w:name="_Toc23336866"/>
+                            <w:bookmarkStart w:id="97" w:name="_Toc23407097"/>
                             <w:r>
                               <w:t xml:space="preserve">Figura </w:t>
                             </w:r>
@@ -15759,7 +16242,7 @@
                           <w:color w:val="auto"/>
                         </w:rPr>
                       </w:pPr>
-                      <w:bookmarkStart w:id="98" w:name="_Toc23336866"/>
+                      <w:bookmarkStart w:id="98" w:name="_Toc23407097"/>
                       <w:r>
                         <w:t xml:space="preserve">Figura </w:t>
                       </w:r>
@@ -16523,7 +17006,7 @@
       <w:pPr>
         <w:pStyle w:val="Legenda"/>
       </w:pPr>
-      <w:bookmarkStart w:id="99" w:name="_Toc23336849"/>
+      <w:bookmarkStart w:id="99" w:name="_Toc23407073"/>
       <w:r>
         <w:t xml:space="preserve">Tabela </w:t>
       </w:r>
@@ -16988,7 +17471,7 @@
       <w:pPr>
         <w:pStyle w:val="Legenda"/>
       </w:pPr>
-      <w:bookmarkStart w:id="100" w:name="_Toc23336850"/>
+      <w:bookmarkStart w:id="100" w:name="_Toc23407074"/>
       <w:r>
         <w:t xml:space="preserve">Tabela </w:t>
       </w:r>
@@ -17523,7 +18006,7 @@
       <w:pPr>
         <w:pStyle w:val="Legenda"/>
       </w:pPr>
-      <w:bookmarkStart w:id="101" w:name="_Toc23336851"/>
+      <w:bookmarkStart w:id="101" w:name="_Toc23407075"/>
       <w:r>
         <w:lastRenderedPageBreak/>
         <w:t xml:space="preserve">Tabela </w:t>
@@ -17569,7 +18052,7 @@
         <w:pStyle w:val="Legenda"/>
         <w:keepNext/>
       </w:pPr>
-      <w:bookmarkStart w:id="102" w:name="_Toc23336852"/>
+      <w:bookmarkStart w:id="102" w:name="_Toc23407076"/>
       <w:r>
         <w:t xml:space="preserve">Tabela </w:t>
       </w:r>
@@ -18481,7 +18964,7 @@
       <w:pPr>
         <w:pStyle w:val="Legenda"/>
       </w:pPr>
-      <w:bookmarkStart w:id="103" w:name="_Toc23336853"/>
+      <w:bookmarkStart w:id="103" w:name="_Toc23407077"/>
       <w:r>
         <w:t xml:space="preserve">Tabela </w:t>
       </w:r>
@@ -18920,7 +19403,7 @@
       <w:pPr>
         <w:pStyle w:val="Legenda"/>
       </w:pPr>
-      <w:bookmarkStart w:id="104" w:name="_Toc23336854"/>
+      <w:bookmarkStart w:id="104" w:name="_Toc23407078"/>
       <w:r>
         <w:t xml:space="preserve">Tabela </w:t>
       </w:r>
@@ -19344,7 +19827,7 @@
       <w:pPr>
         <w:pStyle w:val="Legenda"/>
       </w:pPr>
-      <w:bookmarkStart w:id="105" w:name="_Toc23336855"/>
+      <w:bookmarkStart w:id="105" w:name="_Toc23407079"/>
       <w:r>
         <w:t xml:space="preserve">Tabela </w:t>
       </w:r>
@@ -19793,7 +20276,7 @@
       <w:pPr>
         <w:pStyle w:val="Legenda"/>
       </w:pPr>
-      <w:bookmarkStart w:id="106" w:name="_Toc23336856"/>
+      <w:bookmarkStart w:id="106" w:name="_Toc23407080"/>
       <w:r>
         <w:t xml:space="preserve">Tabela </w:t>
       </w:r>
@@ -20235,6 +20718,7 @@
       <w:pPr>
         <w:pStyle w:val="Legenda"/>
       </w:pPr>
+      <w:bookmarkStart w:id="107" w:name="_Toc23407081"/>
       <w:r>
         <w:t xml:space="preserve">Tabela </w:t>
       </w:r>
@@ -20259,6 +20743,7 @@
       <w:r>
         <w:t xml:space="preserve"> - Descrição do CU9 - Registrar dados da consulta</w:t>
       </w:r>
+      <w:bookmarkEnd w:id="107"/>
     </w:p>
     <w:tbl>
       <w:tblPr>
@@ -20640,6 +21125,7 @@
       <w:pPr>
         <w:pStyle w:val="Legenda"/>
       </w:pPr>
+      <w:bookmarkStart w:id="108" w:name="_Toc23407082"/>
       <w:r>
         <w:t xml:space="preserve">Tabela </w:t>
       </w:r>
@@ -20664,6 +21150,7 @@
       <w:r>
         <w:t xml:space="preserve"> - Descrição do CU10 - Registrar laudo e prescrições médicas</w:t>
       </w:r>
+      <w:bookmarkEnd w:id="108"/>
     </w:p>
     <w:tbl>
       <w:tblPr>
@@ -21242,6 +21729,7 @@
       <w:pPr>
         <w:pStyle w:val="Legenda"/>
       </w:pPr>
+      <w:bookmarkStart w:id="109" w:name="_Toc23407083"/>
       <w:r>
         <w:t xml:space="preserve">Tabela </w:t>
       </w:r>
@@ -21274,6 +21762,7 @@
       <w:r>
         <w:t xml:space="preserve"> e planilha de resultados</w:t>
       </w:r>
+      <w:bookmarkEnd w:id="109"/>
     </w:p>
     <w:tbl>
       <w:tblPr>
@@ -22061,6 +22550,7 @@
       <w:pPr>
         <w:pStyle w:val="Legenda"/>
       </w:pPr>
+      <w:bookmarkStart w:id="110" w:name="_Toc23407084"/>
       <w:r>
         <w:t xml:space="preserve">Tabela </w:t>
       </w:r>
@@ -22085,6 +22575,7 @@
       <w:r>
         <w:t xml:space="preserve"> - Descrição CU12 - Marcar consulta</w:t>
       </w:r>
+      <w:bookmarkEnd w:id="110"/>
     </w:p>
     <w:p>
       <w:pPr>
@@ -22731,6 +23222,7 @@
       <w:pPr>
         <w:pStyle w:val="Legenda"/>
       </w:pPr>
+      <w:bookmarkStart w:id="111" w:name="_Toc23407085"/>
       <w:r>
         <w:t xml:space="preserve">Tabela </w:t>
       </w:r>
@@ -22764,6 +23256,7 @@
       <w:r>
         <w:t>fichas</w:t>
       </w:r>
+      <w:bookmarkEnd w:id="111"/>
     </w:p>
     <w:tbl>
       <w:tblPr>
@@ -23418,6 +23911,7 @@
       <w:pPr>
         <w:pStyle w:val="Legenda"/>
       </w:pPr>
+      <w:bookmarkStart w:id="112" w:name="_Toc23407086"/>
       <w:r>
         <w:t xml:space="preserve">Tabela </w:t>
       </w:r>
@@ -23445,6 +23939,7 @@
       <w:r>
         <w:t>Descrição do CU 14 - Gerar relatório médico</w:t>
       </w:r>
+      <w:bookmarkEnd w:id="112"/>
     </w:p>
     <w:tbl>
       <w:tblPr>
@@ -23841,6 +24336,7 @@
       <w:pPr>
         <w:pStyle w:val="Legenda"/>
       </w:pPr>
+      <w:bookmarkStart w:id="113" w:name="_Toc23407087"/>
       <w:r>
         <w:t xml:space="preserve">Tabela </w:t>
       </w:r>
@@ -23865,6 +24361,7 @@
       <w:r>
         <w:t xml:space="preserve"> - Descrição CU15 - Gerar relatório de caixa</w:t>
       </w:r>
+      <w:bookmarkEnd w:id="113"/>
     </w:p>
     <w:p>
       <w:pPr>
@@ -23877,7 +24374,7 @@
           <w:rFonts w:ascii="Garamond" w:hAnsi="Garamond"/>
         </w:rPr>
       </w:pPr>
-      <w:bookmarkStart w:id="107" w:name="_Toc23336913"/>
+      <w:bookmarkStart w:id="114" w:name="_Toc23407138"/>
       <w:r>
         <w:rPr>
           <w:rFonts w:ascii="Garamond" w:hAnsi="Garamond"/>
@@ -23885,7 +24382,7 @@
         <w:lastRenderedPageBreak/>
         <w:t>Diagrama de Sequência de Eventos</w:t>
       </w:r>
-      <w:bookmarkEnd w:id="107"/>
+      <w:bookmarkEnd w:id="114"/>
     </w:p>
     <w:p>
       <w:pPr>
@@ -24001,7 +24498,7 @@
                                 <w:szCs w:val="24"/>
                               </w:rPr>
                             </w:pPr>
-                            <w:bookmarkStart w:id="108" w:name="_Toc23336867"/>
+                            <w:bookmarkStart w:id="115" w:name="_Toc23407098"/>
                             <w:r>
                               <w:t xml:space="preserve">Figura </w:t>
                             </w:r>
@@ -24026,7 +24523,7 @@
                             <w:r>
                               <w:t xml:space="preserve"> - Sequência de Eventos para marcação de Exame</w:t>
                             </w:r>
-                            <w:bookmarkEnd w:id="108"/>
+                            <w:bookmarkEnd w:id="115"/>
                           </w:p>
                         </w:txbxContent>
                       </wps:txbx>
@@ -24056,7 +24553,7 @@
                           <w:szCs w:val="24"/>
                         </w:rPr>
                       </w:pPr>
-                      <w:bookmarkStart w:id="109" w:name="_Toc23336867"/>
+                      <w:bookmarkStart w:id="116" w:name="_Toc23407098"/>
                       <w:r>
                         <w:t xml:space="preserve">Figura </w:t>
                       </w:r>
@@ -24081,7 +24578,7 @@
                       <w:r>
                         <w:t xml:space="preserve"> - Sequência de Eventos para marcação de Exame</w:t>
                       </w:r>
-                      <w:bookmarkEnd w:id="109"/>
+                      <w:bookmarkEnd w:id="116"/>
                     </w:p>
                   </w:txbxContent>
                 </v:textbox>
@@ -24158,7 +24655,7 @@
                                 <w:szCs w:val="24"/>
                               </w:rPr>
                             </w:pPr>
-                            <w:bookmarkStart w:id="110" w:name="_Toc23336868"/>
+                            <w:bookmarkStart w:id="117" w:name="_Toc23407099"/>
                             <w:r>
                               <w:t xml:space="preserve">Figura </w:t>
                             </w:r>
@@ -24183,7 +24680,7 @@
                             <w:r>
                               <w:t xml:space="preserve"> - Sequência de eventos para marcação de Consulta</w:t>
                             </w:r>
-                            <w:bookmarkEnd w:id="110"/>
+                            <w:bookmarkEnd w:id="117"/>
                           </w:p>
                         </w:txbxContent>
                       </wps:txbx>
@@ -24213,7 +24710,7 @@
                           <w:szCs w:val="24"/>
                         </w:rPr>
                       </w:pPr>
-                      <w:bookmarkStart w:id="111" w:name="_Toc23336868"/>
+                      <w:bookmarkStart w:id="118" w:name="_Toc23407099"/>
                       <w:r>
                         <w:t xml:space="preserve">Figura </w:t>
                       </w:r>
@@ -24238,7 +24735,7 @@
                       <w:r>
                         <w:t xml:space="preserve"> - Sequência de eventos para marcação de Consulta</w:t>
                       </w:r>
-                      <w:bookmarkEnd w:id="111"/>
+                      <w:bookmarkEnd w:id="118"/>
                     </w:p>
                   </w:txbxContent>
                 </v:textbox>
@@ -24361,7 +24858,7 @@
                                 <w:szCs w:val="24"/>
                               </w:rPr>
                             </w:pPr>
-                            <w:bookmarkStart w:id="112" w:name="_Toc23336869"/>
+                            <w:bookmarkStart w:id="119" w:name="_Toc23407100"/>
                             <w:r>
                               <w:t xml:space="preserve">Figura </w:t>
                             </w:r>
@@ -24386,7 +24883,7 @@
                             <w:r>
                               <w:t xml:space="preserve"> - Sequência de eventos para registrar prescrições médicas</w:t>
                             </w:r>
-                            <w:bookmarkEnd w:id="112"/>
+                            <w:bookmarkEnd w:id="119"/>
                           </w:p>
                         </w:txbxContent>
                       </wps:txbx>
@@ -24416,7 +24913,7 @@
                           <w:szCs w:val="24"/>
                         </w:rPr>
                       </w:pPr>
-                      <w:bookmarkStart w:id="113" w:name="_Toc23336869"/>
+                      <w:bookmarkStart w:id="120" w:name="_Toc23407100"/>
                       <w:r>
                         <w:t xml:space="preserve">Figura </w:t>
                       </w:r>
@@ -24441,7 +24938,7 @@
                       <w:r>
                         <w:t xml:space="preserve"> - Sequência de eventos para registrar prescrições médicas</w:t>
                       </w:r>
-                      <w:bookmarkEnd w:id="113"/>
+                      <w:bookmarkEnd w:id="120"/>
                     </w:p>
                   </w:txbxContent>
                 </v:textbox>
@@ -24555,7 +25052,7 @@
                                 <w:szCs w:val="24"/>
                               </w:rPr>
                             </w:pPr>
-                            <w:bookmarkStart w:id="114" w:name="_Toc23336870"/>
+                            <w:bookmarkStart w:id="121" w:name="_Toc23407101"/>
                             <w:r>
                               <w:t xml:space="preserve">Figura </w:t>
                             </w:r>
@@ -24583,7 +25080,7 @@
                             <w:r>
                               <w:t>Sequência de eventos para acessar Histórico clinico</w:t>
                             </w:r>
-                            <w:bookmarkEnd w:id="114"/>
+                            <w:bookmarkEnd w:id="121"/>
                           </w:p>
                         </w:txbxContent>
                       </wps:txbx>
@@ -24613,7 +25110,7 @@
                           <w:szCs w:val="24"/>
                         </w:rPr>
                       </w:pPr>
-                      <w:bookmarkStart w:id="115" w:name="_Toc23336870"/>
+                      <w:bookmarkStart w:id="122" w:name="_Toc23407101"/>
                       <w:r>
                         <w:t xml:space="preserve">Figura </w:t>
                       </w:r>
@@ -24641,7 +25138,7 @@
                       <w:r>
                         <w:t>Sequência de eventos para acessar Histórico clinico</w:t>
                       </w:r>
-                      <w:bookmarkEnd w:id="115"/>
+                      <w:bookmarkEnd w:id="122"/>
                     </w:p>
                   </w:txbxContent>
                 </v:textbox>
@@ -24719,7 +25216,7 @@
           <w:numId w:val="19"/>
         </w:numPr>
       </w:pPr>
-      <w:bookmarkStart w:id="116" w:name="_Toc23336914"/>
+      <w:bookmarkStart w:id="123" w:name="_Toc23407139"/>
       <w:r>
         <w:rPr>
           <w:noProof/>
@@ -24830,7 +25327,7 @@
                                 <w:szCs w:val="28"/>
                               </w:rPr>
                             </w:pPr>
-                            <w:bookmarkStart w:id="117" w:name="_Toc23336871"/>
+                            <w:bookmarkStart w:id="124" w:name="_Toc23407102"/>
                             <w:r>
                               <w:t xml:space="preserve">Figura </w:t>
                             </w:r>
@@ -24855,7 +25352,7 @@
                             <w:r>
                               <w:t xml:space="preserve"> - Diagrama de Visão</w:t>
                             </w:r>
-                            <w:bookmarkEnd w:id="117"/>
+                            <w:bookmarkEnd w:id="124"/>
                           </w:p>
                         </w:txbxContent>
                       </wps:txbx>
@@ -24888,7 +25385,7 @@
                           <w:szCs w:val="28"/>
                         </w:rPr>
                       </w:pPr>
-                      <w:bookmarkStart w:id="118" w:name="_Toc23336871"/>
+                      <w:bookmarkStart w:id="125" w:name="_Toc23407102"/>
                       <w:r>
                         <w:t xml:space="preserve">Figura </w:t>
                       </w:r>
@@ -24913,7 +25410,7 @@
                       <w:r>
                         <w:t xml:space="preserve"> - Diagrama de Visão</w:t>
                       </w:r>
-                      <w:bookmarkEnd w:id="118"/>
+                      <w:bookmarkEnd w:id="125"/>
                     </w:p>
                   </w:txbxContent>
                 </v:textbox>
@@ -24933,7 +25430,7 @@
       <w:r>
         <w:t>k</w:t>
       </w:r>
-      <w:bookmarkEnd w:id="116"/>
+      <w:bookmarkEnd w:id="123"/>
       <w:proofErr w:type="spellEnd"/>
     </w:p>
     <w:p>
@@ -25006,7 +25503,7 @@
           <w:numId w:val="19"/>
         </w:numPr>
       </w:pPr>
-      <w:bookmarkStart w:id="119" w:name="_Toc23336915"/>
+      <w:bookmarkStart w:id="126" w:name="_Toc23407140"/>
       <w:r>
         <w:rPr>
           <w:noProof/>
@@ -25060,7 +25557,7 @@
                                 <w:szCs w:val="28"/>
                               </w:rPr>
                             </w:pPr>
-                            <w:bookmarkStart w:id="120" w:name="_Toc23336872"/>
+                            <w:bookmarkStart w:id="127" w:name="_Toc23407103"/>
                             <w:r>
                               <w:t xml:space="preserve">Figura </w:t>
                             </w:r>
@@ -25085,7 +25582,7 @@
                             <w:r>
                               <w:t xml:space="preserve"> - Diagrama de Implementação</w:t>
                             </w:r>
-                            <w:bookmarkEnd w:id="120"/>
+                            <w:bookmarkEnd w:id="127"/>
                           </w:p>
                         </w:txbxContent>
                       </wps:txbx>
@@ -25118,7 +25615,7 @@
                           <w:szCs w:val="28"/>
                         </w:rPr>
                       </w:pPr>
-                      <w:bookmarkStart w:id="121" w:name="_Toc23336872"/>
+                      <w:bookmarkStart w:id="128" w:name="_Toc23407103"/>
                       <w:r>
                         <w:t xml:space="preserve">Figura </w:t>
                       </w:r>
@@ -25143,7 +25640,7 @@
                       <w:r>
                         <w:t xml:space="preserve"> - Diagrama de Implementação</w:t>
                       </w:r>
-                      <w:bookmarkEnd w:id="121"/>
+                      <w:bookmarkEnd w:id="128"/>
                     </w:p>
                   </w:txbxContent>
                 </v:textbox>
@@ -25156,7 +25653,7 @@
       <w:r>
         <w:t>Diagrama de Implementação</w:t>
       </w:r>
-      <w:bookmarkEnd w:id="119"/>
+      <w:bookmarkEnd w:id="126"/>
     </w:p>
     <w:p/>
     <w:sectPr>
@@ -35547,7 +36044,7 @@
 </file>
 
 <file path=customXml/itemProps1.xml><?xml version="1.0" encoding="utf-8"?>
-<ds:datastoreItem xmlns:ds="http://schemas.openxmlformats.org/officeDocument/2006/customXml" ds:itemID="{CEEBF6EE-5568-4677-AF2C-78EF4AA3DA33}">
+<ds:datastoreItem xmlns:ds="http://schemas.openxmlformats.org/officeDocument/2006/customXml" ds:itemID="{3F8B6C1B-1F28-4455-94A4-B3F8AD47E157}">
   <ds:schemaRefs>
     <ds:schemaRef ds:uri="http://schemas.openxmlformats.org/officeDocument/2006/bibliography"/>
   </ds:schemaRefs>

</xml_diff>